<commit_message>
Canvis per a la entrega
</commit_message>
<xml_diff>
--- a/justif.joan.marce.igual.docx
+++ b/justif.joan.marce.igual.docx
@@ -6,62 +6,99 @@
       <w:pPr>
         <w:pStyle w:val="Title"/>
       </w:pPr>
+      <w:r>
+        <w:t>Reproducción en el laboratorio:</w:t>
+      </w:r>
+      <w:r>
+        <w:t xml:space="preserve"> justificació</w:t>
+      </w:r>
+      <w:r>
+        <w:t xml:space="preserve"> </w:t>
+      </w:r>
+      <w:r>
+        <w:t>de les operacions</w:t>
+      </w:r>
+    </w:p>
+    <w:p>
+      <w:pPr>
+        <w:rPr>
+          <w:lang w:val="ca-ES"/>
+        </w:rPr>
+      </w:pPr>
+    </w:p>
+    <w:p>
+      <w:pPr>
+        <w:rPr>
+          <w:lang w:val="ca-ES"/>
+        </w:rPr>
+      </w:pPr>
+    </w:p>
+    <w:p>
+      <w:pPr>
+        <w:pStyle w:val="Heading1"/>
+      </w:pPr>
+      <w:r>
+        <w:t xml:space="preserve">La classe </w:t>
+      </w:r>
+      <w:r>
+        <w:rPr>
+          <w:rFonts w:ascii="Consolas" w:hAnsi="Consolas" w:cs="Consolas"/>
+        </w:rPr>
+        <w:t>Orga</w:t>
+      </w:r>
+      <w:r>
+        <w:rPr>
+          <w:rFonts w:ascii="Consolas" w:hAnsi="Consolas" w:cs="Consolas"/>
+        </w:rPr>
+        <w:t>nisme</w:t>
+      </w:r>
+    </w:p>
+    <w:p>
+      <w:pPr>
+        <w:pStyle w:val="Heading2"/>
+      </w:pPr>
+      <w:r>
+        <w:t>L’operació</w:t>
+      </w:r>
+      <w:r>
+        <w:t xml:space="preserve">  </w:t>
+      </w:r>
       <w:bookmarkStart w:id="0" w:name="_GoBack"/>
-      <w:bookmarkEnd w:id="0"/>
-      <w:r>
-        <w:t>Reproducción en el laboratorio:</w:t>
-      </w:r>
-      <w:r>
-        <w:t xml:space="preserve"> justificació</w:t>
-      </w:r>
-      <w:r>
-        <w:t xml:space="preserve"> </w:t>
-      </w:r>
-      <w:r>
-        <w:t>de les operacions</w:t>
-      </w:r>
-    </w:p>
-    <w:p>
-      <w:pPr>
-        <w:rPr>
-          <w:lang w:val="ca-ES"/>
-        </w:rPr>
-      </w:pPr>
-    </w:p>
-    <w:p>
-      <w:pPr>
-        <w:rPr>
-          <w:lang w:val="ca-ES"/>
-        </w:rPr>
-      </w:pPr>
-    </w:p>
-    <w:p>
-      <w:pPr>
-        <w:pStyle w:val="Heading1"/>
-      </w:pPr>
-      <w:r>
-        <w:t xml:space="preserve">La classe </w:t>
-      </w:r>
-      <w:r>
-        <w:rPr>
-          <w:rFonts w:ascii="Consolas" w:hAnsi="Consolas" w:cs="Consolas"/>
-        </w:rPr>
-        <w:t>Orga</w:t>
-      </w:r>
-      <w:r>
-        <w:rPr>
-          <w:rFonts w:ascii="Consolas" w:hAnsi="Consolas" w:cs="Consolas"/>
-        </w:rPr>
-        <w:t>nisme</w:t>
+      <w:r>
+        <w:rPr>
+          <w:noProof/>
+        </w:rPr>
+        <w:t>estirar_organisme</w:t>
+      </w:r>
+    </w:p>
+    <w:bookmarkEnd w:id="0"/>
+    <w:p>
+      <w:pPr>
+        <w:rPr>
+          <w:lang w:val="ca-ES"/>
+        </w:rPr>
+      </w:pPr>
+      <w:r>
+        <w:rPr>
+          <w:lang w:val="ca-ES"/>
+        </w:rPr>
+        <w:t>Aquesta operació fa una estirada a l’organisme si no ha estat retallat abans per tal que totes aquelles cèl·lues que fins ara no s’havien reproduit passin a tenir dos cèl·lules idèntiques a l’original però amb un identificador més gran que passen a ser filles de la cèl·lula original.</w:t>
+      </w:r>
+      <w:r>
+        <w:rPr>
+          <w:lang w:val="ca-ES"/>
+        </w:rPr>
+        <w:t xml:space="preserve"> En el programa principal es crida amb l’operació -1.</w:t>
       </w:r>
     </w:p>
     <w:p>
       <w:pPr>
         <w:pStyle w:val="ListParagraph"/>
         <w:numPr>
-          <w:ilvl w:val="1"/>
+          <w:ilvl w:val="2"/>
           <w:numId w:val="1"/>
         </w:numPr>
+        <w:ind w:left="720"/>
         <w:rPr>
           <w:b/>
           <w:lang w:val="ca-ES"/>
@@ -72,34 +109,191 @@
           <w:b/>
           <w:lang w:val="ca-ES"/>
         </w:rPr>
-        <w:t>L’operació</w:t>
-      </w:r>
-      <w:r>
-        <w:rPr>
-          <w:b/>
-          <w:lang w:val="ca-ES"/>
-        </w:rPr>
-        <w:t xml:space="preserve"> </w:t>
-      </w:r>
-      <w:r>
-        <w:rPr>
-          <w:lang w:val="ca-ES"/>
-        </w:rPr>
-        <w:t xml:space="preserve"> estirar_organisme</w:t>
-      </w:r>
-    </w:p>
-    <w:p>
-      <w:pPr>
-        <w:rPr>
-          <w:lang w:val="ca-ES"/>
-        </w:rPr>
-      </w:pPr>
-      <w:r>
-        <w:rPr>
-          <w:lang w:val="ca-ES"/>
-        </w:rPr>
-        <w:t>Aquesta operació fa una estirada a l’organisme si no ha estat retallat abans per tal que totes aquelles cèl·lues que fins ara no s’havien reproduit passin a tenir dos cèl·lules idèntiques a l’original però amb un identificador més gran que passen a ser filles de la cèl·lula original.</w:t>
-      </w:r>
+        <w:t>Implementació</w:t>
+      </w:r>
+    </w:p>
+    <w:p>
+      <w:pPr>
+        <w:spacing w:after="0"/>
+        <w:rPr>
+          <w:rFonts w:ascii="Consolas" w:hAnsi="Consolas" w:cs="Consolas"/>
+          <w:noProof/>
+          <w:sz w:val="20"/>
+        </w:rPr>
+      </w:pPr>
+      <w:r>
+        <w:rPr>
+          <w:rFonts w:ascii="Consolas" w:hAnsi="Consolas" w:cs="Consolas"/>
+          <w:noProof/>
+          <w:sz w:val="20"/>
+        </w:rPr>
+        <w:t>// Pre: L’organisme ha de tenir una cèl·lula o més</w:t>
+      </w:r>
+    </w:p>
+    <w:p>
+      <w:pPr>
+        <w:spacing w:after="0"/>
+        <w:rPr>
+          <w:rFonts w:ascii="Consolas" w:hAnsi="Consolas" w:cs="Consolas"/>
+          <w:noProof/>
+          <w:sz w:val="20"/>
+          <w:lang w:val="ca-ES"/>
+        </w:rPr>
+      </w:pPr>
+      <w:r>
+        <w:rPr>
+          <w:rFonts w:ascii="Consolas" w:hAnsi="Consolas" w:cs="Consolas"/>
+          <w:noProof/>
+          <w:sz w:val="20"/>
+          <w:lang w:val="ca-ES"/>
+        </w:rPr>
+        <w:t xml:space="preserve">// Post: Totes les cèl·lules de l’organisme que no s’han </w:t>
+      </w:r>
+      <w:r>
+        <w:rPr>
+          <w:rFonts w:ascii="Consolas" w:hAnsi="Consolas" w:cs="Consolas"/>
+          <w:noProof/>
+          <w:sz w:val="20"/>
+          <w:lang w:val="ca-ES"/>
+        </w:rPr>
+        <w:t>dividit han passat a tenir</w:t>
+      </w:r>
+    </w:p>
+    <w:p>
+      <w:pPr>
+        <w:spacing w:after="0"/>
+        <w:rPr>
+          <w:rFonts w:ascii="Consolas" w:hAnsi="Consolas" w:cs="Consolas"/>
+          <w:noProof/>
+          <w:color w:val="000000" w:themeColor="text1"/>
+          <w:sz w:val="20"/>
+          <w:lang w:val="ca-ES"/>
+        </w:rPr>
+      </w:pPr>
+      <w:r>
+        <w:rPr>
+          <w:rFonts w:ascii="Consolas" w:hAnsi="Consolas" w:cs="Consolas"/>
+          <w:noProof/>
+          <w:color w:val="000000" w:themeColor="text1"/>
+          <w:sz w:val="20"/>
+          <w:lang w:val="ca-ES"/>
+        </w:rPr>
+        <w:t xml:space="preserve">// </w:t>
+      </w:r>
+      <w:r>
+        <w:rPr>
+          <w:rFonts w:ascii="Consolas" w:hAnsi="Consolas" w:cs="Consolas"/>
+          <w:noProof/>
+          <w:color w:val="000000" w:themeColor="text1"/>
+          <w:sz w:val="20"/>
+          <w:lang w:val="ca-ES"/>
+        </w:rPr>
+        <w:t xml:space="preserve">dues </w:t>
+      </w:r>
+      <w:r>
+        <w:rPr>
+          <w:rFonts w:ascii="Consolas" w:hAnsi="Consolas" w:cs="Consolas"/>
+          <w:noProof/>
+          <w:color w:val="000000" w:themeColor="text1"/>
+          <w:sz w:val="20"/>
+          <w:lang w:val="ca-ES"/>
+        </w:rPr>
+        <w:t>cèl·lules filles a l’àrbre de cèl·lules de l’organisme</w:t>
+      </w:r>
+    </w:p>
+    <w:p>
+      <w:pPr>
+        <w:spacing w:after="0"/>
+        <w:rPr>
+          <w:rFonts w:ascii="Consolas" w:hAnsi="Consolas" w:cs="Consolas"/>
+          <w:noProof/>
+          <w:color w:val="000000" w:themeColor="text1"/>
+          <w:sz w:val="20"/>
+        </w:rPr>
+      </w:pPr>
+      <w:r>
+        <w:rPr>
+          <w:rFonts w:ascii="Consolas" w:hAnsi="Consolas" w:cs="Consolas"/>
+          <w:noProof/>
+          <w:color w:val="000000" w:themeColor="text1"/>
+          <w:sz w:val="20"/>
+        </w:rPr>
+        <w:t xml:space="preserve">void Organisme::estirar_organisme() </w:t>
+      </w:r>
+    </w:p>
+    <w:p>
+      <w:pPr>
+        <w:spacing w:after="0"/>
+        <w:rPr>
+          <w:rFonts w:ascii="Consolas" w:hAnsi="Consolas" w:cs="Consolas"/>
+          <w:noProof/>
+          <w:color w:val="000000" w:themeColor="text1"/>
+          <w:sz w:val="20"/>
+        </w:rPr>
+      </w:pPr>
+      <w:r>
+        <w:rPr>
+          <w:rFonts w:ascii="Consolas" w:hAnsi="Consolas" w:cs="Consolas"/>
+          <w:noProof/>
+          <w:color w:val="000000" w:themeColor="text1"/>
+          <w:sz w:val="20"/>
+        </w:rPr>
+        <w:t>{</w:t>
+      </w:r>
+    </w:p>
+    <w:p>
+      <w:pPr>
+        <w:spacing w:after="0"/>
+        <w:rPr>
+          <w:rFonts w:ascii="Consolas" w:hAnsi="Consolas" w:cs="Consolas"/>
+          <w:noProof/>
+          <w:color w:val="000000" w:themeColor="text1"/>
+          <w:sz w:val="20"/>
+        </w:rPr>
+      </w:pPr>
+      <w:r>
+        <w:rPr>
+          <w:rFonts w:ascii="Consolas" w:hAnsi="Consolas" w:cs="Consolas"/>
+          <w:noProof/>
+          <w:color w:val="000000" w:themeColor="text1"/>
+          <w:sz w:val="20"/>
+        </w:rPr>
+        <w:t xml:space="preserve">    if (not retallat) estirar_recursiu(cels, max_id, tamany);</w:t>
+      </w:r>
+    </w:p>
+    <w:p>
+      <w:pPr>
+        <w:spacing w:after="0"/>
+        <w:rPr>
+          <w:rFonts w:ascii="Consolas" w:hAnsi="Consolas" w:cs="Consolas"/>
+          <w:noProof/>
+          <w:color w:val="000000" w:themeColor="text1"/>
+          <w:sz w:val="20"/>
+        </w:rPr>
+      </w:pPr>
+      <w:r>
+        <w:rPr>
+          <w:rFonts w:ascii="Consolas" w:hAnsi="Consolas" w:cs="Consolas"/>
+          <w:noProof/>
+          <w:color w:val="000000" w:themeColor="text1"/>
+          <w:sz w:val="20"/>
+        </w:rPr>
+        <w:t>}</w:t>
+      </w:r>
+    </w:p>
+    <w:p>
+      <w:pPr>
+        <w:rPr>
+          <w:lang w:val="ca-ES"/>
+        </w:rPr>
+      </w:pPr>
+    </w:p>
+    <w:p>
+      <w:pPr>
+        <w:rPr>
+          <w:lang w:val="ca-ES"/>
+        </w:rPr>
+      </w:pPr>
     </w:p>
     <w:sectPr>
       <w:pgSz w:w="12240" w:h="15840"/>
@@ -116,7 +310,7 @@
   <w:abstractNum w:abstractNumId="0">
     <w:nsid w:val="39E07D16"/>
     <w:multiLevelType w:val="multilevel"/>
-    <w:tmpl w:val="181C6C78"/>
+    <w:tmpl w:val="8BDCE3D4"/>
     <w:lvl w:ilvl="0">
       <w:start w:val="1"/>
       <w:numFmt w:val="decimal"/>
@@ -133,6 +327,7 @@
     <w:lvl w:ilvl="1">
       <w:start w:val="1"/>
       <w:numFmt w:val="decimal"/>
+      <w:pStyle w:val="Heading2"/>
       <w:isLgl/>
       <w:lvlText w:val="%1.%2."/>
       <w:lvlJc w:val="left"/>
@@ -140,7 +335,61 @@
         <w:ind w:left="720" w:hanging="360"/>
       </w:pPr>
       <w:rPr>
-        <w:rFonts w:hint="default"/>
+        <w:rFonts w:ascii="Times New Roman" w:hAnsi="Times New Roman" w:cs="Times New Roman"/>
+        <w:b w:val="0"/>
+        <w:bCs w:val="0"/>
+        <w:i w:val="0"/>
+        <w:iCs w:val="0"/>
+        <w:caps w:val="0"/>
+        <w:smallCaps w:val="0"/>
+        <w:strike w:val="0"/>
+        <w:dstrike w:val="0"/>
+        <w:outline w:val="0"/>
+        <w:shadow w:val="0"/>
+        <w:emboss w:val="0"/>
+        <w:imprint w:val="0"/>
+        <w:noProof w:val="0"/>
+        <w:snapToGrid w:val="0"/>
+        <w:vanish w:val="0"/>
+        <w:color w:val="000000"/>
+        <w:spacing w:val="0"/>
+        <w:w w:val="0"/>
+        <w:kern w:val="0"/>
+        <w:position w:val="0"/>
+        <w:sz w:val="0"/>
+        <w:szCs w:val="0"/>
+        <w:u w:val="none" w:color="000000"/>
+        <w:effect w:val="none"/>
+        <w:bdr w:val="none" w:sz="0" w:space="0" w:color="000000"/>
+        <w:shd w:val="clear" w:color="000000" w:fill="000000"/>
+        <w:vertAlign w:val="baseline"/>
+        <w:em w:val="none"/>
+        <w:lang w:val="x-none" w:eastAsia="x-none" w:bidi="x-none"/>
+        <w:specVanish w:val="0"/>
+        <w14:glow w14:rad="0">
+          <w14:srgbClr w14:val="000000"/>
+        </w14:glow>
+        <w14:shadow w14:blurRad="0" w14:dist="0" w14:dir="0" w14:sx="0" w14:sy="0" w14:kx="0" w14:ky="0" w14:algn="none">
+          <w14:srgbClr w14:val="000000"/>
+        </w14:shadow>
+        <w14:reflection w14:blurRad="0" w14:stA="0" w14:stPos="0" w14:endA="0" w14:endPos="0" w14:dist="0" w14:dir="0" w14:fadeDir="0" w14:sx="0" w14:sy="0" w14:kx="0" w14:ky="0" w14:algn="none"/>
+        <w14:textOutline w14:w="0" w14:cap="rnd" w14:cmpd="sng" w14:algn="ctr">
+          <w14:noFill/>
+          <w14:prstDash w14:val="solid"/>
+          <w14:bevel/>
+        </w14:textOutline>
+        <w14:scene3d>
+          <w14:camera w14:prst="orthographicFront"/>
+          <w14:lightRig w14:rig="threePt" w14:dir="t">
+            <w14:rot w14:lat="0" w14:lon="0" w14:rev="0"/>
+          </w14:lightRig>
+        </w14:scene3d>
+        <w14:props3d w14:extrusionH="0" w14:contourW="0" w14:prstMaterial="none"/>
+        <w14:ligatures w14:val="none"/>
+        <w14:numForm w14:val="default"/>
+        <w14:numSpacing w14:val="default"/>
+        <w14:stylisticSets/>
+        <w14:cntxtAlts w14:val="0"/>
       </w:rPr>
     </w:lvl>
     <w:lvl w:ilvl="2">
@@ -430,6 +679,29 @@
       <w:lang w:val="ca-ES"/>
     </w:rPr>
   </w:style>
+  <w:style w:type="paragraph" w:styleId="Heading2">
+    <w:name w:val="heading 2"/>
+    <w:basedOn w:val="ListParagraph"/>
+    <w:next w:val="Normal"/>
+    <w:link w:val="Heading2Char"/>
+    <w:uiPriority w:val="9"/>
+    <w:unhideWhenUsed/>
+    <w:qFormat/>
+    <w:rsid w:val="00FF680B"/>
+    <w:pPr>
+      <w:numPr>
+        <w:ilvl w:val="1"/>
+        <w:numId w:val="1"/>
+      </w:numPr>
+      <w:ind w:left="450" w:hanging="450"/>
+      <w:outlineLvl w:val="1"/>
+    </w:pPr>
+    <w:rPr>
+      <w:b/>
+      <w:sz w:val="24"/>
+      <w:lang w:val="ca-ES"/>
+    </w:rPr>
+  </w:style>
   <w:style w:type="character" w:default="1" w:styleId="DefaultParagraphFont">
     <w:name w:val="Default Paragraph Font"/>
     <w:uiPriority w:val="1"/>
@@ -504,6 +776,68 @@
     <w:rsid w:val="002E30F2"/>
     <w:rPr>
       <w:sz w:val="52"/>
+      <w:lang w:val="ca-ES"/>
+    </w:rPr>
+  </w:style>
+  <w:style w:type="paragraph" w:styleId="HTMLPreformatted">
+    <w:name w:val="HTML Preformatted"/>
+    <w:basedOn w:val="Normal"/>
+    <w:link w:val="HTMLPreformattedChar"/>
+    <w:uiPriority w:val="99"/>
+    <w:semiHidden/>
+    <w:unhideWhenUsed/>
+    <w:rsid w:val="007F3A9F"/>
+    <w:pPr>
+      <w:tabs>
+        <w:tab w:val="left" w:pos="916"/>
+        <w:tab w:val="left" w:pos="1832"/>
+        <w:tab w:val="left" w:pos="2748"/>
+        <w:tab w:val="left" w:pos="3664"/>
+        <w:tab w:val="left" w:pos="4580"/>
+        <w:tab w:val="left" w:pos="5496"/>
+        <w:tab w:val="left" w:pos="6412"/>
+        <w:tab w:val="left" w:pos="7328"/>
+        <w:tab w:val="left" w:pos="8244"/>
+        <w:tab w:val="left" w:pos="9160"/>
+        <w:tab w:val="left" w:pos="10076"/>
+        <w:tab w:val="left" w:pos="10992"/>
+        <w:tab w:val="left" w:pos="11908"/>
+        <w:tab w:val="left" w:pos="12824"/>
+        <w:tab w:val="left" w:pos="13740"/>
+        <w:tab w:val="left" w:pos="14656"/>
+      </w:tabs>
+      <w:spacing w:after="0" w:line="240" w:lineRule="auto"/>
+      <w:jc w:val="left"/>
+    </w:pPr>
+    <w:rPr>
+      <w:rFonts w:ascii="Courier New" w:eastAsia="Times New Roman" w:hAnsi="Courier New" w:cs="Courier New"/>
+      <w:sz w:val="20"/>
+      <w:szCs w:val="20"/>
+      <w:lang w:val="en-US"/>
+    </w:rPr>
+  </w:style>
+  <w:style w:type="character" w:customStyle="1" w:styleId="HTMLPreformattedChar">
+    <w:name w:val="HTML Preformatted Char"/>
+    <w:basedOn w:val="DefaultParagraphFont"/>
+    <w:link w:val="HTMLPreformatted"/>
+    <w:uiPriority w:val="99"/>
+    <w:semiHidden/>
+    <w:rsid w:val="007F3A9F"/>
+    <w:rPr>
+      <w:rFonts w:ascii="Courier New" w:eastAsia="Times New Roman" w:hAnsi="Courier New" w:cs="Courier New"/>
+      <w:sz w:val="20"/>
+      <w:szCs w:val="20"/>
+    </w:rPr>
+  </w:style>
+  <w:style w:type="character" w:customStyle="1" w:styleId="Heading2Char">
+    <w:name w:val="Heading 2 Char"/>
+    <w:basedOn w:val="DefaultParagraphFont"/>
+    <w:link w:val="Heading2"/>
+    <w:uiPriority w:val="9"/>
+    <w:rsid w:val="00FF680B"/>
+    <w:rPr>
+      <w:b/>
+      <w:sz w:val="24"/>
       <w:lang w:val="ca-ES"/>
     </w:rPr>
   </w:style>
@@ -699,6 +1033,29 @@
       <w:lang w:val="ca-ES"/>
     </w:rPr>
   </w:style>
+  <w:style w:type="paragraph" w:styleId="Heading2">
+    <w:name w:val="heading 2"/>
+    <w:basedOn w:val="ListParagraph"/>
+    <w:next w:val="Normal"/>
+    <w:link w:val="Heading2Char"/>
+    <w:uiPriority w:val="9"/>
+    <w:unhideWhenUsed/>
+    <w:qFormat/>
+    <w:rsid w:val="00FF680B"/>
+    <w:pPr>
+      <w:numPr>
+        <w:ilvl w:val="1"/>
+        <w:numId w:val="1"/>
+      </w:numPr>
+      <w:ind w:left="450" w:hanging="450"/>
+      <w:outlineLvl w:val="1"/>
+    </w:pPr>
+    <w:rPr>
+      <w:b/>
+      <w:sz w:val="24"/>
+      <w:lang w:val="ca-ES"/>
+    </w:rPr>
+  </w:style>
   <w:style w:type="character" w:default="1" w:styleId="DefaultParagraphFont">
     <w:name w:val="Default Paragraph Font"/>
     <w:uiPriority w:val="1"/>
@@ -773,6 +1130,68 @@
     <w:rsid w:val="002E30F2"/>
     <w:rPr>
       <w:sz w:val="52"/>
+      <w:lang w:val="ca-ES"/>
+    </w:rPr>
+  </w:style>
+  <w:style w:type="paragraph" w:styleId="HTMLPreformatted">
+    <w:name w:val="HTML Preformatted"/>
+    <w:basedOn w:val="Normal"/>
+    <w:link w:val="HTMLPreformattedChar"/>
+    <w:uiPriority w:val="99"/>
+    <w:semiHidden/>
+    <w:unhideWhenUsed/>
+    <w:rsid w:val="007F3A9F"/>
+    <w:pPr>
+      <w:tabs>
+        <w:tab w:val="left" w:pos="916"/>
+        <w:tab w:val="left" w:pos="1832"/>
+        <w:tab w:val="left" w:pos="2748"/>
+        <w:tab w:val="left" w:pos="3664"/>
+        <w:tab w:val="left" w:pos="4580"/>
+        <w:tab w:val="left" w:pos="5496"/>
+        <w:tab w:val="left" w:pos="6412"/>
+        <w:tab w:val="left" w:pos="7328"/>
+        <w:tab w:val="left" w:pos="8244"/>
+        <w:tab w:val="left" w:pos="9160"/>
+        <w:tab w:val="left" w:pos="10076"/>
+        <w:tab w:val="left" w:pos="10992"/>
+        <w:tab w:val="left" w:pos="11908"/>
+        <w:tab w:val="left" w:pos="12824"/>
+        <w:tab w:val="left" w:pos="13740"/>
+        <w:tab w:val="left" w:pos="14656"/>
+      </w:tabs>
+      <w:spacing w:after="0" w:line="240" w:lineRule="auto"/>
+      <w:jc w:val="left"/>
+    </w:pPr>
+    <w:rPr>
+      <w:rFonts w:ascii="Courier New" w:eastAsia="Times New Roman" w:hAnsi="Courier New" w:cs="Courier New"/>
+      <w:sz w:val="20"/>
+      <w:szCs w:val="20"/>
+      <w:lang w:val="en-US"/>
+    </w:rPr>
+  </w:style>
+  <w:style w:type="character" w:customStyle="1" w:styleId="HTMLPreformattedChar">
+    <w:name w:val="HTML Preformatted Char"/>
+    <w:basedOn w:val="DefaultParagraphFont"/>
+    <w:link w:val="HTMLPreformatted"/>
+    <w:uiPriority w:val="99"/>
+    <w:semiHidden/>
+    <w:rsid w:val="007F3A9F"/>
+    <w:rPr>
+      <w:rFonts w:ascii="Courier New" w:eastAsia="Times New Roman" w:hAnsi="Courier New" w:cs="Courier New"/>
+      <w:sz w:val="20"/>
+      <w:szCs w:val="20"/>
+    </w:rPr>
+  </w:style>
+  <w:style w:type="character" w:customStyle="1" w:styleId="Heading2Char">
+    <w:name w:val="Heading 2 Char"/>
+    <w:basedOn w:val="DefaultParagraphFont"/>
+    <w:link w:val="Heading2"/>
+    <w:uiPriority w:val="9"/>
+    <w:rsid w:val="00FF680B"/>
+    <w:rPr>
+      <w:b/>
+      <w:sz w:val="24"/>
       <w:lang w:val="ca-ES"/>
     </w:rPr>
   </w:style>
@@ -1069,7 +1488,7 @@
 </file>
 
 <file path=customXml/itemProps1.xml><?xml version="1.0" encoding="utf-8"?>
-<ds:datastoreItem xmlns:ds="http://schemas.openxmlformats.org/officeDocument/2006/customXml" ds:itemID="{0E44DE4B-CA69-4AB6-A2C8-1EEF8BCEB483}">
+<ds:datastoreItem xmlns:ds="http://schemas.openxmlformats.org/officeDocument/2006/customXml" ds:itemID="{EBC94544-9B5B-4E71-8744-13F134E0923E}">
   <ds:schemaRefs>
     <ds:schemaRef ds:uri="http://schemas.openxmlformats.org/officeDocument/2006/bibliography"/>
   </ds:schemaRefs>

</xml_diff>

<commit_message>
Canvis als commentaris per tal de poder justificar correctament les funcions recursives i iteratives
</commit_message>
<xml_diff>
--- a/justif.joan.marce.igual.docx
+++ b/justif.joan.marce.igual.docx
@@ -7,7 +7,22 @@
         <w:pStyle w:val="Title"/>
       </w:pPr>
       <w:r>
-        <w:t>Reproducción en el laboratorio:</w:t>
+        <w:rPr>
+          <w:lang w:val="es-ES"/>
+        </w:rPr>
+        <w:t>Reproducción</w:t>
+      </w:r>
+      <w:r>
+        <w:t xml:space="preserve"> en el </w:t>
+      </w:r>
+      <w:r>
+        <w:rPr>
+          <w:lang w:val="es-ES"/>
+        </w:rPr>
+        <w:t>laboratorio</w:t>
+      </w:r>
+      <w:r>
+        <w:t>:</w:t>
       </w:r>
       <w:r>
         <w:t xml:space="preserve"> justificació</w:t>
@@ -19,36 +34,27 @@
         <w:t>de les operacions</w:t>
       </w:r>
     </w:p>
-    <w:p>
-      <w:pPr>
-        <w:rPr>
-          <w:lang w:val="ca-ES"/>
-        </w:rPr>
-      </w:pPr>
-    </w:p>
-    <w:p>
-      <w:pPr>
-        <w:rPr>
-          <w:lang w:val="ca-ES"/>
-        </w:rPr>
-      </w:pPr>
-    </w:p>
+    <w:p/>
+    <w:p/>
     <w:p>
       <w:pPr>
         <w:pStyle w:val="Heading1"/>
       </w:pPr>
       <w:r>
-        <w:t xml:space="preserve">La classe </w:t>
-      </w:r>
-      <w:r>
-        <w:rPr>
-          <w:rFonts w:ascii="Consolas" w:hAnsi="Consolas" w:cs="Consolas"/>
+        <w:t>La classe</w:t>
+      </w:r>
+      <w:r>
+        <w:t xml:space="preserve"> </w:t>
+      </w:r>
+      <w:r>
+        <w:rPr>
+          <w:rFonts w:ascii="Consolas" w:hAnsi="Consolas"/>
         </w:rPr>
         <w:t>Orga</w:t>
       </w:r>
       <w:r>
         <w:rPr>
-          <w:rFonts w:ascii="Consolas" w:hAnsi="Consolas" w:cs="Consolas"/>
+          <w:rFonts w:ascii="Consolas" w:hAnsi="Consolas"/>
         </w:rPr>
         <w:t>nisme</w:t>
       </w:r>
@@ -63,241 +69,1006 @@
       <w:r>
         <w:t xml:space="preserve">  </w:t>
       </w:r>
+      <w:r>
+        <w:rPr>
+          <w:rStyle w:val="CodeChar"/>
+          <w:b w:val="0"/>
+          <w:sz w:val="22"/>
+        </w:rPr>
+        <w:t>estirar_organisme</w:t>
+      </w:r>
+    </w:p>
+    <w:p>
+      <w:r>
+        <w:t xml:space="preserve">Aquesta operació </w:t>
+      </w:r>
+      <w:r>
+        <w:t xml:space="preserve">fa una estirada a l’organisme </w:t>
+      </w:r>
+      <w:r>
+        <w:t>només si abans no ha estat retallat prèviament. Per fer-ho utilitza la operació “</w:t>
+      </w:r>
+      <w:r>
+        <w:rPr>
+          <w:rStyle w:val="CodeChar"/>
+        </w:rPr>
+        <w:t>estirar_recursiu</w:t>
+      </w:r>
+      <w:r>
+        <w:t>”.</w:t>
+      </w:r>
+      <w:r>
+        <w:t xml:space="preserve"> En el programa principal es crida aquesta operació</w:t>
+      </w:r>
+      <w:r>
+        <w:t xml:space="preserve"> mitjançant la instrucció -1.</w:t>
+      </w:r>
+    </w:p>
+    <w:p>
+      <w:pPr>
+        <w:pStyle w:val="Heading3"/>
+      </w:pPr>
+      <w:r>
+        <w:t>Implementació</w:t>
+      </w:r>
+    </w:p>
+    <w:p>
+      <w:pPr>
+        <w:pStyle w:val="Code"/>
+      </w:pPr>
+      <w:r>
+        <w:t>/</w:t>
+      </w:r>
+      <w:r>
+        <w:t>*</w:t>
+      </w:r>
+      <w:r>
+        <w:t xml:space="preserve"> </w:t>
+      </w:r>
+    </w:p>
+    <w:p>
+      <w:pPr>
+        <w:pStyle w:val="Code"/>
+      </w:pPr>
+      <w:r>
+        <w:t>Pre: L’organisme ha de tenir una cèl·lula o més</w:t>
+      </w:r>
+    </w:p>
+    <w:p>
+      <w:pPr>
+        <w:pStyle w:val="Code"/>
+      </w:pPr>
+      <w:r>
+        <w:t xml:space="preserve">Post: Totes les cèl·lules de l’organisme que no s’han </w:t>
+      </w:r>
+      <w:r>
+        <w:t>dividit han passat a tenir</w:t>
+      </w:r>
+    </w:p>
+    <w:p>
+      <w:pPr>
+        <w:pStyle w:val="Code"/>
+      </w:pPr>
+      <w:r>
+        <w:t xml:space="preserve">dues </w:t>
+      </w:r>
+      <w:r>
+        <w:t>cèl·lules filles a l’àrbre de cèl·lules de l’organisme</w:t>
+      </w:r>
+    </w:p>
+    <w:p>
+      <w:pPr>
+        <w:pStyle w:val="Code"/>
+      </w:pPr>
+      <w:r>
+        <w:t>*/</w:t>
+      </w:r>
+    </w:p>
+    <w:p>
+      <w:pPr>
+        <w:pStyle w:val="Code"/>
+      </w:pPr>
+      <w:r>
+        <w:t xml:space="preserve">void Organisme::estirar_organisme() </w:t>
+      </w:r>
+    </w:p>
+    <w:p>
+      <w:pPr>
+        <w:pStyle w:val="Code"/>
+      </w:pPr>
+      <w:r>
+        <w:t>{</w:t>
+      </w:r>
+    </w:p>
+    <w:p>
+      <w:pPr>
+        <w:pStyle w:val="Code"/>
+      </w:pPr>
+      <w:r>
+        <w:t xml:space="preserve">    if (not retallat) estirar_recursiu(cels, max_id, tamany);</w:t>
+      </w:r>
+    </w:p>
+    <w:p>
+      <w:pPr>
+        <w:pStyle w:val="Code"/>
+      </w:pPr>
+      <w:r>
+        <w:t>}</w:t>
+      </w:r>
+    </w:p>
+    <w:p>
+      <w:pPr>
+        <w:pStyle w:val="Code"/>
+      </w:pPr>
+    </w:p>
+    <w:p>
+      <w:pPr>
+        <w:pStyle w:val="Code"/>
+      </w:pPr>
+    </w:p>
+    <w:p>
+      <w:pPr>
+        <w:pStyle w:val="Heading3"/>
+      </w:pPr>
+      <w:r>
+        <w:t>Justificació</w:t>
+      </w:r>
+    </w:p>
+    <w:p>
+      <w:r>
+        <w:t>Només es fa una crida a una operació recursiva dins d’aquesta funció en el cas que l’organisme no hagi estat retallat abans. La crida a la funció “</w:t>
+      </w:r>
+      <w:r>
+        <w:rPr>
+          <w:rStyle w:val="CodeChar"/>
+        </w:rPr>
+        <w:t>estirar_recursiu</w:t>
+      </w:r>
+      <w:r>
+        <w:t xml:space="preserve">” </w:t>
+      </w:r>
+      <w:r>
+        <w:t>compleix com a condició que l’arbre no estigui buit</w:t>
+      </w:r>
+      <w:r>
+        <w:t xml:space="preserve"> ja que si l’organisme té una cèl·lula o més, que ve donat per la precondició de la funció, i no ha estat retallat, que ens ho verifica el booleà retallat. A més a més</w:t>
+      </w:r>
+      <w:r>
+        <w:t xml:space="preserve"> </w:t>
+      </w:r>
+      <w:r>
+        <w:rPr>
+          <w:rStyle w:val="CodeChar"/>
+        </w:rPr>
+        <w:t>max_id</w:t>
+      </w:r>
+      <w:r>
+        <w:t xml:space="preserve"> i </w:t>
+      </w:r>
+      <w:r>
+        <w:rPr>
+          <w:rStyle w:val="CodeChar"/>
+        </w:rPr>
+        <w:t>tamany</w:t>
+      </w:r>
+      <w:r>
+        <w:t xml:space="preserve"> s</w:t>
+      </w:r>
+      <w:r>
+        <w:t>ón</w:t>
+      </w:r>
+      <w:r>
+        <w:t xml:space="preserve"> variables inicialitzades ja que la precondició de cridar a la funció </w:t>
+      </w:r>
+      <w:r>
+        <w:rPr>
+          <w:rStyle w:val="CodeChar"/>
+        </w:rPr>
+        <w:t>estirar_organisme</w:t>
+      </w:r>
+      <w:r>
+        <w:t xml:space="preserve"> és que </w:t>
+      </w:r>
+      <w:r>
+        <w:t xml:space="preserve">l’organisme tingui una cèl·lula o més i això </w:t>
+      </w:r>
+      <w:r>
+        <w:t>implica que aquestes variables estaran inicialitzades</w:t>
+      </w:r>
+      <w:r>
+        <w:t>.</w:t>
+      </w:r>
+    </w:p>
+    <w:p/>
+    <w:p>
+      <w:pPr>
+        <w:jc w:val="left"/>
+        <w:rPr>
+          <w:b/>
+          <w:sz w:val="24"/>
+          <w:highlight w:val="lightGray"/>
+        </w:rPr>
+      </w:pPr>
+      <w:r>
+        <w:rPr>
+          <w:highlight w:val="lightGray"/>
+        </w:rPr>
+        <w:br w:type="page"/>
+      </w:r>
       <w:bookmarkStart w:id="0" w:name="_GoBack"/>
-      <w:r>
-        <w:rPr>
-          <w:noProof/>
-        </w:rPr>
-        <w:t>estirar_organisme</w:t>
-      </w:r>
-    </w:p>
-    <w:bookmarkEnd w:id="0"/>
-    <w:p>
-      <w:pPr>
-        <w:rPr>
-          <w:lang w:val="ca-ES"/>
-        </w:rPr>
-      </w:pPr>
-      <w:r>
-        <w:rPr>
-          <w:lang w:val="ca-ES"/>
-        </w:rPr>
-        <w:t>Aquesta operació fa una estirada a l’organisme si no ha estat retallat abans per tal que totes aquelles cèl·lues que fins ara no s’havien reproduit passin a tenir dos cèl·lules idèntiques a l’original però amb un identificador més gran que passen a ser filles de la cèl·lula original.</w:t>
-      </w:r>
-      <w:r>
-        <w:rPr>
-          <w:lang w:val="ca-ES"/>
-        </w:rPr>
-        <w:t xml:space="preserve"> En el programa principal es crida amb l’operació -1.</w:t>
-      </w:r>
-    </w:p>
-    <w:p>
-      <w:pPr>
-        <w:pStyle w:val="ListParagraph"/>
-        <w:numPr>
-          <w:ilvl w:val="2"/>
-          <w:numId w:val="1"/>
-        </w:numPr>
-        <w:ind w:left="720"/>
-        <w:rPr>
-          <w:b/>
-          <w:lang w:val="ca-ES"/>
-        </w:rPr>
-      </w:pPr>
-      <w:r>
-        <w:rPr>
-          <w:b/>
-          <w:lang w:val="ca-ES"/>
-        </w:rPr>
+      <w:bookmarkEnd w:id="0"/>
+    </w:p>
+    <w:p>
+      <w:pPr>
+        <w:pStyle w:val="Heading2"/>
+      </w:pPr>
+      <w:r>
+        <w:lastRenderedPageBreak/>
+        <w:t xml:space="preserve">L’operació </w:t>
+      </w:r>
+      <w:r>
+        <w:rPr>
+          <w:rStyle w:val="CodeChar"/>
+          <w:b w:val="0"/>
+          <w:sz w:val="22"/>
+        </w:rPr>
+        <w:t>estirar_recursiu</w:t>
+      </w:r>
+    </w:p>
+    <w:p>
+      <w:r>
+        <w:t xml:space="preserve">L’operació </w:t>
+      </w:r>
+      <w:r>
+        <w:rPr>
+          <w:rStyle w:val="CodeChar"/>
+        </w:rPr>
+        <w:t>estirar_recursiu</w:t>
+      </w:r>
+      <w:r>
+        <w:rPr>
+          <w:rStyle w:val="CodeChar"/>
+        </w:rPr>
+        <w:t xml:space="preserve"> </w:t>
+      </w:r>
+      <w:r>
+        <w:t>a</w:t>
+      </w:r>
+      <w:r>
+        <w:t>plica una estirada a l’organisme fent que totes les cèl·lules que no s’havien dividit abans passin a tenir dues cèl·lules iguals a aquesta però amb un ID superior a la cèl·lula amb l’ID més gran de tot l’organisme.</w:t>
+      </w:r>
+      <w:r>
+        <w:t xml:space="preserve"> Aquestes dues cèl·lules noves es col·loquen com a filles a l’arbre de cèl·lules de l’organisme.</w:t>
+      </w:r>
+    </w:p>
+    <w:p>
+      <w:pPr>
+        <w:pStyle w:val="Heading3"/>
+      </w:pPr>
+      <w:r>
         <w:t>Implementació</w:t>
       </w:r>
     </w:p>
     <w:p>
       <w:pPr>
-        <w:spacing w:after="0"/>
-        <w:rPr>
-          <w:rFonts w:ascii="Consolas" w:hAnsi="Consolas" w:cs="Consolas"/>
-          <w:noProof/>
-          <w:sz w:val="20"/>
-        </w:rPr>
-      </w:pPr>
-      <w:r>
-        <w:rPr>
-          <w:rFonts w:ascii="Consolas" w:hAnsi="Consolas" w:cs="Consolas"/>
-          <w:noProof/>
-          <w:sz w:val="20"/>
-        </w:rPr>
-        <w:t>// Pre: L’organisme ha de tenir una cèl·lula o més</w:t>
-      </w:r>
-    </w:p>
-    <w:p>
-      <w:pPr>
-        <w:spacing w:after="0"/>
-        <w:rPr>
-          <w:rFonts w:ascii="Consolas" w:hAnsi="Consolas" w:cs="Consolas"/>
-          <w:noProof/>
-          <w:sz w:val="20"/>
-          <w:lang w:val="ca-ES"/>
-        </w:rPr>
-      </w:pPr>
-      <w:r>
-        <w:rPr>
-          <w:rFonts w:ascii="Consolas" w:hAnsi="Consolas" w:cs="Consolas"/>
-          <w:noProof/>
-          <w:sz w:val="20"/>
-          <w:lang w:val="ca-ES"/>
-        </w:rPr>
-        <w:t xml:space="preserve">// Post: Totes les cèl·lules de l’organisme que no s’han </w:t>
-      </w:r>
-      <w:r>
-        <w:rPr>
-          <w:rFonts w:ascii="Consolas" w:hAnsi="Consolas" w:cs="Consolas"/>
-          <w:noProof/>
-          <w:sz w:val="20"/>
-          <w:lang w:val="ca-ES"/>
-        </w:rPr>
-        <w:t>dividit han passat a tenir</w:t>
-      </w:r>
-    </w:p>
-    <w:p>
-      <w:pPr>
-        <w:spacing w:after="0"/>
-        <w:rPr>
-          <w:rFonts w:ascii="Consolas" w:hAnsi="Consolas" w:cs="Consolas"/>
-          <w:noProof/>
-          <w:color w:val="000000" w:themeColor="text1"/>
-          <w:sz w:val="20"/>
-          <w:lang w:val="ca-ES"/>
-        </w:rPr>
-      </w:pPr>
-      <w:r>
-        <w:rPr>
-          <w:rFonts w:ascii="Consolas" w:hAnsi="Consolas" w:cs="Consolas"/>
-          <w:noProof/>
-          <w:color w:val="000000" w:themeColor="text1"/>
-          <w:sz w:val="20"/>
-          <w:lang w:val="ca-ES"/>
-        </w:rPr>
-        <w:t xml:space="preserve">// </w:t>
-      </w:r>
-      <w:r>
-        <w:rPr>
-          <w:rFonts w:ascii="Consolas" w:hAnsi="Consolas" w:cs="Consolas"/>
-          <w:noProof/>
-          <w:color w:val="000000" w:themeColor="text1"/>
-          <w:sz w:val="20"/>
-          <w:lang w:val="ca-ES"/>
-        </w:rPr>
-        <w:t xml:space="preserve">dues </w:t>
-      </w:r>
-      <w:r>
-        <w:rPr>
-          <w:rFonts w:ascii="Consolas" w:hAnsi="Consolas" w:cs="Consolas"/>
-          <w:noProof/>
-          <w:color w:val="000000" w:themeColor="text1"/>
-          <w:sz w:val="20"/>
-          <w:lang w:val="ca-ES"/>
-        </w:rPr>
-        <w:t>cèl·lules filles a l’àrbre de cèl·lules de l’organisme</w:t>
-      </w:r>
-    </w:p>
-    <w:p>
-      <w:pPr>
-        <w:spacing w:after="0"/>
-        <w:rPr>
-          <w:rFonts w:ascii="Consolas" w:hAnsi="Consolas" w:cs="Consolas"/>
-          <w:noProof/>
-          <w:color w:val="000000" w:themeColor="text1"/>
-          <w:sz w:val="20"/>
-        </w:rPr>
-      </w:pPr>
-      <w:r>
-        <w:rPr>
-          <w:rFonts w:ascii="Consolas" w:hAnsi="Consolas" w:cs="Consolas"/>
-          <w:noProof/>
-          <w:color w:val="000000" w:themeColor="text1"/>
-          <w:sz w:val="20"/>
-        </w:rPr>
-        <w:t xml:space="preserve">void Organisme::estirar_organisme() </w:t>
-      </w:r>
-    </w:p>
-    <w:p>
-      <w:pPr>
-        <w:spacing w:after="0"/>
-        <w:rPr>
-          <w:rFonts w:ascii="Consolas" w:hAnsi="Consolas" w:cs="Consolas"/>
-          <w:noProof/>
-          <w:color w:val="000000" w:themeColor="text1"/>
-          <w:sz w:val="20"/>
-        </w:rPr>
-      </w:pPr>
-      <w:r>
-        <w:rPr>
-          <w:rFonts w:ascii="Consolas" w:hAnsi="Consolas" w:cs="Consolas"/>
-          <w:noProof/>
-          <w:color w:val="000000" w:themeColor="text1"/>
-          <w:sz w:val="20"/>
+        <w:pStyle w:val="Code"/>
+        <w:rPr>
+          <w:color w:val="000000" w:themeColor="text1"/>
+          <w:lang w:val="es-ES"/>
+        </w:rPr>
+      </w:pPr>
+      <w:r>
+        <w:rPr>
+          <w:color w:val="000000" w:themeColor="text1"/>
+          <w:lang w:val="es-ES"/>
+        </w:rPr>
+        <w:t>/</w:t>
+      </w:r>
+      <w:r>
+        <w:rPr>
+          <w:color w:val="000000" w:themeColor="text1"/>
+          <w:lang w:val="es-ES"/>
+        </w:rPr>
+        <w:t>*</w:t>
+      </w:r>
+      <w:r>
+        <w:rPr>
+          <w:color w:val="000000" w:themeColor="text1"/>
+          <w:lang w:val="es-ES"/>
+        </w:rPr>
+        <w:t xml:space="preserve"> </w:t>
+      </w:r>
+    </w:p>
+    <w:p>
+      <w:pPr>
+        <w:pStyle w:val="Code"/>
+        <w:rPr>
+          <w:color w:val="000000" w:themeColor="text1"/>
+          <w:lang w:val="es-ES"/>
+        </w:rPr>
+      </w:pPr>
+      <w:r>
+        <w:rPr>
+          <w:color w:val="000000" w:themeColor="text1"/>
+          <w:lang w:val="es-ES"/>
+        </w:rPr>
+        <w:t>Pre:</w:t>
+      </w:r>
+      <w:r>
+        <w:rPr>
+          <w:color w:val="000000" w:themeColor="text1"/>
+          <w:lang w:val="es-ES"/>
+        </w:rPr>
+        <w:t xml:space="preserve"> max_id i tamany estan inicialitzats i no són negatius i 'a' és un</w:t>
+      </w:r>
+    </w:p>
+    <w:p>
+      <w:pPr>
+        <w:pStyle w:val="Code"/>
+        <w:rPr>
+          <w:color w:val="000000" w:themeColor="text1"/>
+          <w:lang w:val="es-ES"/>
+        </w:rPr>
+      </w:pPr>
+      <w:r>
+        <w:rPr>
+          <w:color w:val="000000" w:themeColor="text1"/>
+          <w:lang w:val="es-ES"/>
+        </w:rPr>
+        <w:t>arbre no buit.</w:t>
+      </w:r>
+    </w:p>
+    <w:p>
+      <w:pPr>
+        <w:pStyle w:val="Code"/>
+        <w:rPr>
+          <w:color w:val="000000" w:themeColor="text1"/>
+          <w:lang w:val="es-ES"/>
+        </w:rPr>
+      </w:pPr>
+      <w:r>
+        <w:rPr>
+          <w:color w:val="000000" w:themeColor="text1"/>
+          <w:lang w:val="es-ES"/>
+        </w:rPr>
+        <w:t>Post:</w:t>
+      </w:r>
+      <w:r>
+        <w:rPr>
+          <w:color w:val="000000" w:themeColor="text1"/>
+          <w:lang w:val="es-ES"/>
+        </w:rPr>
+        <w:t xml:space="preserve"> T</w:t>
+      </w:r>
+      <w:r>
+        <w:rPr>
+          <w:color w:val="000000" w:themeColor="text1"/>
+          <w:lang w:val="es-ES"/>
+        </w:rPr>
+        <w:t>otes les cèl·lules que no s'havien dividit abans han passat a</w:t>
+      </w:r>
+    </w:p>
+    <w:p>
+      <w:pPr>
+        <w:pStyle w:val="Code"/>
+        <w:rPr>
+          <w:color w:val="000000" w:themeColor="text1"/>
+        </w:rPr>
+      </w:pPr>
+      <w:r>
+        <w:rPr>
+          <w:color w:val="000000" w:themeColor="text1"/>
+        </w:rPr>
+        <w:t>estar dividides.</w:t>
+      </w:r>
+    </w:p>
+    <w:p>
+      <w:pPr>
+        <w:pStyle w:val="Code"/>
+        <w:rPr>
+          <w:color w:val="000000" w:themeColor="text1"/>
+        </w:rPr>
+      </w:pPr>
+      <w:r>
+        <w:rPr>
+          <w:color w:val="000000" w:themeColor="text1"/>
+        </w:rPr>
+        <w:t>*/</w:t>
+      </w:r>
+    </w:p>
+    <w:p>
+      <w:pPr>
+        <w:pStyle w:val="Code"/>
+        <w:rPr>
+          <w:color w:val="000000" w:themeColor="text1"/>
+          <w:lang w:val="es-ES"/>
+        </w:rPr>
+      </w:pPr>
+      <w:r>
+        <w:rPr>
+          <w:color w:val="000000" w:themeColor="text1"/>
+          <w:lang w:val="es-ES"/>
+        </w:rPr>
+        <w:t xml:space="preserve">void Organisme::estirar_recursiu(Arbre&lt;Celula&gt; &amp;a, int &amp;max_id, int &amp;tam) </w:t>
+      </w:r>
+    </w:p>
+    <w:p>
+      <w:pPr>
+        <w:pStyle w:val="Code"/>
+        <w:rPr>
+          <w:color w:val="000000" w:themeColor="text1"/>
+          <w:lang w:val="en-US"/>
+        </w:rPr>
+      </w:pPr>
+      <w:r>
+        <w:rPr>
+          <w:color w:val="000000" w:themeColor="text1"/>
+          <w:lang w:val="en-US"/>
         </w:rPr>
         <w:t>{</w:t>
       </w:r>
     </w:p>
     <w:p>
       <w:pPr>
-        <w:spacing w:after="0"/>
-        <w:rPr>
-          <w:rFonts w:ascii="Consolas" w:hAnsi="Consolas" w:cs="Consolas"/>
-          <w:noProof/>
-          <w:color w:val="000000" w:themeColor="text1"/>
-          <w:sz w:val="20"/>
-        </w:rPr>
-      </w:pPr>
-      <w:r>
-        <w:rPr>
-          <w:rFonts w:ascii="Consolas" w:hAnsi="Consolas" w:cs="Consolas"/>
-          <w:noProof/>
-          <w:color w:val="000000" w:themeColor="text1"/>
-          <w:sz w:val="20"/>
-        </w:rPr>
-        <w:t xml:space="preserve">    if (not retallat) estirar_recursiu(cels, max_id, tamany);</w:t>
-      </w:r>
-    </w:p>
-    <w:p>
-      <w:pPr>
-        <w:spacing w:after="0"/>
-        <w:rPr>
-          <w:rFonts w:ascii="Consolas" w:hAnsi="Consolas" w:cs="Consolas"/>
-          <w:noProof/>
-          <w:color w:val="000000" w:themeColor="text1"/>
-          <w:sz w:val="20"/>
-        </w:rPr>
-      </w:pPr>
-      <w:r>
-        <w:rPr>
-          <w:rFonts w:ascii="Consolas" w:hAnsi="Consolas" w:cs="Consolas"/>
-          <w:noProof/>
-          <w:color w:val="000000" w:themeColor="text1"/>
-          <w:sz w:val="20"/>
+        <w:pStyle w:val="Code"/>
+        <w:rPr>
+          <w:color w:val="000000" w:themeColor="text1"/>
+          <w:lang w:val="en-US"/>
+        </w:rPr>
+      </w:pPr>
+      <w:r>
+        <w:rPr>
+          <w:color w:val="000000" w:themeColor="text1"/>
+          <w:lang w:val="en-US"/>
+        </w:rPr>
+        <w:t xml:space="preserve">    if (not a.es_buit())</w:t>
+      </w:r>
+    </w:p>
+    <w:p>
+      <w:pPr>
+        <w:pStyle w:val="Code"/>
+        <w:rPr>
+          <w:color w:val="000000" w:themeColor="text1"/>
+          <w:lang w:val="es-ES"/>
+        </w:rPr>
+      </w:pPr>
+      <w:r>
+        <w:rPr>
+          <w:color w:val="000000" w:themeColor="text1"/>
+          <w:lang w:val="en-US"/>
+        </w:rPr>
+        <w:t xml:space="preserve">    </w:t>
+      </w:r>
+      <w:r>
+        <w:rPr>
+          <w:color w:val="000000" w:themeColor="text1"/>
+          <w:lang w:val="es-ES"/>
+        </w:rPr>
+        <w:t>{</w:t>
+      </w:r>
+    </w:p>
+    <w:p>
+      <w:pPr>
+        <w:pStyle w:val="Code"/>
+        <w:rPr>
+          <w:color w:val="000000" w:themeColor="text1"/>
+          <w:lang w:val="es-ES"/>
+        </w:rPr>
+      </w:pPr>
+      <w:r>
+        <w:rPr>
+          <w:color w:val="000000" w:themeColor="text1"/>
+          <w:lang w:val="es-ES"/>
+        </w:rPr>
+        <w:t xml:space="preserve">        Arbre&lt;Celula&gt; a1, a2;</w:t>
+      </w:r>
+    </w:p>
+    <w:p>
+      <w:pPr>
+        <w:pStyle w:val="Code"/>
+        <w:rPr>
+          <w:color w:val="000000" w:themeColor="text1"/>
+          <w:lang w:val="es-ES"/>
+        </w:rPr>
+      </w:pPr>
+      <w:r>
+        <w:rPr>
+          <w:color w:val="000000" w:themeColor="text1"/>
+          <w:lang w:val="es-ES"/>
+        </w:rPr>
+        <w:t xml:space="preserve">        Celula c = a.arrel();</w:t>
+      </w:r>
+    </w:p>
+    <w:p>
+      <w:pPr>
+        <w:pStyle w:val="Code"/>
+        <w:rPr>
+          <w:color w:val="000000" w:themeColor="text1"/>
+          <w:lang w:val="en-US"/>
+        </w:rPr>
+      </w:pPr>
+      <w:r>
+        <w:rPr>
+          <w:color w:val="000000" w:themeColor="text1"/>
+          <w:lang w:val="es-ES"/>
+        </w:rPr>
+        <w:t xml:space="preserve">        </w:t>
+      </w:r>
+      <w:r>
+        <w:rPr>
+          <w:color w:val="000000" w:themeColor="text1"/>
+          <w:lang w:val="en-US"/>
+        </w:rPr>
+        <w:t>a.fills(a1, a2);</w:t>
+      </w:r>
+    </w:p>
+    <w:p>
+      <w:pPr>
+        <w:pStyle w:val="Code"/>
+        <w:rPr>
+          <w:color w:val="000000" w:themeColor="text1"/>
+          <w:lang w:val="en-US"/>
+        </w:rPr>
+      </w:pPr>
+      <w:r>
+        <w:rPr>
+          <w:color w:val="000000" w:themeColor="text1"/>
+          <w:lang w:val="en-US"/>
+        </w:rPr>
+        <w:t xml:space="preserve">        if (a1.es_buit() and a2.es_buit())</w:t>
+      </w:r>
+    </w:p>
+    <w:p>
+      <w:pPr>
+        <w:pStyle w:val="Code"/>
+        <w:rPr>
+          <w:color w:val="000000" w:themeColor="text1"/>
+          <w:lang w:val="es-ES"/>
+        </w:rPr>
+      </w:pPr>
+      <w:r>
+        <w:rPr>
+          <w:color w:val="000000" w:themeColor="text1"/>
+          <w:lang w:val="en-US"/>
+        </w:rPr>
+        <w:t xml:space="preserve">        </w:t>
+      </w:r>
+      <w:r>
+        <w:rPr>
+          <w:color w:val="000000" w:themeColor="text1"/>
+          <w:lang w:val="es-ES"/>
+        </w:rPr>
+        <w:t>{</w:t>
+      </w:r>
+    </w:p>
+    <w:p>
+      <w:pPr>
+        <w:pStyle w:val="Code"/>
+        <w:rPr>
+          <w:color w:val="000000" w:themeColor="text1"/>
+          <w:lang w:val="es-ES"/>
+        </w:rPr>
+      </w:pPr>
+      <w:r>
+        <w:rPr>
+          <w:color w:val="000000" w:themeColor="text1"/>
+          <w:lang w:val="es-ES"/>
+        </w:rPr>
+        <w:t xml:space="preserve">            tam += 2;</w:t>
+      </w:r>
+    </w:p>
+    <w:p>
+      <w:pPr>
+        <w:pStyle w:val="Code"/>
+        <w:rPr>
+          <w:color w:val="000000" w:themeColor="text1"/>
+          <w:lang w:val="es-ES"/>
+        </w:rPr>
+      </w:pPr>
+      <w:r>
+        <w:rPr>
+          <w:color w:val="000000" w:themeColor="text1"/>
+          <w:lang w:val="es-ES"/>
+        </w:rPr>
+        <w:t xml:space="preserve">            Celula aux = c;</w:t>
+      </w:r>
+    </w:p>
+    <w:p>
+      <w:pPr>
+        <w:pStyle w:val="Code"/>
+        <w:rPr>
+          <w:color w:val="000000" w:themeColor="text1"/>
+          <w:lang w:val="es-ES"/>
+        </w:rPr>
+      </w:pPr>
+      <w:r>
+        <w:rPr>
+          <w:color w:val="000000" w:themeColor="text1"/>
+          <w:lang w:val="es-ES"/>
+        </w:rPr>
+        <w:t xml:space="preserve">            Arbre&lt;Celula&gt; buit;</w:t>
+      </w:r>
+    </w:p>
+    <w:p>
+      <w:pPr>
+        <w:pStyle w:val="Code"/>
+        <w:rPr>
+          <w:color w:val="000000" w:themeColor="text1"/>
+          <w:lang w:val="es-ES"/>
+        </w:rPr>
+      </w:pPr>
+      <w:r>
+        <w:rPr>
+          <w:color w:val="000000" w:themeColor="text1"/>
+          <w:lang w:val="es-ES"/>
+        </w:rPr>
+        <w:t xml:space="preserve">            </w:t>
+      </w:r>
+    </w:p>
+    <w:p>
+      <w:pPr>
+        <w:pStyle w:val="Code"/>
+        <w:rPr>
+          <w:color w:val="000000" w:themeColor="text1"/>
+          <w:lang w:val="es-ES"/>
+        </w:rPr>
+      </w:pPr>
+      <w:r>
+        <w:rPr>
+          <w:color w:val="000000" w:themeColor="text1"/>
+          <w:lang w:val="es-ES"/>
+        </w:rPr>
+        <w:t xml:space="preserve">            // Plantem els dos arbres i ens estalviem cridar la funció</w:t>
+      </w:r>
+    </w:p>
+    <w:p>
+      <w:pPr>
+        <w:pStyle w:val="Code"/>
+        <w:rPr>
+          <w:color w:val="000000" w:themeColor="text1"/>
+          <w:lang w:val="es-ES"/>
+        </w:rPr>
+      </w:pPr>
+      <w:r>
+        <w:rPr>
+          <w:color w:val="000000" w:themeColor="text1"/>
+          <w:lang w:val="es-ES"/>
+        </w:rPr>
+        <w:t xml:space="preserve">            // recursiva per poder duplicar només la cèl·lula arrel</w:t>
+      </w:r>
+    </w:p>
+    <w:p>
+      <w:pPr>
+        <w:pStyle w:val="Code"/>
+        <w:rPr>
+          <w:color w:val="000000" w:themeColor="text1"/>
+          <w:lang w:val="en-US"/>
+        </w:rPr>
+      </w:pPr>
+      <w:r>
+        <w:rPr>
+          <w:color w:val="000000" w:themeColor="text1"/>
+          <w:lang w:val="es-ES"/>
+        </w:rPr>
+        <w:t xml:space="preserve">            </w:t>
+      </w:r>
+      <w:r>
+        <w:rPr>
+          <w:color w:val="000000" w:themeColor="text1"/>
+          <w:lang w:val="en-US"/>
+        </w:rPr>
+        <w:t>++max_id;</w:t>
+      </w:r>
+    </w:p>
+    <w:p>
+      <w:pPr>
+        <w:pStyle w:val="Code"/>
+        <w:rPr>
+          <w:color w:val="000000" w:themeColor="text1"/>
+          <w:lang w:val="en-US"/>
+        </w:rPr>
+      </w:pPr>
+      <w:r>
+        <w:rPr>
+          <w:color w:val="000000" w:themeColor="text1"/>
+          <w:lang w:val="en-US"/>
+        </w:rPr>
+        <w:t xml:space="preserve">            aux.id = max_id;</w:t>
+      </w:r>
+    </w:p>
+    <w:p>
+      <w:pPr>
+        <w:pStyle w:val="Code"/>
+        <w:rPr>
+          <w:color w:val="000000" w:themeColor="text1"/>
+          <w:lang w:val="en-US"/>
+        </w:rPr>
+      </w:pPr>
+      <w:r>
+        <w:rPr>
+          <w:color w:val="000000" w:themeColor="text1"/>
+          <w:lang w:val="en-US"/>
+        </w:rPr>
+        <w:t xml:space="preserve">            </w:t>
+      </w:r>
+    </w:p>
+    <w:p>
+      <w:pPr>
+        <w:pStyle w:val="Code"/>
+        <w:rPr>
+          <w:color w:val="000000" w:themeColor="text1"/>
+          <w:lang w:val="en-US"/>
+        </w:rPr>
+      </w:pPr>
+      <w:r>
+        <w:rPr>
+          <w:color w:val="000000" w:themeColor="text1"/>
+          <w:lang w:val="en-US"/>
+        </w:rPr>
+        <w:t xml:space="preserve">            a1.plantar(aux, buit, buit);</w:t>
+      </w:r>
+    </w:p>
+    <w:p>
+      <w:pPr>
+        <w:pStyle w:val="Code"/>
+        <w:rPr>
+          <w:color w:val="000000" w:themeColor="text1"/>
+          <w:lang w:val="en-US"/>
+        </w:rPr>
+      </w:pPr>
+      <w:r>
+        <w:rPr>
+          <w:color w:val="000000" w:themeColor="text1"/>
+          <w:lang w:val="en-US"/>
+        </w:rPr>
+        <w:t xml:space="preserve">            </w:t>
+      </w:r>
+    </w:p>
+    <w:p>
+      <w:pPr>
+        <w:pStyle w:val="Code"/>
+        <w:rPr>
+          <w:color w:val="000000" w:themeColor="text1"/>
+          <w:lang w:val="en-US"/>
+        </w:rPr>
+      </w:pPr>
+      <w:r>
+        <w:rPr>
+          <w:color w:val="000000" w:themeColor="text1"/>
+          <w:lang w:val="en-US"/>
+        </w:rPr>
+        <w:t xml:space="preserve">            ++max_id;</w:t>
+      </w:r>
+    </w:p>
+    <w:p>
+      <w:pPr>
+        <w:pStyle w:val="Code"/>
+        <w:rPr>
+          <w:color w:val="000000" w:themeColor="text1"/>
+          <w:lang w:val="en-US"/>
+        </w:rPr>
+      </w:pPr>
+      <w:r>
+        <w:rPr>
+          <w:color w:val="000000" w:themeColor="text1"/>
+          <w:lang w:val="en-US"/>
+        </w:rPr>
+        <w:t xml:space="preserve">            aux.id = max_id;</w:t>
+      </w:r>
+    </w:p>
+    <w:p>
+      <w:pPr>
+        <w:pStyle w:val="Code"/>
+        <w:rPr>
+          <w:color w:val="000000" w:themeColor="text1"/>
+          <w:lang w:val="en-US"/>
+        </w:rPr>
+      </w:pPr>
+      <w:r>
+        <w:rPr>
+          <w:color w:val="000000" w:themeColor="text1"/>
+          <w:lang w:val="en-US"/>
+        </w:rPr>
+        <w:t xml:space="preserve">            </w:t>
+      </w:r>
+    </w:p>
+    <w:p>
+      <w:pPr>
+        <w:pStyle w:val="Code"/>
+        <w:rPr>
+          <w:color w:val="000000" w:themeColor="text1"/>
+          <w:lang w:val="en-US"/>
+        </w:rPr>
+      </w:pPr>
+      <w:r>
+        <w:rPr>
+          <w:color w:val="000000" w:themeColor="text1"/>
+          <w:lang w:val="en-US"/>
+        </w:rPr>
+        <w:t xml:space="preserve">            a2.plantar(aux, buit, buit);</w:t>
+      </w:r>
+    </w:p>
+    <w:p>
+      <w:pPr>
+        <w:pStyle w:val="Code"/>
+        <w:rPr>
+          <w:color w:val="000000" w:themeColor="text1"/>
+          <w:lang w:val="en-US"/>
+        </w:rPr>
+      </w:pPr>
+      <w:r>
+        <w:rPr>
+          <w:color w:val="000000" w:themeColor="text1"/>
+          <w:lang w:val="en-US"/>
+        </w:rPr>
+        <w:t xml:space="preserve">            </w:t>
+      </w:r>
+    </w:p>
+    <w:p>
+      <w:pPr>
+        <w:pStyle w:val="Code"/>
+        <w:rPr>
+          <w:color w:val="000000" w:themeColor="text1"/>
+          <w:lang w:val="es-ES"/>
+        </w:rPr>
+      </w:pPr>
+      <w:r>
+        <w:rPr>
+          <w:color w:val="000000" w:themeColor="text1"/>
+          <w:lang w:val="en-US"/>
+        </w:rPr>
+        <w:t xml:space="preserve">        </w:t>
+      </w:r>
+      <w:r>
+        <w:rPr>
+          <w:color w:val="000000" w:themeColor="text1"/>
+          <w:lang w:val="es-ES"/>
         </w:rPr>
         <w:t>}</w:t>
       </w:r>
     </w:p>
     <w:p>
       <w:pPr>
-        <w:rPr>
-          <w:lang w:val="ca-ES"/>
-        </w:rPr>
-      </w:pPr>
-    </w:p>
-    <w:p>
-      <w:pPr>
-        <w:rPr>
-          <w:lang w:val="ca-ES"/>
-        </w:rPr>
-      </w:pPr>
-    </w:p>
+        <w:pStyle w:val="Code"/>
+        <w:rPr>
+          <w:color w:val="000000" w:themeColor="text1"/>
+          <w:lang w:val="es-ES"/>
+        </w:rPr>
+      </w:pPr>
+      <w:r>
+        <w:rPr>
+          <w:color w:val="000000" w:themeColor="text1"/>
+          <w:lang w:val="es-ES"/>
+        </w:rPr>
+        <w:t xml:space="preserve">        else </w:t>
+      </w:r>
+    </w:p>
+    <w:p>
+      <w:pPr>
+        <w:pStyle w:val="Code"/>
+        <w:rPr>
+          <w:color w:val="000000" w:themeColor="text1"/>
+          <w:lang w:val="es-ES"/>
+        </w:rPr>
+      </w:pPr>
+      <w:r>
+        <w:rPr>
+          <w:color w:val="000000" w:themeColor="text1"/>
+          <w:lang w:val="es-ES"/>
+        </w:rPr>
+        <w:t xml:space="preserve">        {</w:t>
+      </w:r>
+    </w:p>
+    <w:p>
+      <w:pPr>
+        <w:pStyle w:val="Code"/>
+        <w:rPr>
+          <w:color w:val="000000" w:themeColor="text1"/>
+          <w:lang w:val="es-ES"/>
+        </w:rPr>
+      </w:pPr>
+      <w:r>
+        <w:rPr>
+          <w:color w:val="000000" w:themeColor="text1"/>
+          <w:lang w:val="es-ES"/>
+        </w:rPr>
+        <w:t xml:space="preserve">            estirar_recursiu(a1, max_id, tam);</w:t>
+      </w:r>
+    </w:p>
+    <w:p>
+      <w:pPr>
+        <w:pStyle w:val="Code"/>
+        <w:rPr>
+          <w:color w:val="000000" w:themeColor="text1"/>
+          <w:lang w:val="es-ES"/>
+        </w:rPr>
+      </w:pPr>
+      <w:r>
+        <w:rPr>
+          <w:color w:val="000000" w:themeColor="text1"/>
+          <w:lang w:val="es-ES"/>
+        </w:rPr>
+        <w:t xml:space="preserve">            estirar_recursiu(a2, max_id, tam);</w:t>
+      </w:r>
+    </w:p>
+    <w:p>
+      <w:pPr>
+        <w:pStyle w:val="Code"/>
+        <w:rPr>
+          <w:color w:val="000000" w:themeColor="text1"/>
+          <w:lang w:val="en-US"/>
+        </w:rPr>
+      </w:pPr>
+      <w:r>
+        <w:rPr>
+          <w:color w:val="000000" w:themeColor="text1"/>
+          <w:lang w:val="es-ES"/>
+        </w:rPr>
+        <w:t xml:space="preserve">        </w:t>
+      </w:r>
+      <w:r>
+        <w:rPr>
+          <w:color w:val="000000" w:themeColor="text1"/>
+          <w:lang w:val="en-US"/>
+        </w:rPr>
+        <w:t>}</w:t>
+      </w:r>
+    </w:p>
+    <w:p>
+      <w:pPr>
+        <w:pStyle w:val="Code"/>
+        <w:rPr>
+          <w:color w:val="000000" w:themeColor="text1"/>
+          <w:lang w:val="en-US"/>
+        </w:rPr>
+      </w:pPr>
+      <w:r>
+        <w:rPr>
+          <w:color w:val="000000" w:themeColor="text1"/>
+          <w:lang w:val="en-US"/>
+        </w:rPr>
+        <w:t xml:space="preserve">        a.plantar(c, a1, a2);</w:t>
+      </w:r>
+    </w:p>
+    <w:p>
+      <w:pPr>
+        <w:pStyle w:val="Code"/>
+        <w:rPr>
+          <w:color w:val="000000" w:themeColor="text1"/>
+          <w:lang w:val="en-US"/>
+        </w:rPr>
+      </w:pPr>
+      <w:r>
+        <w:rPr>
+          <w:color w:val="000000" w:themeColor="text1"/>
+          <w:lang w:val="en-US"/>
+        </w:rPr>
+        <w:t xml:space="preserve">    }</w:t>
+      </w:r>
+    </w:p>
+    <w:p>
+      <w:pPr>
+        <w:pStyle w:val="Code"/>
+        <w:rPr>
+          <w:color w:val="000000" w:themeColor="text1"/>
+        </w:rPr>
+      </w:pPr>
+      <w:r>
+        <w:rPr>
+          <w:rFonts w:ascii="Times New Roman" w:hAnsi="Times New Roman" w:cs="Times New Roman"/>
+          <w:color w:val="000000" w:themeColor="text1"/>
+          <w:sz w:val="24"/>
+          <w:szCs w:val="24"/>
+          <w:lang w:val="en-US"/>
+        </w:rPr>
+        <w:t>}</w:t>
+      </w:r>
+    </w:p>
+    <w:p/>
     <w:sectPr>
+      <w:footerReference w:type="default" r:id="rId9"/>
       <w:pgSz w:w="12240" w:h="15840"/>
-      <w:pgMar w:top="1440" w:right="1440" w:bottom="1440" w:left="1440" w:header="720" w:footer="720" w:gutter="0"/>
+      <w:pgMar w:top="1260" w:right="1440" w:bottom="1080" w:left="1440" w:header="720" w:footer="720" w:gutter="0"/>
       <w:cols w:space="720"/>
       <w:docGrid w:linePitch="360"/>
     </w:sectPr>
@@ -305,20 +1076,122 @@
 </w:document>
 </file>
 
+<file path=word/endnotes.xml><?xml version="1.0" encoding="utf-8"?>
+<w:endnotes xmlns:wpc="http://schemas.microsoft.com/office/word/2010/wordprocessingCanvas" xmlns:mc="http://schemas.openxmlformats.org/markup-compatibility/2006" xmlns:o="urn:schemas-microsoft-com:office:office" xmlns:r="http://schemas.openxmlformats.org/officeDocument/2006/relationships" xmlns:m="http://schemas.openxmlformats.org/officeDocument/2006/math" xmlns:v="urn:schemas-microsoft-com:vml" xmlns:wp14="http://schemas.microsoft.com/office/word/2010/wordprocessingDrawing" xmlns:wp="http://schemas.openxmlformats.org/drawingml/2006/wordprocessingDrawing" xmlns:w10="urn:schemas-microsoft-com:office:word" xmlns:w="http://schemas.openxmlformats.org/wordprocessingml/2006/main" xmlns:w14="http://schemas.microsoft.com/office/word/2010/wordml" xmlns:wpg="http://schemas.microsoft.com/office/word/2010/wordprocessingGroup" xmlns:wpi="http://schemas.microsoft.com/office/word/2010/wordprocessingInk" xmlns:wne="http://schemas.microsoft.com/office/word/2006/wordml" xmlns:wps="http://schemas.microsoft.com/office/word/2010/wordprocessingShape" mc:Ignorable="w14 wp14">
+  <w:endnote w:type="separator" w:id="-1">
+    <w:p>
+      <w:pPr>
+        <w:spacing w:after="0" w:line="240" w:lineRule="auto"/>
+      </w:pPr>
+      <w:r>
+        <w:separator/>
+      </w:r>
+    </w:p>
+  </w:endnote>
+  <w:endnote w:type="continuationSeparator" w:id="0">
+    <w:p>
+      <w:pPr>
+        <w:spacing w:after="0" w:line="240" w:lineRule="auto"/>
+      </w:pPr>
+      <w:r>
+        <w:continuationSeparator/>
+      </w:r>
+    </w:p>
+  </w:endnote>
+</w:endnotes>
+</file>
+
+<file path=word/footer1.xml><?xml version="1.0" encoding="utf-8"?>
+<w:ftr xmlns:wpc="http://schemas.microsoft.com/office/word/2010/wordprocessingCanvas" xmlns:mc="http://schemas.openxmlformats.org/markup-compatibility/2006" xmlns:o="urn:schemas-microsoft-com:office:office" xmlns:r="http://schemas.openxmlformats.org/officeDocument/2006/relationships" xmlns:m="http://schemas.openxmlformats.org/officeDocument/2006/math" xmlns:v="urn:schemas-microsoft-com:vml" xmlns:wp14="http://schemas.microsoft.com/office/word/2010/wordprocessingDrawing" xmlns:wp="http://schemas.openxmlformats.org/drawingml/2006/wordprocessingDrawing" xmlns:w10="urn:schemas-microsoft-com:office:word" xmlns:w="http://schemas.openxmlformats.org/wordprocessingml/2006/main" xmlns:w14="http://schemas.microsoft.com/office/word/2010/wordml" xmlns:wpg="http://schemas.microsoft.com/office/word/2010/wordprocessingGroup" xmlns:wpi="http://schemas.microsoft.com/office/word/2010/wordprocessingInk" xmlns:wne="http://schemas.microsoft.com/office/word/2006/wordml" xmlns:wps="http://schemas.microsoft.com/office/word/2010/wordprocessingShape" mc:Ignorable="w14 wp14">
+  <w:sdt>
+    <w:sdtPr>
+      <w:id w:val="718857921"/>
+      <w:docPartObj>
+        <w:docPartGallery w:val="Page Numbers (Bottom of Page)"/>
+        <w:docPartUnique/>
+      </w:docPartObj>
+    </w:sdtPr>
+    <w:sdtEndPr>
+      <w:rPr>
+        <w:noProof/>
+      </w:rPr>
+    </w:sdtEndPr>
+    <w:sdtContent>
+      <w:p>
+        <w:pPr>
+          <w:pStyle w:val="Footer"/>
+          <w:jc w:val="center"/>
+        </w:pPr>
+        <w:r>
+          <w:fldChar w:fldCharType="begin"/>
+        </w:r>
+        <w:r>
+          <w:instrText xml:space="preserve"> PAGE   \* MERGEFORMAT </w:instrText>
+        </w:r>
+        <w:r>
+          <w:fldChar w:fldCharType="separate"/>
+        </w:r>
+        <w:r>
+          <w:rPr>
+            <w:noProof/>
+          </w:rPr>
+          <w:t>2</w:t>
+        </w:r>
+        <w:r>
+          <w:rPr>
+            <w:noProof/>
+          </w:rPr>
+          <w:fldChar w:fldCharType="end"/>
+        </w:r>
+      </w:p>
+    </w:sdtContent>
+  </w:sdt>
+  <w:p>
+    <w:pPr>
+      <w:pStyle w:val="Footer"/>
+    </w:pPr>
+  </w:p>
+</w:ftr>
+</file>
+
+<file path=word/footnotes.xml><?xml version="1.0" encoding="utf-8"?>
+<w:footnotes xmlns:wpc="http://schemas.microsoft.com/office/word/2010/wordprocessingCanvas" xmlns:mc="http://schemas.openxmlformats.org/markup-compatibility/2006" xmlns:o="urn:schemas-microsoft-com:office:office" xmlns:r="http://schemas.openxmlformats.org/officeDocument/2006/relationships" xmlns:m="http://schemas.openxmlformats.org/officeDocument/2006/math" xmlns:v="urn:schemas-microsoft-com:vml" xmlns:wp14="http://schemas.microsoft.com/office/word/2010/wordprocessingDrawing" xmlns:wp="http://schemas.openxmlformats.org/drawingml/2006/wordprocessingDrawing" xmlns:w10="urn:schemas-microsoft-com:office:word" xmlns:w="http://schemas.openxmlformats.org/wordprocessingml/2006/main" xmlns:w14="http://schemas.microsoft.com/office/word/2010/wordml" xmlns:wpg="http://schemas.microsoft.com/office/word/2010/wordprocessingGroup" xmlns:wpi="http://schemas.microsoft.com/office/word/2010/wordprocessingInk" xmlns:wne="http://schemas.microsoft.com/office/word/2006/wordml" xmlns:wps="http://schemas.microsoft.com/office/word/2010/wordprocessingShape" mc:Ignorable="w14 wp14">
+  <w:footnote w:type="separator" w:id="-1">
+    <w:p>
+      <w:pPr>
+        <w:spacing w:after="0" w:line="240" w:lineRule="auto"/>
+      </w:pPr>
+      <w:r>
+        <w:separator/>
+      </w:r>
+    </w:p>
+  </w:footnote>
+  <w:footnote w:type="continuationSeparator" w:id="0">
+    <w:p>
+      <w:pPr>
+        <w:spacing w:after="0" w:line="240" w:lineRule="auto"/>
+      </w:pPr>
+      <w:r>
+        <w:continuationSeparator/>
+      </w:r>
+    </w:p>
+  </w:footnote>
+</w:footnotes>
+</file>
+
 <file path=word/numbering.xml><?xml version="1.0" encoding="utf-8"?>
 <w:numbering xmlns:wpc="http://schemas.microsoft.com/office/word/2010/wordprocessingCanvas" xmlns:mc="http://schemas.openxmlformats.org/markup-compatibility/2006" xmlns:o="urn:schemas-microsoft-com:office:office" xmlns:r="http://schemas.openxmlformats.org/officeDocument/2006/relationships" xmlns:m="http://schemas.openxmlformats.org/officeDocument/2006/math" xmlns:v="urn:schemas-microsoft-com:vml" xmlns:wp14="http://schemas.microsoft.com/office/word/2010/wordprocessingDrawing" xmlns:wp="http://schemas.openxmlformats.org/drawingml/2006/wordprocessingDrawing" xmlns:w10="urn:schemas-microsoft-com:office:word" xmlns:w="http://schemas.openxmlformats.org/wordprocessingml/2006/main" xmlns:w14="http://schemas.microsoft.com/office/word/2010/wordml" xmlns:wpg="http://schemas.microsoft.com/office/word/2010/wordprocessingGroup" xmlns:wpi="http://schemas.microsoft.com/office/word/2010/wordprocessingInk" xmlns:wne="http://schemas.microsoft.com/office/word/2006/wordml" xmlns:wps="http://schemas.microsoft.com/office/word/2010/wordprocessingShape" mc:Ignorable="w14 wp14">
   <w:abstractNum w:abstractNumId="0">
-    <w:nsid w:val="39E07D16"/>
+    <w:nsid w:val="2CA452DE"/>
     <w:multiLevelType w:val="multilevel"/>
-    <w:tmpl w:val="8BDCE3D4"/>
+    <w:tmpl w:val="9450286E"/>
     <w:lvl w:ilvl="0">
       <w:start w:val="1"/>
       <w:numFmt w:val="decimal"/>
-      <w:pStyle w:val="Heading1"/>
-      <w:lvlText w:val="%1."/>
+      <w:lvlText w:val="%1"/>
       <w:lvlJc w:val="left"/>
       <w:pPr>
-        <w:ind w:left="720" w:hanging="360"/>
+        <w:ind w:left="360" w:hanging="360"/>
       </w:pPr>
       <w:rPr>
         <w:rFonts w:hint="default"/>
@@ -328,14 +1201,182 @@
       <w:start w:val="1"/>
       <w:numFmt w:val="decimal"/>
       <w:pStyle w:val="Heading2"/>
-      <w:isLgl/>
-      <w:lvlText w:val="%1.%2."/>
+      <w:lvlText w:val="%1.%2"/>
       <w:lvlJc w:val="left"/>
       <w:pPr>
+        <w:ind w:left="360" w:hanging="360"/>
+      </w:pPr>
+      <w:rPr>
+        <w:rFonts w:hint="default"/>
+        <w:b/>
+      </w:rPr>
+    </w:lvl>
+    <w:lvl w:ilvl="2">
+      <w:start w:val="1"/>
+      <w:numFmt w:val="decimal"/>
+      <w:lvlText w:val="%1.%2.%3"/>
+      <w:lvlJc w:val="left"/>
+      <w:pPr>
+        <w:ind w:left="720" w:hanging="720"/>
+      </w:pPr>
+      <w:rPr>
+        <w:rFonts w:hint="default"/>
+      </w:rPr>
+    </w:lvl>
+    <w:lvl w:ilvl="3">
+      <w:start w:val="1"/>
+      <w:numFmt w:val="decimal"/>
+      <w:lvlText w:val="%1.%2.%3.%4"/>
+      <w:lvlJc w:val="left"/>
+      <w:pPr>
+        <w:ind w:left="720" w:hanging="720"/>
+      </w:pPr>
+      <w:rPr>
+        <w:rFonts w:hint="default"/>
+      </w:rPr>
+    </w:lvl>
+    <w:lvl w:ilvl="4">
+      <w:start w:val="1"/>
+      <w:numFmt w:val="decimal"/>
+      <w:lvlText w:val="%1.%2.%3.%4.%5"/>
+      <w:lvlJc w:val="left"/>
+      <w:pPr>
+        <w:ind w:left="1080" w:hanging="1080"/>
+      </w:pPr>
+      <w:rPr>
+        <w:rFonts w:hint="default"/>
+      </w:rPr>
+    </w:lvl>
+    <w:lvl w:ilvl="5">
+      <w:start w:val="1"/>
+      <w:numFmt w:val="decimal"/>
+      <w:lvlText w:val="%1.%2.%3.%4.%5.%6"/>
+      <w:lvlJc w:val="left"/>
+      <w:pPr>
+        <w:ind w:left="1080" w:hanging="1080"/>
+      </w:pPr>
+      <w:rPr>
+        <w:rFonts w:hint="default"/>
+      </w:rPr>
+    </w:lvl>
+    <w:lvl w:ilvl="6">
+      <w:start w:val="1"/>
+      <w:numFmt w:val="decimal"/>
+      <w:lvlText w:val="%1.%2.%3.%4.%5.%6.%7"/>
+      <w:lvlJc w:val="left"/>
+      <w:pPr>
+        <w:ind w:left="1440" w:hanging="1440"/>
+      </w:pPr>
+      <w:rPr>
+        <w:rFonts w:hint="default"/>
+      </w:rPr>
+    </w:lvl>
+    <w:lvl w:ilvl="7">
+      <w:start w:val="1"/>
+      <w:numFmt w:val="decimal"/>
+      <w:lvlText w:val="%1.%2.%3.%4.%5.%6.%7.%8"/>
+      <w:lvlJc w:val="left"/>
+      <w:pPr>
+        <w:ind w:left="1440" w:hanging="1440"/>
+      </w:pPr>
+      <w:rPr>
+        <w:rFonts w:hint="default"/>
+      </w:rPr>
+    </w:lvl>
+    <w:lvl w:ilvl="8">
+      <w:start w:val="1"/>
+      <w:numFmt w:val="decimal"/>
+      <w:lvlText w:val="%1.%2.%3.%4.%5.%6.%7.%8.%9"/>
+      <w:lvlJc w:val="left"/>
+      <w:pPr>
+        <w:ind w:left="1440" w:hanging="1440"/>
+      </w:pPr>
+      <w:rPr>
+        <w:rFonts w:hint="default"/>
+      </w:rPr>
+    </w:lvl>
+  </w:abstractNum>
+  <w:abstractNum w:abstractNumId="1">
+    <w:nsid w:val="39E07D16"/>
+    <w:multiLevelType w:val="multilevel"/>
+    <w:tmpl w:val="BBA2D74C"/>
+    <w:lvl w:ilvl="0">
+      <w:start w:val="1"/>
+      <w:numFmt w:val="decimal"/>
+      <w:pStyle w:val="Heading1"/>
+      <w:lvlText w:val="%1."/>
+      <w:lvlJc w:val="left"/>
+      <w:pPr>
         <w:ind w:left="720" w:hanging="360"/>
       </w:pPr>
       <w:rPr>
-        <w:rFonts w:ascii="Times New Roman" w:hAnsi="Times New Roman" w:cs="Times New Roman"/>
+        <w:rFonts w:asciiTheme="minorHAnsi" w:hAnsiTheme="minorHAnsi" w:cs="Times New Roman" w:hint="default"/>
+        <w:b w:val="0"/>
+        <w:bCs w:val="0"/>
+        <w:i w:val="0"/>
+        <w:iCs w:val="0"/>
+        <w:caps w:val="0"/>
+        <w:smallCaps w:val="0"/>
+        <w:strike w:val="0"/>
+        <w:dstrike w:val="0"/>
+        <w:outline w:val="0"/>
+        <w:shadow w:val="0"/>
+        <w:emboss w:val="0"/>
+        <w:imprint w:val="0"/>
+        <w:noProof w:val="0"/>
+        <w:snapToGrid w:val="0"/>
+        <w:vanish w:val="0"/>
+        <w:color w:val="000000"/>
+        <w:spacing w:val="0"/>
+        <w:w w:val="0"/>
+        <w:kern w:val="0"/>
+        <w:position w:val="0"/>
+        <w:sz w:val="0"/>
+        <w:szCs w:val="0"/>
+        <w:u w:val="none" w:color="000000"/>
+        <w:effect w:val="none"/>
+        <w:bdr w:val="none" w:sz="0" w:space="0" w:color="000000"/>
+        <w:shd w:val="clear" w:color="000000" w:fill="000000"/>
+        <w:vertAlign w:val="baseline"/>
+        <w:em w:val="none"/>
+        <w:lang w:val="x-none" w:eastAsia="x-none" w:bidi="x-none"/>
+        <w:specVanish w:val="0"/>
+        <w14:glow w14:rad="0">
+          <w14:srgbClr w14:val="000000"/>
+        </w14:glow>
+        <w14:shadow w14:blurRad="0" w14:dist="0" w14:dir="0" w14:sx="0" w14:sy="0" w14:kx="0" w14:ky="0" w14:algn="none">
+          <w14:srgbClr w14:val="000000"/>
+        </w14:shadow>
+        <w14:reflection w14:blurRad="0" w14:stA="0" w14:stPos="0" w14:endA="0" w14:endPos="0" w14:dist="0" w14:dir="0" w14:fadeDir="0" w14:sx="0" w14:sy="0" w14:kx="0" w14:ky="0" w14:algn="none"/>
+        <w14:textOutline w14:w="0" w14:cap="rnd" w14:cmpd="sng" w14:algn="ctr">
+          <w14:noFill/>
+          <w14:prstDash w14:val="solid"/>
+          <w14:bevel/>
+        </w14:textOutline>
+        <w14:scene3d>
+          <w14:camera w14:prst="orthographicFront"/>
+          <w14:lightRig w14:rig="threePt" w14:dir="t">
+            <w14:rot w14:lat="0" w14:lon="0" w14:rev="0"/>
+          </w14:lightRig>
+        </w14:scene3d>
+        <w14:props3d w14:extrusionH="0" w14:contourW="0" w14:prstMaterial="none"/>
+        <w14:ligatures w14:val="none"/>
+        <w14:numForm w14:val="default"/>
+        <w14:numSpacing w14:val="default"/>
+        <w14:stylisticSets/>
+        <w14:cntxtAlts w14:val="0"/>
+      </w:rPr>
+    </w:lvl>
+    <w:lvl w:ilvl="1">
+      <w:start w:val="1"/>
+      <w:numFmt w:val="bullet"/>
+      <w:lvlText w:val=""/>
+      <w:lvlJc w:val="left"/>
+      <w:pPr>
+        <w:ind w:left="720" w:hanging="360"/>
+      </w:pPr>
+      <w:rPr>
+        <w:rFonts w:ascii="Symbol" w:hAnsi="Symbol" w:hint="default"/>
         <w:b w:val="0"/>
         <w:bCs w:val="0"/>
         <w:i w:val="0"/>
@@ -395,8 +1436,7 @@
     <w:lvl w:ilvl="2">
       <w:start w:val="1"/>
       <w:numFmt w:val="decimal"/>
-      <w:isLgl/>
-      <w:lvlText w:val="%1.%2.%3."/>
+      <w:lvlText w:val="%3."/>
       <w:lvlJc w:val="left"/>
       <w:pPr>
         <w:ind w:left="1080" w:hanging="720"/>
@@ -408,8 +1448,9 @@
     <w:lvl w:ilvl="3">
       <w:start w:val="1"/>
       <w:numFmt w:val="decimal"/>
+      <w:pStyle w:val="Heading3"/>
       <w:isLgl/>
-      <w:lvlText w:val="%1.%2.%3.%4."/>
+      <w:lvlText w:val="%1%2.%3.%4."/>
       <w:lvlJc w:val="left"/>
       <w:pPr>
         <w:ind w:left="1080" w:hanging="720"/>
@@ -485,6 +1526,9 @@
     </w:lvl>
   </w:abstractNum>
   <w:num w:numId="1">
+    <w:abstractNumId w:val="1"/>
+  </w:num>
+  <w:num w:numId="2">
     <w:abstractNumId w:val="0"/>
   </w:num>
 </w:numbering>
@@ -649,12 +1693,12 @@
   <w:style w:type="paragraph" w:default="1" w:styleId="Normal">
     <w:name w:val="Normal"/>
     <w:qFormat/>
-    <w:rsid w:val="002E30F2"/>
+    <w:rsid w:val="00EB2984"/>
     <w:pPr>
       <w:jc w:val="both"/>
     </w:pPr>
     <w:rPr>
-      <w:lang w:val="es-ES"/>
+      <w:lang w:val="ca-ES"/>
     </w:rPr>
   </w:style>
   <w:style w:type="paragraph" w:styleId="Heading1">
@@ -664,7 +1708,7 @@
     <w:link w:val="Heading1Char"/>
     <w:uiPriority w:val="9"/>
     <w:qFormat/>
-    <w:rsid w:val="00324516"/>
+    <w:rsid w:val="008367E7"/>
     <w:pPr>
       <w:numPr>
         <w:numId w:val="1"/>
@@ -674,9 +1718,9 @@
       <w:outlineLvl w:val="0"/>
     </w:pPr>
     <w:rPr>
+      <w:rFonts w:cs="Consolas"/>
       <w:b/>
       <w:sz w:val="28"/>
-      <w:lang w:val="ca-ES"/>
     </w:rPr>
   </w:style>
   <w:style w:type="paragraph" w:styleId="Heading2">
@@ -687,25 +1731,44 @@
     <w:uiPriority w:val="9"/>
     <w:unhideWhenUsed/>
     <w:qFormat/>
-    <w:rsid w:val="00FF680B"/>
+    <w:rsid w:val="00B72543"/>
     <w:pPr>
       <w:numPr>
         <w:ilvl w:val="1"/>
+        <w:numId w:val="2"/>
+      </w:numPr>
+      <w:outlineLvl w:val="1"/>
+    </w:pPr>
+    <w:rPr>
+      <w:b/>
+      <w:sz w:val="24"/>
+    </w:rPr>
+  </w:style>
+  <w:style w:type="paragraph" w:styleId="Heading3">
+    <w:name w:val="heading 3"/>
+    <w:basedOn w:val="ListParagraph"/>
+    <w:next w:val="Normal"/>
+    <w:link w:val="Heading3Char"/>
+    <w:uiPriority w:val="9"/>
+    <w:unhideWhenUsed/>
+    <w:qFormat/>
+    <w:rsid w:val="006F1DB8"/>
+    <w:pPr>
+      <w:numPr>
+        <w:ilvl w:val="3"/>
         <w:numId w:val="1"/>
       </w:numPr>
-      <w:ind w:left="450" w:hanging="450"/>
-      <w:outlineLvl w:val="1"/>
+      <w:ind w:left="720"/>
+      <w:jc w:val="left"/>
+      <w:outlineLvl w:val="2"/>
     </w:pPr>
     <w:rPr>
       <w:b/>
-      <w:sz w:val="24"/>
-      <w:lang w:val="ca-ES"/>
     </w:rPr>
   </w:style>
   <w:style w:type="character" w:default="1" w:styleId="DefaultParagraphFont">
     <w:name w:val="Default Paragraph Font"/>
     <w:uiPriority w:val="1"/>
-    <w:semiHidden/>
     <w:unhideWhenUsed/>
   </w:style>
   <w:style w:type="table" w:default="1" w:styleId="TableNormal">
@@ -745,8 +1808,9 @@
     <w:basedOn w:val="DefaultParagraphFont"/>
     <w:link w:val="Heading1"/>
     <w:uiPriority w:val="9"/>
-    <w:rsid w:val="00324516"/>
-    <w:rPr>
+    <w:rsid w:val="008367E7"/>
+    <w:rPr>
+      <w:rFonts w:cs="Consolas"/>
       <w:b/>
       <w:sz w:val="28"/>
       <w:lang w:val="ca-ES"/>
@@ -765,7 +1829,6 @@
     </w:pPr>
     <w:rPr>
       <w:sz w:val="52"/>
-      <w:lang w:val="ca-ES"/>
     </w:rPr>
   </w:style>
   <w:style w:type="character" w:customStyle="1" w:styleId="TitleChar">
@@ -834,10 +1897,98 @@
     <w:basedOn w:val="DefaultParagraphFont"/>
     <w:link w:val="Heading2"/>
     <w:uiPriority w:val="9"/>
-    <w:rsid w:val="00FF680B"/>
+    <w:rsid w:val="00B72543"/>
     <w:rPr>
       <w:b/>
       <w:sz w:val="24"/>
+      <w:lang w:val="es-ES"/>
+    </w:rPr>
+  </w:style>
+  <w:style w:type="character" w:customStyle="1" w:styleId="Heading3Char">
+    <w:name w:val="Heading 3 Char"/>
+    <w:basedOn w:val="DefaultParagraphFont"/>
+    <w:link w:val="Heading3"/>
+    <w:uiPriority w:val="9"/>
+    <w:rsid w:val="006F1DB8"/>
+    <w:rPr>
+      <w:b/>
+      <w:lang w:val="ca-ES"/>
+    </w:rPr>
+  </w:style>
+  <w:style w:type="paragraph" w:customStyle="1" w:styleId="Code">
+    <w:name w:val="Code"/>
+    <w:basedOn w:val="Normal"/>
+    <w:link w:val="CodeChar"/>
+    <w:qFormat/>
+    <w:rsid w:val="00413B99"/>
+    <w:pPr>
+      <w:spacing w:after="0"/>
+    </w:pPr>
+    <w:rPr>
+      <w:rFonts w:ascii="Consolas" w:hAnsi="Consolas" w:cs="Consolas"/>
+      <w:noProof/>
+      <w:sz w:val="20"/>
+    </w:rPr>
+  </w:style>
+  <w:style w:type="paragraph" w:styleId="Header">
+    <w:name w:val="header"/>
+    <w:basedOn w:val="Normal"/>
+    <w:link w:val="HeaderChar"/>
+    <w:uiPriority w:val="99"/>
+    <w:unhideWhenUsed/>
+    <w:rsid w:val="008F02E9"/>
+    <w:pPr>
+      <w:tabs>
+        <w:tab w:val="center" w:pos="4680"/>
+        <w:tab w:val="right" w:pos="9360"/>
+      </w:tabs>
+      <w:spacing w:after="0" w:line="240" w:lineRule="auto"/>
+    </w:pPr>
+  </w:style>
+  <w:style w:type="character" w:customStyle="1" w:styleId="CodeChar">
+    <w:name w:val="Code Char"/>
+    <w:basedOn w:val="DefaultParagraphFont"/>
+    <w:link w:val="Code"/>
+    <w:rsid w:val="00413B99"/>
+    <w:rPr>
+      <w:rFonts w:ascii="Consolas" w:hAnsi="Consolas" w:cs="Consolas"/>
+      <w:noProof/>
+      <w:sz w:val="20"/>
+      <w:lang w:val="ca-ES"/>
+    </w:rPr>
+  </w:style>
+  <w:style w:type="character" w:customStyle="1" w:styleId="HeaderChar">
+    <w:name w:val="Header Char"/>
+    <w:basedOn w:val="DefaultParagraphFont"/>
+    <w:link w:val="Header"/>
+    <w:uiPriority w:val="99"/>
+    <w:rsid w:val="008F02E9"/>
+    <w:rPr>
+      <w:lang w:val="ca-ES"/>
+    </w:rPr>
+  </w:style>
+  <w:style w:type="paragraph" w:styleId="Footer">
+    <w:name w:val="footer"/>
+    <w:basedOn w:val="Normal"/>
+    <w:link w:val="FooterChar"/>
+    <w:uiPriority w:val="99"/>
+    <w:unhideWhenUsed/>
+    <w:rsid w:val="008F02E9"/>
+    <w:pPr>
+      <w:tabs>
+        <w:tab w:val="center" w:pos="4680"/>
+        <w:tab w:val="right" w:pos="9360"/>
+      </w:tabs>
+      <w:spacing w:after="0" w:line="240" w:lineRule="auto"/>
+    </w:pPr>
+  </w:style>
+  <w:style w:type="character" w:customStyle="1" w:styleId="FooterChar">
+    <w:name w:val="Footer Char"/>
+    <w:basedOn w:val="DefaultParagraphFont"/>
+    <w:link w:val="Footer"/>
+    <w:uiPriority w:val="99"/>
+    <w:rsid w:val="008F02E9"/>
+    <w:rPr>
       <w:lang w:val="ca-ES"/>
     </w:rPr>
   </w:style>
@@ -1003,12 +2154,12 @@
   <w:style w:type="paragraph" w:default="1" w:styleId="Normal">
     <w:name w:val="Normal"/>
     <w:qFormat/>
-    <w:rsid w:val="002E30F2"/>
+    <w:rsid w:val="00EB2984"/>
     <w:pPr>
       <w:jc w:val="both"/>
     </w:pPr>
     <w:rPr>
-      <w:lang w:val="es-ES"/>
+      <w:lang w:val="ca-ES"/>
     </w:rPr>
   </w:style>
   <w:style w:type="paragraph" w:styleId="Heading1">
@@ -1018,7 +2169,7 @@
     <w:link w:val="Heading1Char"/>
     <w:uiPriority w:val="9"/>
     <w:qFormat/>
-    <w:rsid w:val="00324516"/>
+    <w:rsid w:val="008367E7"/>
     <w:pPr>
       <w:numPr>
         <w:numId w:val="1"/>
@@ -1028,9 +2179,9 @@
       <w:outlineLvl w:val="0"/>
     </w:pPr>
     <w:rPr>
+      <w:rFonts w:cs="Consolas"/>
       <w:b/>
       <w:sz w:val="28"/>
-      <w:lang w:val="ca-ES"/>
     </w:rPr>
   </w:style>
   <w:style w:type="paragraph" w:styleId="Heading2">
@@ -1041,25 +2192,44 @@
     <w:uiPriority w:val="9"/>
     <w:unhideWhenUsed/>
     <w:qFormat/>
-    <w:rsid w:val="00FF680B"/>
+    <w:rsid w:val="00B72543"/>
     <w:pPr>
       <w:numPr>
         <w:ilvl w:val="1"/>
+        <w:numId w:val="2"/>
+      </w:numPr>
+      <w:outlineLvl w:val="1"/>
+    </w:pPr>
+    <w:rPr>
+      <w:b/>
+      <w:sz w:val="24"/>
+    </w:rPr>
+  </w:style>
+  <w:style w:type="paragraph" w:styleId="Heading3">
+    <w:name w:val="heading 3"/>
+    <w:basedOn w:val="ListParagraph"/>
+    <w:next w:val="Normal"/>
+    <w:link w:val="Heading3Char"/>
+    <w:uiPriority w:val="9"/>
+    <w:unhideWhenUsed/>
+    <w:qFormat/>
+    <w:rsid w:val="006F1DB8"/>
+    <w:pPr>
+      <w:numPr>
+        <w:ilvl w:val="3"/>
         <w:numId w:val="1"/>
       </w:numPr>
-      <w:ind w:left="450" w:hanging="450"/>
-      <w:outlineLvl w:val="1"/>
+      <w:ind w:left="720"/>
+      <w:jc w:val="left"/>
+      <w:outlineLvl w:val="2"/>
     </w:pPr>
     <w:rPr>
       <w:b/>
-      <w:sz w:val="24"/>
-      <w:lang w:val="ca-ES"/>
     </w:rPr>
   </w:style>
   <w:style w:type="character" w:default="1" w:styleId="DefaultParagraphFont">
     <w:name w:val="Default Paragraph Font"/>
     <w:uiPriority w:val="1"/>
-    <w:semiHidden/>
     <w:unhideWhenUsed/>
   </w:style>
   <w:style w:type="table" w:default="1" w:styleId="TableNormal">
@@ -1099,8 +2269,9 @@
     <w:basedOn w:val="DefaultParagraphFont"/>
     <w:link w:val="Heading1"/>
     <w:uiPriority w:val="9"/>
-    <w:rsid w:val="00324516"/>
-    <w:rPr>
+    <w:rsid w:val="008367E7"/>
+    <w:rPr>
+      <w:rFonts w:cs="Consolas"/>
       <w:b/>
       <w:sz w:val="28"/>
       <w:lang w:val="ca-ES"/>
@@ -1119,7 +2290,6 @@
     </w:pPr>
     <w:rPr>
       <w:sz w:val="52"/>
-      <w:lang w:val="ca-ES"/>
     </w:rPr>
   </w:style>
   <w:style w:type="character" w:customStyle="1" w:styleId="TitleChar">
@@ -1188,10 +2358,98 @@
     <w:basedOn w:val="DefaultParagraphFont"/>
     <w:link w:val="Heading2"/>
     <w:uiPriority w:val="9"/>
-    <w:rsid w:val="00FF680B"/>
+    <w:rsid w:val="00B72543"/>
     <w:rPr>
       <w:b/>
       <w:sz w:val="24"/>
+      <w:lang w:val="es-ES"/>
+    </w:rPr>
+  </w:style>
+  <w:style w:type="character" w:customStyle="1" w:styleId="Heading3Char">
+    <w:name w:val="Heading 3 Char"/>
+    <w:basedOn w:val="DefaultParagraphFont"/>
+    <w:link w:val="Heading3"/>
+    <w:uiPriority w:val="9"/>
+    <w:rsid w:val="006F1DB8"/>
+    <w:rPr>
+      <w:b/>
+      <w:lang w:val="ca-ES"/>
+    </w:rPr>
+  </w:style>
+  <w:style w:type="paragraph" w:customStyle="1" w:styleId="Code">
+    <w:name w:val="Code"/>
+    <w:basedOn w:val="Normal"/>
+    <w:link w:val="CodeChar"/>
+    <w:qFormat/>
+    <w:rsid w:val="00413B99"/>
+    <w:pPr>
+      <w:spacing w:after="0"/>
+    </w:pPr>
+    <w:rPr>
+      <w:rFonts w:ascii="Consolas" w:hAnsi="Consolas" w:cs="Consolas"/>
+      <w:noProof/>
+      <w:sz w:val="20"/>
+    </w:rPr>
+  </w:style>
+  <w:style w:type="paragraph" w:styleId="Header">
+    <w:name w:val="header"/>
+    <w:basedOn w:val="Normal"/>
+    <w:link w:val="HeaderChar"/>
+    <w:uiPriority w:val="99"/>
+    <w:unhideWhenUsed/>
+    <w:rsid w:val="008F02E9"/>
+    <w:pPr>
+      <w:tabs>
+        <w:tab w:val="center" w:pos="4680"/>
+        <w:tab w:val="right" w:pos="9360"/>
+      </w:tabs>
+      <w:spacing w:after="0" w:line="240" w:lineRule="auto"/>
+    </w:pPr>
+  </w:style>
+  <w:style w:type="character" w:customStyle="1" w:styleId="CodeChar">
+    <w:name w:val="Code Char"/>
+    <w:basedOn w:val="DefaultParagraphFont"/>
+    <w:link w:val="Code"/>
+    <w:rsid w:val="00413B99"/>
+    <w:rPr>
+      <w:rFonts w:ascii="Consolas" w:hAnsi="Consolas" w:cs="Consolas"/>
+      <w:noProof/>
+      <w:sz w:val="20"/>
+      <w:lang w:val="ca-ES"/>
+    </w:rPr>
+  </w:style>
+  <w:style w:type="character" w:customStyle="1" w:styleId="HeaderChar">
+    <w:name w:val="Header Char"/>
+    <w:basedOn w:val="DefaultParagraphFont"/>
+    <w:link w:val="Header"/>
+    <w:uiPriority w:val="99"/>
+    <w:rsid w:val="008F02E9"/>
+    <w:rPr>
+      <w:lang w:val="ca-ES"/>
+    </w:rPr>
+  </w:style>
+  <w:style w:type="paragraph" w:styleId="Footer">
+    <w:name w:val="footer"/>
+    <w:basedOn w:val="Normal"/>
+    <w:link w:val="FooterChar"/>
+    <w:uiPriority w:val="99"/>
+    <w:unhideWhenUsed/>
+    <w:rsid w:val="008F02E9"/>
+    <w:pPr>
+      <w:tabs>
+        <w:tab w:val="center" w:pos="4680"/>
+        <w:tab w:val="right" w:pos="9360"/>
+      </w:tabs>
+      <w:spacing w:after="0" w:line="240" w:lineRule="auto"/>
+    </w:pPr>
+  </w:style>
+  <w:style w:type="character" w:customStyle="1" w:styleId="FooterChar">
+    <w:name w:val="Footer Char"/>
+    <w:basedOn w:val="DefaultParagraphFont"/>
+    <w:link w:val="Footer"/>
+    <w:uiPriority w:val="99"/>
+    <w:rsid w:val="008F02E9"/>
+    <w:rPr>
       <w:lang w:val="ca-ES"/>
     </w:rPr>
   </w:style>
@@ -1488,7 +2746,7 @@
 </file>
 
 <file path=customXml/itemProps1.xml><?xml version="1.0" encoding="utf-8"?>
-<ds:datastoreItem xmlns:ds="http://schemas.openxmlformats.org/officeDocument/2006/customXml" ds:itemID="{EBC94544-9B5B-4E71-8744-13F134E0923E}">
+<ds:datastoreItem xmlns:ds="http://schemas.openxmlformats.org/officeDocument/2006/customXml" ds:itemID="{B6306C04-D635-48C8-BB06-1C1C9CAB7554}">
   <ds:schemaRefs>
     <ds:schemaRef ds:uri="http://schemas.openxmlformats.org/officeDocument/2006/bibliography"/>
   </ds:schemaRefs>

</xml_diff>

<commit_message>
Prova al word que no acaba de funcionar del tot bé
</commit_message>
<xml_diff>
--- a/justif.joan.marce.igual.docx
+++ b/justif.joan.marce.igual.docx
@@ -34,28 +34,19 @@
         <w:t>de les operacions</w:t>
       </w:r>
     </w:p>
+    <w:p>
+      <w:bookmarkStart w:id="0" w:name="_GoBack"/>
+      <w:bookmarkEnd w:id="0"/>
+    </w:p>
     <w:p/>
-    <w:p/>
     <w:p>
       <w:pPr>
         <w:pStyle w:val="Heading1"/>
       </w:pPr>
       <w:r>
-        <w:t>La classe</w:t>
-      </w:r>
-      <w:r>
-        <w:t xml:space="preserve"> </w:t>
-      </w:r>
-      <w:r>
-        <w:rPr>
-          <w:rFonts w:ascii="Consolas" w:hAnsi="Consolas"/>
-        </w:rPr>
-        <w:t>Orga</w:t>
-      </w:r>
-      <w:r>
-        <w:rPr>
-          <w:rFonts w:ascii="Consolas" w:hAnsi="Consolas"/>
-        </w:rPr>
+        <w:t>La classe Orga</w:t>
+      </w:r>
+      <w:r>
         <w:t>nisme</w:t>
       </w:r>
     </w:p>
@@ -295,8 +286,6 @@
         </w:rPr>
         <w:br w:type="page"/>
       </w:r>
-      <w:bookmarkStart w:id="0" w:name="_GoBack"/>
-      <w:bookmarkEnd w:id="0"/>
     </w:p>
     <w:p>
       <w:pPr>
@@ -1135,7 +1124,7 @@
           <w:rPr>
             <w:noProof/>
           </w:rPr>
-          <w:t>2</w:t>
+          <w:t>1</w:t>
         </w:r>
         <w:r>
           <w:rPr>
@@ -1182,6 +1171,96 @@
 <file path=word/numbering.xml><?xml version="1.0" encoding="utf-8"?>
 <w:numbering xmlns:wpc="http://schemas.microsoft.com/office/word/2010/wordprocessingCanvas" xmlns:mc="http://schemas.openxmlformats.org/markup-compatibility/2006" xmlns:o="urn:schemas-microsoft-com:office:office" xmlns:r="http://schemas.openxmlformats.org/officeDocument/2006/relationships" xmlns:m="http://schemas.openxmlformats.org/officeDocument/2006/math" xmlns:v="urn:schemas-microsoft-com:vml" xmlns:wp14="http://schemas.microsoft.com/office/word/2010/wordprocessingDrawing" xmlns:wp="http://schemas.openxmlformats.org/drawingml/2006/wordprocessingDrawing" xmlns:w10="urn:schemas-microsoft-com:office:word" xmlns:w="http://schemas.openxmlformats.org/wordprocessingml/2006/main" xmlns:w14="http://schemas.microsoft.com/office/word/2010/wordml" xmlns:wpg="http://schemas.microsoft.com/office/word/2010/wordprocessingGroup" xmlns:wpi="http://schemas.microsoft.com/office/word/2010/wordprocessingInk" xmlns:wne="http://schemas.microsoft.com/office/word/2006/wordml" xmlns:wps="http://schemas.microsoft.com/office/word/2010/wordprocessingShape" mc:Ignorable="w14 wp14">
   <w:abstractNum w:abstractNumId="0">
+    <w:nsid w:val="0F9F6A48"/>
+    <w:multiLevelType w:val="hybridMultilevel"/>
+    <w:tmpl w:val="BF02501C"/>
+    <w:lvl w:ilvl="0" w:tplc="AC665B0C">
+      <w:start w:val="1"/>
+      <w:numFmt w:val="decimal"/>
+      <w:pStyle w:val="Heading1"/>
+      <w:lvlText w:val="%1."/>
+      <w:lvlJc w:val="left"/>
+      <w:pPr>
+        <w:ind w:left="720" w:hanging="360"/>
+      </w:pPr>
+      <w:rPr>
+        <w:rFonts w:hint="default"/>
+      </w:rPr>
+    </w:lvl>
+    <w:lvl w:ilvl="1" w:tplc="04090019" w:tentative="1">
+      <w:start w:val="1"/>
+      <w:numFmt w:val="lowerLetter"/>
+      <w:lvlText w:val="%2."/>
+      <w:lvlJc w:val="left"/>
+      <w:pPr>
+        <w:ind w:left="1440" w:hanging="360"/>
+      </w:pPr>
+    </w:lvl>
+    <w:lvl w:ilvl="2" w:tplc="0409001B" w:tentative="1">
+      <w:start w:val="1"/>
+      <w:numFmt w:val="lowerRoman"/>
+      <w:lvlText w:val="%3."/>
+      <w:lvlJc w:val="right"/>
+      <w:pPr>
+        <w:ind w:left="2160" w:hanging="180"/>
+      </w:pPr>
+    </w:lvl>
+    <w:lvl w:ilvl="3" w:tplc="0409000F" w:tentative="1">
+      <w:start w:val="1"/>
+      <w:numFmt w:val="decimal"/>
+      <w:lvlText w:val="%4."/>
+      <w:lvlJc w:val="left"/>
+      <w:pPr>
+        <w:ind w:left="2880" w:hanging="360"/>
+      </w:pPr>
+    </w:lvl>
+    <w:lvl w:ilvl="4" w:tplc="04090019" w:tentative="1">
+      <w:start w:val="1"/>
+      <w:numFmt w:val="lowerLetter"/>
+      <w:lvlText w:val="%5."/>
+      <w:lvlJc w:val="left"/>
+      <w:pPr>
+        <w:ind w:left="3600" w:hanging="360"/>
+      </w:pPr>
+    </w:lvl>
+    <w:lvl w:ilvl="5" w:tplc="0409001B" w:tentative="1">
+      <w:start w:val="1"/>
+      <w:numFmt w:val="lowerRoman"/>
+      <w:lvlText w:val="%6."/>
+      <w:lvlJc w:val="right"/>
+      <w:pPr>
+        <w:ind w:left="4320" w:hanging="180"/>
+      </w:pPr>
+    </w:lvl>
+    <w:lvl w:ilvl="6" w:tplc="0409000F" w:tentative="1">
+      <w:start w:val="1"/>
+      <w:numFmt w:val="decimal"/>
+      <w:lvlText w:val="%7."/>
+      <w:lvlJc w:val="left"/>
+      <w:pPr>
+        <w:ind w:left="5040" w:hanging="360"/>
+      </w:pPr>
+    </w:lvl>
+    <w:lvl w:ilvl="7" w:tplc="04090019" w:tentative="1">
+      <w:start w:val="1"/>
+      <w:numFmt w:val="lowerLetter"/>
+      <w:lvlText w:val="%8."/>
+      <w:lvlJc w:val="left"/>
+      <w:pPr>
+        <w:ind w:left="5760" w:hanging="360"/>
+      </w:pPr>
+    </w:lvl>
+    <w:lvl w:ilvl="8" w:tplc="0409001B" w:tentative="1">
+      <w:start w:val="1"/>
+      <w:numFmt w:val="lowerRoman"/>
+      <w:lvlText w:val="%9."/>
+      <w:lvlJc w:val="right"/>
+      <w:pPr>
+        <w:ind w:left="6480" w:hanging="180"/>
+      </w:pPr>
+    </w:lvl>
+  </w:abstractNum>
+  <w:abstractNum w:abstractNumId="1">
     <w:nsid w:val="2CA452DE"/>
     <w:multiLevelType w:val="multilevel"/>
     <w:tmpl w:val="9450286E"/>
@@ -1296,14 +1375,13 @@
       </w:rPr>
     </w:lvl>
   </w:abstractNum>
-  <w:abstractNum w:abstractNumId="1">
+  <w:abstractNum w:abstractNumId="2">
     <w:nsid w:val="39E07D16"/>
     <w:multiLevelType w:val="multilevel"/>
     <w:tmpl w:val="BBA2D74C"/>
     <w:lvl w:ilvl="0">
       <w:start w:val="1"/>
       <w:numFmt w:val="decimal"/>
-      <w:pStyle w:val="Heading1"/>
       <w:lvlText w:val="%1."/>
       <w:lvlJc w:val="left"/>
       <w:pPr>
@@ -1526,9 +1604,12 @@
     </w:lvl>
   </w:abstractNum>
   <w:num w:numId="1">
+    <w:abstractNumId w:val="2"/>
+  </w:num>
+  <w:num w:numId="2">
     <w:abstractNumId w:val="1"/>
   </w:num>
-  <w:num w:numId="2">
+  <w:num w:numId="3">
     <w:abstractNumId w:val="0"/>
   </w:num>
 </w:numbering>
@@ -1708,17 +1789,15 @@
     <w:link w:val="Heading1Char"/>
     <w:uiPriority w:val="9"/>
     <w:qFormat/>
-    <w:rsid w:val="008367E7"/>
+    <w:rsid w:val="00461E85"/>
     <w:pPr>
       <w:numPr>
-        <w:numId w:val="1"/>
+        <w:numId w:val="3"/>
       </w:numPr>
-      <w:spacing w:before="120" w:after="320"/>
       <w:ind w:left="360"/>
       <w:outlineLvl w:val="0"/>
     </w:pPr>
     <w:rPr>
-      <w:rFonts w:cs="Consolas"/>
       <w:b/>
       <w:sz w:val="28"/>
     </w:rPr>
@@ -1769,6 +1848,7 @@
   <w:style w:type="character" w:default="1" w:styleId="DefaultParagraphFont">
     <w:name w:val="Default Paragraph Font"/>
     <w:uiPriority w:val="1"/>
+    <w:semiHidden/>
     <w:unhideWhenUsed/>
   </w:style>
   <w:style w:type="table" w:default="1" w:styleId="TableNormal">
@@ -1808,9 +1888,8 @@
     <w:basedOn w:val="DefaultParagraphFont"/>
     <w:link w:val="Heading1"/>
     <w:uiPriority w:val="9"/>
-    <w:rsid w:val="008367E7"/>
-    <w:rPr>
-      <w:rFonts w:cs="Consolas"/>
+    <w:rsid w:val="00461E85"/>
+    <w:rPr>
       <w:b/>
       <w:sz w:val="28"/>
       <w:lang w:val="ca-ES"/>
@@ -2169,17 +2248,15 @@
     <w:link w:val="Heading1Char"/>
     <w:uiPriority w:val="9"/>
     <w:qFormat/>
-    <w:rsid w:val="008367E7"/>
+    <w:rsid w:val="00461E85"/>
     <w:pPr>
       <w:numPr>
-        <w:numId w:val="1"/>
+        <w:numId w:val="3"/>
       </w:numPr>
-      <w:spacing w:before="120" w:after="320"/>
       <w:ind w:left="360"/>
       <w:outlineLvl w:val="0"/>
     </w:pPr>
     <w:rPr>
-      <w:rFonts w:cs="Consolas"/>
       <w:b/>
       <w:sz w:val="28"/>
     </w:rPr>
@@ -2230,6 +2307,7 @@
   <w:style w:type="character" w:default="1" w:styleId="DefaultParagraphFont">
     <w:name w:val="Default Paragraph Font"/>
     <w:uiPriority w:val="1"/>
+    <w:semiHidden/>
     <w:unhideWhenUsed/>
   </w:style>
   <w:style w:type="table" w:default="1" w:styleId="TableNormal">
@@ -2269,9 +2347,8 @@
     <w:basedOn w:val="DefaultParagraphFont"/>
     <w:link w:val="Heading1"/>
     <w:uiPriority w:val="9"/>
-    <w:rsid w:val="008367E7"/>
-    <w:rPr>
-      <w:rFonts w:cs="Consolas"/>
+    <w:rsid w:val="00461E85"/>
+    <w:rPr>
       <w:b/>
       <w:sz w:val="28"/>
       <w:lang w:val="ca-ES"/>
@@ -2746,7 +2823,7 @@
 </file>
 
 <file path=customXml/itemProps1.xml><?xml version="1.0" encoding="utf-8"?>
-<ds:datastoreItem xmlns:ds="http://schemas.openxmlformats.org/officeDocument/2006/customXml" ds:itemID="{B6306C04-D635-48C8-BB06-1C1C9CAB7554}">
+<ds:datastoreItem xmlns:ds="http://schemas.openxmlformats.org/officeDocument/2006/customXml" ds:itemID="{95EEC184-0E1C-402C-A989-83CB2974314F}">
   <ds:schemaRefs>
     <ds:schemaRef ds:uri="http://schemas.openxmlformats.org/officeDocument/2006/bibliography"/>
   </ds:schemaRefs>

</xml_diff>

<commit_message>
Modificacions al Word i a les funcions per tal de fer totes les justificacions de manera correcta, alguna que altra millora de rendiment
</commit_message>
<xml_diff>
--- a/justif.joan.marce.igual.docx
+++ b/justif.joan.marce.igual.docx
@@ -35,18 +35,34 @@
       </w:r>
     </w:p>
     <w:p>
-      <w:bookmarkStart w:id="0" w:name="_GoBack"/>
-      <w:bookmarkEnd w:id="0"/>
-    </w:p>
-    <w:p/>
-    <w:p>
       <w:pPr>
         <w:pStyle w:val="Heading1"/>
-      </w:pPr>
-      <w:r>
-        <w:t>La classe Orga</w:t>
-      </w:r>
-      <w:r>
+        <w:numPr>
+          <w:ilvl w:val="0"/>
+          <w:numId w:val="0"/>
+        </w:numPr>
+        <w:ind w:left="360"/>
+      </w:pPr>
+    </w:p>
+    <w:p>
+      <w:pPr>
+        <w:pStyle w:val="Heading1"/>
+      </w:pPr>
+      <w:r>
+        <w:t xml:space="preserve">La classe </w:t>
+      </w:r>
+      <w:r>
+        <w:rPr>
+          <w:rStyle w:val="CodeChar"/>
+          <w:sz w:val="28"/>
+        </w:rPr>
+        <w:t>Orga</w:t>
+      </w:r>
+      <w:r>
+        <w:rPr>
+          <w:rStyle w:val="CodeChar"/>
+          <w:sz w:val="28"/>
+        </w:rPr>
         <w:t>nisme</w:t>
       </w:r>
     </w:p>
@@ -176,7 +192,34 @@
         <w:pStyle w:val="Code"/>
       </w:pPr>
       <w:r>
-        <w:t xml:space="preserve">    if (not retallat) estirar_recursiu(cels, max_id, tamany);</w:t>
+        <w:t xml:space="preserve">    </w:t>
+      </w:r>
+      <w:r>
+        <w:t>if (not retallat and not cels.es_buit())</w:t>
+      </w:r>
+    </w:p>
+    <w:p>
+      <w:pPr>
+        <w:pStyle w:val="Code"/>
+      </w:pPr>
+      <w:r>
+        <w:t xml:space="preserve">    {</w:t>
+      </w:r>
+    </w:p>
+    <w:p>
+      <w:pPr>
+        <w:pStyle w:val="Code"/>
+      </w:pPr>
+      <w:r>
+        <w:t xml:space="preserve">        estirar_recursiu(cels, max_id, tamany);</w:t>
+      </w:r>
+    </w:p>
+    <w:p>
+      <w:pPr>
+        <w:pStyle w:val="Code"/>
+      </w:pPr>
+      <w:r>
+        <w:t xml:space="preserve">    }</w:t>
       </w:r>
     </w:p>
     <w:p>
@@ -207,7 +250,10 @@
     </w:p>
     <w:p>
       <w:r>
-        <w:t>Només es fa una crida a una operació recursiva dins d’aquesta funció en el cas que l’organisme no hagi estat retallat abans. La crida a la funció “</w:t>
+        <w:t>Només es fa una crida a una operació recursiva dins d’aquesta funció en el cas que l’organisme no hagi estat retall</w:t>
+      </w:r>
+      <w:r>
+        <w:t xml:space="preserve">at abans. La crida a la funció </w:t>
       </w:r>
       <w:r>
         <w:rPr>
@@ -216,58 +262,34 @@
         <w:t>estirar_recursiu</w:t>
       </w:r>
       <w:r>
-        <w:t xml:space="preserve">” </w:t>
-      </w:r>
-      <w:r>
-        <w:t>compleix com a condició que l’arbre no estigui buit</w:t>
-      </w:r>
-      <w:r>
-        <w:t xml:space="preserve"> ja que si l’organisme té una cèl·lula o més, que ve donat per la precondició de la funció, i no ha estat retallat, que ens ho verifica el booleà retallat. A més a més</w:t>
-      </w:r>
-      <w:r>
         <w:t xml:space="preserve"> </w:t>
       </w:r>
       <w:r>
+        <w:t xml:space="preserve">compleix com a condició que l’arbre no estigui </w:t>
+      </w:r>
+      <w:r>
+        <w:t xml:space="preserve">buit ja que una de les condicions és </w:t>
+      </w:r>
+      <w:r>
+        <w:t>l’arbre ‘</w:t>
+      </w:r>
+      <w:r>
         <w:rPr>
           <w:rStyle w:val="CodeChar"/>
         </w:rPr>
-        <w:t>max_id</w:t>
-      </w:r>
-      <w:r>
-        <w:t xml:space="preserve"> i </w:t>
-      </w:r>
-      <w:r>
-        <w:rPr>
-          <w:rStyle w:val="CodeChar"/>
-        </w:rPr>
-        <w:t>tamany</w:t>
-      </w:r>
-      <w:r>
-        <w:t xml:space="preserve"> s</w:t>
-      </w:r>
-      <w:r>
-        <w:t>ón</w:t>
-      </w:r>
-      <w:r>
-        <w:t xml:space="preserve"> variables inicialitzades ja que la precondició de cridar a la funció </w:t>
-      </w:r>
-      <w:r>
-        <w:rPr>
-          <w:rStyle w:val="CodeChar"/>
-        </w:rPr>
-        <w:t>estirar_organisme</w:t>
-      </w:r>
-      <w:r>
-        <w:t xml:space="preserve"> és que </w:t>
-      </w:r>
-      <w:r>
-        <w:t xml:space="preserve">l’organisme tingui una cèl·lula o més i això </w:t>
-      </w:r>
-      <w:r>
-        <w:t>implica que aquestes variables estaran inicialitzades</w:t>
+        <w:t>cels</w:t>
+      </w:r>
+      <w:r>
+        <w:t>’ no sigui buit</w:t>
+      </w:r>
+      <w:r>
+        <w:t>, així doncs es compleix la precondició de la funció</w:t>
       </w:r>
       <w:r>
         <w:t>.</w:t>
+      </w:r>
+      <w:r>
+        <w:t xml:space="preserve"> </w:t>
       </w:r>
     </w:p>
     <w:p/>
@@ -306,754 +328,2220 @@
     </w:p>
     <w:p>
       <w:r>
+        <w:t>L’operació</w:t>
+      </w:r>
+      <w:r>
+        <w:t xml:space="preserve"> </w:t>
+      </w:r>
+      <w:r>
+        <w:rPr>
+          <w:rStyle w:val="CodeChar"/>
+        </w:rPr>
+        <w:t>estirar_recursiu</w:t>
+      </w:r>
+      <w:r>
+        <w:rPr>
+          <w:rStyle w:val="CodeChar"/>
+        </w:rPr>
+        <w:t xml:space="preserve"> </w:t>
+      </w:r>
+      <w:r>
+        <w:t>a</w:t>
+      </w:r>
+      <w:r>
+        <w:t>plica una estirada a l’organisme fent que totes les cèl·lules que no s’havien dividit abans passin a tenir dues cèl·lules iguals a aquesta però amb un ID superior a la cèl·lula amb l’ID més gran de tot l’organisme.</w:t>
+      </w:r>
+      <w:r>
+        <w:t xml:space="preserve"> Aquestes dues cèl·lules noves es col·loquen com a filles a l’arbre de cèl·lules de l’organisme.</w:t>
+      </w:r>
+    </w:p>
+    <w:p>
+      <w:pPr>
+        <w:pStyle w:val="ListParagraph"/>
+        <w:numPr>
+          <w:ilvl w:val="0"/>
+          <w:numId w:val="4"/>
+        </w:numPr>
+        <w:jc w:val="left"/>
+        <w:outlineLvl w:val="2"/>
+        <w:rPr>
+          <w:b/>
+          <w:vanish/>
+        </w:rPr>
+      </w:pPr>
+    </w:p>
+    <w:p>
+      <w:pPr>
+        <w:pStyle w:val="ListParagraph"/>
+        <w:numPr>
+          <w:ilvl w:val="2"/>
+          <w:numId w:val="4"/>
+        </w:numPr>
+        <w:jc w:val="left"/>
+        <w:outlineLvl w:val="2"/>
+        <w:rPr>
+          <w:b/>
+          <w:vanish/>
+        </w:rPr>
+      </w:pPr>
+    </w:p>
+    <w:p>
+      <w:pPr>
+        <w:pStyle w:val="ListParagraph"/>
+        <w:numPr>
+          <w:ilvl w:val="2"/>
+          <w:numId w:val="4"/>
+        </w:numPr>
+        <w:jc w:val="left"/>
+        <w:outlineLvl w:val="2"/>
+        <w:rPr>
+          <w:b/>
+          <w:vanish/>
+        </w:rPr>
+      </w:pPr>
+    </w:p>
+    <w:p>
+      <w:pPr>
+        <w:pStyle w:val="Heading3"/>
+      </w:pPr>
+      <w:r>
+        <w:t>Implementació</w:t>
+      </w:r>
+    </w:p>
+    <w:p>
+      <w:pPr>
+        <w:pStyle w:val="Code"/>
+        <w:rPr>
+          <w:color w:val="000000" w:themeColor="text1"/>
+          <w:szCs w:val="20"/>
+          <w:lang w:val="es-ES"/>
+        </w:rPr>
+      </w:pPr>
+      <w:r>
+        <w:rPr>
+          <w:color w:val="000000" w:themeColor="text1"/>
+          <w:szCs w:val="20"/>
+          <w:lang w:val="es-ES"/>
+        </w:rPr>
+        <w:t>/</w:t>
+      </w:r>
+      <w:r>
+        <w:rPr>
+          <w:color w:val="000000" w:themeColor="text1"/>
+          <w:szCs w:val="20"/>
+          <w:lang w:val="es-ES"/>
+        </w:rPr>
+        <w:t>*</w:t>
+      </w:r>
+      <w:r>
+        <w:rPr>
+          <w:color w:val="000000" w:themeColor="text1"/>
+          <w:szCs w:val="20"/>
+          <w:lang w:val="es-ES"/>
+        </w:rPr>
+        <w:t xml:space="preserve"> </w:t>
+      </w:r>
+    </w:p>
+    <w:p>
+      <w:pPr>
+        <w:pStyle w:val="Code"/>
+        <w:rPr>
+          <w:color w:val="000000" w:themeColor="text1"/>
+          <w:szCs w:val="20"/>
+          <w:lang w:val="es-ES"/>
+        </w:rPr>
+      </w:pPr>
+      <w:r>
+        <w:rPr>
+          <w:color w:val="000000" w:themeColor="text1"/>
+          <w:szCs w:val="20"/>
+          <w:lang w:val="es-ES"/>
+        </w:rPr>
+        <w:t>Pre:</w:t>
+      </w:r>
+      <w:r>
+        <w:rPr>
+          <w:color w:val="000000" w:themeColor="text1"/>
+          <w:szCs w:val="20"/>
+          <w:lang w:val="es-ES"/>
+        </w:rPr>
+        <w:t xml:space="preserve"> </w:t>
+      </w:r>
+      <w:r>
+        <w:rPr>
+          <w:color w:val="000000" w:themeColor="text1"/>
+          <w:szCs w:val="20"/>
+          <w:lang w:val="es-ES"/>
+        </w:rPr>
+        <w:t>‘a’ és un àrbre no buit.</w:t>
+      </w:r>
+    </w:p>
+    <w:p>
+      <w:pPr>
+        <w:pStyle w:val="Code"/>
+        <w:rPr>
+          <w:color w:val="000000" w:themeColor="text1"/>
+          <w:szCs w:val="20"/>
+          <w:lang w:val="es-ES"/>
+        </w:rPr>
+      </w:pPr>
+      <w:r>
+        <w:rPr>
+          <w:color w:val="000000" w:themeColor="text1"/>
+          <w:szCs w:val="20"/>
+          <w:lang w:val="es-ES"/>
+        </w:rPr>
+        <w:t>Post:</w:t>
+      </w:r>
+      <w:r>
+        <w:rPr>
+          <w:color w:val="000000" w:themeColor="text1"/>
+          <w:szCs w:val="20"/>
+          <w:lang w:val="es-ES"/>
+        </w:rPr>
+        <w:t xml:space="preserve"> T</w:t>
+      </w:r>
+      <w:r>
+        <w:rPr>
+          <w:color w:val="000000" w:themeColor="text1"/>
+          <w:szCs w:val="20"/>
+          <w:lang w:val="es-ES"/>
+        </w:rPr>
+        <w:t>otes les cèl·lules que no s'havien dividit abans han passat a</w:t>
+      </w:r>
+    </w:p>
+    <w:p>
+      <w:pPr>
+        <w:pStyle w:val="Code"/>
+        <w:rPr>
+          <w:color w:val="000000" w:themeColor="text1"/>
+          <w:szCs w:val="20"/>
+        </w:rPr>
+      </w:pPr>
+      <w:r>
+        <w:rPr>
+          <w:color w:val="000000" w:themeColor="text1"/>
+          <w:szCs w:val="20"/>
+        </w:rPr>
+        <w:t>estar dividides.</w:t>
+      </w:r>
+    </w:p>
+    <w:p>
+      <w:pPr>
+        <w:pStyle w:val="Code"/>
+        <w:rPr>
+          <w:color w:val="000000" w:themeColor="text1"/>
+          <w:szCs w:val="20"/>
+        </w:rPr>
+      </w:pPr>
+      <w:r>
+        <w:rPr>
+          <w:color w:val="000000" w:themeColor="text1"/>
+          <w:szCs w:val="20"/>
+        </w:rPr>
+        <w:t>*/</w:t>
+      </w:r>
+    </w:p>
+    <w:p>
+      <w:pPr>
+        <w:pStyle w:val="Code"/>
+        <w:rPr>
+          <w:color w:val="000000" w:themeColor="text1"/>
+          <w:szCs w:val="20"/>
+        </w:rPr>
+      </w:pPr>
+      <w:r>
+        <w:rPr>
+          <w:color w:val="000000" w:themeColor="text1"/>
+          <w:szCs w:val="20"/>
+        </w:rPr>
+        <w:t xml:space="preserve">void Organisme::estirar_recursiu(Arbre&lt;Celula&gt; &amp;a, int &amp;max_id, int &amp;tam) </w:t>
+      </w:r>
+    </w:p>
+    <w:p>
+      <w:pPr>
+        <w:pStyle w:val="Code"/>
+        <w:rPr>
+          <w:color w:val="000000" w:themeColor="text1"/>
+          <w:szCs w:val="20"/>
+        </w:rPr>
+      </w:pPr>
+      <w:r>
+        <w:rPr>
+          <w:color w:val="000000" w:themeColor="text1"/>
+          <w:szCs w:val="20"/>
+        </w:rPr>
+        <w:t>{</w:t>
+      </w:r>
+    </w:p>
+    <w:p>
+      <w:pPr>
+        <w:pStyle w:val="Code"/>
+        <w:rPr>
+          <w:color w:val="000000" w:themeColor="text1"/>
+          <w:szCs w:val="20"/>
+        </w:rPr>
+      </w:pPr>
+      <w:r>
+        <w:rPr>
+          <w:color w:val="000000" w:themeColor="text1"/>
+          <w:szCs w:val="20"/>
+        </w:rPr>
+        <w:t xml:space="preserve">    Arbre&lt;Celula&gt; a1, a2;</w:t>
+      </w:r>
+    </w:p>
+    <w:p>
+      <w:pPr>
+        <w:pStyle w:val="Code"/>
+        <w:rPr>
+          <w:color w:val="000000" w:themeColor="text1"/>
+          <w:szCs w:val="20"/>
+        </w:rPr>
+      </w:pPr>
+      <w:r>
+        <w:rPr>
+          <w:color w:val="000000" w:themeColor="text1"/>
+          <w:szCs w:val="20"/>
+        </w:rPr>
+        <w:t xml:space="preserve">    Celula c = a.arrel();</w:t>
+      </w:r>
+    </w:p>
+    <w:p>
+      <w:pPr>
+        <w:pStyle w:val="Code"/>
+        <w:rPr>
+          <w:color w:val="000000" w:themeColor="text1"/>
+          <w:szCs w:val="20"/>
+          <w:lang w:val="en-US"/>
+        </w:rPr>
+      </w:pPr>
+      <w:r>
+        <w:rPr>
+          <w:color w:val="000000" w:themeColor="text1"/>
+          <w:szCs w:val="20"/>
+        </w:rPr>
+        <w:t xml:space="preserve">    </w:t>
+      </w:r>
+      <w:r>
+        <w:rPr>
+          <w:color w:val="000000" w:themeColor="text1"/>
+          <w:szCs w:val="20"/>
+          <w:lang w:val="en-US"/>
+        </w:rPr>
+        <w:t>a.fills(a1, a2);</w:t>
+      </w:r>
+    </w:p>
+    <w:p>
+      <w:pPr>
+        <w:pStyle w:val="Code"/>
+        <w:rPr>
+          <w:color w:val="000000" w:themeColor="text1"/>
+          <w:szCs w:val="20"/>
+          <w:lang w:val="en-US"/>
+        </w:rPr>
+      </w:pPr>
+      <w:r>
+        <w:rPr>
+          <w:color w:val="000000" w:themeColor="text1"/>
+          <w:szCs w:val="20"/>
+          <w:lang w:val="en-US"/>
+        </w:rPr>
+        <w:t xml:space="preserve">    if (a1.es_buit() and a2.es_buit())</w:t>
+      </w:r>
+    </w:p>
+    <w:p>
+      <w:pPr>
+        <w:pStyle w:val="Code"/>
+        <w:rPr>
+          <w:color w:val="000000" w:themeColor="text1"/>
+          <w:szCs w:val="20"/>
+          <w:lang w:val="es-ES"/>
+        </w:rPr>
+      </w:pPr>
+      <w:r>
+        <w:rPr>
+          <w:color w:val="000000" w:themeColor="text1"/>
+          <w:szCs w:val="20"/>
+          <w:lang w:val="en-US"/>
+        </w:rPr>
+        <w:t xml:space="preserve">    </w:t>
+      </w:r>
+      <w:r>
+        <w:rPr>
+          <w:color w:val="000000" w:themeColor="text1"/>
+          <w:szCs w:val="20"/>
+          <w:lang w:val="es-ES"/>
+        </w:rPr>
+        <w:t>{</w:t>
+      </w:r>
+    </w:p>
+    <w:p>
+      <w:pPr>
+        <w:pStyle w:val="Code"/>
+        <w:rPr>
+          <w:color w:val="000000" w:themeColor="text1"/>
+          <w:szCs w:val="20"/>
+          <w:lang w:val="es-ES"/>
+        </w:rPr>
+      </w:pPr>
+      <w:r>
+        <w:rPr>
+          <w:color w:val="000000" w:themeColor="text1"/>
+          <w:szCs w:val="20"/>
+          <w:lang w:val="es-ES"/>
+        </w:rPr>
+        <w:t xml:space="preserve">        tam += 2;</w:t>
+      </w:r>
+    </w:p>
+    <w:p>
+      <w:pPr>
+        <w:pStyle w:val="Code"/>
+        <w:rPr>
+          <w:color w:val="000000" w:themeColor="text1"/>
+          <w:szCs w:val="20"/>
+          <w:lang w:val="es-ES"/>
+        </w:rPr>
+      </w:pPr>
+      <w:r>
+        <w:rPr>
+          <w:color w:val="000000" w:themeColor="text1"/>
+          <w:szCs w:val="20"/>
+          <w:lang w:val="es-ES"/>
+        </w:rPr>
+        <w:t xml:space="preserve">        Celula aux = c;</w:t>
+      </w:r>
+    </w:p>
+    <w:p>
+      <w:pPr>
+        <w:pStyle w:val="Code"/>
+        <w:rPr>
+          <w:color w:val="000000" w:themeColor="text1"/>
+          <w:szCs w:val="20"/>
+          <w:lang w:val="es-ES"/>
+        </w:rPr>
+      </w:pPr>
+      <w:r>
+        <w:rPr>
+          <w:color w:val="000000" w:themeColor="text1"/>
+          <w:szCs w:val="20"/>
+          <w:lang w:val="es-ES"/>
+        </w:rPr>
+        <w:t xml:space="preserve">        Arbre&lt;Celula&gt; buit;</w:t>
+      </w:r>
+    </w:p>
+    <w:p>
+      <w:pPr>
+        <w:pStyle w:val="Code"/>
+        <w:rPr>
+          <w:color w:val="000000" w:themeColor="text1"/>
+          <w:szCs w:val="20"/>
+          <w:lang w:val="en-US"/>
+        </w:rPr>
+      </w:pPr>
+      <w:r>
+        <w:rPr>
+          <w:color w:val="000000" w:themeColor="text1"/>
+          <w:szCs w:val="20"/>
+          <w:lang w:val="es-ES"/>
+        </w:rPr>
+        <w:t xml:space="preserve">        </w:t>
+      </w:r>
+      <w:r>
+        <w:rPr>
+          <w:color w:val="000000" w:themeColor="text1"/>
+          <w:szCs w:val="20"/>
+          <w:lang w:val="en-US"/>
+        </w:rPr>
+        <w:t>++max_id;</w:t>
+      </w:r>
+    </w:p>
+    <w:p>
+      <w:pPr>
+        <w:pStyle w:val="Code"/>
+        <w:rPr>
+          <w:color w:val="000000" w:themeColor="text1"/>
+          <w:szCs w:val="20"/>
+          <w:lang w:val="en-US"/>
+        </w:rPr>
+      </w:pPr>
+      <w:r>
+        <w:rPr>
+          <w:color w:val="000000" w:themeColor="text1"/>
+          <w:szCs w:val="20"/>
+          <w:lang w:val="en-US"/>
+        </w:rPr>
+        <w:t xml:space="preserve">        aux.id = max_id; </w:t>
+      </w:r>
+    </w:p>
+    <w:p>
+      <w:pPr>
+        <w:pStyle w:val="Code"/>
+        <w:rPr>
+          <w:color w:val="000000" w:themeColor="text1"/>
+          <w:szCs w:val="20"/>
+          <w:lang w:val="en-US"/>
+        </w:rPr>
+      </w:pPr>
+      <w:r>
+        <w:rPr>
+          <w:color w:val="000000" w:themeColor="text1"/>
+          <w:szCs w:val="20"/>
+          <w:lang w:val="en-US"/>
+        </w:rPr>
+        <w:t xml:space="preserve">        a1.plantar(aux, buit, buit);</w:t>
+      </w:r>
+    </w:p>
+    <w:p>
+      <w:pPr>
+        <w:pStyle w:val="Code"/>
+        <w:rPr>
+          <w:color w:val="000000" w:themeColor="text1"/>
+          <w:szCs w:val="20"/>
+          <w:lang w:val="en-US"/>
+        </w:rPr>
+      </w:pPr>
+      <w:r>
+        <w:rPr>
+          <w:color w:val="000000" w:themeColor="text1"/>
+          <w:szCs w:val="20"/>
+          <w:lang w:val="en-US"/>
+        </w:rPr>
+        <w:t xml:space="preserve">        </w:t>
+      </w:r>
+    </w:p>
+    <w:p>
+      <w:pPr>
+        <w:pStyle w:val="Code"/>
+        <w:rPr>
+          <w:color w:val="000000" w:themeColor="text1"/>
+          <w:szCs w:val="20"/>
+          <w:lang w:val="en-US"/>
+        </w:rPr>
+      </w:pPr>
+      <w:r>
+        <w:rPr>
+          <w:color w:val="000000" w:themeColor="text1"/>
+          <w:szCs w:val="20"/>
+          <w:lang w:val="en-US"/>
+        </w:rPr>
+        <w:t xml:space="preserve">        ++max_id;</w:t>
+      </w:r>
+    </w:p>
+    <w:p>
+      <w:pPr>
+        <w:pStyle w:val="Code"/>
+        <w:rPr>
+          <w:color w:val="000000" w:themeColor="text1"/>
+          <w:szCs w:val="20"/>
+          <w:lang w:val="en-US"/>
+        </w:rPr>
+      </w:pPr>
+      <w:r>
+        <w:rPr>
+          <w:color w:val="000000" w:themeColor="text1"/>
+          <w:szCs w:val="20"/>
+          <w:lang w:val="en-US"/>
+        </w:rPr>
+        <w:t xml:space="preserve">        aux.id = max_id; </w:t>
+      </w:r>
+    </w:p>
+    <w:p>
+      <w:pPr>
+        <w:pStyle w:val="Code"/>
+        <w:rPr>
+          <w:color w:val="000000" w:themeColor="text1"/>
+          <w:szCs w:val="20"/>
+          <w:lang w:val="en-US"/>
+        </w:rPr>
+      </w:pPr>
+      <w:r>
+        <w:rPr>
+          <w:color w:val="000000" w:themeColor="text1"/>
+          <w:szCs w:val="20"/>
+          <w:lang w:val="en-US"/>
+        </w:rPr>
+        <w:t xml:space="preserve">        a2.plantar(aux, buit, buit);</w:t>
+      </w:r>
+    </w:p>
+    <w:p>
+      <w:pPr>
+        <w:pStyle w:val="Code"/>
+        <w:rPr>
+          <w:color w:val="000000" w:themeColor="text1"/>
+          <w:szCs w:val="20"/>
+          <w:lang w:val="en-US"/>
+        </w:rPr>
+      </w:pPr>
+      <w:r>
+        <w:rPr>
+          <w:color w:val="000000" w:themeColor="text1"/>
+          <w:szCs w:val="20"/>
+          <w:lang w:val="en-US"/>
+        </w:rPr>
+        <w:t xml:space="preserve">        </w:t>
+      </w:r>
+    </w:p>
+    <w:p>
+      <w:pPr>
+        <w:pStyle w:val="Code"/>
+        <w:rPr>
+          <w:color w:val="000000" w:themeColor="text1"/>
+          <w:szCs w:val="20"/>
+          <w:lang w:val="en-US"/>
+        </w:rPr>
+      </w:pPr>
+      <w:r>
+        <w:rPr>
+          <w:color w:val="000000" w:themeColor="text1"/>
+          <w:szCs w:val="20"/>
+          <w:lang w:val="en-US"/>
+        </w:rPr>
+        <w:t xml:space="preserve">    }</w:t>
+      </w:r>
+    </w:p>
+    <w:p>
+      <w:pPr>
+        <w:pStyle w:val="Code"/>
+        <w:rPr>
+          <w:color w:val="000000" w:themeColor="text1"/>
+          <w:szCs w:val="20"/>
+          <w:lang w:val="en-US"/>
+        </w:rPr>
+      </w:pPr>
+      <w:r>
+        <w:rPr>
+          <w:color w:val="000000" w:themeColor="text1"/>
+          <w:szCs w:val="20"/>
+          <w:lang w:val="en-US"/>
+        </w:rPr>
+        <w:t xml:space="preserve">    else </w:t>
+      </w:r>
+    </w:p>
+    <w:p>
+      <w:pPr>
+        <w:pStyle w:val="Code"/>
+        <w:rPr>
+          <w:color w:val="000000" w:themeColor="text1"/>
+          <w:szCs w:val="20"/>
+          <w:lang w:val="en-US"/>
+        </w:rPr>
+      </w:pPr>
+      <w:r>
+        <w:rPr>
+          <w:color w:val="000000" w:themeColor="text1"/>
+          <w:szCs w:val="20"/>
+          <w:lang w:val="en-US"/>
+        </w:rPr>
+        <w:t xml:space="preserve">    {</w:t>
+      </w:r>
+    </w:p>
+    <w:p>
+      <w:pPr>
+        <w:pStyle w:val="Code"/>
+        <w:rPr>
+          <w:color w:val="000000" w:themeColor="text1"/>
+          <w:szCs w:val="20"/>
+          <w:lang w:val="en-US"/>
+        </w:rPr>
+      </w:pPr>
+      <w:r>
+        <w:rPr>
+          <w:color w:val="000000" w:themeColor="text1"/>
+          <w:szCs w:val="20"/>
+          <w:lang w:val="en-US"/>
+        </w:rPr>
+        <w:t xml:space="preserve">        if (not a1.es_buit()) estirar_recursiu(a1, max_id, tam);</w:t>
+      </w:r>
+    </w:p>
+    <w:p>
+      <w:pPr>
+        <w:pStyle w:val="Code"/>
+        <w:rPr>
+          <w:color w:val="000000" w:themeColor="text1"/>
+          <w:szCs w:val="20"/>
+          <w:lang w:val="en-US"/>
+        </w:rPr>
+      </w:pPr>
+      <w:r>
+        <w:rPr>
+          <w:color w:val="000000" w:themeColor="text1"/>
+          <w:szCs w:val="20"/>
+          <w:lang w:val="en-US"/>
+        </w:rPr>
+        <w:t xml:space="preserve">//      HI1: a1 s’ha estirat, max_id i tamany s’ha incrementat en tants elements </w:t>
+      </w:r>
+    </w:p>
+    <w:p>
+      <w:pPr>
+        <w:pStyle w:val="Code"/>
+        <w:rPr>
+          <w:color w:val="000000" w:themeColor="text1"/>
+          <w:szCs w:val="20"/>
+          <w:lang w:val="en-US"/>
+        </w:rPr>
+      </w:pPr>
+      <w:r>
+        <w:rPr>
+          <w:color w:val="000000" w:themeColor="text1"/>
+          <w:szCs w:val="20"/>
+          <w:lang w:val="en-US"/>
+        </w:rPr>
+        <w:t>//      com cèl·lules s’han afegit.</w:t>
+      </w:r>
+    </w:p>
+    <w:p>
+      <w:pPr>
+        <w:pStyle w:val="Code"/>
+        <w:rPr>
+          <w:color w:val="000000" w:themeColor="text1"/>
+          <w:szCs w:val="20"/>
+          <w:lang w:val="en-US"/>
+        </w:rPr>
+      </w:pPr>
+    </w:p>
+    <w:p>
+      <w:pPr>
+        <w:pStyle w:val="Code"/>
+        <w:rPr>
+          <w:color w:val="000000" w:themeColor="text1"/>
+          <w:szCs w:val="20"/>
+          <w:lang w:val="en-US"/>
+        </w:rPr>
+      </w:pPr>
+      <w:r>
+        <w:rPr>
+          <w:color w:val="000000" w:themeColor="text1"/>
+          <w:szCs w:val="20"/>
+          <w:lang w:val="en-US"/>
+        </w:rPr>
+        <w:t xml:space="preserve">        </w:t>
+      </w:r>
+      <w:r>
+        <w:rPr>
+          <w:color w:val="000000" w:themeColor="text1"/>
+          <w:szCs w:val="20"/>
+          <w:lang w:val="en-US"/>
+        </w:rPr>
+        <w:t>if (not a2.es_buit()) estirar_recursiu(a2, max_id, tam);</w:t>
+      </w:r>
+    </w:p>
+    <w:p>
+      <w:pPr>
+        <w:pStyle w:val="Code"/>
+        <w:rPr>
+          <w:color w:val="000000" w:themeColor="text1"/>
+          <w:szCs w:val="20"/>
+          <w:lang w:val="en-US"/>
+        </w:rPr>
+      </w:pPr>
+      <w:r>
+        <w:rPr>
+          <w:color w:val="000000" w:themeColor="text1"/>
+          <w:szCs w:val="20"/>
+          <w:lang w:val="en-US"/>
+        </w:rPr>
+        <w:t xml:space="preserve">//      </w:t>
+      </w:r>
+      <w:r>
+        <w:rPr>
+          <w:color w:val="000000" w:themeColor="text1"/>
+          <w:szCs w:val="20"/>
+          <w:lang w:val="en-US"/>
+        </w:rPr>
+        <w:t xml:space="preserve">HI2: a1 s’ha estirat, max_id i tamany s’ha incrementat en tants elements </w:t>
+      </w:r>
+    </w:p>
+    <w:p>
+      <w:pPr>
+        <w:pStyle w:val="Code"/>
+        <w:rPr>
+          <w:color w:val="000000" w:themeColor="text1"/>
+          <w:szCs w:val="20"/>
+          <w:lang w:val="en-US"/>
+        </w:rPr>
+      </w:pPr>
+      <w:r>
+        <w:rPr>
+          <w:color w:val="000000" w:themeColor="text1"/>
+          <w:szCs w:val="20"/>
+          <w:lang w:val="en-US"/>
+        </w:rPr>
+        <w:t>//      com cèl·lules s’han afegit.</w:t>
+      </w:r>
+    </w:p>
+    <w:p>
+      <w:pPr>
+        <w:pStyle w:val="Code"/>
+        <w:rPr>
+          <w:color w:val="000000" w:themeColor="text1"/>
+          <w:szCs w:val="20"/>
+          <w:lang w:val="en-US"/>
+        </w:rPr>
+      </w:pPr>
+    </w:p>
+    <w:p>
+      <w:pPr>
+        <w:pStyle w:val="Code"/>
+        <w:rPr>
+          <w:color w:val="000000" w:themeColor="text1"/>
+          <w:szCs w:val="20"/>
+          <w:lang w:val="en-US"/>
+        </w:rPr>
+      </w:pPr>
+      <w:r>
+        <w:rPr>
+          <w:color w:val="000000" w:themeColor="text1"/>
+          <w:szCs w:val="20"/>
+          <w:lang w:val="en-US"/>
+        </w:rPr>
+        <w:t xml:space="preserve">    </w:t>
+      </w:r>
+      <w:r>
+        <w:rPr>
+          <w:color w:val="000000" w:themeColor="text1"/>
+          <w:szCs w:val="20"/>
+          <w:lang w:val="en-US"/>
+        </w:rPr>
+        <w:t>}</w:t>
+      </w:r>
+    </w:p>
+    <w:p>
+      <w:pPr>
+        <w:pStyle w:val="Code"/>
+        <w:rPr>
+          <w:color w:val="000000" w:themeColor="text1"/>
+          <w:szCs w:val="20"/>
+          <w:lang w:val="en-US"/>
+        </w:rPr>
+      </w:pPr>
+      <w:r>
+        <w:rPr>
+          <w:color w:val="000000" w:themeColor="text1"/>
+          <w:szCs w:val="20"/>
+          <w:lang w:val="en-US"/>
+        </w:rPr>
+        <w:t xml:space="preserve">    a.plantar(c, a1, a2);</w:t>
+      </w:r>
+    </w:p>
+    <w:p>
+      <w:pPr>
+        <w:pStyle w:val="Code"/>
+        <w:rPr>
+          <w:color w:val="000000" w:themeColor="text1"/>
+          <w:szCs w:val="20"/>
+        </w:rPr>
+      </w:pPr>
+      <w:r>
+        <w:rPr>
+          <w:rFonts w:ascii="Times New Roman" w:hAnsi="Times New Roman" w:cs="Times New Roman"/>
+          <w:noProof w:val="0"/>
+          <w:color w:val="000000" w:themeColor="text1"/>
+          <w:szCs w:val="20"/>
+          <w:lang w:val="es-ES"/>
+        </w:rPr>
+        <w:t>}</w:t>
+      </w:r>
+    </w:p>
+    <w:p>
+      <w:pPr>
+        <w:jc w:val="left"/>
+      </w:pPr>
+      <w:r>
+        <w:br w:type="page"/>
+      </w:r>
+    </w:p>
+    <w:p>
+      <w:pPr>
+        <w:pStyle w:val="Heading3"/>
+      </w:pPr>
+      <w:r>
+        <w:lastRenderedPageBreak/>
+        <w:t>Justificació</w:t>
+      </w:r>
+    </w:p>
+    <w:p>
+      <w:pPr>
+        <w:pStyle w:val="ListParagraph"/>
+        <w:numPr>
+          <w:ilvl w:val="0"/>
+          <w:numId w:val="5"/>
+        </w:numPr>
+        <w:rPr>
+          <w:i/>
+        </w:rPr>
+      </w:pPr>
+      <w:r>
+        <w:rPr>
+          <w:i/>
+        </w:rPr>
+        <w:t xml:space="preserve">Cas senzill: </w:t>
+      </w:r>
+      <w:r>
+        <w:t>Si els dos subarbres de l’arbre ‘a’ són buits hem trobat una cèl·lula que no s’ha dividit i plantem dos cèl·lules idèntiques però amb un ID més gran a cada subarbres, fent que aquests deixin d’estar buits.</w:t>
+      </w:r>
+    </w:p>
+    <w:p>
+      <w:pPr>
+        <w:pStyle w:val="ListParagraph"/>
+        <w:numPr>
+          <w:ilvl w:val="0"/>
+          <w:numId w:val="5"/>
+        </w:numPr>
+        <w:rPr>
+          <w:i/>
+        </w:rPr>
+      </w:pPr>
+      <w:r>
+        <w:rPr>
+          <w:i/>
+        </w:rPr>
+        <w:t>Cas recursiu:</w:t>
+      </w:r>
+      <w:r>
+        <w:t xml:space="preserve"> Si un dels dos subarbres no </w:t>
+      </w:r>
+      <w:r>
+        <w:t>és buit vol dir que la cèl·lula ja s’havia dividit i que hem de buscar cèl·lules que no s’han dividit als subarbres dret i esquerre.</w:t>
+      </w:r>
+    </w:p>
+    <w:p>
+      <w:pPr>
+        <w:ind w:left="720"/>
+      </w:pPr>
+      <w:r>
+        <w:t xml:space="preserve">Trobar cèl·lules no dividides s’obté per hipòtesi d’inducció amb les crides recursives. </w:t>
+      </w:r>
+      <w:r>
+        <w:t xml:space="preserve">Abans de cridar cada funció recursiva comprovem que el subarbres ‘aX’ no sigui buit per tal de complir la precondició. </w:t>
+      </w:r>
+      <w:r>
+        <w:t>Finalment plantem els dos subarbres que ara tenen les cèl·lules noves afegides a l’arrel que tenim.</w:t>
+      </w:r>
+    </w:p>
+    <w:p>
+      <w:pPr>
+        <w:pStyle w:val="ListParagraph"/>
+        <w:numPr>
+          <w:ilvl w:val="0"/>
+          <w:numId w:val="5"/>
+        </w:numPr>
+        <w:rPr>
+          <w:i/>
+        </w:rPr>
+      </w:pPr>
+      <w:r>
+        <w:rPr>
+          <w:i/>
+        </w:rPr>
+        <w:t>Acabament:</w:t>
+      </w:r>
+      <w:r>
+        <w:t xml:space="preserve"> </w:t>
+      </w:r>
+      <w:r>
+        <w:t>A cada crida recursiva es va fent més petit l’arbre</w:t>
+      </w:r>
+      <w:r>
+        <w:t xml:space="preserve"> ‘a’</w:t>
+      </w:r>
+      <w:r>
+        <w:t>.</w:t>
+      </w:r>
+    </w:p>
+    <w:p>
+      <w:pPr>
+        <w:rPr>
+          <w:i/>
+        </w:rPr>
+      </w:pPr>
+    </w:p>
+    <w:p>
+      <w:pPr>
+        <w:pStyle w:val="Heading1"/>
+        <w:tabs>
+          <w:tab w:val="left" w:pos="450"/>
+        </w:tabs>
+        <w:rPr>
+          <w:rStyle w:val="CodeChar"/>
+          <w:sz w:val="28"/>
+        </w:rPr>
+      </w:pPr>
+      <w:r>
+        <w:t xml:space="preserve">La classe </w:t>
+      </w:r>
+      <w:r>
+        <w:rPr>
+          <w:rStyle w:val="CodeChar"/>
+          <w:sz w:val="28"/>
+        </w:rPr>
+        <w:t>ConjuntOrg</w:t>
+      </w:r>
+    </w:p>
+    <w:p>
+      <w:pPr>
+        <w:pStyle w:val="Heading2"/>
+        <w:rPr>
+          <w:rStyle w:val="CodeChar"/>
+          <w:b w:val="0"/>
+          <w:sz w:val="22"/>
+        </w:rPr>
+      </w:pPr>
+      <w:r>
         <w:t xml:space="preserve">L’operació </w:t>
       </w:r>
       <w:r>
         <w:rPr>
           <w:rStyle w:val="CodeChar"/>
-        </w:rPr>
-        <w:t>estirar_recursiu</w:t>
+          <w:b w:val="0"/>
+          <w:sz w:val="22"/>
+        </w:rPr>
+        <w:t>reproduir</w:t>
+      </w:r>
+    </w:p>
+    <w:p>
+      <w:r>
+        <w:t xml:space="preserve">L’operació </w:t>
       </w:r>
       <w:r>
         <w:rPr>
           <w:rStyle w:val="CodeChar"/>
         </w:rPr>
+        <w:t>reproduir</w:t>
+      </w:r>
+      <w:r>
+        <w:t xml:space="preserve"> de la classe </w:t>
+      </w:r>
+      <w:r>
+        <w:rPr>
+          <w:rStyle w:val="CodeChar"/>
+        </w:rPr>
+        <w:t>ConjuntOrg</w:t>
+      </w:r>
+      <w:r>
+        <w:t xml:space="preserve"> busca una parella per cada organisme</w:t>
+      </w:r>
+      <w:r>
+        <w:t xml:space="preserve"> amb la que no s’hagi aparellat abans i </w:t>
+      </w:r>
+      <w:r>
+        <w:t>intenta fer una reproducció entre els dos organismes.</w:t>
+      </w:r>
+    </w:p>
+    <w:p>
+      <w:pPr>
+        <w:pStyle w:val="Heading3"/>
+      </w:pPr>
+      <w:r>
+        <w:t>Implementació</w:t>
+      </w:r>
+    </w:p>
+    <w:p>
+      <w:pPr>
+        <w:pStyle w:val="Code"/>
+        <w:rPr>
+          <w:color w:val="000000" w:themeColor="text1"/>
+          <w:lang w:val="es-ES"/>
+        </w:rPr>
+      </w:pPr>
+      <w:r>
+        <w:rPr>
+          <w:color w:val="000000" w:themeColor="text1"/>
+          <w:lang w:val="es-ES"/>
+        </w:rPr>
+        <w:t>/</w:t>
+      </w:r>
+      <w:r>
+        <w:rPr>
+          <w:color w:val="000000" w:themeColor="text1"/>
+          <w:lang w:val="es-ES"/>
+        </w:rPr>
+        <w:t>*</w:t>
+      </w:r>
+    </w:p>
+    <w:p>
+      <w:pPr>
+        <w:pStyle w:val="Code"/>
+        <w:rPr>
+          <w:color w:val="000000" w:themeColor="text1"/>
+        </w:rPr>
+      </w:pPr>
+      <w:r>
+        <w:rPr>
+          <w:color w:val="000000" w:themeColor="text1"/>
+        </w:rPr>
+        <w:t>Pre:</w:t>
+      </w:r>
+      <w:r>
+        <w:rPr>
+          <w:color w:val="000000" w:themeColor="text1"/>
+        </w:rPr>
+        <w:t xml:space="preserve"> Cert</w:t>
+      </w:r>
+    </w:p>
+    <w:p>
+      <w:pPr>
+        <w:pStyle w:val="Code"/>
+        <w:rPr>
+          <w:color w:val="000000" w:themeColor="text1"/>
+        </w:rPr>
+      </w:pPr>
+      <w:r>
+        <w:rPr>
+          <w:color w:val="000000" w:themeColor="text1"/>
+        </w:rPr>
+        <w:t xml:space="preserve">Post: </w:t>
+      </w:r>
+      <w:r>
+        <w:rPr>
+          <w:color w:val="000000" w:themeColor="text1"/>
+        </w:rPr>
+        <w:t xml:space="preserve">Tots els organismes que poden s'han reproduit un cop com a màxim a més a més </w:t>
+      </w:r>
+      <w:r>
+        <w:rPr>
+          <w:color w:val="000000" w:themeColor="text1"/>
+        </w:rPr>
+        <w:t>es retornen els fills</w:t>
+      </w:r>
+      <w:r>
+        <w:rPr>
+          <w:color w:val="000000" w:themeColor="text1"/>
+        </w:rPr>
+        <w:t xml:space="preserve"> nous de la ronda</w:t>
+      </w:r>
+      <w:r>
+        <w:rPr>
+          <w:color w:val="000000" w:themeColor="text1"/>
+        </w:rPr>
+        <w:t xml:space="preserve"> a la variable ‘fills’</w:t>
+      </w:r>
+    </w:p>
+    <w:p>
+      <w:pPr>
+        <w:pStyle w:val="Code"/>
+        <w:rPr>
+          <w:color w:val="000000" w:themeColor="text1"/>
+          <w:szCs w:val="20"/>
+          <w:lang w:val="en-US"/>
+        </w:rPr>
+      </w:pPr>
+      <w:r>
+        <w:rPr>
+          <w:color w:val="000000" w:themeColor="text1"/>
+        </w:rPr>
+        <w:t>*/</w:t>
+      </w:r>
+    </w:p>
+    <w:p>
+      <w:pPr>
+        <w:pStyle w:val="Code"/>
+        <w:rPr>
+          <w:color w:val="000000" w:themeColor="text1"/>
+          <w:szCs w:val="20"/>
+          <w:lang w:val="en-US"/>
+        </w:rPr>
+      </w:pPr>
+      <w:r>
+        <w:rPr>
+          <w:color w:val="000000" w:themeColor="text1"/>
+          <w:szCs w:val="20"/>
+          <w:lang w:val="en-US"/>
+        </w:rPr>
+        <w:t>bool ConjuntOrg::reproduir(Ranking &amp;Rank, int &amp;fills)</w:t>
+      </w:r>
+    </w:p>
+    <w:p>
+      <w:pPr>
+        <w:pStyle w:val="Code"/>
+        <w:rPr>
+          <w:color w:val="000000" w:themeColor="text1"/>
+          <w:szCs w:val="20"/>
+          <w:lang w:val="es-ES"/>
+        </w:rPr>
+      </w:pPr>
+      <w:r>
+        <w:rPr>
+          <w:color w:val="000000" w:themeColor="text1"/>
+          <w:szCs w:val="20"/>
+          <w:lang w:val="es-ES"/>
+        </w:rPr>
+        <w:t>{</w:t>
+      </w:r>
+    </w:p>
+    <w:p>
+      <w:pPr>
+        <w:pStyle w:val="Code"/>
+        <w:rPr>
+          <w:color w:val="000000" w:themeColor="text1"/>
+          <w:szCs w:val="20"/>
+          <w:lang w:val="en-US"/>
+        </w:rPr>
+      </w:pPr>
+      <w:r>
+        <w:rPr>
+          <w:color w:val="000000" w:themeColor="text1"/>
+          <w:szCs w:val="20"/>
+          <w:lang w:val="en-US"/>
+        </w:rPr>
+        <w:t xml:space="preserve">    vector&lt;bool&gt; Escollit(tamany, false);</w:t>
+      </w:r>
+    </w:p>
+    <w:p>
+      <w:pPr>
+        <w:pStyle w:val="Code"/>
+        <w:rPr>
+          <w:color w:val="000000" w:themeColor="text1"/>
+          <w:szCs w:val="20"/>
+          <w:lang w:val="en-US"/>
+        </w:rPr>
+      </w:pPr>
+      <w:r>
+        <w:rPr>
+          <w:color w:val="000000" w:themeColor="text1"/>
+          <w:szCs w:val="20"/>
+          <w:lang w:val="en-US"/>
+        </w:rPr>
+        <w:t xml:space="preserve">    </w:t>
+      </w:r>
+      <w:r>
+        <w:rPr>
+          <w:color w:val="000000" w:themeColor="text1"/>
+          <w:szCs w:val="20"/>
+          <w:lang w:val="en-US"/>
+        </w:rPr>
+        <w:t>int num = tamany;</w:t>
+      </w:r>
+    </w:p>
+    <w:p>
+      <w:pPr>
+        <w:pStyle w:val="Code"/>
+        <w:rPr>
+          <w:color w:val="000000" w:themeColor="text1"/>
+          <w:szCs w:val="20"/>
+          <w:lang w:val="en-US"/>
+        </w:rPr>
+      </w:pPr>
+      <w:r>
+        <w:rPr>
+          <w:color w:val="000000" w:themeColor="text1"/>
+          <w:szCs w:val="20"/>
+          <w:lang w:val="en-US"/>
+        </w:rPr>
+        <w:t xml:space="preserve">    fills = 0;</w:t>
+      </w:r>
+    </w:p>
+    <w:p>
+      <w:pPr>
+        <w:pStyle w:val="Code"/>
+        <w:rPr>
+          <w:color w:val="000000" w:themeColor="text1"/>
+          <w:szCs w:val="20"/>
+          <w:lang w:val="en-US"/>
+        </w:rPr>
+      </w:pPr>
+      <w:r>
+        <w:rPr>
+          <w:color w:val="000000" w:themeColor="text1"/>
+          <w:szCs w:val="20"/>
+          <w:lang w:val="en-US"/>
+        </w:rPr>
+        <w:t xml:space="preserve">    int i = 0;</w:t>
+      </w:r>
+    </w:p>
+    <w:p>
+      <w:pPr>
+        <w:pStyle w:val="Code"/>
+        <w:rPr>
+          <w:color w:val="000000" w:themeColor="text1"/>
+          <w:szCs w:val="20"/>
+          <w:lang w:val="en-US"/>
+        </w:rPr>
+      </w:pPr>
+    </w:p>
+    <w:p>
+      <w:pPr>
+        <w:pStyle w:val="Code"/>
+        <w:rPr>
+          <w:lang w:val="en-US"/>
+        </w:rPr>
+      </w:pPr>
+      <w:r>
+        <w:rPr>
+          <w:lang w:val="en-US"/>
+        </w:rPr>
+        <w:t>/* INV</w:t>
+      </w:r>
+      <w:r>
+        <w:rPr>
+          <w:lang w:val="en-US"/>
+        </w:rPr>
+        <w:t>1</w:t>
+      </w:r>
+      <w:r>
+        <w:rPr>
+          <w:lang w:val="en-US"/>
+        </w:rPr>
+        <w:t xml:space="preserve">: 0 &lt;= i &lt;= num, </w:t>
+      </w:r>
+      <w:r>
+        <w:rPr>
+          <w:lang w:val="en-US"/>
+        </w:rPr>
+        <w:t xml:space="preserve">0 &lt; </w:t>
+      </w:r>
+      <w:r>
+        <w:rPr>
+          <w:lang w:val="en-US"/>
+        </w:rPr>
+        <w:t xml:space="preserve">tamany </w:t>
+      </w:r>
+      <w:r>
+        <w:rPr>
+          <w:lang w:val="en-US"/>
+        </w:rPr>
+        <w:t xml:space="preserve">&lt;= V.size() </w:t>
+      </w:r>
+      <w:r>
+        <w:rPr>
+          <w:lang w:val="en-US"/>
+        </w:rPr>
+        <w:t xml:space="preserve">  </w:t>
+      </w:r>
+      <w:r>
+        <w:t>*/</w:t>
+      </w:r>
+    </w:p>
+    <w:p>
+      <w:pPr>
+        <w:pStyle w:val="Code"/>
+        <w:rPr>
+          <w:color w:val="000000" w:themeColor="text1"/>
+          <w:szCs w:val="20"/>
+          <w:lang w:val="en-US"/>
+        </w:rPr>
+      </w:pPr>
+      <w:r>
+        <w:rPr>
+          <w:color w:val="000000" w:themeColor="text1"/>
+          <w:szCs w:val="20"/>
+          <w:lang w:val="en-US"/>
+        </w:rPr>
+        <w:t xml:space="preserve">    </w:t>
+      </w:r>
+      <w:r>
+        <w:rPr>
+          <w:color w:val="000000" w:themeColor="text1"/>
+          <w:szCs w:val="20"/>
+          <w:lang w:val="en-US"/>
+        </w:rPr>
+        <w:t xml:space="preserve">while (i &lt; num and </w:t>
+      </w:r>
+      <w:r>
+        <w:rPr>
+          <w:color w:val="000000" w:themeColor="text1"/>
+          <w:szCs w:val="20"/>
+          <w:lang w:val="en-US"/>
+        </w:rPr>
+        <w:t>tamany != V.size()</w:t>
+      </w:r>
+      <w:r>
+        <w:rPr>
+          <w:color w:val="000000" w:themeColor="text1"/>
+          <w:szCs w:val="20"/>
+          <w:lang w:val="en-US"/>
+        </w:rPr>
+        <w:t>)</w:t>
+      </w:r>
+    </w:p>
+    <w:p>
+      <w:pPr>
+        <w:pStyle w:val="Code"/>
+        <w:rPr>
+          <w:color w:val="000000" w:themeColor="text1"/>
+          <w:szCs w:val="20"/>
+          <w:lang w:val="en-US"/>
+        </w:rPr>
+      </w:pPr>
+      <w:r>
+        <w:rPr>
+          <w:color w:val="000000" w:themeColor="text1"/>
+          <w:szCs w:val="20"/>
+          <w:lang w:val="en-US"/>
+        </w:rPr>
+        <w:t xml:space="preserve">    {</w:t>
+      </w:r>
+    </w:p>
+    <w:p>
+      <w:pPr>
+        <w:pStyle w:val="Code"/>
+        <w:rPr>
+          <w:color w:val="000000" w:themeColor="text1"/>
+          <w:szCs w:val="20"/>
+          <w:lang w:val="en-US"/>
+        </w:rPr>
+      </w:pPr>
+      <w:r>
+        <w:rPr>
+          <w:color w:val="000000" w:themeColor="text1"/>
+          <w:szCs w:val="20"/>
+          <w:lang w:val="en-US"/>
+        </w:rPr>
+        <w:t xml:space="preserve">        if (not Escollit[i] and not V[i].es_mort()) </w:t>
+      </w:r>
+    </w:p>
+    <w:p>
+      <w:pPr>
+        <w:pStyle w:val="Code"/>
+        <w:rPr>
+          <w:color w:val="000000" w:themeColor="text1"/>
+          <w:szCs w:val="20"/>
+          <w:lang w:val="en-US"/>
+        </w:rPr>
+      </w:pPr>
+      <w:r>
+        <w:rPr>
+          <w:color w:val="000000" w:themeColor="text1"/>
+          <w:szCs w:val="20"/>
+          <w:lang w:val="en-US"/>
+        </w:rPr>
+        <w:t xml:space="preserve">        {</w:t>
+      </w:r>
+    </w:p>
+    <w:p>
+      <w:pPr>
+        <w:pStyle w:val="Code"/>
+        <w:rPr>
+          <w:color w:val="000000" w:themeColor="text1"/>
+          <w:szCs w:val="20"/>
+          <w:lang w:val="en-US"/>
+        </w:rPr>
+      </w:pPr>
+      <w:r>
+        <w:rPr>
+          <w:color w:val="000000" w:themeColor="text1"/>
+          <w:szCs w:val="20"/>
+          <w:lang w:val="en-US"/>
+        </w:rPr>
+        <w:t xml:space="preserve">            bool candidat = false;</w:t>
+      </w:r>
+    </w:p>
+    <w:p>
+      <w:pPr>
+        <w:pStyle w:val="Code"/>
+        <w:rPr>
+          <w:color w:val="000000" w:themeColor="text1"/>
+          <w:szCs w:val="20"/>
+          <w:lang w:val="en-US"/>
+        </w:rPr>
+      </w:pPr>
+      <w:r>
+        <w:rPr>
+          <w:color w:val="000000" w:themeColor="text1"/>
+          <w:szCs w:val="20"/>
+          <w:lang w:val="en-US"/>
+        </w:rPr>
+        <w:t xml:space="preserve">            int j = i + 1;</w:t>
+      </w:r>
+    </w:p>
+    <w:p>
+      <w:pPr>
+        <w:pStyle w:val="Code"/>
+        <w:rPr>
+          <w:color w:val="000000" w:themeColor="text1"/>
+          <w:szCs w:val="20"/>
+          <w:lang w:val="en-US"/>
+        </w:rPr>
+      </w:pPr>
+    </w:p>
+    <w:p>
+      <w:pPr>
+        <w:pStyle w:val="Code"/>
+        <w:rPr>
+          <w:color w:val="000000" w:themeColor="text1"/>
+          <w:szCs w:val="20"/>
+          <w:lang w:val="en-US"/>
+        </w:rPr>
+      </w:pPr>
+    </w:p>
+    <w:p>
+      <w:pPr>
+        <w:pStyle w:val="Code"/>
+        <w:rPr>
+          <w:color w:val="000000" w:themeColor="text1"/>
+          <w:lang w:val="es-ES"/>
+        </w:rPr>
+      </w:pPr>
+      <w:r>
+        <w:rPr>
+          <w:color w:val="000000" w:themeColor="text1"/>
+          <w:lang w:val="es-ES"/>
+        </w:rPr>
+        <w:t>/* INV</w:t>
+      </w:r>
+      <w:r>
+        <w:rPr>
+          <w:color w:val="000000" w:themeColor="text1"/>
+          <w:lang w:val="es-ES"/>
+        </w:rPr>
+        <w:t>2</w:t>
+      </w:r>
+      <w:r>
+        <w:rPr>
+          <w:color w:val="000000" w:themeColor="text1"/>
+          <w:lang w:val="es-ES"/>
+        </w:rPr>
+        <w:t xml:space="preserve">: i+1 &lt;= j &lt;= num, candidat = "s'ha trobat una parella V[j] </w:t>
+      </w:r>
+    </w:p>
+    <w:p>
+      <w:pPr>
+        <w:pStyle w:val="Code"/>
+        <w:rPr>
+          <w:color w:val="000000" w:themeColor="text1"/>
+          <w:szCs w:val="20"/>
+          <w:lang w:val="en-US"/>
+        </w:rPr>
+      </w:pPr>
+      <w:r>
+        <w:rPr>
+          <w:color w:val="000000" w:themeColor="text1"/>
+          <w:lang w:val="es-ES"/>
+        </w:rPr>
+        <w:lastRenderedPageBreak/>
+        <w:t xml:space="preserve">   </w:t>
+      </w:r>
+      <w:r>
+        <w:rPr>
+          <w:color w:val="000000" w:themeColor="text1"/>
+        </w:rPr>
+        <w:t xml:space="preserve">per a l'organisme V[i]" </w:t>
+      </w:r>
+      <w:r>
+        <w:rPr>
+          <w:color w:val="000000" w:themeColor="text1"/>
+        </w:rPr>
+        <w:t>*/</w:t>
+      </w:r>
+    </w:p>
+    <w:p>
+      <w:pPr>
+        <w:pStyle w:val="Code"/>
+        <w:rPr>
+          <w:color w:val="000000" w:themeColor="text1"/>
+          <w:szCs w:val="20"/>
+          <w:lang w:val="en-US"/>
+        </w:rPr>
+      </w:pPr>
+      <w:r>
+        <w:rPr>
+          <w:color w:val="000000" w:themeColor="text1"/>
+          <w:szCs w:val="20"/>
+          <w:lang w:val="en-US"/>
+        </w:rPr>
+        <w:t xml:space="preserve">            while (j &lt; num and not candidat)</w:t>
+      </w:r>
+    </w:p>
+    <w:p>
+      <w:pPr>
+        <w:pStyle w:val="Code"/>
+        <w:rPr>
+          <w:color w:val="000000" w:themeColor="text1"/>
+          <w:szCs w:val="20"/>
+          <w:lang w:val="en-US"/>
+        </w:rPr>
+      </w:pPr>
+      <w:r>
+        <w:rPr>
+          <w:color w:val="000000" w:themeColor="text1"/>
+          <w:szCs w:val="20"/>
+          <w:lang w:val="en-US"/>
+        </w:rPr>
+        <w:t xml:space="preserve">            {</w:t>
+      </w:r>
+    </w:p>
+    <w:p>
+      <w:pPr>
+        <w:pStyle w:val="Code"/>
+        <w:rPr>
+          <w:color w:val="000000" w:themeColor="text1"/>
+          <w:szCs w:val="20"/>
+          <w:lang w:val="en-US"/>
+        </w:rPr>
+      </w:pPr>
+      <w:r>
+        <w:rPr>
+          <w:color w:val="000000" w:themeColor="text1"/>
+          <w:szCs w:val="20"/>
+          <w:lang w:val="en-US"/>
+        </w:rPr>
+        <w:t xml:space="preserve">                if (not Escollit[j] and not V[j].es_mort() and</w:t>
+      </w:r>
+    </w:p>
+    <w:p>
+      <w:pPr>
+        <w:pStyle w:val="Code"/>
+        <w:rPr>
+          <w:color w:val="000000" w:themeColor="text1"/>
+          <w:szCs w:val="20"/>
+          <w:lang w:val="en-US"/>
+        </w:rPr>
+      </w:pPr>
+      <w:r>
+        <w:rPr>
+          <w:color w:val="000000" w:themeColor="text1"/>
+          <w:szCs w:val="20"/>
+          <w:lang w:val="en-US"/>
+        </w:rPr>
+        <w:t xml:space="preserve">                    not Aparellat[i][j]) </w:t>
+      </w:r>
+    </w:p>
+    <w:p>
+      <w:pPr>
+        <w:pStyle w:val="Code"/>
+        <w:rPr>
+          <w:color w:val="000000" w:themeColor="text1"/>
+          <w:szCs w:val="20"/>
+          <w:lang w:val="en-US"/>
+        </w:rPr>
+      </w:pPr>
+      <w:r>
+        <w:rPr>
+          <w:color w:val="000000" w:themeColor="text1"/>
+          <w:szCs w:val="20"/>
+          <w:lang w:val="en-US"/>
+        </w:rPr>
+        <w:t xml:space="preserve">                {</w:t>
+      </w:r>
+    </w:p>
+    <w:p>
+      <w:pPr>
+        <w:pStyle w:val="Code"/>
+        <w:rPr>
+          <w:color w:val="000000" w:themeColor="text1"/>
+          <w:szCs w:val="20"/>
+          <w:lang w:val="en-US"/>
+        </w:rPr>
+      </w:pPr>
+      <w:r>
+        <w:rPr>
+          <w:color w:val="000000" w:themeColor="text1"/>
+          <w:szCs w:val="20"/>
+          <w:lang w:val="en-US"/>
+        </w:rPr>
+        <w:t xml:space="preserve">                    candidat = true;</w:t>
+      </w:r>
+    </w:p>
+    <w:p>
+      <w:pPr>
+        <w:pStyle w:val="Code"/>
+        <w:rPr>
+          <w:color w:val="000000" w:themeColor="text1"/>
+          <w:szCs w:val="20"/>
+          <w:lang w:val="en-US"/>
+        </w:rPr>
+      </w:pPr>
+      <w:r>
+        <w:rPr>
+          <w:color w:val="000000" w:themeColor="text1"/>
+          <w:szCs w:val="20"/>
+          <w:lang w:val="en-US"/>
+        </w:rPr>
+        <w:t xml:space="preserve">                    Escollit[i] = Escollit[j] = true;</w:t>
+      </w:r>
+    </w:p>
+    <w:p>
+      <w:pPr>
+        <w:pStyle w:val="Code"/>
+        <w:rPr>
+          <w:color w:val="000000" w:themeColor="text1"/>
+          <w:szCs w:val="20"/>
+          <w:lang w:val="en-US"/>
+        </w:rPr>
+      </w:pPr>
+      <w:r>
+        <w:rPr>
+          <w:color w:val="000000" w:themeColor="text1"/>
+          <w:szCs w:val="20"/>
+          <w:lang w:val="en-US"/>
+        </w:rPr>
+        <w:t xml:space="preserve">                    Aparellat[i][j] = Aparellat[j][i] = true;</w:t>
+      </w:r>
+    </w:p>
+    <w:p>
+      <w:pPr>
+        <w:pStyle w:val="Code"/>
+        <w:rPr>
+          <w:color w:val="000000" w:themeColor="text1"/>
+          <w:szCs w:val="20"/>
+          <w:lang w:val="es-ES"/>
+        </w:rPr>
+      </w:pPr>
+      <w:r>
+        <w:rPr>
+          <w:color w:val="000000" w:themeColor="text1"/>
+          <w:szCs w:val="20"/>
+          <w:lang w:val="en-US"/>
+        </w:rPr>
+        <w:t xml:space="preserve">                </w:t>
+      </w:r>
+      <w:r>
+        <w:rPr>
+          <w:color w:val="000000" w:themeColor="text1"/>
+          <w:szCs w:val="20"/>
+          <w:lang w:val="es-ES"/>
+        </w:rPr>
+        <w:t>}</w:t>
+      </w:r>
+    </w:p>
+    <w:p>
+      <w:pPr>
+        <w:pStyle w:val="Code"/>
+        <w:rPr>
+          <w:color w:val="000000" w:themeColor="text1"/>
+          <w:szCs w:val="20"/>
+          <w:lang w:val="es-ES"/>
+        </w:rPr>
+      </w:pPr>
+      <w:r>
+        <w:rPr>
+          <w:color w:val="000000" w:themeColor="text1"/>
+          <w:szCs w:val="20"/>
+          <w:lang w:val="es-ES"/>
+        </w:rPr>
+        <w:t xml:space="preserve">                else ++j;</w:t>
+      </w:r>
+    </w:p>
+    <w:p>
+      <w:pPr>
+        <w:pStyle w:val="Code"/>
+        <w:rPr>
+          <w:color w:val="000000" w:themeColor="text1"/>
+          <w:szCs w:val="20"/>
+          <w:lang w:val="es-ES"/>
+        </w:rPr>
+      </w:pPr>
+      <w:r>
+        <w:rPr>
+          <w:color w:val="000000" w:themeColor="text1"/>
+          <w:szCs w:val="20"/>
+          <w:lang w:val="es-ES"/>
+        </w:rPr>
+        <w:t xml:space="preserve">            }</w:t>
+      </w:r>
+    </w:p>
+    <w:p>
+      <w:pPr>
+        <w:pStyle w:val="Code"/>
+        <w:rPr>
+          <w:color w:val="000000" w:themeColor="text1"/>
+          <w:szCs w:val="20"/>
+          <w:lang w:val="es-ES"/>
+        </w:rPr>
+      </w:pPr>
+      <w:r>
+        <w:rPr>
+          <w:color w:val="000000" w:themeColor="text1"/>
+          <w:szCs w:val="20"/>
+          <w:lang w:val="es-ES"/>
+        </w:rPr>
+        <w:t xml:space="preserve">            if (candidat)</w:t>
+      </w:r>
+    </w:p>
+    <w:p>
+      <w:pPr>
+        <w:pStyle w:val="Code"/>
+        <w:rPr>
+          <w:color w:val="000000" w:themeColor="text1"/>
+          <w:szCs w:val="20"/>
+          <w:lang w:val="es-ES"/>
+        </w:rPr>
+      </w:pPr>
+      <w:r>
+        <w:rPr>
+          <w:color w:val="000000" w:themeColor="text1"/>
+          <w:szCs w:val="20"/>
+          <w:lang w:val="es-ES"/>
+        </w:rPr>
+        <w:t xml:space="preserve">            {</w:t>
+      </w:r>
+    </w:p>
+    <w:p>
+      <w:pPr>
+        <w:pStyle w:val="Code"/>
+        <w:rPr>
+          <w:color w:val="000000" w:themeColor="text1"/>
+          <w:szCs w:val="20"/>
+          <w:lang w:val="en-US"/>
+        </w:rPr>
+      </w:pPr>
+      <w:r>
+        <w:rPr>
+          <w:color w:val="000000" w:themeColor="text1"/>
+          <w:szCs w:val="20"/>
+          <w:lang w:val="es-ES"/>
+        </w:rPr>
+        <w:t xml:space="preserve">                </w:t>
+      </w:r>
+    </w:p>
+    <w:p>
+      <w:pPr>
+        <w:pStyle w:val="Code"/>
+        <w:rPr>
+          <w:color w:val="000000" w:themeColor="text1"/>
+          <w:szCs w:val="20"/>
+          <w:lang w:val="en-US"/>
+        </w:rPr>
+      </w:pPr>
+      <w:r>
+        <w:rPr>
+          <w:color w:val="000000" w:themeColor="text1"/>
+          <w:szCs w:val="20"/>
+          <w:lang w:val="en-US"/>
+        </w:rPr>
+        <w:t xml:space="preserve">                if(V[tamany].reproduir_organisme(V[i], V[j])) </w:t>
+      </w:r>
+    </w:p>
+    <w:p>
+      <w:pPr>
+        <w:pStyle w:val="Code"/>
+        <w:rPr>
+          <w:color w:val="000000" w:themeColor="text1"/>
+          <w:szCs w:val="20"/>
+          <w:lang w:val="en-US"/>
+        </w:rPr>
+      </w:pPr>
+      <w:r>
+        <w:rPr>
+          <w:color w:val="000000" w:themeColor="text1"/>
+          <w:szCs w:val="20"/>
+          <w:lang w:val="en-US"/>
+        </w:rPr>
+        <w:t xml:space="preserve">                {</w:t>
+      </w:r>
+    </w:p>
+    <w:p>
+      <w:pPr>
+        <w:pStyle w:val="Code"/>
+        <w:rPr>
+          <w:color w:val="000000" w:themeColor="text1"/>
+          <w:szCs w:val="20"/>
+          <w:lang w:val="en-US"/>
+        </w:rPr>
+      </w:pPr>
+      <w:r>
+        <w:rPr>
+          <w:color w:val="000000" w:themeColor="text1"/>
+          <w:szCs w:val="20"/>
+          <w:lang w:val="en-US"/>
+        </w:rPr>
+        <w:t xml:space="preserve">                    Rank.afegir_fill(i, j, tamany);</w:t>
+      </w:r>
+    </w:p>
+    <w:p>
+      <w:pPr>
+        <w:pStyle w:val="Code"/>
+        <w:rPr>
+          <w:color w:val="000000" w:themeColor="text1"/>
+          <w:szCs w:val="20"/>
+          <w:lang w:val="es-ES"/>
+        </w:rPr>
+      </w:pPr>
+      <w:r>
+        <w:rPr>
+          <w:color w:val="000000" w:themeColor="text1"/>
+          <w:szCs w:val="20"/>
+          <w:lang w:val="en-US"/>
+        </w:rPr>
+        <w:t xml:space="preserve">                    </w:t>
+      </w:r>
+      <w:r>
+        <w:rPr>
+          <w:color w:val="000000" w:themeColor="text1"/>
+          <w:szCs w:val="20"/>
+          <w:lang w:val="es-ES"/>
+        </w:rPr>
+        <w:t>++tamany;</w:t>
+      </w:r>
+    </w:p>
+    <w:p>
+      <w:pPr>
+        <w:pStyle w:val="Code"/>
+        <w:rPr>
+          <w:color w:val="000000" w:themeColor="text1"/>
+          <w:szCs w:val="20"/>
+          <w:lang w:val="es-ES"/>
+        </w:rPr>
+      </w:pPr>
+      <w:r>
+        <w:rPr>
+          <w:color w:val="000000" w:themeColor="text1"/>
+          <w:szCs w:val="20"/>
+          <w:lang w:val="es-ES"/>
+        </w:rPr>
+        <w:t xml:space="preserve">                    ++fills;</w:t>
+      </w:r>
+    </w:p>
+    <w:p>
+      <w:pPr>
+        <w:pStyle w:val="Code"/>
+        <w:rPr>
+          <w:color w:val="000000" w:themeColor="text1"/>
+          <w:szCs w:val="20"/>
+          <w:lang w:val="en-US"/>
+        </w:rPr>
+      </w:pPr>
+      <w:r>
+        <w:rPr>
+          <w:color w:val="000000" w:themeColor="text1"/>
+          <w:szCs w:val="20"/>
+          <w:lang w:val="en-US"/>
+        </w:rPr>
+        <w:t xml:space="preserve">                }</w:t>
+      </w:r>
+    </w:p>
+    <w:p>
+      <w:pPr>
+        <w:pStyle w:val="Code"/>
+        <w:rPr>
+          <w:color w:val="000000" w:themeColor="text1"/>
+          <w:szCs w:val="20"/>
+          <w:lang w:val="en-US"/>
+        </w:rPr>
+      </w:pPr>
+      <w:r>
+        <w:rPr>
+          <w:color w:val="000000" w:themeColor="text1"/>
+          <w:szCs w:val="20"/>
+          <w:lang w:val="en-US"/>
+        </w:rPr>
+        <w:t xml:space="preserve">            }            </w:t>
+      </w:r>
+    </w:p>
+    <w:p>
+      <w:pPr>
+        <w:pStyle w:val="Code"/>
+        <w:rPr>
+          <w:color w:val="000000" w:themeColor="text1"/>
+          <w:szCs w:val="20"/>
+          <w:lang w:val="en-US"/>
+        </w:rPr>
+      </w:pPr>
+      <w:r>
+        <w:rPr>
+          <w:color w:val="000000" w:themeColor="text1"/>
+          <w:szCs w:val="20"/>
+          <w:lang w:val="en-US"/>
+        </w:rPr>
+        <w:t xml:space="preserve">        }</w:t>
+      </w:r>
+    </w:p>
+    <w:p>
+      <w:pPr>
+        <w:pStyle w:val="Code"/>
+        <w:rPr>
+          <w:color w:val="000000" w:themeColor="text1"/>
+          <w:szCs w:val="20"/>
+          <w:lang w:val="en-US"/>
+        </w:rPr>
+      </w:pPr>
+      <w:r>
+        <w:rPr>
+          <w:color w:val="000000" w:themeColor="text1"/>
+          <w:szCs w:val="20"/>
+          <w:lang w:val="en-US"/>
+        </w:rPr>
+        <w:t xml:space="preserve">        ++i;</w:t>
+      </w:r>
+    </w:p>
+    <w:p>
+      <w:pPr>
+        <w:pStyle w:val="Code"/>
+        <w:rPr>
+          <w:color w:val="000000" w:themeColor="text1"/>
+          <w:szCs w:val="20"/>
+          <w:lang w:val="en-US"/>
+        </w:rPr>
+      </w:pPr>
+      <w:r>
+        <w:rPr>
+          <w:color w:val="000000" w:themeColor="text1"/>
+          <w:szCs w:val="20"/>
+          <w:lang w:val="en-US"/>
+        </w:rPr>
+        <w:t xml:space="preserve">    }</w:t>
+      </w:r>
+    </w:p>
+    <w:p>
+      <w:pPr>
+        <w:pStyle w:val="Code"/>
+        <w:rPr>
+          <w:color w:val="000000" w:themeColor="text1"/>
+          <w:szCs w:val="20"/>
+          <w:lang w:val="en-US"/>
+        </w:rPr>
+      </w:pPr>
+      <w:r>
+        <w:rPr>
+          <w:color w:val="000000" w:themeColor="text1"/>
+          <w:szCs w:val="20"/>
+          <w:lang w:val="en-US"/>
+        </w:rPr>
+        <w:t xml:space="preserve">    return hi_cap;</w:t>
+      </w:r>
+    </w:p>
+    <w:p>
+      <w:pPr>
+        <w:pStyle w:val="Code"/>
+        <w:rPr>
+          <w:rFonts w:ascii="Times New Roman" w:hAnsi="Times New Roman" w:cs="Times New Roman"/>
+          <w:color w:val="000000" w:themeColor="text1"/>
+          <w:szCs w:val="20"/>
+          <w:lang w:val="en-US"/>
+        </w:rPr>
+      </w:pPr>
+      <w:r>
+        <w:rPr>
+          <w:rFonts w:ascii="Times New Roman" w:hAnsi="Times New Roman" w:cs="Times New Roman"/>
+          <w:color w:val="000000" w:themeColor="text1"/>
+          <w:szCs w:val="20"/>
+          <w:lang w:val="en-US"/>
+        </w:rPr>
+        <w:t>}</w:t>
+      </w:r>
+    </w:p>
+    <w:p>
+      <w:pPr>
+        <w:pStyle w:val="Code"/>
+        <w:rPr>
+          <w:rFonts w:ascii="Times New Roman" w:hAnsi="Times New Roman" w:cs="Times New Roman"/>
+          <w:color w:val="000000" w:themeColor="text1"/>
+          <w:szCs w:val="20"/>
+          <w:lang w:val="en-US"/>
+        </w:rPr>
+      </w:pPr>
+    </w:p>
+    <w:p>
+      <w:pPr>
+        <w:pStyle w:val="Heading3"/>
+      </w:pPr>
+      <w:r>
+        <w:t>Justificació</w:t>
+      </w:r>
+    </w:p>
+    <w:p>
+      <w:pPr>
+        <w:rPr>
+          <w:u w:val="single"/>
+        </w:rPr>
+      </w:pPr>
+      <w:r>
+        <w:rPr>
+          <w:u w:val="single"/>
+        </w:rPr>
+        <w:t>Bucle 1:</w:t>
+      </w:r>
+    </w:p>
+    <w:p>
+      <w:pPr>
+        <w:pStyle w:val="ListParagraph"/>
+        <w:numPr>
+          <w:ilvl w:val="0"/>
+          <w:numId w:val="5"/>
+        </w:numPr>
+      </w:pPr>
+      <w:r>
+        <w:rPr>
+          <w:i/>
+        </w:rPr>
+        <w:t>Inicialitzacions:</w:t>
+      </w:r>
+      <w:r>
+        <w:t xml:space="preserve"> Inicialment no hem comprovat cap element de V per tant posem </w:t>
+      </w:r>
+      <w:r>
+        <w:t xml:space="preserve">‘i’ a 0, satisfent així la primera part de la invariant. Per satisfer la segona </w:t>
+      </w:r>
+      <w:r>
+        <w:t>cal posar</w:t>
+      </w:r>
+      <w:r>
+        <w:t xml:space="preserve"> ‘</w:t>
+      </w:r>
+      <w:r>
+        <w:rPr>
+          <w:rStyle w:val="CodeChar"/>
+          <w:lang w:val="es-ES"/>
+        </w:rPr>
+        <w:t>true</w:t>
+      </w:r>
+      <w:r>
+        <w:rPr>
+          <w:noProof/>
+        </w:rPr>
+        <w:t>’</w:t>
+      </w:r>
+      <w:r>
         <w:t xml:space="preserve"> </w:t>
       </w:r>
       <w:r>
-        <w:t>a</w:t>
-      </w:r>
-      <w:r>
-        <w:t>plica una estirada a l’organisme fent que totes les cèl·lules que no s’havien dividit abans passin a tenir dues cèl·lules iguals a aquesta però amb un ID superior a la cèl·lula amb l’ID més gran de tot l’organisme.</w:t>
-      </w:r>
-      <w:r>
-        <w:t xml:space="preserve"> Aquestes dues cèl·lules noves es col·loquen com a filles a l’arbre de cèl·lules de l’organisme.</w:t>
-      </w:r>
-    </w:p>
-    <w:p>
-      <w:pPr>
-        <w:pStyle w:val="Heading3"/>
-      </w:pPr>
-      <w:r>
-        <w:t>Implementació</w:t>
-      </w:r>
-    </w:p>
-    <w:p>
-      <w:pPr>
-        <w:pStyle w:val="Code"/>
-        <w:rPr>
-          <w:color w:val="000000" w:themeColor="text1"/>
-          <w:lang w:val="es-ES"/>
-        </w:rPr>
-      </w:pPr>
-      <w:r>
-        <w:rPr>
-          <w:color w:val="000000" w:themeColor="text1"/>
-          <w:lang w:val="es-ES"/>
-        </w:rPr>
-        <w:t>/</w:t>
-      </w:r>
-      <w:r>
-        <w:rPr>
-          <w:color w:val="000000" w:themeColor="text1"/>
-          <w:lang w:val="es-ES"/>
-        </w:rPr>
-        <w:t>*</w:t>
-      </w:r>
-      <w:r>
-        <w:rPr>
-          <w:color w:val="000000" w:themeColor="text1"/>
-          <w:lang w:val="es-ES"/>
-        </w:rPr>
+        <w:t xml:space="preserve">a </w:t>
+      </w:r>
+      <w:r>
+        <w:rPr>
+          <w:rStyle w:val="CodeChar"/>
+        </w:rPr>
+        <w:t>hi_cap</w:t>
+      </w:r>
+      <w:r>
+        <w:t xml:space="preserve"> ja que</w:t>
+      </w:r>
+      <w:r>
+        <w:t xml:space="preserve"> el fet que haguem entrat a la funció ens diu q</w:t>
+      </w:r>
+      <w:r>
+        <w:t xml:space="preserve">ue encara hi ha espai al subvector </w:t>
+      </w:r>
+      <w:r>
+        <w:rPr>
+          <w:rStyle w:val="CodeChar"/>
+        </w:rPr>
+        <w:t>V[tamany...V.</w:t>
+      </w:r>
+      <w:r>
+        <w:rPr>
+          <w:rStyle w:val="CodeChar"/>
+        </w:rPr>
+        <w:t>size()</w:t>
+      </w:r>
+      <w:r>
+        <w:rPr>
+          <w:rStyle w:val="CodeChar"/>
+        </w:rPr>
+        <w:t>-1]</w:t>
+      </w:r>
+      <w:r>
+        <w:t>.</w:t>
+      </w:r>
+      <w:r>
+        <w:t xml:space="preserve"> Així doncs d’aquesta manera podem satisfer la invariant.</w:t>
+      </w:r>
+    </w:p>
+    <w:p>
+      <w:pPr>
+        <w:pStyle w:val="ListParagraph"/>
+        <w:numPr>
+          <w:ilvl w:val="0"/>
+          <w:numId w:val="5"/>
+        </w:numPr>
+      </w:pPr>
+      <w:r>
+        <w:rPr>
+          <w:i/>
+        </w:rPr>
+        <w:t>Condició de sortida:</w:t>
+      </w:r>
+      <w:r>
         <w:t xml:space="preserve"> </w:t>
       </w:r>
-    </w:p>
-    <w:p>
-      <w:pPr>
-        <w:pStyle w:val="Code"/>
-        <w:rPr>
-          <w:color w:val="000000" w:themeColor="text1"/>
-          <w:lang w:val="es-ES"/>
-        </w:rPr>
-      </w:pPr>
-      <w:r>
-        <w:rPr>
-          <w:color w:val="000000" w:themeColor="text1"/>
-          <w:lang w:val="es-ES"/>
-        </w:rPr>
-        <w:t>Pre:</w:t>
-      </w:r>
-      <w:r>
-        <w:rPr>
-          <w:color w:val="000000" w:themeColor="text1"/>
-          <w:lang w:val="es-ES"/>
-        </w:rPr>
-        <w:t xml:space="preserve"> max_id i tamany estan inicialitzats i no són negatius i 'a' és un</w:t>
-      </w:r>
-    </w:p>
-    <w:p>
-      <w:pPr>
-        <w:pStyle w:val="Code"/>
-        <w:rPr>
-          <w:color w:val="000000" w:themeColor="text1"/>
-          <w:lang w:val="es-ES"/>
-        </w:rPr>
-      </w:pPr>
-      <w:r>
-        <w:rPr>
-          <w:color w:val="000000" w:themeColor="text1"/>
-          <w:lang w:val="es-ES"/>
-        </w:rPr>
-        <w:t>arbre no buit.</w:t>
-      </w:r>
-    </w:p>
-    <w:p>
-      <w:pPr>
-        <w:pStyle w:val="Code"/>
-        <w:rPr>
-          <w:color w:val="000000" w:themeColor="text1"/>
-          <w:lang w:val="es-ES"/>
-        </w:rPr>
-      </w:pPr>
-      <w:r>
-        <w:rPr>
-          <w:color w:val="000000" w:themeColor="text1"/>
-          <w:lang w:val="es-ES"/>
-        </w:rPr>
-        <w:t>Post:</w:t>
-      </w:r>
-      <w:r>
-        <w:rPr>
-          <w:color w:val="000000" w:themeColor="text1"/>
-          <w:lang w:val="es-ES"/>
-        </w:rPr>
-        <w:t xml:space="preserve"> T</w:t>
-      </w:r>
-      <w:r>
-        <w:rPr>
-          <w:color w:val="000000" w:themeColor="text1"/>
-          <w:lang w:val="es-ES"/>
-        </w:rPr>
-        <w:t>otes les cèl·lules que no s'havien dividit abans han passat a</w:t>
-      </w:r>
-    </w:p>
-    <w:p>
-      <w:pPr>
-        <w:pStyle w:val="Code"/>
-        <w:rPr>
-          <w:color w:val="000000" w:themeColor="text1"/>
-        </w:rPr>
-      </w:pPr>
-      <w:r>
-        <w:rPr>
-          <w:color w:val="000000" w:themeColor="text1"/>
-        </w:rPr>
-        <w:t>estar dividides.</w:t>
-      </w:r>
-    </w:p>
-    <w:p>
-      <w:pPr>
-        <w:pStyle w:val="Code"/>
-        <w:rPr>
-          <w:color w:val="000000" w:themeColor="text1"/>
-        </w:rPr>
-      </w:pPr>
-      <w:r>
-        <w:rPr>
-          <w:color w:val="000000" w:themeColor="text1"/>
-        </w:rPr>
-        <w:t>*/</w:t>
-      </w:r>
-    </w:p>
-    <w:p>
-      <w:pPr>
-        <w:pStyle w:val="Code"/>
-        <w:rPr>
-          <w:color w:val="000000" w:themeColor="text1"/>
-          <w:lang w:val="es-ES"/>
-        </w:rPr>
-      </w:pPr>
-      <w:r>
-        <w:rPr>
-          <w:color w:val="000000" w:themeColor="text1"/>
-          <w:lang w:val="es-ES"/>
-        </w:rPr>
-        <w:t xml:space="preserve">void Organisme::estirar_recursiu(Arbre&lt;Celula&gt; &amp;a, int &amp;max_id, int &amp;tam) </w:t>
-      </w:r>
-    </w:p>
-    <w:p>
-      <w:pPr>
-        <w:pStyle w:val="Code"/>
-        <w:rPr>
-          <w:color w:val="000000" w:themeColor="text1"/>
-          <w:lang w:val="en-US"/>
-        </w:rPr>
-      </w:pPr>
-      <w:r>
-        <w:rPr>
-          <w:color w:val="000000" w:themeColor="text1"/>
-          <w:lang w:val="en-US"/>
-        </w:rPr>
-        <w:t>{</w:t>
-      </w:r>
-    </w:p>
-    <w:p>
-      <w:pPr>
-        <w:pStyle w:val="Code"/>
-        <w:rPr>
-          <w:color w:val="000000" w:themeColor="text1"/>
-          <w:lang w:val="en-US"/>
-        </w:rPr>
-      </w:pPr>
-      <w:r>
-        <w:rPr>
-          <w:color w:val="000000" w:themeColor="text1"/>
-          <w:lang w:val="en-US"/>
-        </w:rPr>
-        <w:t xml:space="preserve">    if (not a.es_buit())</w:t>
-      </w:r>
-    </w:p>
-    <w:p>
-      <w:pPr>
-        <w:pStyle w:val="Code"/>
-        <w:rPr>
-          <w:color w:val="000000" w:themeColor="text1"/>
-          <w:lang w:val="es-ES"/>
-        </w:rPr>
-      </w:pPr>
-      <w:r>
-        <w:rPr>
-          <w:color w:val="000000" w:themeColor="text1"/>
-          <w:lang w:val="en-US"/>
-        </w:rPr>
-        <w:t xml:space="preserve">    </w:t>
-      </w:r>
-      <w:r>
-        <w:rPr>
-          <w:color w:val="000000" w:themeColor="text1"/>
-          <w:lang w:val="es-ES"/>
-        </w:rPr>
-        <w:t>{</w:t>
-      </w:r>
-    </w:p>
-    <w:p>
-      <w:pPr>
-        <w:pStyle w:val="Code"/>
-        <w:rPr>
-          <w:color w:val="000000" w:themeColor="text1"/>
-          <w:lang w:val="es-ES"/>
-        </w:rPr>
-      </w:pPr>
-      <w:r>
-        <w:rPr>
-          <w:color w:val="000000" w:themeColor="text1"/>
-          <w:lang w:val="es-ES"/>
-        </w:rPr>
-        <w:t xml:space="preserve">        Arbre&lt;Celula&gt; a1, a2;</w:t>
-      </w:r>
-    </w:p>
-    <w:p>
-      <w:pPr>
-        <w:pStyle w:val="Code"/>
-        <w:rPr>
-          <w:color w:val="000000" w:themeColor="text1"/>
-          <w:lang w:val="es-ES"/>
-        </w:rPr>
-      </w:pPr>
-      <w:r>
-        <w:rPr>
-          <w:color w:val="000000" w:themeColor="text1"/>
-          <w:lang w:val="es-ES"/>
-        </w:rPr>
-        <w:t xml:space="preserve">        Celula c = a.arrel();</w:t>
-      </w:r>
-    </w:p>
-    <w:p>
-      <w:pPr>
-        <w:pStyle w:val="Code"/>
-        <w:rPr>
-          <w:color w:val="000000" w:themeColor="text1"/>
-          <w:lang w:val="en-US"/>
-        </w:rPr>
-      </w:pPr>
-      <w:r>
-        <w:rPr>
-          <w:color w:val="000000" w:themeColor="text1"/>
-          <w:lang w:val="es-ES"/>
-        </w:rPr>
-        <w:t xml:space="preserve">        </w:t>
-      </w:r>
-      <w:r>
-        <w:rPr>
-          <w:color w:val="000000" w:themeColor="text1"/>
-          <w:lang w:val="en-US"/>
-        </w:rPr>
-        <w:t>a.fills(a1, a2);</w:t>
-      </w:r>
-    </w:p>
-    <w:p>
-      <w:pPr>
-        <w:pStyle w:val="Code"/>
-        <w:rPr>
-          <w:color w:val="000000" w:themeColor="text1"/>
-          <w:lang w:val="en-US"/>
-        </w:rPr>
-      </w:pPr>
-      <w:r>
-        <w:rPr>
-          <w:color w:val="000000" w:themeColor="text1"/>
-          <w:lang w:val="en-US"/>
-        </w:rPr>
-        <w:t xml:space="preserve">        if (a1.es_buit() and a2.es_buit())</w:t>
-      </w:r>
-    </w:p>
-    <w:p>
-      <w:pPr>
-        <w:pStyle w:val="Code"/>
-        <w:rPr>
-          <w:color w:val="000000" w:themeColor="text1"/>
-          <w:lang w:val="es-ES"/>
-        </w:rPr>
-      </w:pPr>
-      <w:r>
-        <w:rPr>
-          <w:color w:val="000000" w:themeColor="text1"/>
-          <w:lang w:val="en-US"/>
-        </w:rPr>
-        <w:t xml:space="preserve">        </w:t>
-      </w:r>
-      <w:r>
-        <w:rPr>
-          <w:color w:val="000000" w:themeColor="text1"/>
-          <w:lang w:val="es-ES"/>
-        </w:rPr>
-        <w:t>{</w:t>
-      </w:r>
-    </w:p>
-    <w:p>
-      <w:pPr>
-        <w:pStyle w:val="Code"/>
-        <w:rPr>
-          <w:color w:val="000000" w:themeColor="text1"/>
-          <w:lang w:val="es-ES"/>
-        </w:rPr>
-      </w:pPr>
-      <w:r>
-        <w:rPr>
-          <w:color w:val="000000" w:themeColor="text1"/>
-          <w:lang w:val="es-ES"/>
-        </w:rPr>
-        <w:t xml:space="preserve">            tam += 2;</w:t>
-      </w:r>
-    </w:p>
-    <w:p>
-      <w:pPr>
-        <w:pStyle w:val="Code"/>
-        <w:rPr>
-          <w:color w:val="000000" w:themeColor="text1"/>
-          <w:lang w:val="es-ES"/>
-        </w:rPr>
-      </w:pPr>
-      <w:r>
-        <w:rPr>
-          <w:color w:val="000000" w:themeColor="text1"/>
-          <w:lang w:val="es-ES"/>
-        </w:rPr>
-        <w:t xml:space="preserve">            Celula aux = c;</w:t>
-      </w:r>
-    </w:p>
-    <w:p>
-      <w:pPr>
-        <w:pStyle w:val="Code"/>
-        <w:rPr>
-          <w:color w:val="000000" w:themeColor="text1"/>
-          <w:lang w:val="es-ES"/>
-        </w:rPr>
-      </w:pPr>
-      <w:r>
-        <w:rPr>
-          <w:color w:val="000000" w:themeColor="text1"/>
-          <w:lang w:val="es-ES"/>
-        </w:rPr>
-        <w:t xml:space="preserve">            Arbre&lt;Celula&gt; buit;</w:t>
-      </w:r>
-    </w:p>
-    <w:p>
-      <w:pPr>
-        <w:pStyle w:val="Code"/>
-        <w:rPr>
-          <w:color w:val="000000" w:themeColor="text1"/>
-          <w:lang w:val="es-ES"/>
-        </w:rPr>
-      </w:pPr>
-      <w:r>
-        <w:rPr>
-          <w:color w:val="000000" w:themeColor="text1"/>
-          <w:lang w:val="es-ES"/>
-        </w:rPr>
-        <w:t xml:space="preserve">            </w:t>
-      </w:r>
-    </w:p>
-    <w:p>
-      <w:pPr>
-        <w:pStyle w:val="Code"/>
-        <w:rPr>
-          <w:color w:val="000000" w:themeColor="text1"/>
-          <w:lang w:val="es-ES"/>
-        </w:rPr>
-      </w:pPr>
-      <w:r>
-        <w:rPr>
-          <w:color w:val="000000" w:themeColor="text1"/>
-          <w:lang w:val="es-ES"/>
-        </w:rPr>
-        <w:t xml:space="preserve">            // Plantem els dos arbres i ens estalviem cridar la funció</w:t>
-      </w:r>
-    </w:p>
-    <w:p>
-      <w:pPr>
-        <w:pStyle w:val="Code"/>
-        <w:rPr>
-          <w:color w:val="000000" w:themeColor="text1"/>
-          <w:lang w:val="es-ES"/>
-        </w:rPr>
-      </w:pPr>
-      <w:r>
-        <w:rPr>
-          <w:color w:val="000000" w:themeColor="text1"/>
-          <w:lang w:val="es-ES"/>
-        </w:rPr>
-        <w:t xml:space="preserve">            // recursiva per poder duplicar només la cèl·lula arrel</w:t>
-      </w:r>
-    </w:p>
-    <w:p>
-      <w:pPr>
-        <w:pStyle w:val="Code"/>
-        <w:rPr>
-          <w:color w:val="000000" w:themeColor="text1"/>
-          <w:lang w:val="en-US"/>
-        </w:rPr>
-      </w:pPr>
-      <w:r>
-        <w:rPr>
-          <w:color w:val="000000" w:themeColor="text1"/>
-          <w:lang w:val="es-ES"/>
-        </w:rPr>
-        <w:t xml:space="preserve">            </w:t>
-      </w:r>
-      <w:r>
-        <w:rPr>
-          <w:color w:val="000000" w:themeColor="text1"/>
-          <w:lang w:val="en-US"/>
-        </w:rPr>
-        <w:t>++max_id;</w:t>
-      </w:r>
-    </w:p>
-    <w:p>
-      <w:pPr>
-        <w:pStyle w:val="Code"/>
-        <w:rPr>
-          <w:color w:val="000000" w:themeColor="text1"/>
-          <w:lang w:val="en-US"/>
-        </w:rPr>
-      </w:pPr>
-      <w:r>
-        <w:rPr>
-          <w:color w:val="000000" w:themeColor="text1"/>
-          <w:lang w:val="en-US"/>
-        </w:rPr>
-        <w:t xml:space="preserve">            aux.id = max_id;</w:t>
-      </w:r>
-    </w:p>
-    <w:p>
-      <w:pPr>
-        <w:pStyle w:val="Code"/>
-        <w:rPr>
-          <w:color w:val="000000" w:themeColor="text1"/>
-          <w:lang w:val="en-US"/>
-        </w:rPr>
-      </w:pPr>
-      <w:r>
-        <w:rPr>
-          <w:color w:val="000000" w:themeColor="text1"/>
-          <w:lang w:val="en-US"/>
-        </w:rPr>
-        <w:t xml:space="preserve">            </w:t>
-      </w:r>
-    </w:p>
-    <w:p>
-      <w:pPr>
-        <w:pStyle w:val="Code"/>
-        <w:rPr>
-          <w:color w:val="000000" w:themeColor="text1"/>
-          <w:lang w:val="en-US"/>
-        </w:rPr>
-      </w:pPr>
-      <w:r>
-        <w:rPr>
-          <w:color w:val="000000" w:themeColor="text1"/>
-          <w:lang w:val="en-US"/>
-        </w:rPr>
-        <w:t xml:space="preserve">            a1.plantar(aux, buit, buit);</w:t>
-      </w:r>
-    </w:p>
-    <w:p>
-      <w:pPr>
-        <w:pStyle w:val="Code"/>
-        <w:rPr>
-          <w:color w:val="000000" w:themeColor="text1"/>
-          <w:lang w:val="en-US"/>
-        </w:rPr>
-      </w:pPr>
-      <w:r>
-        <w:rPr>
-          <w:color w:val="000000" w:themeColor="text1"/>
-          <w:lang w:val="en-US"/>
-        </w:rPr>
-        <w:t xml:space="preserve">            </w:t>
-      </w:r>
-    </w:p>
-    <w:p>
-      <w:pPr>
-        <w:pStyle w:val="Code"/>
-        <w:rPr>
-          <w:color w:val="000000" w:themeColor="text1"/>
-          <w:lang w:val="en-US"/>
-        </w:rPr>
-      </w:pPr>
-      <w:r>
-        <w:rPr>
-          <w:color w:val="000000" w:themeColor="text1"/>
-          <w:lang w:val="en-US"/>
-        </w:rPr>
-        <w:t xml:space="preserve">            ++max_id;</w:t>
-      </w:r>
-    </w:p>
-    <w:p>
-      <w:pPr>
-        <w:pStyle w:val="Code"/>
-        <w:rPr>
-          <w:color w:val="000000" w:themeColor="text1"/>
-          <w:lang w:val="en-US"/>
-        </w:rPr>
-      </w:pPr>
-      <w:r>
-        <w:rPr>
-          <w:color w:val="000000" w:themeColor="text1"/>
-          <w:lang w:val="en-US"/>
-        </w:rPr>
-        <w:t xml:space="preserve">            aux.id = max_id;</w:t>
-      </w:r>
-    </w:p>
-    <w:p>
-      <w:pPr>
-        <w:pStyle w:val="Code"/>
-        <w:rPr>
-          <w:color w:val="000000" w:themeColor="text1"/>
-          <w:lang w:val="en-US"/>
-        </w:rPr>
-      </w:pPr>
-      <w:r>
-        <w:rPr>
-          <w:color w:val="000000" w:themeColor="text1"/>
-          <w:lang w:val="en-US"/>
-        </w:rPr>
-        <w:t xml:space="preserve">            </w:t>
-      </w:r>
-    </w:p>
-    <w:p>
-      <w:pPr>
-        <w:pStyle w:val="Code"/>
-        <w:rPr>
-          <w:color w:val="000000" w:themeColor="text1"/>
-          <w:lang w:val="en-US"/>
-        </w:rPr>
-      </w:pPr>
-      <w:r>
-        <w:rPr>
-          <w:color w:val="000000" w:themeColor="text1"/>
-          <w:lang w:val="en-US"/>
-        </w:rPr>
-        <w:t xml:space="preserve">            a2.plantar(aux, buit, buit);</w:t>
-      </w:r>
-    </w:p>
-    <w:p>
-      <w:pPr>
-        <w:pStyle w:val="Code"/>
-        <w:rPr>
-          <w:color w:val="000000" w:themeColor="text1"/>
-          <w:lang w:val="en-US"/>
-        </w:rPr>
-      </w:pPr>
-      <w:r>
-        <w:rPr>
-          <w:color w:val="000000" w:themeColor="text1"/>
-          <w:lang w:val="en-US"/>
-        </w:rPr>
-        <w:t xml:space="preserve">            </w:t>
-      </w:r>
-    </w:p>
-    <w:p>
-      <w:pPr>
-        <w:pStyle w:val="Code"/>
-        <w:rPr>
-          <w:color w:val="000000" w:themeColor="text1"/>
-          <w:lang w:val="es-ES"/>
-        </w:rPr>
-      </w:pPr>
-      <w:r>
-        <w:rPr>
-          <w:color w:val="000000" w:themeColor="text1"/>
-          <w:lang w:val="en-US"/>
-        </w:rPr>
-        <w:t xml:space="preserve">        </w:t>
-      </w:r>
-      <w:r>
-        <w:rPr>
-          <w:color w:val="000000" w:themeColor="text1"/>
-          <w:lang w:val="es-ES"/>
-        </w:rPr>
-        <w:t>}</w:t>
-      </w:r>
-    </w:p>
-    <w:p>
-      <w:pPr>
-        <w:pStyle w:val="Code"/>
-        <w:rPr>
-          <w:color w:val="000000" w:themeColor="text1"/>
-          <w:lang w:val="es-ES"/>
-        </w:rPr>
-      </w:pPr>
-      <w:r>
-        <w:rPr>
-          <w:color w:val="000000" w:themeColor="text1"/>
-          <w:lang w:val="es-ES"/>
-        </w:rPr>
-        <w:t xml:space="preserve">        else </w:t>
-      </w:r>
-    </w:p>
-    <w:p>
-      <w:pPr>
-        <w:pStyle w:val="Code"/>
-        <w:rPr>
-          <w:color w:val="000000" w:themeColor="text1"/>
-          <w:lang w:val="es-ES"/>
-        </w:rPr>
-      </w:pPr>
-      <w:r>
-        <w:rPr>
-          <w:color w:val="000000" w:themeColor="text1"/>
-          <w:lang w:val="es-ES"/>
-        </w:rPr>
-        <w:t xml:space="preserve">        {</w:t>
-      </w:r>
-    </w:p>
-    <w:p>
-      <w:pPr>
-        <w:pStyle w:val="Code"/>
-        <w:rPr>
-          <w:color w:val="000000" w:themeColor="text1"/>
-          <w:lang w:val="es-ES"/>
-        </w:rPr>
-      </w:pPr>
-      <w:r>
-        <w:rPr>
-          <w:color w:val="000000" w:themeColor="text1"/>
-          <w:lang w:val="es-ES"/>
-        </w:rPr>
-        <w:t xml:space="preserve">            estirar_recursiu(a1, max_id, tam);</w:t>
-      </w:r>
-    </w:p>
-    <w:p>
-      <w:pPr>
-        <w:pStyle w:val="Code"/>
-        <w:rPr>
-          <w:color w:val="000000" w:themeColor="text1"/>
-          <w:lang w:val="es-ES"/>
-        </w:rPr>
-      </w:pPr>
-      <w:r>
-        <w:rPr>
-          <w:color w:val="000000" w:themeColor="text1"/>
-          <w:lang w:val="es-ES"/>
-        </w:rPr>
-        <w:t xml:space="preserve">            estirar_recursiu(a2, max_id, tam);</w:t>
-      </w:r>
-    </w:p>
-    <w:p>
-      <w:pPr>
-        <w:pStyle w:val="Code"/>
-        <w:rPr>
-          <w:color w:val="000000" w:themeColor="text1"/>
-          <w:lang w:val="en-US"/>
-        </w:rPr>
-      </w:pPr>
-      <w:r>
-        <w:rPr>
-          <w:color w:val="000000" w:themeColor="text1"/>
-          <w:lang w:val="es-ES"/>
-        </w:rPr>
-        <w:t xml:space="preserve">        </w:t>
-      </w:r>
-      <w:r>
-        <w:rPr>
-          <w:color w:val="000000" w:themeColor="text1"/>
-          <w:lang w:val="en-US"/>
-        </w:rPr>
-        <w:t>}</w:t>
-      </w:r>
-    </w:p>
-    <w:p>
-      <w:pPr>
-        <w:pStyle w:val="Code"/>
-        <w:rPr>
-          <w:color w:val="000000" w:themeColor="text1"/>
-          <w:lang w:val="en-US"/>
-        </w:rPr>
-      </w:pPr>
-      <w:r>
-        <w:rPr>
-          <w:color w:val="000000" w:themeColor="text1"/>
-          <w:lang w:val="en-US"/>
-        </w:rPr>
-        <w:t xml:space="preserve">        a.plantar(c, a1, a2);</w:t>
-      </w:r>
-    </w:p>
-    <w:p>
-      <w:pPr>
-        <w:pStyle w:val="Code"/>
-        <w:rPr>
-          <w:color w:val="000000" w:themeColor="text1"/>
-          <w:lang w:val="en-US"/>
-        </w:rPr>
-      </w:pPr>
-      <w:r>
-        <w:rPr>
-          <w:color w:val="000000" w:themeColor="text1"/>
-          <w:lang w:val="en-US"/>
-        </w:rPr>
-        <w:t xml:space="preserve">    }</w:t>
-      </w:r>
-    </w:p>
-    <w:p>
-      <w:pPr>
-        <w:pStyle w:val="Code"/>
-        <w:rPr>
-          <w:color w:val="000000" w:themeColor="text1"/>
-        </w:rPr>
-      </w:pPr>
-      <w:r>
-        <w:rPr>
-          <w:rFonts w:ascii="Times New Roman" w:hAnsi="Times New Roman" w:cs="Times New Roman"/>
-          <w:color w:val="000000" w:themeColor="text1"/>
-          <w:sz w:val="24"/>
-          <w:szCs w:val="24"/>
-          <w:lang w:val="en-US"/>
-        </w:rPr>
-        <w:t>}</w:t>
-      </w:r>
-    </w:p>
-    <w:p/>
+      <w:r>
+        <w:t>Es pot sortir del bucle per dues raons:</w:t>
+      </w:r>
+    </w:p>
+    <w:p>
+      <w:pPr>
+        <w:pStyle w:val="ListParagraph"/>
+        <w:numPr>
+          <w:ilvl w:val="1"/>
+          <w:numId w:val="5"/>
+        </w:numPr>
+      </w:pPr>
+      <w:r>
+        <w:t xml:space="preserve">Si </w:t>
+      </w:r>
+      <w:r>
+        <w:rPr>
+          <w:rStyle w:val="CodeChar"/>
+        </w:rPr>
+        <w:t>i</w:t>
+      </w:r>
+      <w:r>
+        <w:t xml:space="preserve"> arriba a ser </w:t>
+      </w:r>
+      <w:r>
+        <w:rPr>
+          <w:rStyle w:val="CodeChar"/>
+        </w:rPr>
+        <w:t>num</w:t>
+      </w:r>
+      <w:r>
+        <w:t xml:space="preserve"> vol dir, per l’invariant </w:t>
+      </w:r>
+      <w:r>
+        <w:t xml:space="preserve">que hem explorat tot el vector </w:t>
+      </w:r>
+      <w:r>
+        <w:rPr>
+          <w:rStyle w:val="CodeChar"/>
+        </w:rPr>
+        <w:t>V[0...num]</w:t>
+      </w:r>
+      <w:r>
+        <w:t xml:space="preserve"> que és el que ens interessava perquè és on hi ha els organismes que volem que es reprodueixin.</w:t>
+      </w:r>
+    </w:p>
+    <w:p>
+      <w:pPr>
+        <w:pStyle w:val="ListParagraph"/>
+        <w:numPr>
+          <w:ilvl w:val="1"/>
+          <w:numId w:val="5"/>
+        </w:numPr>
+      </w:pPr>
+      <w:r>
+        <w:t xml:space="preserve">En cas contrari com que l’invariant ens diu que </w:t>
+      </w:r>
+      <w:r>
+        <w:rPr>
+          <w:rStyle w:val="CodeChar"/>
+        </w:rPr>
+        <w:t>i &lt;= num</w:t>
+      </w:r>
+      <w:r>
+        <w:t xml:space="preserve"> es complirà que </w:t>
+      </w:r>
+      <w:r>
+        <w:rPr>
+          <w:rStyle w:val="CodeChar"/>
+        </w:rPr>
+        <w:t xml:space="preserve">i &lt; num </w:t>
+      </w:r>
+      <w:r>
+        <w:t xml:space="preserve">i que per sortir del bucle </w:t>
+      </w:r>
+      <w:bookmarkStart w:id="0" w:name="_GoBack"/>
+      <w:r>
+        <w:rPr>
+          <w:rStyle w:val="CodeChar"/>
+        </w:rPr>
+        <w:t>tamany == V.size().</w:t>
+      </w:r>
+      <w:r>
+        <w:t xml:space="preserve"> </w:t>
+      </w:r>
+      <w:bookmarkEnd w:id="0"/>
+      <w:r>
+        <w:t xml:space="preserve">Si abans d’arribar al final del vector trobem que </w:t>
+      </w:r>
+      <w:r>
+        <w:rPr>
+          <w:rStyle w:val="CodeChar"/>
+        </w:rPr>
+        <w:t>tamany == V.size()</w:t>
+      </w:r>
+      <w:r>
+        <w:t xml:space="preserve"> això voldrà dir que dos organismes han tingut un fill i que aquest ha omplert el vector d’organismes V de manera que ja no es poden seguir realitzant les reproduccions i, per tant, s’ha de sortir del bucle.</w:t>
+      </w:r>
+    </w:p>
     <w:sectPr>
       <w:footerReference w:type="default" r:id="rId9"/>
       <w:pgSz w:w="12240" w:h="15840"/>
@@ -1124,7 +2612,7 @@
           <w:rPr>
             <w:noProof/>
           </w:rPr>
-          <w:t>1</w:t>
+          <w:t>4</w:t>
         </w:r>
         <w:r>
           <w:rPr>
@@ -1171,13 +2659,257 @@
 <file path=word/numbering.xml><?xml version="1.0" encoding="utf-8"?>
 <w:numbering xmlns:wpc="http://schemas.microsoft.com/office/word/2010/wordprocessingCanvas" xmlns:mc="http://schemas.openxmlformats.org/markup-compatibility/2006" xmlns:o="urn:schemas-microsoft-com:office:office" xmlns:r="http://schemas.openxmlformats.org/officeDocument/2006/relationships" xmlns:m="http://schemas.openxmlformats.org/officeDocument/2006/math" xmlns:v="urn:schemas-microsoft-com:vml" xmlns:wp14="http://schemas.microsoft.com/office/word/2010/wordprocessingDrawing" xmlns:wp="http://schemas.openxmlformats.org/drawingml/2006/wordprocessingDrawing" xmlns:w10="urn:schemas-microsoft-com:office:word" xmlns:w="http://schemas.openxmlformats.org/wordprocessingml/2006/main" xmlns:w14="http://schemas.microsoft.com/office/word/2010/wordml" xmlns:wpg="http://schemas.microsoft.com/office/word/2010/wordprocessingGroup" xmlns:wpi="http://schemas.microsoft.com/office/word/2010/wordprocessingInk" xmlns:wne="http://schemas.microsoft.com/office/word/2006/wordml" xmlns:wps="http://schemas.microsoft.com/office/word/2010/wordprocessingShape" mc:Ignorable="w14 wp14">
   <w:abstractNum w:abstractNumId="0">
+    <w:nsid w:val="05D161DB"/>
+    <w:multiLevelType w:val="multilevel"/>
+    <w:tmpl w:val="CD56E9A6"/>
+    <w:numStyleLink w:val="Titols"/>
+  </w:abstractNum>
+  <w:abstractNum w:abstractNumId="1">
+    <w:nsid w:val="0B237F20"/>
+    <w:multiLevelType w:val="multilevel"/>
+    <w:tmpl w:val="CD56E9A6"/>
+    <w:styleLink w:val="Titols"/>
+    <w:lvl w:ilvl="0">
+      <w:start w:val="1"/>
+      <w:numFmt w:val="decimal"/>
+      <w:pStyle w:val="Heading1"/>
+      <w:isLgl/>
+      <w:lvlText w:val="%1."/>
+      <w:lvlJc w:val="left"/>
+      <w:pPr>
+        <w:ind w:left="0" w:firstLine="0"/>
+      </w:pPr>
+      <w:rPr>
+        <w:rFonts w:asciiTheme="minorHAnsi" w:hAnsiTheme="minorHAnsi" w:hint="default"/>
+        <w:b/>
+        <w:i w:val="0"/>
+        <w:color w:val="auto"/>
+        <w:sz w:val="28"/>
+        <w:u w:val="none"/>
+      </w:rPr>
+    </w:lvl>
+    <w:lvl w:ilvl="1">
+      <w:start w:val="1"/>
+      <w:numFmt w:val="decimal"/>
+      <w:pStyle w:val="Heading2"/>
+      <w:isLgl/>
+      <w:lvlText w:val="%1.%2."/>
+      <w:lvlJc w:val="left"/>
+      <w:pPr>
+        <w:ind w:left="0" w:firstLine="0"/>
+      </w:pPr>
+      <w:rPr>
+        <w:rFonts w:hint="default"/>
+      </w:rPr>
+    </w:lvl>
+    <w:lvl w:ilvl="2">
+      <w:start w:val="1"/>
+      <w:numFmt w:val="decimal"/>
+      <w:pStyle w:val="Heading3"/>
+      <w:isLgl/>
+      <w:lvlText w:val="%1.%2.%3."/>
+      <w:lvlJc w:val="left"/>
+      <w:pPr>
+        <w:ind w:left="0" w:firstLine="0"/>
+      </w:pPr>
+      <w:rPr>
+        <w:rFonts w:hint="default"/>
+      </w:rPr>
+    </w:lvl>
+    <w:lvl w:ilvl="3">
+      <w:start w:val="1"/>
+      <w:numFmt w:val="decimal"/>
+      <w:lvlText w:val="(%4)"/>
+      <w:lvlJc w:val="left"/>
+      <w:pPr>
+        <w:ind w:left="0" w:firstLine="0"/>
+      </w:pPr>
+      <w:rPr>
+        <w:rFonts w:hint="default"/>
+      </w:rPr>
+    </w:lvl>
+    <w:lvl w:ilvl="4">
+      <w:start w:val="1"/>
+      <w:numFmt w:val="lowerLetter"/>
+      <w:lvlText w:val="(%5)"/>
+      <w:lvlJc w:val="left"/>
+      <w:pPr>
+        <w:ind w:left="0" w:firstLine="0"/>
+      </w:pPr>
+      <w:rPr>
+        <w:rFonts w:hint="default"/>
+      </w:rPr>
+    </w:lvl>
+    <w:lvl w:ilvl="5">
+      <w:start w:val="1"/>
+      <w:numFmt w:val="lowerRoman"/>
+      <w:lvlText w:val="(%6)"/>
+      <w:lvlJc w:val="left"/>
+      <w:pPr>
+        <w:ind w:left="0" w:firstLine="0"/>
+      </w:pPr>
+      <w:rPr>
+        <w:rFonts w:hint="default"/>
+      </w:rPr>
+    </w:lvl>
+    <w:lvl w:ilvl="6">
+      <w:start w:val="1"/>
+      <w:numFmt w:val="decimal"/>
+      <w:lvlText w:val="%7."/>
+      <w:lvlJc w:val="left"/>
+      <w:pPr>
+        <w:ind w:left="0" w:firstLine="0"/>
+      </w:pPr>
+      <w:rPr>
+        <w:rFonts w:hint="default"/>
+      </w:rPr>
+    </w:lvl>
+    <w:lvl w:ilvl="7">
+      <w:start w:val="1"/>
+      <w:numFmt w:val="lowerLetter"/>
+      <w:lvlText w:val="%8."/>
+      <w:lvlJc w:val="left"/>
+      <w:pPr>
+        <w:ind w:left="0" w:firstLine="0"/>
+      </w:pPr>
+      <w:rPr>
+        <w:rFonts w:hint="default"/>
+      </w:rPr>
+    </w:lvl>
+    <w:lvl w:ilvl="8">
+      <w:start w:val="1"/>
+      <w:numFmt w:val="lowerRoman"/>
+      <w:lvlText w:val="%9."/>
+      <w:lvlJc w:val="left"/>
+      <w:pPr>
+        <w:ind w:left="0" w:firstLine="0"/>
+      </w:pPr>
+      <w:rPr>
+        <w:rFonts w:hint="default"/>
+      </w:rPr>
+    </w:lvl>
+  </w:abstractNum>
+  <w:abstractNum w:abstractNumId="2">
+    <w:nsid w:val="0DDC73CB"/>
+    <w:multiLevelType w:val="multilevel"/>
+    <w:tmpl w:val="3E024812"/>
+    <w:lvl w:ilvl="0">
+      <w:start w:val="1"/>
+      <w:numFmt w:val="decimal"/>
+      <w:lvlText w:val="%1"/>
+      <w:lvlJc w:val="left"/>
+      <w:pPr>
+        <w:ind w:left="360" w:hanging="360"/>
+      </w:pPr>
+      <w:rPr>
+        <w:rFonts w:hint="default"/>
+      </w:rPr>
+    </w:lvl>
+    <w:lvl w:ilvl="1">
+      <w:start w:val="1"/>
+      <w:numFmt w:val="decimal"/>
+      <w:lvlText w:val="%1.%2"/>
+      <w:lvlJc w:val="left"/>
+      <w:pPr>
+        <w:ind w:left="360" w:hanging="360"/>
+      </w:pPr>
+      <w:rPr>
+        <w:rFonts w:hint="default"/>
+        <w:b/>
+      </w:rPr>
+    </w:lvl>
+    <w:lvl w:ilvl="2">
+      <w:start w:val="1"/>
+      <w:numFmt w:val="decimal"/>
+      <w:lvlText w:val="%1.%2.%3"/>
+      <w:lvlJc w:val="left"/>
+      <w:pPr>
+        <w:ind w:left="720" w:hanging="720"/>
+      </w:pPr>
+      <w:rPr>
+        <w:rFonts w:hint="default"/>
+      </w:rPr>
+    </w:lvl>
+    <w:lvl w:ilvl="3">
+      <w:start w:val="1"/>
+      <w:numFmt w:val="decimal"/>
+      <w:lvlText w:val="%1.%2.%3.%4"/>
+      <w:lvlJc w:val="left"/>
+      <w:pPr>
+        <w:ind w:left="720" w:hanging="720"/>
+      </w:pPr>
+      <w:rPr>
+        <w:rFonts w:hint="default"/>
+      </w:rPr>
+    </w:lvl>
+    <w:lvl w:ilvl="4">
+      <w:start w:val="1"/>
+      <w:numFmt w:val="decimal"/>
+      <w:lvlText w:val="%1.%2.%3.%4.%5"/>
+      <w:lvlJc w:val="left"/>
+      <w:pPr>
+        <w:ind w:left="1080" w:hanging="1080"/>
+      </w:pPr>
+      <w:rPr>
+        <w:rFonts w:hint="default"/>
+      </w:rPr>
+    </w:lvl>
+    <w:lvl w:ilvl="5">
+      <w:start w:val="1"/>
+      <w:numFmt w:val="decimal"/>
+      <w:lvlText w:val="%1.%2.%3.%4.%5.%6"/>
+      <w:lvlJc w:val="left"/>
+      <w:pPr>
+        <w:ind w:left="1080" w:hanging="1080"/>
+      </w:pPr>
+      <w:rPr>
+        <w:rFonts w:hint="default"/>
+      </w:rPr>
+    </w:lvl>
+    <w:lvl w:ilvl="6">
+      <w:start w:val="1"/>
+      <w:numFmt w:val="decimal"/>
+      <w:lvlText w:val="%1.%2.%3.%4.%5.%6.%7"/>
+      <w:lvlJc w:val="left"/>
+      <w:pPr>
+        <w:ind w:left="1440" w:hanging="1440"/>
+      </w:pPr>
+      <w:rPr>
+        <w:rFonts w:hint="default"/>
+      </w:rPr>
+    </w:lvl>
+    <w:lvl w:ilvl="7">
+      <w:start w:val="1"/>
+      <w:numFmt w:val="decimal"/>
+      <w:lvlText w:val="%1.%2.%3.%4.%5.%6.%7.%8"/>
+      <w:lvlJc w:val="left"/>
+      <w:pPr>
+        <w:ind w:left="1440" w:hanging="1440"/>
+      </w:pPr>
+      <w:rPr>
+        <w:rFonts w:hint="default"/>
+      </w:rPr>
+    </w:lvl>
+    <w:lvl w:ilvl="8">
+      <w:start w:val="1"/>
+      <w:numFmt w:val="decimal"/>
+      <w:lvlText w:val="%1.%2.%3.%4.%5.%6.%7.%8.%9"/>
+      <w:lvlJc w:val="left"/>
+      <w:pPr>
+        <w:ind w:left="1440" w:hanging="1440"/>
+      </w:pPr>
+      <w:rPr>
+        <w:rFonts w:hint="default"/>
+      </w:rPr>
+    </w:lvl>
+  </w:abstractNum>
+  <w:abstractNum w:abstractNumId="3">
     <w:nsid w:val="0F9F6A48"/>
     <w:multiLevelType w:val="hybridMultilevel"/>
-    <w:tmpl w:val="BF02501C"/>
+    <w:tmpl w:val="72CA301E"/>
     <w:lvl w:ilvl="0" w:tplc="AC665B0C">
       <w:start w:val="1"/>
       <w:numFmt w:val="decimal"/>
-      <w:pStyle w:val="Heading1"/>
       <w:lvlText w:val="%1."/>
       <w:lvlJc w:val="left"/>
       <w:pPr>
@@ -1260,10 +2992,97 @@
       </w:pPr>
     </w:lvl>
   </w:abstractNum>
-  <w:abstractNum w:abstractNumId="1">
+  <w:abstractNum w:abstractNumId="4">
+    <w:nsid w:val="21AD2B7F"/>
+    <w:multiLevelType w:val="multilevel"/>
+    <w:tmpl w:val="0409001D"/>
+    <w:styleLink w:val="Llista"/>
+    <w:lvl w:ilvl="0">
+      <w:start w:val="1"/>
+      <w:numFmt w:val="decimal"/>
+      <w:lvlText w:val="%1)"/>
+      <w:lvlJc w:val="left"/>
+      <w:pPr>
+        <w:ind w:left="360" w:hanging="360"/>
+      </w:pPr>
+    </w:lvl>
+    <w:lvl w:ilvl="1">
+      <w:start w:val="1"/>
+      <w:numFmt w:val="lowerLetter"/>
+      <w:lvlText w:val="%2)"/>
+      <w:lvlJc w:val="left"/>
+      <w:pPr>
+        <w:ind w:left="720" w:hanging="360"/>
+      </w:pPr>
+    </w:lvl>
+    <w:lvl w:ilvl="2">
+      <w:start w:val="1"/>
+      <w:numFmt w:val="lowerRoman"/>
+      <w:lvlText w:val="%3)"/>
+      <w:lvlJc w:val="left"/>
+      <w:pPr>
+        <w:ind w:left="1080" w:hanging="360"/>
+      </w:pPr>
+    </w:lvl>
+    <w:lvl w:ilvl="3">
+      <w:start w:val="1"/>
+      <w:numFmt w:val="decimal"/>
+      <w:lvlText w:val="(%4)"/>
+      <w:lvlJc w:val="left"/>
+      <w:pPr>
+        <w:ind w:left="1440" w:hanging="360"/>
+      </w:pPr>
+    </w:lvl>
+    <w:lvl w:ilvl="4">
+      <w:start w:val="1"/>
+      <w:numFmt w:val="lowerLetter"/>
+      <w:lvlText w:val="(%5)"/>
+      <w:lvlJc w:val="left"/>
+      <w:pPr>
+        <w:ind w:left="1800" w:hanging="360"/>
+      </w:pPr>
+    </w:lvl>
+    <w:lvl w:ilvl="5">
+      <w:start w:val="1"/>
+      <w:numFmt w:val="lowerRoman"/>
+      <w:lvlText w:val="(%6)"/>
+      <w:lvlJc w:val="left"/>
+      <w:pPr>
+        <w:ind w:left="2160" w:hanging="360"/>
+      </w:pPr>
+    </w:lvl>
+    <w:lvl w:ilvl="6">
+      <w:start w:val="1"/>
+      <w:numFmt w:val="decimal"/>
+      <w:lvlText w:val="%7."/>
+      <w:lvlJc w:val="left"/>
+      <w:pPr>
+        <w:ind w:left="2520" w:hanging="360"/>
+      </w:pPr>
+    </w:lvl>
+    <w:lvl w:ilvl="7">
+      <w:start w:val="1"/>
+      <w:numFmt w:val="lowerLetter"/>
+      <w:lvlText w:val="%8."/>
+      <w:lvlJc w:val="left"/>
+      <w:pPr>
+        <w:ind w:left="2880" w:hanging="360"/>
+      </w:pPr>
+    </w:lvl>
+    <w:lvl w:ilvl="8">
+      <w:start w:val="1"/>
+      <w:numFmt w:val="lowerRoman"/>
+      <w:lvlText w:val="%9."/>
+      <w:lvlJc w:val="left"/>
+      <w:pPr>
+        <w:ind w:left="3240" w:hanging="360"/>
+      </w:pPr>
+    </w:lvl>
+  </w:abstractNum>
+  <w:abstractNum w:abstractNumId="5">
     <w:nsid w:val="2CA452DE"/>
     <w:multiLevelType w:val="multilevel"/>
-    <w:tmpl w:val="9450286E"/>
+    <w:tmpl w:val="D26AE1B8"/>
     <w:lvl w:ilvl="0">
       <w:start w:val="1"/>
       <w:numFmt w:val="decimal"/>
@@ -1279,7 +3098,6 @@
     <w:lvl w:ilvl="1">
       <w:start w:val="1"/>
       <w:numFmt w:val="decimal"/>
-      <w:pStyle w:val="Heading2"/>
       <w:lvlText w:val="%1.%2"/>
       <w:lvlJc w:val="left"/>
       <w:pPr>
@@ -1299,7 +3117,61 @@
         <w:ind w:left="720" w:hanging="720"/>
       </w:pPr>
       <w:rPr>
-        <w:rFonts w:hint="default"/>
+        <w:rFonts w:ascii="Times New Roman" w:hAnsi="Times New Roman" w:cs="Times New Roman" w:hint="default"/>
+        <w:b w:val="0"/>
+        <w:bCs w:val="0"/>
+        <w:i w:val="0"/>
+        <w:iCs w:val="0"/>
+        <w:caps w:val="0"/>
+        <w:smallCaps w:val="0"/>
+        <w:strike w:val="0"/>
+        <w:dstrike w:val="0"/>
+        <w:outline w:val="0"/>
+        <w:shadow w:val="0"/>
+        <w:emboss w:val="0"/>
+        <w:imprint w:val="0"/>
+        <w:noProof w:val="0"/>
+        <w:snapToGrid w:val="0"/>
+        <w:vanish w:val="0"/>
+        <w:color w:val="000000"/>
+        <w:spacing w:val="0"/>
+        <w:w w:val="0"/>
+        <w:kern w:val="0"/>
+        <w:position w:val="0"/>
+        <w:sz w:val="0"/>
+        <w:szCs w:val="0"/>
+        <w:u w:val="none" w:color="000000"/>
+        <w:effect w:val="none"/>
+        <w:bdr w:val="none" w:sz="0" w:space="0" w:color="000000"/>
+        <w:shd w:val="clear" w:color="000000" w:fill="000000"/>
+        <w:vertAlign w:val="baseline"/>
+        <w:em w:val="none"/>
+        <w:lang w:val="x-none" w:eastAsia="x-none" w:bidi="x-none"/>
+        <w:specVanish w:val="0"/>
+        <w14:glow w14:rad="0">
+          <w14:srgbClr w14:val="000000"/>
+        </w14:glow>
+        <w14:shadow w14:blurRad="0" w14:dist="0" w14:dir="0" w14:sx="0" w14:sy="0" w14:kx="0" w14:ky="0" w14:algn="none">
+          <w14:srgbClr w14:val="000000"/>
+        </w14:shadow>
+        <w14:reflection w14:blurRad="0" w14:stA="0" w14:stPos="0" w14:endA="0" w14:endPos="0" w14:dist="0" w14:dir="0" w14:fadeDir="0" w14:sx="0" w14:sy="0" w14:kx="0" w14:ky="0" w14:algn="none"/>
+        <w14:textOutline w14:w="0" w14:cap="rnd" w14:cmpd="sng" w14:algn="ctr">
+          <w14:noFill/>
+          <w14:prstDash w14:val="solid"/>
+          <w14:bevel/>
+        </w14:textOutline>
+        <w14:scene3d>
+          <w14:camera w14:prst="orthographicFront"/>
+          <w14:lightRig w14:rig="threePt" w14:dir="t">
+            <w14:rot w14:lat="0" w14:lon="0" w14:rev="0"/>
+          </w14:lightRig>
+        </w14:scene3d>
+        <w14:props3d w14:extrusionH="0" w14:contourW="0" w14:prstMaterial="none"/>
+        <w14:ligatures w14:val="none"/>
+        <w14:numForm w14:val="default"/>
+        <w14:numSpacing w14:val="default"/>
+        <w14:stylisticSets/>
+        <w14:cntxtAlts w14:val="0"/>
       </w:rPr>
     </w:lvl>
     <w:lvl w:ilvl="3">
@@ -1375,10 +3247,10 @@
       </w:rPr>
     </w:lvl>
   </w:abstractNum>
-  <w:abstractNum w:abstractNumId="2">
+  <w:abstractNum w:abstractNumId="6">
     <w:nsid w:val="39E07D16"/>
     <w:multiLevelType w:val="multilevel"/>
-    <w:tmpl w:val="BBA2D74C"/>
+    <w:tmpl w:val="422283D8"/>
     <w:lvl w:ilvl="0">
       <w:start w:val="1"/>
       <w:numFmt w:val="decimal"/>
@@ -1526,7 +3398,6 @@
     <w:lvl w:ilvl="3">
       <w:start w:val="1"/>
       <w:numFmt w:val="decimal"/>
-      <w:pStyle w:val="Heading3"/>
       <w:isLgl/>
       <w:lvlText w:val="%1%2.%3.%4."/>
       <w:lvlJc w:val="left"/>
@@ -1603,14 +3474,357 @@
       </w:rPr>
     </w:lvl>
   </w:abstractNum>
+  <w:abstractNum w:abstractNumId="7">
+    <w:nsid w:val="3E201DBA"/>
+    <w:multiLevelType w:val="multilevel"/>
+    <w:tmpl w:val="0409001D"/>
+    <w:numStyleLink w:val="Llista"/>
+  </w:abstractNum>
+  <w:abstractNum w:abstractNumId="8">
+    <w:nsid w:val="4904548A"/>
+    <w:multiLevelType w:val="hybridMultilevel"/>
+    <w:tmpl w:val="46EAD87E"/>
+    <w:lvl w:ilvl="0" w:tplc="04090001">
+      <w:start w:val="1"/>
+      <w:numFmt w:val="bullet"/>
+      <w:lvlText w:val=""/>
+      <w:lvlJc w:val="left"/>
+      <w:pPr>
+        <w:ind w:left="720" w:hanging="360"/>
+      </w:pPr>
+      <w:rPr>
+        <w:rFonts w:ascii="Symbol" w:hAnsi="Symbol" w:hint="default"/>
+      </w:rPr>
+    </w:lvl>
+    <w:lvl w:ilvl="1" w:tplc="20FE260E">
+      <w:start w:val="1"/>
+      <w:numFmt w:val="bullet"/>
+      <w:lvlText w:val="-"/>
+      <w:lvlJc w:val="left"/>
+      <w:pPr>
+        <w:ind w:left="1440" w:hanging="360"/>
+      </w:pPr>
+      <w:rPr>
+        <w:rFonts w:ascii="Courier New" w:hAnsi="Courier New" w:hint="default"/>
+      </w:rPr>
+    </w:lvl>
+    <w:lvl w:ilvl="2" w:tplc="04090005" w:tentative="1">
+      <w:start w:val="1"/>
+      <w:numFmt w:val="bullet"/>
+      <w:lvlText w:val=""/>
+      <w:lvlJc w:val="left"/>
+      <w:pPr>
+        <w:ind w:left="2160" w:hanging="360"/>
+      </w:pPr>
+      <w:rPr>
+        <w:rFonts w:ascii="Wingdings" w:hAnsi="Wingdings" w:hint="default"/>
+      </w:rPr>
+    </w:lvl>
+    <w:lvl w:ilvl="3" w:tplc="04090001" w:tentative="1">
+      <w:start w:val="1"/>
+      <w:numFmt w:val="bullet"/>
+      <w:lvlText w:val=""/>
+      <w:lvlJc w:val="left"/>
+      <w:pPr>
+        <w:ind w:left="2880" w:hanging="360"/>
+      </w:pPr>
+      <w:rPr>
+        <w:rFonts w:ascii="Symbol" w:hAnsi="Symbol" w:hint="default"/>
+      </w:rPr>
+    </w:lvl>
+    <w:lvl w:ilvl="4" w:tplc="04090003" w:tentative="1">
+      <w:start w:val="1"/>
+      <w:numFmt w:val="bullet"/>
+      <w:lvlText w:val="o"/>
+      <w:lvlJc w:val="left"/>
+      <w:pPr>
+        <w:ind w:left="3600" w:hanging="360"/>
+      </w:pPr>
+      <w:rPr>
+        <w:rFonts w:ascii="Courier New" w:hAnsi="Courier New" w:cs="Courier New" w:hint="default"/>
+      </w:rPr>
+    </w:lvl>
+    <w:lvl w:ilvl="5" w:tplc="04090005" w:tentative="1">
+      <w:start w:val="1"/>
+      <w:numFmt w:val="bullet"/>
+      <w:lvlText w:val=""/>
+      <w:lvlJc w:val="left"/>
+      <w:pPr>
+        <w:ind w:left="4320" w:hanging="360"/>
+      </w:pPr>
+      <w:rPr>
+        <w:rFonts w:ascii="Wingdings" w:hAnsi="Wingdings" w:hint="default"/>
+      </w:rPr>
+    </w:lvl>
+    <w:lvl w:ilvl="6" w:tplc="04090001" w:tentative="1">
+      <w:start w:val="1"/>
+      <w:numFmt w:val="bullet"/>
+      <w:lvlText w:val=""/>
+      <w:lvlJc w:val="left"/>
+      <w:pPr>
+        <w:ind w:left="5040" w:hanging="360"/>
+      </w:pPr>
+      <w:rPr>
+        <w:rFonts w:ascii="Symbol" w:hAnsi="Symbol" w:hint="default"/>
+      </w:rPr>
+    </w:lvl>
+    <w:lvl w:ilvl="7" w:tplc="04090003" w:tentative="1">
+      <w:start w:val="1"/>
+      <w:numFmt w:val="bullet"/>
+      <w:lvlText w:val="o"/>
+      <w:lvlJc w:val="left"/>
+      <w:pPr>
+        <w:ind w:left="5760" w:hanging="360"/>
+      </w:pPr>
+      <w:rPr>
+        <w:rFonts w:ascii="Courier New" w:hAnsi="Courier New" w:cs="Courier New" w:hint="default"/>
+      </w:rPr>
+    </w:lvl>
+    <w:lvl w:ilvl="8" w:tplc="04090005" w:tentative="1">
+      <w:start w:val="1"/>
+      <w:numFmt w:val="bullet"/>
+      <w:lvlText w:val=""/>
+      <w:lvlJc w:val="left"/>
+      <w:pPr>
+        <w:ind w:left="6480" w:hanging="360"/>
+      </w:pPr>
+      <w:rPr>
+        <w:rFonts w:ascii="Wingdings" w:hAnsi="Wingdings" w:hint="default"/>
+      </w:rPr>
+    </w:lvl>
+  </w:abstractNum>
+  <w:abstractNum w:abstractNumId="9">
+    <w:nsid w:val="54337CD5"/>
+    <w:multiLevelType w:val="multilevel"/>
+    <w:tmpl w:val="0409001D"/>
+    <w:numStyleLink w:val="Llista"/>
+  </w:abstractNum>
+  <w:abstractNum w:abstractNumId="10">
+    <w:nsid w:val="569023FD"/>
+    <w:multiLevelType w:val="multilevel"/>
+    <w:tmpl w:val="9450286E"/>
+    <w:lvl w:ilvl="0">
+      <w:start w:val="1"/>
+      <w:numFmt w:val="decimal"/>
+      <w:lvlText w:val="%1"/>
+      <w:lvlJc w:val="left"/>
+      <w:pPr>
+        <w:ind w:left="360" w:hanging="360"/>
+      </w:pPr>
+      <w:rPr>
+        <w:rFonts w:hint="default"/>
+      </w:rPr>
+    </w:lvl>
+    <w:lvl w:ilvl="1">
+      <w:start w:val="1"/>
+      <w:numFmt w:val="decimal"/>
+      <w:lvlText w:val="%1.%2"/>
+      <w:lvlJc w:val="left"/>
+      <w:pPr>
+        <w:ind w:left="360" w:hanging="360"/>
+      </w:pPr>
+      <w:rPr>
+        <w:rFonts w:hint="default"/>
+        <w:b/>
+      </w:rPr>
+    </w:lvl>
+    <w:lvl w:ilvl="2">
+      <w:start w:val="1"/>
+      <w:numFmt w:val="decimal"/>
+      <w:lvlText w:val="%1.%2.%3"/>
+      <w:lvlJc w:val="left"/>
+      <w:pPr>
+        <w:ind w:left="720" w:hanging="720"/>
+      </w:pPr>
+      <w:rPr>
+        <w:rFonts w:hint="default"/>
+      </w:rPr>
+    </w:lvl>
+    <w:lvl w:ilvl="3">
+      <w:start w:val="1"/>
+      <w:numFmt w:val="decimal"/>
+      <w:lvlText w:val="%1.%2.%3.%4"/>
+      <w:lvlJc w:val="left"/>
+      <w:pPr>
+        <w:ind w:left="720" w:hanging="720"/>
+      </w:pPr>
+      <w:rPr>
+        <w:rFonts w:hint="default"/>
+      </w:rPr>
+    </w:lvl>
+    <w:lvl w:ilvl="4">
+      <w:start w:val="1"/>
+      <w:numFmt w:val="decimal"/>
+      <w:lvlText w:val="%1.%2.%3.%4.%5"/>
+      <w:lvlJc w:val="left"/>
+      <w:pPr>
+        <w:ind w:left="1080" w:hanging="1080"/>
+      </w:pPr>
+      <w:rPr>
+        <w:rFonts w:hint="default"/>
+      </w:rPr>
+    </w:lvl>
+    <w:lvl w:ilvl="5">
+      <w:start w:val="1"/>
+      <w:numFmt w:val="decimal"/>
+      <w:lvlText w:val="%1.%2.%3.%4.%5.%6"/>
+      <w:lvlJc w:val="left"/>
+      <w:pPr>
+        <w:ind w:left="1080" w:hanging="1080"/>
+      </w:pPr>
+      <w:rPr>
+        <w:rFonts w:hint="default"/>
+      </w:rPr>
+    </w:lvl>
+    <w:lvl w:ilvl="6">
+      <w:start w:val="1"/>
+      <w:numFmt w:val="decimal"/>
+      <w:lvlText w:val="%1.%2.%3.%4.%5.%6.%7"/>
+      <w:lvlJc w:val="left"/>
+      <w:pPr>
+        <w:ind w:left="1440" w:hanging="1440"/>
+      </w:pPr>
+      <w:rPr>
+        <w:rFonts w:hint="default"/>
+      </w:rPr>
+    </w:lvl>
+    <w:lvl w:ilvl="7">
+      <w:start w:val="1"/>
+      <w:numFmt w:val="decimal"/>
+      <w:lvlText w:val="%1.%2.%3.%4.%5.%6.%7.%8"/>
+      <w:lvlJc w:val="left"/>
+      <w:pPr>
+        <w:ind w:left="1440" w:hanging="1440"/>
+      </w:pPr>
+      <w:rPr>
+        <w:rFonts w:hint="default"/>
+      </w:rPr>
+    </w:lvl>
+    <w:lvl w:ilvl="8">
+      <w:start w:val="1"/>
+      <w:numFmt w:val="decimal"/>
+      <w:lvlText w:val="%1.%2.%3.%4.%5.%6.%7.%8.%9"/>
+      <w:lvlJc w:val="left"/>
+      <w:pPr>
+        <w:ind w:left="1440" w:hanging="1440"/>
+      </w:pPr>
+      <w:rPr>
+        <w:rFonts w:hint="default"/>
+      </w:rPr>
+    </w:lvl>
+  </w:abstractNum>
   <w:num w:numId="1">
+    <w:abstractNumId w:val="6"/>
+  </w:num>
+  <w:num w:numId="2">
+    <w:abstractNumId w:val="5"/>
+  </w:num>
+  <w:num w:numId="3">
+    <w:abstractNumId w:val="3"/>
+  </w:num>
+  <w:num w:numId="4">
+    <w:abstractNumId w:val="6"/>
+    <w:lvlOverride w:ilvl="0">
+      <w:startOverride w:val="1"/>
+    </w:lvlOverride>
+    <w:lvlOverride w:ilvl="1">
+      <w:startOverride w:val="1"/>
+    </w:lvlOverride>
+    <w:lvlOverride w:ilvl="2">
+      <w:startOverride w:val="1"/>
+    </w:lvlOverride>
+    <w:lvlOverride w:ilvl="3">
+      <w:startOverride w:val="1"/>
+    </w:lvlOverride>
+    <w:lvlOverride w:ilvl="4">
+      <w:startOverride w:val="1"/>
+    </w:lvlOverride>
+    <w:lvlOverride w:ilvl="5">
+      <w:startOverride w:val="1"/>
+    </w:lvlOverride>
+    <w:lvlOverride w:ilvl="6">
+      <w:startOverride w:val="1"/>
+    </w:lvlOverride>
+    <w:lvlOverride w:ilvl="7">
+      <w:startOverride w:val="1"/>
+    </w:lvlOverride>
+    <w:lvlOverride w:ilvl="8">
+      <w:startOverride w:val="1"/>
+    </w:lvlOverride>
+  </w:num>
+  <w:num w:numId="5">
+    <w:abstractNumId w:val="8"/>
+  </w:num>
+  <w:num w:numId="6">
+    <w:abstractNumId w:val="10"/>
+  </w:num>
+  <w:num w:numId="7">
     <w:abstractNumId w:val="2"/>
   </w:num>
-  <w:num w:numId="2">
+  <w:num w:numId="8">
+    <w:abstractNumId w:val="5"/>
+    <w:lvlOverride w:ilvl="0">
+      <w:startOverride w:val="1"/>
+    </w:lvlOverride>
+    <w:lvlOverride w:ilvl="1">
+      <w:startOverride w:val="2"/>
+    </w:lvlOverride>
+    <w:lvlOverride w:ilvl="2">
+      <w:startOverride w:val="2"/>
+    </w:lvlOverride>
+    <w:lvlOverride w:ilvl="3">
+      <w:startOverride w:val="1"/>
+    </w:lvlOverride>
+    <w:lvlOverride w:ilvl="4">
+      <w:startOverride w:val="1"/>
+    </w:lvlOverride>
+    <w:lvlOverride w:ilvl="5">
+      <w:startOverride w:val="1"/>
+    </w:lvlOverride>
+    <w:lvlOverride w:ilvl="6">
+      <w:startOverride w:val="1"/>
+    </w:lvlOverride>
+    <w:lvlOverride w:ilvl="7">
+      <w:startOverride w:val="1"/>
+    </w:lvlOverride>
+    <w:lvlOverride w:ilvl="8">
+      <w:startOverride w:val="1"/>
+    </w:lvlOverride>
+  </w:num>
+  <w:num w:numId="9">
+    <w:abstractNumId w:val="4"/>
+  </w:num>
+  <w:num w:numId="10">
+    <w:abstractNumId w:val="9"/>
+  </w:num>
+  <w:num w:numId="11">
+    <w:abstractNumId w:val="7"/>
+  </w:num>
+  <w:num w:numId="12">
     <w:abstractNumId w:val="1"/>
   </w:num>
-  <w:num w:numId="3">
+  <w:num w:numId="13">
+    <w:abstractNumId w:val="1"/>
+  </w:num>
+  <w:num w:numId="14">
     <w:abstractNumId w:val="0"/>
+    <w:lvlOverride w:ilvl="1">
+      <w:lvl w:ilvl="1">
+        <w:start w:val="1"/>
+        <w:numFmt w:val="decimal"/>
+        <w:pStyle w:val="Heading2"/>
+        <w:isLgl/>
+        <w:lvlText w:val="%1.%2."/>
+        <w:lvlJc w:val="left"/>
+        <w:pPr>
+          <w:ind w:left="0" w:firstLine="0"/>
+        </w:pPr>
+        <w:rPr>
+          <w:rFonts w:hint="default"/>
+          <w:b/>
+        </w:rPr>
+      </w:lvl>
+    </w:lvlOverride>
   </w:num>
 </w:numbering>
 </file>
@@ -1774,7 +3988,7 @@
   <w:style w:type="paragraph" w:default="1" w:styleId="Normal">
     <w:name w:val="Normal"/>
     <w:qFormat/>
-    <w:rsid w:val="00EB2984"/>
+    <w:rsid w:val="00B264B5"/>
     <w:pPr>
       <w:jc w:val="both"/>
     </w:pPr>
@@ -1789,12 +4003,11 @@
     <w:link w:val="Heading1Char"/>
     <w:uiPriority w:val="9"/>
     <w:qFormat/>
-    <w:rsid w:val="00461E85"/>
+    <w:rsid w:val="00E97C40"/>
     <w:pPr>
       <w:numPr>
-        <w:numId w:val="3"/>
+        <w:numId w:val="14"/>
       </w:numPr>
-      <w:ind w:left="360"/>
       <w:outlineLvl w:val="0"/>
     </w:pPr>
     <w:rPr>
@@ -1810,11 +4023,11 @@
     <w:uiPriority w:val="9"/>
     <w:unhideWhenUsed/>
     <w:qFormat/>
-    <w:rsid w:val="00B72543"/>
+    <w:rsid w:val="00E97C40"/>
     <w:pPr>
       <w:numPr>
         <w:ilvl w:val="1"/>
-        <w:numId w:val="2"/>
+        <w:numId w:val="14"/>
       </w:numPr>
       <w:outlineLvl w:val="1"/>
     </w:pPr>
@@ -1831,13 +4044,12 @@
     <w:uiPriority w:val="9"/>
     <w:unhideWhenUsed/>
     <w:qFormat/>
-    <w:rsid w:val="006F1DB8"/>
+    <w:rsid w:val="00E97C40"/>
     <w:pPr>
       <w:numPr>
-        <w:ilvl w:val="3"/>
-        <w:numId w:val="1"/>
+        <w:ilvl w:val="2"/>
+        <w:numId w:val="14"/>
       </w:numPr>
-      <w:ind w:left="720"/>
       <w:jc w:val="left"/>
       <w:outlineLvl w:val="2"/>
     </w:pPr>
@@ -1848,7 +4060,6 @@
   <w:style w:type="character" w:default="1" w:styleId="DefaultParagraphFont">
     <w:name w:val="Default Paragraph Font"/>
     <w:uiPriority w:val="1"/>
-    <w:semiHidden/>
     <w:unhideWhenUsed/>
   </w:style>
   <w:style w:type="table" w:default="1" w:styleId="TableNormal">
@@ -1888,7 +4099,7 @@
     <w:basedOn w:val="DefaultParagraphFont"/>
     <w:link w:val="Heading1"/>
     <w:uiPriority w:val="9"/>
-    <w:rsid w:val="00461E85"/>
+    <w:rsid w:val="00E97C40"/>
     <w:rPr>
       <w:b/>
       <w:sz w:val="28"/>
@@ -1976,11 +4187,11 @@
     <w:basedOn w:val="DefaultParagraphFont"/>
     <w:link w:val="Heading2"/>
     <w:uiPriority w:val="9"/>
-    <w:rsid w:val="00B72543"/>
+    <w:rsid w:val="00E97C40"/>
     <w:rPr>
       <w:b/>
       <w:sz w:val="24"/>
-      <w:lang w:val="es-ES"/>
+      <w:lang w:val="ca-ES"/>
     </w:rPr>
   </w:style>
   <w:style w:type="character" w:customStyle="1" w:styleId="Heading3Char">
@@ -1988,7 +4199,7 @@
     <w:basedOn w:val="DefaultParagraphFont"/>
     <w:link w:val="Heading3"/>
     <w:uiPriority w:val="9"/>
-    <w:rsid w:val="006F1DB8"/>
+    <w:rsid w:val="00E97C40"/>
     <w:rPr>
       <w:b/>
       <w:lang w:val="ca-ES"/>
@@ -2070,6 +4281,26 @@
     <w:rPr>
       <w:lang w:val="ca-ES"/>
     </w:rPr>
+  </w:style>
+  <w:style w:type="numbering" w:customStyle="1" w:styleId="Llista">
+    <w:name w:val="Llista"/>
+    <w:uiPriority w:val="99"/>
+    <w:rsid w:val="00AE5F40"/>
+    <w:pPr>
+      <w:numPr>
+        <w:numId w:val="9"/>
+      </w:numPr>
+    </w:pPr>
+  </w:style>
+  <w:style w:type="numbering" w:customStyle="1" w:styleId="Titols">
+    <w:name w:val="Titols"/>
+    <w:uiPriority w:val="99"/>
+    <w:rsid w:val="00E97C40"/>
+    <w:pPr>
+      <w:numPr>
+        <w:numId w:val="12"/>
+      </w:numPr>
+    </w:pPr>
   </w:style>
 </w:styles>
 </file>
@@ -2233,7 +4464,7 @@
   <w:style w:type="paragraph" w:default="1" w:styleId="Normal">
     <w:name w:val="Normal"/>
     <w:qFormat/>
-    <w:rsid w:val="00EB2984"/>
+    <w:rsid w:val="00B264B5"/>
     <w:pPr>
       <w:jc w:val="both"/>
     </w:pPr>
@@ -2248,12 +4479,11 @@
     <w:link w:val="Heading1Char"/>
     <w:uiPriority w:val="9"/>
     <w:qFormat/>
-    <w:rsid w:val="00461E85"/>
+    <w:rsid w:val="00E97C40"/>
     <w:pPr>
       <w:numPr>
-        <w:numId w:val="3"/>
+        <w:numId w:val="14"/>
       </w:numPr>
-      <w:ind w:left="360"/>
       <w:outlineLvl w:val="0"/>
     </w:pPr>
     <w:rPr>
@@ -2269,11 +4499,11 @@
     <w:uiPriority w:val="9"/>
     <w:unhideWhenUsed/>
     <w:qFormat/>
-    <w:rsid w:val="00B72543"/>
+    <w:rsid w:val="00E97C40"/>
     <w:pPr>
       <w:numPr>
         <w:ilvl w:val="1"/>
-        <w:numId w:val="2"/>
+        <w:numId w:val="14"/>
       </w:numPr>
       <w:outlineLvl w:val="1"/>
     </w:pPr>
@@ -2290,13 +4520,12 @@
     <w:uiPriority w:val="9"/>
     <w:unhideWhenUsed/>
     <w:qFormat/>
-    <w:rsid w:val="006F1DB8"/>
+    <w:rsid w:val="00E97C40"/>
     <w:pPr>
       <w:numPr>
-        <w:ilvl w:val="3"/>
-        <w:numId w:val="1"/>
+        <w:ilvl w:val="2"/>
+        <w:numId w:val="14"/>
       </w:numPr>
-      <w:ind w:left="720"/>
       <w:jc w:val="left"/>
       <w:outlineLvl w:val="2"/>
     </w:pPr>
@@ -2307,7 +4536,6 @@
   <w:style w:type="character" w:default="1" w:styleId="DefaultParagraphFont">
     <w:name w:val="Default Paragraph Font"/>
     <w:uiPriority w:val="1"/>
-    <w:semiHidden/>
     <w:unhideWhenUsed/>
   </w:style>
   <w:style w:type="table" w:default="1" w:styleId="TableNormal">
@@ -2347,7 +4575,7 @@
     <w:basedOn w:val="DefaultParagraphFont"/>
     <w:link w:val="Heading1"/>
     <w:uiPriority w:val="9"/>
-    <w:rsid w:val="00461E85"/>
+    <w:rsid w:val="00E97C40"/>
     <w:rPr>
       <w:b/>
       <w:sz w:val="28"/>
@@ -2435,11 +4663,11 @@
     <w:basedOn w:val="DefaultParagraphFont"/>
     <w:link w:val="Heading2"/>
     <w:uiPriority w:val="9"/>
-    <w:rsid w:val="00B72543"/>
+    <w:rsid w:val="00E97C40"/>
     <w:rPr>
       <w:b/>
       <w:sz w:val="24"/>
-      <w:lang w:val="es-ES"/>
+      <w:lang w:val="ca-ES"/>
     </w:rPr>
   </w:style>
   <w:style w:type="character" w:customStyle="1" w:styleId="Heading3Char">
@@ -2447,7 +4675,7 @@
     <w:basedOn w:val="DefaultParagraphFont"/>
     <w:link w:val="Heading3"/>
     <w:uiPriority w:val="9"/>
-    <w:rsid w:val="006F1DB8"/>
+    <w:rsid w:val="00E97C40"/>
     <w:rPr>
       <w:b/>
       <w:lang w:val="ca-ES"/>
@@ -2529,6 +4757,26 @@
     <w:rPr>
       <w:lang w:val="ca-ES"/>
     </w:rPr>
+  </w:style>
+  <w:style w:type="numbering" w:customStyle="1" w:styleId="Llista">
+    <w:name w:val="Llista"/>
+    <w:uiPriority w:val="99"/>
+    <w:rsid w:val="00AE5F40"/>
+    <w:pPr>
+      <w:numPr>
+        <w:numId w:val="9"/>
+      </w:numPr>
+    </w:pPr>
+  </w:style>
+  <w:style w:type="numbering" w:customStyle="1" w:styleId="Titols">
+    <w:name w:val="Titols"/>
+    <w:uiPriority w:val="99"/>
+    <w:rsid w:val="00E97C40"/>
+    <w:pPr>
+      <w:numPr>
+        <w:numId w:val="12"/>
+      </w:numPr>
+    </w:pPr>
   </w:style>
 </w:styles>
 </file>
@@ -2823,7 +5071,7 @@
 </file>
 
 <file path=customXml/itemProps1.xml><?xml version="1.0" encoding="utf-8"?>
-<ds:datastoreItem xmlns:ds="http://schemas.openxmlformats.org/officeDocument/2006/customXml" ds:itemID="{95EEC184-0E1C-402C-A989-83CB2974314F}">
+<ds:datastoreItem xmlns:ds="http://schemas.openxmlformats.org/officeDocument/2006/customXml" ds:itemID="{6B91A296-3C79-4A65-9579-CE8C6C122D41}">
   <ds:schemaRefs>
     <ds:schemaRef ds:uri="http://schemas.openxmlformats.org/officeDocument/2006/bibliography"/>
   </ds:schemaRefs>

</xml_diff>

<commit_message>
Justificació del bucle de ConjuntOrg
</commit_message>
<xml_diff>
--- a/justif.joan.marce.igual.docx
+++ b/justif.joan.marce.igual.docx
@@ -4,7 +4,7 @@
   <w:body>
     <w:p>
       <w:pPr>
-        <w:pStyle w:val="Title"/>
+        <w:pStyle w:val="Ttulo"/>
       </w:pPr>
       <w:r>
         <w:rPr>
@@ -36,17 +36,12 @@
     </w:p>
     <w:p>
       <w:pPr>
-        <w:pStyle w:val="Heading1"/>
-        <w:numPr>
-          <w:ilvl w:val="0"/>
-          <w:numId w:val="0"/>
-        </w:numPr>
-        <w:ind w:left="360"/>
-      </w:pPr>
-    </w:p>
-    <w:p>
-      <w:pPr>
-        <w:pStyle w:val="Heading1"/>
+        <w:pStyle w:val="Code"/>
+      </w:pPr>
+    </w:p>
+    <w:p>
+      <w:pPr>
+        <w:pStyle w:val="Ttulo1"/>
       </w:pPr>
       <w:r>
         <w:t xml:space="preserve">La classe </w:t>
@@ -68,7 +63,7 @@
     </w:p>
     <w:p>
       <w:pPr>
-        <w:pStyle w:val="Heading2"/>
+        <w:pStyle w:val="Ttulo2"/>
       </w:pPr>
       <w:r>
         <w:t>L’operació</w:t>
@@ -93,7 +88,10 @@
         <w:t xml:space="preserve">fa una estirada a l’organisme </w:t>
       </w:r>
       <w:r>
-        <w:t>només si abans no ha estat retallat prèviament. Per fer-ho utilitza la operació “</w:t>
+        <w:t>només si abans no ha estat retallat prèviament. P</w:t>
+      </w:r>
+      <w:r>
+        <w:t xml:space="preserve">er fer-ho utilitza la operació </w:t>
       </w:r>
       <w:r>
         <w:rPr>
@@ -102,7 +100,7 @@
         <w:t>estirar_recursiu</w:t>
       </w:r>
       <w:r>
-        <w:t>”.</w:t>
+        <w:t>.</w:t>
       </w:r>
       <w:r>
         <w:t xml:space="preserve"> En el programa principal es crida aquesta operació</w:t>
@@ -113,7 +111,7 @@
     </w:p>
     <w:p>
       <w:pPr>
-        <w:pStyle w:val="Heading3"/>
+        <w:pStyle w:val="Ttulo3"/>
       </w:pPr>
       <w:r>
         <w:t>Implementació</w:t>
@@ -242,7 +240,7 @@
     </w:p>
     <w:p>
       <w:pPr>
-        <w:pStyle w:val="Heading3"/>
+        <w:pStyle w:val="Ttulo3"/>
       </w:pPr>
       <w:r>
         <w:t>Justificació</w:t>
@@ -311,7 +309,7 @@
     </w:p>
     <w:p>
       <w:pPr>
-        <w:pStyle w:val="Heading2"/>
+        <w:pStyle w:val="Ttulo2"/>
       </w:pPr>
       <w:r>
         <w:lastRenderedPageBreak/>
@@ -357,7 +355,7 @@
     </w:p>
     <w:p>
       <w:pPr>
-        <w:pStyle w:val="ListParagraph"/>
+        <w:pStyle w:val="Prrafodelista"/>
         <w:numPr>
           <w:ilvl w:val="0"/>
           <w:numId w:val="4"/>
@@ -372,7 +370,7 @@
     </w:p>
     <w:p>
       <w:pPr>
-        <w:pStyle w:val="ListParagraph"/>
+        <w:pStyle w:val="Prrafodelista"/>
         <w:numPr>
           <w:ilvl w:val="2"/>
           <w:numId w:val="4"/>
@@ -387,7 +385,7 @@
     </w:p>
     <w:p>
       <w:pPr>
-        <w:pStyle w:val="ListParagraph"/>
+        <w:pStyle w:val="Prrafodelista"/>
         <w:numPr>
           <w:ilvl w:val="2"/>
           <w:numId w:val="4"/>
@@ -402,7 +400,7 @@
     </w:p>
     <w:p>
       <w:pPr>
-        <w:pStyle w:val="Heading3"/>
+        <w:pStyle w:val="Ttulo3"/>
       </w:pPr>
       <w:r>
         <w:t>Implementació</w:t>
@@ -1152,7 +1150,7 @@
     </w:p>
     <w:p>
       <w:pPr>
-        <w:pStyle w:val="Heading3"/>
+        <w:pStyle w:val="Ttulo3"/>
       </w:pPr>
       <w:r>
         <w:lastRenderedPageBreak/>
@@ -1161,7 +1159,7 @@
     </w:p>
     <w:p>
       <w:pPr>
-        <w:pStyle w:val="ListParagraph"/>
+        <w:pStyle w:val="Prrafodelista"/>
         <w:numPr>
           <w:ilvl w:val="0"/>
           <w:numId w:val="5"/>
@@ -1177,12 +1175,28 @@
         <w:t xml:space="preserve">Cas senzill: </w:t>
       </w:r>
       <w:r>
-        <w:t>Si els dos subarbres de l’arbre ‘a’ són buits hem trobat una cèl·lula que no s’ha dividit i plantem dos cèl·lules idèntiques però amb un ID més gran a cada subarbres, fent que aquests deixin d’estar buits.</w:t>
-      </w:r>
-    </w:p>
-    <w:p>
-      <w:pPr>
-        <w:pStyle w:val="ListParagraph"/>
+        <w:t xml:space="preserve">Si els dos </w:t>
+      </w:r>
+      <w:proofErr w:type="spellStart"/>
+      <w:r>
+        <w:t>subarbres</w:t>
+      </w:r>
+      <w:proofErr w:type="spellEnd"/>
+      <w:r>
+        <w:t xml:space="preserve"> de l’arbre ‘a’ són buits hem trobat una cèl·lula que no s’ha dividit i plantem dos cèl·lules idèntiques però amb un ID més gran a cada </w:t>
+      </w:r>
+      <w:proofErr w:type="spellStart"/>
+      <w:r>
+        <w:t>subarbres</w:t>
+      </w:r>
+      <w:proofErr w:type="spellEnd"/>
+      <w:r>
+        <w:t>, fent que aquests deixin d’estar buits.</w:t>
+      </w:r>
+    </w:p>
+    <w:p>
+      <w:pPr>
+        <w:pStyle w:val="Prrafodelista"/>
         <w:numPr>
           <w:ilvl w:val="0"/>
           <w:numId w:val="5"/>
@@ -1198,10 +1212,26 @@
         <w:t>Cas recursiu:</w:t>
       </w:r>
       <w:r>
-        <w:t xml:space="preserve"> Si un dels dos subarbres no </w:t>
-      </w:r>
-      <w:r>
-        <w:t>és buit vol dir que la cèl·lula ja s’havia dividit i que hem de buscar cèl·lules que no s’han dividit als subarbres dret i esquerre.</w:t>
+        <w:t xml:space="preserve"> Si un dels dos </w:t>
+      </w:r>
+      <w:proofErr w:type="spellStart"/>
+      <w:r>
+        <w:t>subarbres</w:t>
+      </w:r>
+      <w:proofErr w:type="spellEnd"/>
+      <w:r>
+        <w:t xml:space="preserve"> no </w:t>
+      </w:r>
+      <w:r>
+        <w:t xml:space="preserve">és buit vol dir que la cèl·lula ja s’havia dividit i que hem de buscar cèl·lules que no s’han dividit als </w:t>
+      </w:r>
+      <w:proofErr w:type="spellStart"/>
+      <w:r>
+        <w:t>subarbres</w:t>
+      </w:r>
+      <w:proofErr w:type="spellEnd"/>
+      <w:r>
+        <w:t xml:space="preserve"> dret i esquerre.</w:t>
       </w:r>
     </w:p>
     <w:p>
@@ -1212,15 +1242,39 @@
         <w:t xml:space="preserve">Trobar cèl·lules no dividides s’obté per hipòtesi d’inducció amb les crides recursives. </w:t>
       </w:r>
       <w:r>
-        <w:t xml:space="preserve">Abans de cridar cada funció recursiva comprovem que el subarbres ‘aX’ no sigui buit per tal de complir la precondició. </w:t>
-      </w:r>
-      <w:r>
-        <w:t>Finalment plantem els dos subarbres que ara tenen les cèl·lules noves afegides a l’arrel que tenim.</w:t>
-      </w:r>
-    </w:p>
-    <w:p>
-      <w:pPr>
-        <w:pStyle w:val="ListParagraph"/>
+        <w:t xml:space="preserve">Abans de cridar cada funció recursiva comprovem que el </w:t>
+      </w:r>
+      <w:proofErr w:type="spellStart"/>
+      <w:r>
+        <w:t>subarbres</w:t>
+      </w:r>
+      <w:proofErr w:type="spellEnd"/>
+      <w:r>
+        <w:t xml:space="preserve"> ‘</w:t>
+      </w:r>
+      <w:proofErr w:type="spellStart"/>
+      <w:r>
+        <w:t>aX</w:t>
+      </w:r>
+      <w:proofErr w:type="spellEnd"/>
+      <w:r>
+        <w:t xml:space="preserve">’ no sigui buit per tal de complir la precondició. </w:t>
+      </w:r>
+      <w:r>
+        <w:t xml:space="preserve">Finalment plantem els dos </w:t>
+      </w:r>
+      <w:proofErr w:type="spellStart"/>
+      <w:r>
+        <w:t>subarbres</w:t>
+      </w:r>
+      <w:proofErr w:type="spellEnd"/>
+      <w:r>
+        <w:t xml:space="preserve"> que ara tenen les cèl·lules noves afegides a l’arrel que tenim.</w:t>
+      </w:r>
+    </w:p>
+    <w:p>
+      <w:pPr>
+        <w:pStyle w:val="Prrafodelista"/>
         <w:numPr>
           <w:ilvl w:val="0"/>
           <w:numId w:val="5"/>
@@ -1257,7 +1311,7 @@
     </w:p>
     <w:p>
       <w:pPr>
-        <w:pStyle w:val="Heading1"/>
+        <w:pStyle w:val="Ttulo1"/>
         <w:tabs>
           <w:tab w:val="left" w:pos="450"/>
         </w:tabs>
@@ -1279,7 +1333,7 @@
     </w:p>
     <w:p>
       <w:pPr>
-        <w:pStyle w:val="Heading2"/>
+        <w:pStyle w:val="Ttulo2"/>
         <w:rPr>
           <w:rStyle w:val="CodeChar"/>
           <w:b w:val="0"/>
@@ -1329,7 +1383,7 @@
     </w:p>
     <w:p>
       <w:pPr>
-        <w:pStyle w:val="Heading3"/>
+        <w:pStyle w:val="Ttulo3"/>
       </w:pPr>
       <w:r>
         <w:t>Implementació</w:t>
@@ -1456,14 +1510,14 @@
         <w:rPr>
           <w:color w:val="000000" w:themeColor="text1"/>
           <w:szCs w:val="20"/>
-          <w:lang w:val="es-ES"/>
-        </w:rPr>
-      </w:pPr>
-      <w:r>
-        <w:rPr>
-          <w:color w:val="000000" w:themeColor="text1"/>
-          <w:szCs w:val="20"/>
-          <w:lang w:val="es-ES"/>
+          <w:lang w:val="en-US"/>
+        </w:rPr>
+      </w:pPr>
+      <w:r>
+        <w:rPr>
+          <w:color w:val="000000" w:themeColor="text1"/>
+          <w:szCs w:val="20"/>
+          <w:lang w:val="en-US"/>
         </w:rPr>
         <w:t>{</w:t>
       </w:r>
@@ -1581,8 +1635,38 @@
         <w:rPr>
           <w:lang w:val="en-US"/>
         </w:rPr>
-        <w:t xml:space="preserve">: 0 &lt;= i &lt;= num, </w:t>
-      </w:r>
+        <w:t xml:space="preserve">: </w:t>
+      </w:r>
+    </w:p>
+    <w:p>
+      <w:pPr>
+        <w:pStyle w:val="Code"/>
+        <w:numPr>
+          <w:ilvl w:val="1"/>
+          <w:numId w:val="5"/>
+        </w:numPr>
+        <w:rPr>
+          <w:lang w:val="en-US"/>
+        </w:rPr>
+      </w:pPr>
+      <w:r>
+        <w:rPr>
+          <w:lang w:val="en-US"/>
+        </w:rPr>
+        <w:t>0 &lt;= i &lt;= num</w:t>
+      </w:r>
+    </w:p>
+    <w:p>
+      <w:pPr>
+        <w:pStyle w:val="Code"/>
+        <w:numPr>
+          <w:ilvl w:val="1"/>
+          <w:numId w:val="5"/>
+        </w:numPr>
+        <w:rPr>
+          <w:lang w:val="en-US"/>
+        </w:rPr>
+      </w:pPr>
       <w:r>
         <w:rPr>
           <w:lang w:val="en-US"/>
@@ -1599,14 +1683,106 @@
         <w:rPr>
           <w:lang w:val="en-US"/>
         </w:rPr>
-        <w:t xml:space="preserve">&lt;= V.size() </w:t>
-      </w:r>
-      <w:r>
-        <w:rPr>
-          <w:lang w:val="en-US"/>
-        </w:rPr>
-        <w:t xml:space="preserve">  </w:t>
-      </w:r>
+        <w:t>&lt;= V.size()</w:t>
+      </w:r>
+    </w:p>
+    <w:p>
+      <w:pPr>
+        <w:pStyle w:val="Code"/>
+        <w:numPr>
+          <w:ilvl w:val="1"/>
+          <w:numId w:val="5"/>
+        </w:numPr>
+        <w:rPr>
+          <w:lang w:val="en-US"/>
+        </w:rPr>
+      </w:pPr>
+      <w:r>
+        <w:rPr>
+          <w:lang w:val="en-US"/>
+        </w:rPr>
+        <w:t>n</w:t>
+      </w:r>
+      <w:r>
+        <w:rPr>
+          <w:lang w:val="en-US"/>
+        </w:rPr>
+        <w:t>um &lt; V.size()</w:t>
+      </w:r>
+    </w:p>
+    <w:p>
+      <w:pPr>
+        <w:pStyle w:val="Code"/>
+        <w:numPr>
+          <w:ilvl w:val="1"/>
+          <w:numId w:val="5"/>
+        </w:numPr>
+        <w:rPr>
+          <w:lang w:val="en-US"/>
+        </w:rPr>
+      </w:pPr>
+      <w:r>
+        <w:rPr>
+          <w:lang w:val="en-US"/>
+        </w:rPr>
+        <w:t>s’ha reproduit tots els orgaismes que podien a V[0</w:t>
+      </w:r>
+      <w:r>
+        <w:rPr>
+          <w:lang w:val="en-US"/>
+        </w:rPr>
+        <w:t xml:space="preserve"> ... </w:t>
+      </w:r>
+      <w:r>
+        <w:rPr>
+          <w:lang w:val="en-US"/>
+        </w:rPr>
+        <w:t>i</w:t>
+      </w:r>
+      <w:r>
+        <w:rPr>
+          <w:lang w:val="en-US"/>
+        </w:rPr>
+        <w:t>-1</w:t>
+      </w:r>
+      <w:r>
+        <w:rPr>
+          <w:lang w:val="en-US"/>
+        </w:rPr>
+        <w:t>]</w:t>
+      </w:r>
+      <w:r>
+        <w:rPr>
+          <w:lang w:val="en-US"/>
+        </w:rPr>
+        <w:t xml:space="preserve"> </w:t>
+      </w:r>
+    </w:p>
+    <w:p>
+      <w:pPr>
+        <w:pStyle w:val="Code"/>
+        <w:numPr>
+          <w:ilvl w:val="1"/>
+          <w:numId w:val="5"/>
+        </w:numPr>
+        <w:rPr>
+          <w:lang w:val="en-US"/>
+        </w:rPr>
+      </w:pPr>
+      <w:r>
+        <w:rPr>
+          <w:lang w:val="en-US"/>
+        </w:rPr>
+        <w:t>fills = nombre d’organismes nous generats per les reproduccions</w:t>
+      </w:r>
+    </w:p>
+    <w:p>
+      <w:pPr>
+        <w:pStyle w:val="Code"/>
+        <w:rPr>
+          <w:lang w:val="en-US"/>
+        </w:rPr>
+      </w:pPr>
       <w:r>
         <w:t>*/</w:t>
       </w:r>
@@ -1628,12 +1804,43 @@
         </w:rPr>
         <w:t xml:space="preserve">    </w:t>
       </w:r>
-      <w:r>
-        <w:rPr>
-          <w:color w:val="000000" w:themeColor="text1"/>
-          <w:szCs w:val="20"/>
-          <w:lang w:val="en-US"/>
-        </w:rPr>
+    </w:p>
+    <w:p>
+      <w:pPr>
+        <w:pStyle w:val="Code"/>
+        <w:rPr>
+          <w:color w:val="000000" w:themeColor="text1"/>
+          <w:szCs w:val="20"/>
+          <w:lang w:val="en-US"/>
+        </w:rPr>
+      </w:pPr>
+    </w:p>
+    <w:p>
+      <w:pPr>
+        <w:pStyle w:val="Code"/>
+        <w:rPr>
+          <w:color w:val="000000" w:themeColor="text1"/>
+          <w:szCs w:val="20"/>
+          <w:lang w:val="en-US"/>
+        </w:rPr>
+      </w:pPr>
+    </w:p>
+    <w:p>
+      <w:pPr>
+        <w:pStyle w:val="Code"/>
+        <w:rPr>
+          <w:color w:val="000000" w:themeColor="text1"/>
+          <w:szCs w:val="20"/>
+          <w:lang w:val="en-US"/>
+        </w:rPr>
+      </w:pPr>
+      <w:r>
+        <w:rPr>
+          <w:color w:val="000000" w:themeColor="text1"/>
+          <w:szCs w:val="20"/>
+          <w:lang w:val="en-US"/>
+        </w:rPr>
+        <w:lastRenderedPageBreak/>
         <w:t xml:space="preserve">while (i &lt; num and </w:t>
       </w:r>
       <w:r>
@@ -1642,7 +1849,15 @@
           <w:szCs w:val="20"/>
           <w:lang w:val="en-US"/>
         </w:rPr>
-        <w:t>tamany != V.size()</w:t>
+        <w:t>tamany &lt;</w:t>
+      </w:r>
+      <w:r>
+        <w:rPr>
+          <w:color w:val="000000" w:themeColor="text1"/>
+          <w:szCs w:val="20"/>
+          <w:lang w:val="en-US"/>
+        </w:rPr>
+        <w:t xml:space="preserve"> V.size()</w:t>
       </w:r>
       <w:r>
         <w:rPr>
@@ -1758,64 +1973,122 @@
         <w:pStyle w:val="Code"/>
         <w:rPr>
           <w:color w:val="000000" w:themeColor="text1"/>
-          <w:szCs w:val="20"/>
-          <w:lang w:val="en-US"/>
-        </w:rPr>
-      </w:pPr>
-    </w:p>
-    <w:p>
-      <w:pPr>
-        <w:pStyle w:val="Code"/>
-        <w:rPr>
-          <w:color w:val="000000" w:themeColor="text1"/>
-          <w:lang w:val="es-ES"/>
-        </w:rPr>
-      </w:pPr>
-      <w:r>
-        <w:rPr>
-          <w:color w:val="000000" w:themeColor="text1"/>
-          <w:lang w:val="es-ES"/>
+          <w:lang w:val="en-US"/>
+        </w:rPr>
+      </w:pPr>
+      <w:r>
+        <w:rPr>
+          <w:color w:val="000000" w:themeColor="text1"/>
+          <w:lang w:val="en-US"/>
         </w:rPr>
         <w:t>/* INV</w:t>
       </w:r>
       <w:r>
         <w:rPr>
           <w:color w:val="000000" w:themeColor="text1"/>
-          <w:lang w:val="es-ES"/>
+          <w:lang w:val="en-US"/>
         </w:rPr>
         <w:t>2</w:t>
       </w:r>
       <w:r>
         <w:rPr>
           <w:color w:val="000000" w:themeColor="text1"/>
-          <w:lang w:val="es-ES"/>
-        </w:rPr>
-        <w:t xml:space="preserve">: i+1 &lt;= j &lt;= num, candidat = "s'ha trobat una parella V[j] </w:t>
-      </w:r>
-    </w:p>
-    <w:p>
-      <w:pPr>
-        <w:pStyle w:val="Code"/>
-        <w:rPr>
-          <w:color w:val="000000" w:themeColor="text1"/>
-          <w:szCs w:val="20"/>
-          <w:lang w:val="en-US"/>
-        </w:rPr>
-      </w:pPr>
-      <w:r>
-        <w:rPr>
-          <w:color w:val="000000" w:themeColor="text1"/>
-          <w:lang w:val="es-ES"/>
-        </w:rPr>
-        <w:lastRenderedPageBreak/>
-        <w:t xml:space="preserve">   </w:t>
-      </w:r>
-      <w:r>
-        <w:rPr>
-          <w:color w:val="000000" w:themeColor="text1"/>
-        </w:rPr>
-        <w:t xml:space="preserve">per a l'organisme V[i]" </w:t>
-      </w:r>
+          <w:lang w:val="en-US"/>
+        </w:rPr>
+        <w:t xml:space="preserve">: </w:t>
+      </w:r>
+    </w:p>
+    <w:p>
+      <w:pPr>
+        <w:pStyle w:val="Code"/>
+        <w:numPr>
+          <w:ilvl w:val="1"/>
+          <w:numId w:val="5"/>
+        </w:numPr>
+        <w:rPr>
+          <w:color w:val="000000" w:themeColor="text1"/>
+          <w:szCs w:val="20"/>
+          <w:lang w:val="en-US"/>
+        </w:rPr>
+      </w:pPr>
+      <w:r>
+        <w:rPr>
+          <w:color w:val="000000" w:themeColor="text1"/>
+          <w:lang w:val="en-US"/>
+        </w:rPr>
+        <w:t>i+1 &lt;= j &lt;= num</w:t>
+      </w:r>
+    </w:p>
+    <w:p>
+      <w:pPr>
+        <w:pStyle w:val="Code"/>
+        <w:numPr>
+          <w:ilvl w:val="1"/>
+          <w:numId w:val="5"/>
+        </w:numPr>
+        <w:rPr>
+          <w:color w:val="000000" w:themeColor="text1"/>
+          <w:szCs w:val="20"/>
+          <w:lang w:val="en-US"/>
+        </w:rPr>
+      </w:pPr>
+      <w:r>
+        <w:rPr>
+          <w:color w:val="000000" w:themeColor="text1"/>
+          <w:lang w:val="en-US"/>
+        </w:rPr>
+        <w:t xml:space="preserve">candidat = "s'ha trobat una parella V[j] </w:t>
+      </w:r>
+      <w:r>
+        <w:rPr>
+          <w:color w:val="000000" w:themeColor="text1"/>
+        </w:rPr>
+        <w:t>per a l'organisme V[i]"</w:t>
+      </w:r>
+    </w:p>
+    <w:p>
+      <w:pPr>
+        <w:pStyle w:val="Code"/>
+        <w:numPr>
+          <w:ilvl w:val="1"/>
+          <w:numId w:val="5"/>
+        </w:numPr>
+        <w:rPr>
+          <w:color w:val="000000" w:themeColor="text1"/>
+          <w:szCs w:val="20"/>
+          <w:lang w:val="en-US"/>
+        </w:rPr>
+      </w:pPr>
+      <w:r>
+        <w:rPr>
+          <w:color w:val="000000" w:themeColor="text1"/>
+        </w:rPr>
+        <w:t>No s’ha trobat cap organisme per emparellar entre</w:t>
+      </w:r>
+      <w:r>
+        <w:rPr>
+          <w:color w:val="000000" w:themeColor="text1"/>
+        </w:rPr>
+        <w:t xml:space="preserve"> </w:t>
+      </w:r>
+      <w:r>
+        <w:rPr>
+          <w:color w:val="000000" w:themeColor="text1"/>
+        </w:rPr>
+        <w:t>V[i+1 ... j-1]</w:t>
+      </w:r>
+    </w:p>
+    <w:p>
+      <w:pPr>
+        <w:pStyle w:val="Code"/>
+        <w:rPr>
+          <w:color w:val="000000" w:themeColor="text1"/>
+          <w:szCs w:val="20"/>
+          <w:lang w:val="en-US"/>
+        </w:rPr>
+      </w:pPr>
+      <w:bookmarkStart w:id="0" w:name="_GoBack"/>
+      <w:bookmarkEnd w:id="0"/>
       <w:r>
         <w:rPr>
           <w:color w:val="000000" w:themeColor="text1"/>
@@ -1973,7 +2246,7 @@
         <w:rPr>
           <w:color w:val="000000" w:themeColor="text1"/>
           <w:szCs w:val="20"/>
-          <w:lang w:val="es-ES"/>
+          <w:lang w:val="en-US"/>
         </w:rPr>
       </w:pPr>
       <w:r>
@@ -1988,25 +2261,49 @@
         <w:rPr>
           <w:color w:val="000000" w:themeColor="text1"/>
           <w:szCs w:val="20"/>
-          <w:lang w:val="es-ES"/>
+          <w:lang w:val="en-US"/>
         </w:rPr>
         <w:t>}</w:t>
       </w:r>
-    </w:p>
-    <w:p>
-      <w:pPr>
-        <w:pStyle w:val="Code"/>
-        <w:rPr>
-          <w:color w:val="000000" w:themeColor="text1"/>
-          <w:szCs w:val="20"/>
-          <w:lang w:val="es-ES"/>
-        </w:rPr>
-      </w:pPr>
-      <w:r>
-        <w:rPr>
-          <w:color w:val="000000" w:themeColor="text1"/>
-          <w:szCs w:val="20"/>
-          <w:lang w:val="es-ES"/>
+      <w:r>
+        <w:rPr>
+          <w:color w:val="000000" w:themeColor="text1"/>
+          <w:szCs w:val="20"/>
+          <w:lang w:val="en-US"/>
+        </w:rPr>
+        <w:softHyphen/>
+      </w:r>
+      <w:r>
+        <w:rPr>
+          <w:color w:val="000000" w:themeColor="text1"/>
+          <w:szCs w:val="20"/>
+          <w:lang w:val="en-US"/>
+        </w:rPr>
+        <w:softHyphen/>
+      </w:r>
+      <w:r>
+        <w:rPr>
+          <w:color w:val="000000" w:themeColor="text1"/>
+          <w:szCs w:val="20"/>
+          <w:lang w:val="en-US"/>
+        </w:rPr>
+        <w:softHyphen/>
+      </w:r>
+    </w:p>
+    <w:p>
+      <w:pPr>
+        <w:pStyle w:val="Code"/>
+        <w:rPr>
+          <w:color w:val="000000" w:themeColor="text1"/>
+          <w:szCs w:val="20"/>
+          <w:lang w:val="en-US"/>
+        </w:rPr>
+      </w:pPr>
+      <w:r>
+        <w:rPr>
+          <w:color w:val="000000" w:themeColor="text1"/>
+          <w:szCs w:val="20"/>
+          <w:lang w:val="en-US"/>
         </w:rPr>
         <w:t xml:space="preserve">                else ++j;</w:t>
       </w:r>
@@ -2017,14 +2314,14 @@
         <w:rPr>
           <w:color w:val="000000" w:themeColor="text1"/>
           <w:szCs w:val="20"/>
-          <w:lang w:val="es-ES"/>
-        </w:rPr>
-      </w:pPr>
-      <w:r>
-        <w:rPr>
-          <w:color w:val="000000" w:themeColor="text1"/>
-          <w:szCs w:val="20"/>
-          <w:lang w:val="es-ES"/>
+          <w:lang w:val="en-US"/>
+        </w:rPr>
+      </w:pPr>
+      <w:r>
+        <w:rPr>
+          <w:color w:val="000000" w:themeColor="text1"/>
+          <w:szCs w:val="20"/>
+          <w:lang w:val="en-US"/>
         </w:rPr>
         <w:t xml:space="preserve">            }</w:t>
       </w:r>
@@ -2035,14 +2332,14 @@
         <w:rPr>
           <w:color w:val="000000" w:themeColor="text1"/>
           <w:szCs w:val="20"/>
-          <w:lang w:val="es-ES"/>
-        </w:rPr>
-      </w:pPr>
-      <w:r>
-        <w:rPr>
-          <w:color w:val="000000" w:themeColor="text1"/>
-          <w:szCs w:val="20"/>
-          <w:lang w:val="es-ES"/>
+          <w:lang w:val="en-US"/>
+        </w:rPr>
+      </w:pPr>
+      <w:r>
+        <w:rPr>
+          <w:color w:val="000000" w:themeColor="text1"/>
+          <w:szCs w:val="20"/>
+          <w:lang w:val="en-US"/>
         </w:rPr>
         <w:t xml:space="preserve">            if (candidat)</w:t>
       </w:r>
@@ -2053,14 +2350,14 @@
         <w:rPr>
           <w:color w:val="000000" w:themeColor="text1"/>
           <w:szCs w:val="20"/>
-          <w:lang w:val="es-ES"/>
-        </w:rPr>
-      </w:pPr>
-      <w:r>
-        <w:rPr>
-          <w:color w:val="000000" w:themeColor="text1"/>
-          <w:szCs w:val="20"/>
-          <w:lang w:val="es-ES"/>
+          <w:lang w:val="en-US"/>
+        </w:rPr>
+      </w:pPr>
+      <w:r>
+        <w:rPr>
+          <w:color w:val="000000" w:themeColor="text1"/>
+          <w:szCs w:val="20"/>
+          <w:lang w:val="en-US"/>
         </w:rPr>
         <w:t xml:space="preserve">            {</w:t>
       </w:r>
@@ -2078,7 +2375,7 @@
         <w:rPr>
           <w:color w:val="000000" w:themeColor="text1"/>
           <w:szCs w:val="20"/>
-          <w:lang w:val="es-ES"/>
+          <w:lang w:val="en-US"/>
         </w:rPr>
         <w:t xml:space="preserve">                </w:t>
       </w:r>
@@ -2143,7 +2440,7 @@
         <w:rPr>
           <w:color w:val="000000" w:themeColor="text1"/>
           <w:szCs w:val="20"/>
-          <w:lang w:val="es-ES"/>
+          <w:lang w:val="en-US"/>
         </w:rPr>
       </w:pPr>
       <w:r>
@@ -2158,7 +2455,7 @@
         <w:rPr>
           <w:color w:val="000000" w:themeColor="text1"/>
           <w:szCs w:val="20"/>
-          <w:lang w:val="es-ES"/>
+          <w:lang w:val="en-US"/>
         </w:rPr>
         <w:t>++tamany;</w:t>
       </w:r>
@@ -2169,14 +2466,14 @@
         <w:rPr>
           <w:color w:val="000000" w:themeColor="text1"/>
           <w:szCs w:val="20"/>
-          <w:lang w:val="es-ES"/>
-        </w:rPr>
-      </w:pPr>
-      <w:r>
-        <w:rPr>
-          <w:color w:val="000000" w:themeColor="text1"/>
-          <w:szCs w:val="20"/>
-          <w:lang w:val="es-ES"/>
+          <w:lang w:val="en-US"/>
+        </w:rPr>
+      </w:pPr>
+      <w:r>
+        <w:rPr>
+          <w:color w:val="000000" w:themeColor="text1"/>
+          <w:szCs w:val="20"/>
+          <w:lang w:val="en-US"/>
         </w:rPr>
         <w:t xml:space="preserve">                    ++fills;</w:t>
       </w:r>
@@ -2322,7 +2619,7 @@
     </w:p>
     <w:p>
       <w:pPr>
-        <w:pStyle w:val="Heading3"/>
+        <w:pStyle w:val="Ttulo3"/>
       </w:pPr>
       <w:r>
         <w:t>Justificació</w:t>
@@ -2343,7 +2640,7 @@
     </w:p>
     <w:p>
       <w:pPr>
-        <w:pStyle w:val="ListParagraph"/>
+        <w:pStyle w:val="Prrafodelista"/>
         <w:numPr>
           <w:ilvl w:val="0"/>
           <w:numId w:val="5"/>
@@ -2356,79 +2653,42 @@
         <w:t>Inicialitzacions:</w:t>
       </w:r>
       <w:r>
-        <w:t xml:space="preserve"> Inicialment no hem comprovat cap element de V per tant posem </w:t>
-      </w:r>
-      <w:r>
-        <w:t xml:space="preserve">‘i’ a 0, satisfent així la primera part de la invariant. Per satisfer la segona </w:t>
-      </w:r>
-      <w:r>
-        <w:t>cal posar</w:t>
-      </w:r>
-      <w:r>
-        <w:t xml:space="preserve"> ‘</w:t>
+        <w:t xml:space="preserve"> Inicialment no </w:t>
+      </w:r>
+      <w:r>
+        <w:t xml:space="preserve">s’ha comprovat cap element de </w:t>
       </w:r>
       <w:r>
         <w:rPr>
           <w:rStyle w:val="CodeChar"/>
-          <w:lang w:val="es-ES"/>
-        </w:rPr>
-        <w:t>true</w:t>
-      </w:r>
-      <w:r>
-        <w:rPr>
-          <w:noProof/>
-        </w:rPr>
-        <w:t>’</w:t>
-      </w:r>
-      <w:r>
-        <w:t xml:space="preserve"> </w:t>
-      </w:r>
-      <w:r>
-        <w:t xml:space="preserve">a </w:t>
+        </w:rPr>
+        <w:t>V</w:t>
+      </w:r>
+      <w:r>
+        <w:t xml:space="preserve"> així que el vector </w:t>
       </w:r>
       <w:r>
         <w:rPr>
           <w:rStyle w:val="CodeChar"/>
         </w:rPr>
-        <w:t>hi_cap</w:t>
-      </w:r>
-      <w:r>
-        <w:t xml:space="preserve"> ja que</w:t>
-      </w:r>
-      <w:r>
-        <w:t xml:space="preserve"> el fet que haguem entrat a la funció ens diu q</w:t>
-      </w:r>
-      <w:r>
-        <w:t xml:space="preserve">ue encara hi ha espai al subvector </w:t>
+        <w:t>Escollit</w:t>
+      </w:r>
+      <w:r>
+        <w:t xml:space="preserve"> s’ha de inicialitzar tot a </w:t>
       </w:r>
       <w:r>
         <w:rPr>
           <w:rStyle w:val="CodeChar"/>
         </w:rPr>
-        <w:t>V[tamany...V.</w:t>
-      </w:r>
-      <w:r>
-        <w:rPr>
-          <w:rStyle w:val="CodeChar"/>
-        </w:rPr>
-        <w:t>size()</w:t>
-      </w:r>
-      <w:r>
-        <w:rPr>
-          <w:rStyle w:val="CodeChar"/>
-        </w:rPr>
-        <w:t>-1]</w:t>
-      </w:r>
-      <w:r>
-        <w:t>.</w:t>
-      </w:r>
-      <w:r>
-        <w:t xml:space="preserve"> Així doncs d’aquesta manera podem satisfer la invariant.</w:t>
-      </w:r>
-    </w:p>
-    <w:p>
-      <w:pPr>
-        <w:pStyle w:val="ListParagraph"/>
+        <w:t>false</w:t>
+      </w:r>
+      <w:r>
+        <w:t>, ja que no hi ha cap organisme que hagi estat escollit.</w:t>
+      </w:r>
+    </w:p>
+    <w:p>
+      <w:pPr>
+        <w:pStyle w:val="Prrafodelista"/>
         <w:numPr>
           <w:ilvl w:val="0"/>
           <w:numId w:val="5"/>
@@ -2449,13 +2709,14 @@
     </w:p>
     <w:p>
       <w:pPr>
-        <w:pStyle w:val="ListParagraph"/>
+        <w:pStyle w:val="Prrafodelista"/>
         <w:numPr>
           <w:ilvl w:val="1"/>
           <w:numId w:val="5"/>
         </w:numPr>
       </w:pPr>
       <w:r>
+        <w:lastRenderedPageBreak/>
         <w:t xml:space="preserve">Si </w:t>
       </w:r>
       <w:r>
@@ -2491,7 +2752,7 @@
     </w:p>
     <w:p>
       <w:pPr>
-        <w:pStyle w:val="ListParagraph"/>
+        <w:pStyle w:val="Prrafodelista"/>
         <w:numPr>
           <w:ilvl w:val="1"/>
           <w:numId w:val="5"/>
@@ -2518,7 +2779,6 @@
       <w:r>
         <w:t xml:space="preserve">i que per sortir del bucle </w:t>
       </w:r>
-      <w:bookmarkStart w:id="0" w:name="_GoBack"/>
       <w:r>
         <w:rPr>
           <w:rStyle w:val="CodeChar"/>
@@ -2526,20 +2786,212 @@
         <w:t>tamany == V.size().</w:t>
       </w:r>
       <w:r>
+        <w:t xml:space="preserve"> Si abans d’arribar al final del vector trobem que </w:t>
+      </w:r>
+      <w:r>
+        <w:rPr>
+          <w:rStyle w:val="CodeChar"/>
+        </w:rPr>
+        <w:t>tamany == V.size()</w:t>
+      </w:r>
+      <w:r>
+        <w:t xml:space="preserve"> això voldrà dir que dos organismes han tingut un fill i que aquest ha omplert el vector d’organismes V de manera que ja no es poden seguir realitzant les reproduccions i, per tant, s’ha de sortir del bucle.</w:t>
+      </w:r>
+    </w:p>
+    <w:p>
+      <w:pPr>
+        <w:pStyle w:val="Prrafodelista"/>
+        <w:numPr>
+          <w:ilvl w:val="0"/>
+          <w:numId w:val="5"/>
+        </w:numPr>
+      </w:pPr>
+      <w:r>
+        <w:rPr>
+          <w:i/>
+        </w:rPr>
+        <w:t>Cos del bucle:</w:t>
+      </w:r>
+      <w:r>
         <w:t xml:space="preserve"> </w:t>
       </w:r>
-      <w:bookmarkEnd w:id="0"/>
-      <w:r>
-        <w:t xml:space="preserve">Si abans d’arribar al final del vector trobem que </w:t>
+      <w:r>
+        <w:t>A l’inici del bucle sabem, per l’</w:t>
+      </w:r>
+      <w:r>
+        <w:t xml:space="preserve">invariant i per la condició d’entrada al bucle que </w:t>
       </w:r>
       <w:r>
         <w:rPr>
           <w:rStyle w:val="CodeChar"/>
         </w:rPr>
-        <w:t>tamany == V.size()</w:t>
-      </w:r>
-      <w:r>
-        <w:t xml:space="preserve"> això voldrà dir que dos organismes han tingut un fill i que aquest ha omplert el vector d’organismes V de manera que ja no es poden seguir realitzant les reproduccions i, per tant, s’ha de sortir del bucle.</w:t>
+        <w:t>0 &lt;=</w:t>
+      </w:r>
+      <w:r>
+        <w:rPr>
+          <w:rStyle w:val="CodeChar"/>
+        </w:rPr>
+        <w:t xml:space="preserve"> i &lt; num</w:t>
+      </w:r>
+      <w:r>
+        <w:t xml:space="preserve"> i que </w:t>
+      </w:r>
+      <w:r>
+        <w:rPr>
+          <w:rStyle w:val="CodeChar"/>
+        </w:rPr>
+        <w:t>tamany &lt; V.size()</w:t>
+      </w:r>
+      <w:r>
+        <w:t xml:space="preserve">. Abans de incrementar la </w:t>
+      </w:r>
+      <w:r>
+        <w:rPr>
+          <w:rStyle w:val="CodeChar"/>
+        </w:rPr>
+        <w:t>i</w:t>
+      </w:r>
+      <w:r>
+        <w:t xml:space="preserve"> s’ha de satisfer l’invariant canviant </w:t>
+      </w:r>
+      <w:r>
+        <w:rPr>
+          <w:rStyle w:val="CodeChar"/>
+        </w:rPr>
+        <w:t>i</w:t>
+      </w:r>
+      <w:r>
+        <w:t xml:space="preserve"> per </w:t>
+      </w:r>
+      <w:r>
+        <w:rPr>
+          <w:rStyle w:val="CodeChar"/>
+        </w:rPr>
+        <w:t>i+1</w:t>
+      </w:r>
+      <w:r>
+        <w:t>.</w:t>
+      </w:r>
+      <w:r>
+        <w:t xml:space="preserve"> </w:t>
+      </w:r>
+      <w:r>
+        <w:t xml:space="preserve">Primerament per comprovar que es compleixi la part de l’invariant que diu si s’han reproduït tots els organismes que poden, es comprova si l’organisme és viu </w:t>
+      </w:r>
+      <w:r>
+        <w:t>i</w:t>
+      </w:r>
+      <w:r>
+        <w:t xml:space="preserve"> si no s’ha emparellat amb cap altre organisme.</w:t>
+      </w:r>
+      <w:r>
+        <w:t xml:space="preserve"> En el cas que es compleixin aquestes dues condicions llavors es busca </w:t>
+      </w:r>
+      <w:r>
+        <w:t>un altre organisme per a l’organisme actual, el bucle intern s’</w:t>
+      </w:r>
+      <w:r>
+        <w:t xml:space="preserve">ocupa de satisfer això, retornant una variable booleana </w:t>
+      </w:r>
+      <w:r>
+        <w:rPr>
+          <w:rStyle w:val="CodeChar"/>
+        </w:rPr>
+        <w:t>candidat</w:t>
+      </w:r>
+      <w:r>
+        <w:t xml:space="preserve"> que ens diu si s’ha trobat una parella o no.</w:t>
+      </w:r>
+    </w:p>
+    <w:p>
+      <w:pPr>
+        <w:ind w:left="720"/>
+      </w:pPr>
+      <w:r>
+        <w:t xml:space="preserve">En el cas d’haver trobat una parella es realitza una reproducció per tal de complir l’invariant i que entre </w:t>
+      </w:r>
+      <w:r>
+        <w:rPr>
+          <w:rStyle w:val="CodeChar"/>
+        </w:rPr>
+        <w:t>V[0 ... i]</w:t>
+      </w:r>
+      <w:r>
+        <w:t xml:space="preserve"> s’hagin reproduït tots els organismes possibles.</w:t>
+      </w:r>
+      <w:r>
+        <w:t xml:space="preserve"> Si la reproducci</w:t>
+      </w:r>
+      <w:r>
+        <w:t xml:space="preserve">ó ha estat possible (retorna </w:t>
+      </w:r>
+      <w:r>
+        <w:rPr>
+          <w:rStyle w:val="CodeChar"/>
+        </w:rPr>
+        <w:t>true</w:t>
+      </w:r>
+      <w:r>
+        <w:t xml:space="preserve">) s’ha d’incrementar la variable </w:t>
+      </w:r>
+      <w:r>
+        <w:rPr>
+          <w:rStyle w:val="CodeChar"/>
+        </w:rPr>
+        <w:t>fills</w:t>
+      </w:r>
+      <w:r>
+        <w:t xml:space="preserve"> per tal de complir la part de l’inv</w:t>
+      </w:r>
+      <w:r>
+        <w:t>ariant que demana quants fills s’han generat a la ronda de reproducció</w:t>
+      </w:r>
+      <w:r>
+        <w:t xml:space="preserve"> Finalment ja es pot incrementar i per </w:t>
+      </w:r>
+    </w:p>
+    <w:p>
+      <w:pPr>
+        <w:pStyle w:val="Prrafodelista"/>
+        <w:numPr>
+          <w:ilvl w:val="0"/>
+          <w:numId w:val="5"/>
+        </w:numPr>
+      </w:pPr>
+      <w:r>
+        <w:rPr>
+          <w:i/>
+        </w:rPr>
+        <w:t xml:space="preserve">Acabament: </w:t>
+      </w:r>
+      <w:r>
+        <w:t xml:space="preserve">A cada iteració la distància entre </w:t>
+      </w:r>
+      <w:r>
+        <w:rPr>
+          <w:rStyle w:val="CodeChar"/>
+        </w:rPr>
+        <w:t>i</w:t>
+      </w:r>
+      <w:r>
+        <w:t xml:space="preserve"> </w:t>
+      </w:r>
+      <w:proofErr w:type="spellStart"/>
+      <w:r>
+        <w:t>i</w:t>
+      </w:r>
+      <w:proofErr w:type="spellEnd"/>
+      <w:r>
+        <w:t xml:space="preserve"> </w:t>
+      </w:r>
+      <w:r>
+        <w:rPr>
+          <w:rStyle w:val="CodeChar"/>
+        </w:rPr>
+        <w:t>num</w:t>
+      </w:r>
+      <w:r>
+        <w:t xml:space="preserve"> es fa més petita.</w:t>
       </w:r>
     </w:p>
     <w:sectPr>
@@ -2596,7 +3048,7 @@
     <w:sdtContent>
       <w:p>
         <w:pPr>
-          <w:pStyle w:val="Footer"/>
+          <w:pStyle w:val="Piedepgina"/>
           <w:jc w:val="center"/>
         </w:pPr>
         <w:r>
@@ -2625,7 +3077,7 @@
   </w:sdt>
   <w:p>
     <w:pPr>
-      <w:pStyle w:val="Footer"/>
+      <w:pStyle w:val="Piedepgina"/>
     </w:pPr>
   </w:p>
 </w:ftr>
@@ -2672,7 +3124,7 @@
     <w:lvl w:ilvl="0">
       <w:start w:val="1"/>
       <w:numFmt w:val="decimal"/>
-      <w:pStyle w:val="Heading1"/>
+      <w:pStyle w:val="Ttulo1"/>
       <w:isLgl/>
       <w:lvlText w:val="%1."/>
       <w:lvlJc w:val="left"/>
@@ -2691,7 +3143,7 @@
     <w:lvl w:ilvl="1">
       <w:start w:val="1"/>
       <w:numFmt w:val="decimal"/>
-      <w:pStyle w:val="Heading2"/>
+      <w:pStyle w:val="Ttulo2"/>
       <w:isLgl/>
       <w:lvlText w:val="%1.%2."/>
       <w:lvlJc w:val="left"/>
@@ -2705,7 +3157,7 @@
     <w:lvl w:ilvl="2">
       <w:start w:val="1"/>
       <w:numFmt w:val="decimal"/>
-      <w:pStyle w:val="Heading3"/>
+      <w:pStyle w:val="Ttulo3"/>
       <w:isLgl/>
       <w:lvlText w:val="%1.%2.%3."/>
       <w:lvlJc w:val="left"/>
@@ -3812,7 +4264,7 @@
       <w:lvl w:ilvl="1">
         <w:start w:val="1"/>
         <w:numFmt w:val="decimal"/>
-        <w:pStyle w:val="Heading2"/>
+        <w:pStyle w:val="Ttulo2"/>
         <w:isLgl/>
         <w:lvlText w:val="%1.%2."/>
         <w:lvlJc w:val="left"/>
@@ -3996,11 +4448,11 @@
       <w:lang w:val="ca-ES"/>
     </w:rPr>
   </w:style>
-  <w:style w:type="paragraph" w:styleId="Heading1">
+  <w:style w:type="paragraph" w:styleId="Ttulo1">
     <w:name w:val="heading 1"/>
-    <w:basedOn w:val="ListParagraph"/>
+    <w:basedOn w:val="Prrafodelista"/>
     <w:next w:val="Normal"/>
-    <w:link w:val="Heading1Char"/>
+    <w:link w:val="Ttulo1Car"/>
     <w:uiPriority w:val="9"/>
     <w:qFormat/>
     <w:rsid w:val="00E97C40"/>
@@ -4015,11 +4467,11 @@
       <w:sz w:val="28"/>
     </w:rPr>
   </w:style>
-  <w:style w:type="paragraph" w:styleId="Heading2">
+  <w:style w:type="paragraph" w:styleId="Ttulo2">
     <w:name w:val="heading 2"/>
-    <w:basedOn w:val="ListParagraph"/>
+    <w:basedOn w:val="Prrafodelista"/>
     <w:next w:val="Normal"/>
-    <w:link w:val="Heading2Char"/>
+    <w:link w:val="Ttulo2Car"/>
     <w:uiPriority w:val="9"/>
     <w:unhideWhenUsed/>
     <w:qFormat/>
@@ -4036,11 +4488,11 @@
       <w:sz w:val="24"/>
     </w:rPr>
   </w:style>
-  <w:style w:type="paragraph" w:styleId="Heading3">
+  <w:style w:type="paragraph" w:styleId="Ttulo3">
     <w:name w:val="heading 3"/>
-    <w:basedOn w:val="ListParagraph"/>
+    <w:basedOn w:val="Prrafodelista"/>
     <w:next w:val="Normal"/>
-    <w:link w:val="Heading3Char"/>
+    <w:link w:val="Ttulo3Car"/>
     <w:uiPriority w:val="9"/>
     <w:unhideWhenUsed/>
     <w:qFormat/>
@@ -4057,12 +4509,13 @@
       <w:b/>
     </w:rPr>
   </w:style>
-  <w:style w:type="character" w:default="1" w:styleId="DefaultParagraphFont">
+  <w:style w:type="character" w:default="1" w:styleId="Fuentedeprrafopredeter">
     <w:name w:val="Default Paragraph Font"/>
     <w:uiPriority w:val="1"/>
+    <w:semiHidden/>
     <w:unhideWhenUsed/>
   </w:style>
-  <w:style w:type="table" w:default="1" w:styleId="TableNormal">
+  <w:style w:type="table" w:default="1" w:styleId="Tablanormal">
     <w:name w:val="Normal Table"/>
     <w:uiPriority w:val="99"/>
     <w:semiHidden/>
@@ -4077,13 +4530,13 @@
       </w:tblCellMar>
     </w:tblPr>
   </w:style>
-  <w:style w:type="numbering" w:default="1" w:styleId="NoList">
+  <w:style w:type="numbering" w:default="1" w:styleId="Sinlista">
     <w:name w:val="No List"/>
     <w:uiPriority w:val="99"/>
     <w:semiHidden/>
     <w:unhideWhenUsed/>
   </w:style>
-  <w:style w:type="paragraph" w:styleId="ListParagraph">
+  <w:style w:type="paragraph" w:styleId="Prrafodelista">
     <w:name w:val="List Paragraph"/>
     <w:basedOn w:val="Normal"/>
     <w:uiPriority w:val="34"/>
@@ -4094,10 +4547,10 @@
       <w:contextualSpacing/>
     </w:pPr>
   </w:style>
-  <w:style w:type="character" w:customStyle="1" w:styleId="Heading1Char">
-    <w:name w:val="Heading 1 Char"/>
-    <w:basedOn w:val="DefaultParagraphFont"/>
-    <w:link w:val="Heading1"/>
+  <w:style w:type="character" w:customStyle="1" w:styleId="Ttulo1Car">
+    <w:name w:val="Título 1 Car"/>
+    <w:basedOn w:val="Fuentedeprrafopredeter"/>
+    <w:link w:val="Ttulo1"/>
     <w:uiPriority w:val="9"/>
     <w:rsid w:val="00E97C40"/>
     <w:rPr>
@@ -4106,11 +4559,11 @@
       <w:lang w:val="ca-ES"/>
     </w:rPr>
   </w:style>
-  <w:style w:type="paragraph" w:styleId="Title">
+  <w:style w:type="paragraph" w:styleId="Ttulo">
     <w:name w:val="Title"/>
     <w:basedOn w:val="Normal"/>
     <w:next w:val="Normal"/>
-    <w:link w:val="TitleChar"/>
+    <w:link w:val="TtuloCar"/>
     <w:uiPriority w:val="10"/>
     <w:qFormat/>
     <w:rsid w:val="002E30F2"/>
@@ -4121,10 +4574,10 @@
       <w:sz w:val="52"/>
     </w:rPr>
   </w:style>
-  <w:style w:type="character" w:customStyle="1" w:styleId="TitleChar">
-    <w:name w:val="Title Char"/>
-    <w:basedOn w:val="DefaultParagraphFont"/>
-    <w:link w:val="Title"/>
+  <w:style w:type="character" w:customStyle="1" w:styleId="TtuloCar">
+    <w:name w:val="Título Car"/>
+    <w:basedOn w:val="Fuentedeprrafopredeter"/>
+    <w:link w:val="Ttulo"/>
     <w:uiPriority w:val="10"/>
     <w:rsid w:val="002E30F2"/>
     <w:rPr>
@@ -4132,10 +4585,10 @@
       <w:lang w:val="ca-ES"/>
     </w:rPr>
   </w:style>
-  <w:style w:type="paragraph" w:styleId="HTMLPreformatted">
+  <w:style w:type="paragraph" w:styleId="HTMLconformatoprevio">
     <w:name w:val="HTML Preformatted"/>
     <w:basedOn w:val="Normal"/>
-    <w:link w:val="HTMLPreformattedChar"/>
+    <w:link w:val="HTMLconformatoprevioCar"/>
     <w:uiPriority w:val="99"/>
     <w:semiHidden/>
     <w:unhideWhenUsed/>
@@ -4169,10 +4622,10 @@
       <w:lang w:val="en-US"/>
     </w:rPr>
   </w:style>
-  <w:style w:type="character" w:customStyle="1" w:styleId="HTMLPreformattedChar">
-    <w:name w:val="HTML Preformatted Char"/>
-    <w:basedOn w:val="DefaultParagraphFont"/>
-    <w:link w:val="HTMLPreformatted"/>
+  <w:style w:type="character" w:customStyle="1" w:styleId="HTMLconformatoprevioCar">
+    <w:name w:val="HTML con formato previo Car"/>
+    <w:basedOn w:val="Fuentedeprrafopredeter"/>
+    <w:link w:val="HTMLconformatoprevio"/>
     <w:uiPriority w:val="99"/>
     <w:semiHidden/>
     <w:rsid w:val="007F3A9F"/>
@@ -4182,10 +4635,10 @@
       <w:szCs w:val="20"/>
     </w:rPr>
   </w:style>
-  <w:style w:type="character" w:customStyle="1" w:styleId="Heading2Char">
-    <w:name w:val="Heading 2 Char"/>
-    <w:basedOn w:val="DefaultParagraphFont"/>
-    <w:link w:val="Heading2"/>
+  <w:style w:type="character" w:customStyle="1" w:styleId="Ttulo2Car">
+    <w:name w:val="Título 2 Car"/>
+    <w:basedOn w:val="Fuentedeprrafopredeter"/>
+    <w:link w:val="Ttulo2"/>
     <w:uiPriority w:val="9"/>
     <w:rsid w:val="00E97C40"/>
     <w:rPr>
@@ -4194,10 +4647,10 @@
       <w:lang w:val="ca-ES"/>
     </w:rPr>
   </w:style>
-  <w:style w:type="character" w:customStyle="1" w:styleId="Heading3Char">
-    <w:name w:val="Heading 3 Char"/>
-    <w:basedOn w:val="DefaultParagraphFont"/>
-    <w:link w:val="Heading3"/>
+  <w:style w:type="character" w:customStyle="1" w:styleId="Ttulo3Car">
+    <w:name w:val="Título 3 Car"/>
+    <w:basedOn w:val="Fuentedeprrafopredeter"/>
+    <w:link w:val="Ttulo3"/>
     <w:uiPriority w:val="9"/>
     <w:rsid w:val="00E97C40"/>
     <w:rPr>
@@ -4220,10 +4673,10 @@
       <w:sz w:val="20"/>
     </w:rPr>
   </w:style>
-  <w:style w:type="paragraph" w:styleId="Header">
+  <w:style w:type="paragraph" w:styleId="Encabezado">
     <w:name w:val="header"/>
     <w:basedOn w:val="Normal"/>
-    <w:link w:val="HeaderChar"/>
+    <w:link w:val="EncabezadoCar"/>
     <w:uiPriority w:val="99"/>
     <w:unhideWhenUsed/>
     <w:rsid w:val="008F02E9"/>
@@ -4237,7 +4690,7 @@
   </w:style>
   <w:style w:type="character" w:customStyle="1" w:styleId="CodeChar">
     <w:name w:val="Code Char"/>
-    <w:basedOn w:val="DefaultParagraphFont"/>
+    <w:basedOn w:val="Fuentedeprrafopredeter"/>
     <w:link w:val="Code"/>
     <w:rsid w:val="00413B99"/>
     <w:rPr>
@@ -4247,20 +4700,20 @@
       <w:lang w:val="ca-ES"/>
     </w:rPr>
   </w:style>
-  <w:style w:type="character" w:customStyle="1" w:styleId="HeaderChar">
-    <w:name w:val="Header Char"/>
-    <w:basedOn w:val="DefaultParagraphFont"/>
-    <w:link w:val="Header"/>
+  <w:style w:type="character" w:customStyle="1" w:styleId="EncabezadoCar">
+    <w:name w:val="Encabezado Car"/>
+    <w:basedOn w:val="Fuentedeprrafopredeter"/>
+    <w:link w:val="Encabezado"/>
     <w:uiPriority w:val="99"/>
     <w:rsid w:val="008F02E9"/>
     <w:rPr>
       <w:lang w:val="ca-ES"/>
     </w:rPr>
   </w:style>
-  <w:style w:type="paragraph" w:styleId="Footer">
+  <w:style w:type="paragraph" w:styleId="Piedepgina">
     <w:name w:val="footer"/>
     <w:basedOn w:val="Normal"/>
-    <w:link w:val="FooterChar"/>
+    <w:link w:val="PiedepginaCar"/>
     <w:uiPriority w:val="99"/>
     <w:unhideWhenUsed/>
     <w:rsid w:val="008F02E9"/>
@@ -4272,10 +4725,10 @@
       <w:spacing w:after="0" w:line="240" w:lineRule="auto"/>
     </w:pPr>
   </w:style>
-  <w:style w:type="character" w:customStyle="1" w:styleId="FooterChar">
-    <w:name w:val="Footer Char"/>
-    <w:basedOn w:val="DefaultParagraphFont"/>
-    <w:link w:val="Footer"/>
+  <w:style w:type="character" w:customStyle="1" w:styleId="PiedepginaCar">
+    <w:name w:val="Pie de página Car"/>
+    <w:basedOn w:val="Fuentedeprrafopredeter"/>
+    <w:link w:val="Piedepgina"/>
     <w:uiPriority w:val="99"/>
     <w:rsid w:val="008F02E9"/>
     <w:rPr>
@@ -4472,11 +4925,11 @@
       <w:lang w:val="ca-ES"/>
     </w:rPr>
   </w:style>
-  <w:style w:type="paragraph" w:styleId="Heading1">
+  <w:style w:type="paragraph" w:styleId="Ttulo1">
     <w:name w:val="heading 1"/>
-    <w:basedOn w:val="ListParagraph"/>
+    <w:basedOn w:val="Prrafodelista"/>
     <w:next w:val="Normal"/>
-    <w:link w:val="Heading1Char"/>
+    <w:link w:val="Ttulo1Car"/>
     <w:uiPriority w:val="9"/>
     <w:qFormat/>
     <w:rsid w:val="00E97C40"/>
@@ -4491,11 +4944,11 @@
       <w:sz w:val="28"/>
     </w:rPr>
   </w:style>
-  <w:style w:type="paragraph" w:styleId="Heading2">
+  <w:style w:type="paragraph" w:styleId="Ttulo2">
     <w:name w:val="heading 2"/>
-    <w:basedOn w:val="ListParagraph"/>
+    <w:basedOn w:val="Prrafodelista"/>
     <w:next w:val="Normal"/>
-    <w:link w:val="Heading2Char"/>
+    <w:link w:val="Ttulo2Car"/>
     <w:uiPriority w:val="9"/>
     <w:unhideWhenUsed/>
     <w:qFormat/>
@@ -4512,11 +4965,11 @@
       <w:sz w:val="24"/>
     </w:rPr>
   </w:style>
-  <w:style w:type="paragraph" w:styleId="Heading3">
+  <w:style w:type="paragraph" w:styleId="Ttulo3">
     <w:name w:val="heading 3"/>
-    <w:basedOn w:val="ListParagraph"/>
+    <w:basedOn w:val="Prrafodelista"/>
     <w:next w:val="Normal"/>
-    <w:link w:val="Heading3Char"/>
+    <w:link w:val="Ttulo3Car"/>
     <w:uiPriority w:val="9"/>
     <w:unhideWhenUsed/>
     <w:qFormat/>
@@ -4533,12 +4986,13 @@
       <w:b/>
     </w:rPr>
   </w:style>
-  <w:style w:type="character" w:default="1" w:styleId="DefaultParagraphFont">
+  <w:style w:type="character" w:default="1" w:styleId="Fuentedeprrafopredeter">
     <w:name w:val="Default Paragraph Font"/>
     <w:uiPriority w:val="1"/>
+    <w:semiHidden/>
     <w:unhideWhenUsed/>
   </w:style>
-  <w:style w:type="table" w:default="1" w:styleId="TableNormal">
+  <w:style w:type="table" w:default="1" w:styleId="Tablanormal">
     <w:name w:val="Normal Table"/>
     <w:uiPriority w:val="99"/>
     <w:semiHidden/>
@@ -4553,13 +5007,13 @@
       </w:tblCellMar>
     </w:tblPr>
   </w:style>
-  <w:style w:type="numbering" w:default="1" w:styleId="NoList">
+  <w:style w:type="numbering" w:default="1" w:styleId="Sinlista">
     <w:name w:val="No List"/>
     <w:uiPriority w:val="99"/>
     <w:semiHidden/>
     <w:unhideWhenUsed/>
   </w:style>
-  <w:style w:type="paragraph" w:styleId="ListParagraph">
+  <w:style w:type="paragraph" w:styleId="Prrafodelista">
     <w:name w:val="List Paragraph"/>
     <w:basedOn w:val="Normal"/>
     <w:uiPriority w:val="34"/>
@@ -4570,10 +5024,10 @@
       <w:contextualSpacing/>
     </w:pPr>
   </w:style>
-  <w:style w:type="character" w:customStyle="1" w:styleId="Heading1Char">
-    <w:name w:val="Heading 1 Char"/>
-    <w:basedOn w:val="DefaultParagraphFont"/>
-    <w:link w:val="Heading1"/>
+  <w:style w:type="character" w:customStyle="1" w:styleId="Ttulo1Car">
+    <w:name w:val="Título 1 Car"/>
+    <w:basedOn w:val="Fuentedeprrafopredeter"/>
+    <w:link w:val="Ttulo1"/>
     <w:uiPriority w:val="9"/>
     <w:rsid w:val="00E97C40"/>
     <w:rPr>
@@ -4582,11 +5036,11 @@
       <w:lang w:val="ca-ES"/>
     </w:rPr>
   </w:style>
-  <w:style w:type="paragraph" w:styleId="Title">
+  <w:style w:type="paragraph" w:styleId="Ttulo">
     <w:name w:val="Title"/>
     <w:basedOn w:val="Normal"/>
     <w:next w:val="Normal"/>
-    <w:link w:val="TitleChar"/>
+    <w:link w:val="TtuloCar"/>
     <w:uiPriority w:val="10"/>
     <w:qFormat/>
     <w:rsid w:val="002E30F2"/>
@@ -4597,10 +5051,10 @@
       <w:sz w:val="52"/>
     </w:rPr>
   </w:style>
-  <w:style w:type="character" w:customStyle="1" w:styleId="TitleChar">
-    <w:name w:val="Title Char"/>
-    <w:basedOn w:val="DefaultParagraphFont"/>
-    <w:link w:val="Title"/>
+  <w:style w:type="character" w:customStyle="1" w:styleId="TtuloCar">
+    <w:name w:val="Título Car"/>
+    <w:basedOn w:val="Fuentedeprrafopredeter"/>
+    <w:link w:val="Ttulo"/>
     <w:uiPriority w:val="10"/>
     <w:rsid w:val="002E30F2"/>
     <w:rPr>
@@ -4608,10 +5062,10 @@
       <w:lang w:val="ca-ES"/>
     </w:rPr>
   </w:style>
-  <w:style w:type="paragraph" w:styleId="HTMLPreformatted">
+  <w:style w:type="paragraph" w:styleId="HTMLconformatoprevio">
     <w:name w:val="HTML Preformatted"/>
     <w:basedOn w:val="Normal"/>
-    <w:link w:val="HTMLPreformattedChar"/>
+    <w:link w:val="HTMLconformatoprevioCar"/>
     <w:uiPriority w:val="99"/>
     <w:semiHidden/>
     <w:unhideWhenUsed/>
@@ -4645,10 +5099,10 @@
       <w:lang w:val="en-US"/>
     </w:rPr>
   </w:style>
-  <w:style w:type="character" w:customStyle="1" w:styleId="HTMLPreformattedChar">
-    <w:name w:val="HTML Preformatted Char"/>
-    <w:basedOn w:val="DefaultParagraphFont"/>
-    <w:link w:val="HTMLPreformatted"/>
+  <w:style w:type="character" w:customStyle="1" w:styleId="HTMLconformatoprevioCar">
+    <w:name w:val="HTML con formato previo Car"/>
+    <w:basedOn w:val="Fuentedeprrafopredeter"/>
+    <w:link w:val="HTMLconformatoprevio"/>
     <w:uiPriority w:val="99"/>
     <w:semiHidden/>
     <w:rsid w:val="007F3A9F"/>
@@ -4658,10 +5112,10 @@
       <w:szCs w:val="20"/>
     </w:rPr>
   </w:style>
-  <w:style w:type="character" w:customStyle="1" w:styleId="Heading2Char">
-    <w:name w:val="Heading 2 Char"/>
-    <w:basedOn w:val="DefaultParagraphFont"/>
-    <w:link w:val="Heading2"/>
+  <w:style w:type="character" w:customStyle="1" w:styleId="Ttulo2Car">
+    <w:name w:val="Título 2 Car"/>
+    <w:basedOn w:val="Fuentedeprrafopredeter"/>
+    <w:link w:val="Ttulo2"/>
     <w:uiPriority w:val="9"/>
     <w:rsid w:val="00E97C40"/>
     <w:rPr>
@@ -4670,10 +5124,10 @@
       <w:lang w:val="ca-ES"/>
     </w:rPr>
   </w:style>
-  <w:style w:type="character" w:customStyle="1" w:styleId="Heading3Char">
-    <w:name w:val="Heading 3 Char"/>
-    <w:basedOn w:val="DefaultParagraphFont"/>
-    <w:link w:val="Heading3"/>
+  <w:style w:type="character" w:customStyle="1" w:styleId="Ttulo3Car">
+    <w:name w:val="Título 3 Car"/>
+    <w:basedOn w:val="Fuentedeprrafopredeter"/>
+    <w:link w:val="Ttulo3"/>
     <w:uiPriority w:val="9"/>
     <w:rsid w:val="00E97C40"/>
     <w:rPr>
@@ -4696,10 +5150,10 @@
       <w:sz w:val="20"/>
     </w:rPr>
   </w:style>
-  <w:style w:type="paragraph" w:styleId="Header">
+  <w:style w:type="paragraph" w:styleId="Encabezado">
     <w:name w:val="header"/>
     <w:basedOn w:val="Normal"/>
-    <w:link w:val="HeaderChar"/>
+    <w:link w:val="EncabezadoCar"/>
     <w:uiPriority w:val="99"/>
     <w:unhideWhenUsed/>
     <w:rsid w:val="008F02E9"/>
@@ -4713,7 +5167,7 @@
   </w:style>
   <w:style w:type="character" w:customStyle="1" w:styleId="CodeChar">
     <w:name w:val="Code Char"/>
-    <w:basedOn w:val="DefaultParagraphFont"/>
+    <w:basedOn w:val="Fuentedeprrafopredeter"/>
     <w:link w:val="Code"/>
     <w:rsid w:val="00413B99"/>
     <w:rPr>
@@ -4723,20 +5177,20 @@
       <w:lang w:val="ca-ES"/>
     </w:rPr>
   </w:style>
-  <w:style w:type="character" w:customStyle="1" w:styleId="HeaderChar">
-    <w:name w:val="Header Char"/>
-    <w:basedOn w:val="DefaultParagraphFont"/>
-    <w:link w:val="Header"/>
+  <w:style w:type="character" w:customStyle="1" w:styleId="EncabezadoCar">
+    <w:name w:val="Encabezado Car"/>
+    <w:basedOn w:val="Fuentedeprrafopredeter"/>
+    <w:link w:val="Encabezado"/>
     <w:uiPriority w:val="99"/>
     <w:rsid w:val="008F02E9"/>
     <w:rPr>
       <w:lang w:val="ca-ES"/>
     </w:rPr>
   </w:style>
-  <w:style w:type="paragraph" w:styleId="Footer">
+  <w:style w:type="paragraph" w:styleId="Piedepgina">
     <w:name w:val="footer"/>
     <w:basedOn w:val="Normal"/>
-    <w:link w:val="FooterChar"/>
+    <w:link w:val="PiedepginaCar"/>
     <w:uiPriority w:val="99"/>
     <w:unhideWhenUsed/>
     <w:rsid w:val="008F02E9"/>
@@ -4748,10 +5202,10 @@
       <w:spacing w:after="0" w:line="240" w:lineRule="auto"/>
     </w:pPr>
   </w:style>
-  <w:style w:type="character" w:customStyle="1" w:styleId="FooterChar">
-    <w:name w:val="Footer Char"/>
-    <w:basedOn w:val="DefaultParagraphFont"/>
-    <w:link w:val="Footer"/>
+  <w:style w:type="character" w:customStyle="1" w:styleId="PiedepginaCar">
+    <w:name w:val="Pie de página Car"/>
+    <w:basedOn w:val="Fuentedeprrafopredeter"/>
+    <w:link w:val="Piedepgina"/>
     <w:uiPriority w:val="99"/>
     <w:rsid w:val="008F02E9"/>
     <w:rPr>
@@ -5071,7 +5525,7 @@
 </file>
 
 <file path=customXml/itemProps1.xml><?xml version="1.0" encoding="utf-8"?>
-<ds:datastoreItem xmlns:ds="http://schemas.openxmlformats.org/officeDocument/2006/customXml" ds:itemID="{6B91A296-3C79-4A65-9579-CE8C6C122D41}">
+<ds:datastoreItem xmlns:ds="http://schemas.openxmlformats.org/officeDocument/2006/customXml" ds:itemID="{8E28FF7B-5BDC-438C-A255-7128EC565486}">
   <ds:schemaRefs>
     <ds:schemaRef ds:uri="http://schemas.openxmlformats.org/officeDocument/2006/bibliography"/>
   </ds:schemaRefs>

</xml_diff>

<commit_message>
Justificació de la pràctica
</commit_message>
<xml_diff>
--- a/justif.joan.marce.igual.docx
+++ b/justif.joan.marce.igual.docx
@@ -1175,23 +1175,7 @@
         <w:t xml:space="preserve">Cas senzill: </w:t>
       </w:r>
       <w:r>
-        <w:t xml:space="preserve">Si els dos </w:t>
-      </w:r>
-      <w:proofErr w:type="spellStart"/>
-      <w:r>
-        <w:t>subarbres</w:t>
-      </w:r>
-      <w:proofErr w:type="spellEnd"/>
-      <w:r>
-        <w:t xml:space="preserve"> de l’arbre ‘a’ són buits hem trobat una cèl·lula que no s’ha dividit i plantem dos cèl·lules idèntiques però amb un ID més gran a cada </w:t>
-      </w:r>
-      <w:proofErr w:type="spellStart"/>
-      <w:r>
-        <w:t>subarbres</w:t>
-      </w:r>
-      <w:proofErr w:type="spellEnd"/>
-      <w:r>
-        <w:t>, fent que aquests deixin d’estar buits.</w:t>
+        <w:t>Si els dos subarbres de l’arbre ‘a’ són buits hem trobat una cèl·lula que no s’ha dividit i plantem dos cèl·lules idèntiques però amb un ID més gran a cada subarbres, fent que aquests deixin d’estar buits.</w:t>
       </w:r>
     </w:p>
     <w:p>
@@ -1212,64 +1196,32 @@
         <w:t>Cas recursiu:</w:t>
       </w:r>
       <w:r>
-        <w:t xml:space="preserve"> Si un dels dos </w:t>
+        <w:t xml:space="preserve"> Si un dels dos subarbres no </w:t>
+      </w:r>
+      <w:r>
+        <w:t>és buit vol dir que la cèl·lula ja s’havia dividit i que hem de buscar cèl·lules que no s’han dividit als subarbres dret i esquerre.</w:t>
+      </w:r>
+    </w:p>
+    <w:p>
+      <w:pPr>
+        <w:ind w:left="720"/>
+      </w:pPr>
+      <w:r>
+        <w:t xml:space="preserve">Trobar cèl·lules no dividides s’obté per hipòtesi d’inducció amb les crides recursives. </w:t>
+      </w:r>
+      <w:r>
+        <w:t>Abans de cridar cada funció recursiva comprovem que el subarbres ‘</w:t>
       </w:r>
       <w:proofErr w:type="spellStart"/>
       <w:r>
-        <w:t>subarbres</w:t>
+        <w:t>aX</w:t>
       </w:r>
       <w:proofErr w:type="spellEnd"/>
       <w:r>
-        <w:t xml:space="preserve"> no </w:t>
-      </w:r>
-      <w:r>
-        <w:t xml:space="preserve">és buit vol dir que la cèl·lula ja s’havia dividit i que hem de buscar cèl·lules que no s’han dividit als </w:t>
-      </w:r>
-      <w:proofErr w:type="spellStart"/>
-      <w:r>
-        <w:t>subarbres</w:t>
-      </w:r>
-      <w:proofErr w:type="spellEnd"/>
-      <w:r>
-        <w:t xml:space="preserve"> dret i esquerre.</w:t>
-      </w:r>
-    </w:p>
-    <w:p>
-      <w:pPr>
-        <w:ind w:left="720"/>
-      </w:pPr>
-      <w:r>
-        <w:t xml:space="preserve">Trobar cèl·lules no dividides s’obté per hipòtesi d’inducció amb les crides recursives. </w:t>
-      </w:r>
-      <w:r>
-        <w:t xml:space="preserve">Abans de cridar cada funció recursiva comprovem que el </w:t>
-      </w:r>
-      <w:proofErr w:type="spellStart"/>
-      <w:r>
-        <w:t>subarbres</w:t>
-      </w:r>
-      <w:proofErr w:type="spellEnd"/>
-      <w:r>
-        <w:t xml:space="preserve"> ‘</w:t>
-      </w:r>
-      <w:proofErr w:type="spellStart"/>
-      <w:r>
-        <w:t>aX</w:t>
-      </w:r>
-      <w:proofErr w:type="spellEnd"/>
-      <w:r>
         <w:t xml:space="preserve">’ no sigui buit per tal de complir la precondició. </w:t>
       </w:r>
       <w:r>
-        <w:t xml:space="preserve">Finalment plantem els dos </w:t>
-      </w:r>
-      <w:proofErr w:type="spellStart"/>
-      <w:r>
-        <w:t>subarbres</w:t>
-      </w:r>
-      <w:proofErr w:type="spellEnd"/>
-      <w:r>
-        <w:t xml:space="preserve"> que ara tenen les cèl·lules noves afegides a l’arrel que tenim.</w:t>
+        <w:t>Finalment plantem els dos subarbres que ara tenen les cèl·lules noves afegides a l’arrel que tenim.</w:t>
       </w:r>
     </w:p>
     <w:p>
@@ -2087,8 +2039,6 @@
           <w:lang w:val="en-US"/>
         </w:rPr>
       </w:pPr>
-      <w:bookmarkStart w:id="0" w:name="_GoBack"/>
-      <w:bookmarkEnd w:id="0"/>
       <w:r>
         <w:rPr>
           <w:color w:val="000000" w:themeColor="text1"/>
@@ -2685,6 +2635,79 @@
       <w:r>
         <w:t>, ja que no hi ha cap organisme que hagi estat escollit.</w:t>
       </w:r>
+      <w:r>
+        <w:t xml:space="preserve"> Com que dins del bucle la variable </w:t>
+      </w:r>
+      <w:r>
+        <w:rPr>
+          <w:rStyle w:val="CodeChar"/>
+        </w:rPr>
+        <w:t>tamany</w:t>
+      </w:r>
+      <w:r>
+        <w:t xml:space="preserve"> canvia i nom</w:t>
+      </w:r>
+      <w:r>
+        <w:t>és es vol</w:t>
+      </w:r>
+      <w:r>
+        <w:t xml:space="preserve"> fer un nombre d’iteracions fix per tal que es reprodueixin només els organismes que hi ha en el moment d’</w:t>
+      </w:r>
+      <w:r>
+        <w:t>entrada del bucle, s’assigna</w:t>
+      </w:r>
+      <w:r>
+        <w:t xml:space="preserve"> el valor inicial de </w:t>
+      </w:r>
+      <w:r>
+        <w:rPr>
+          <w:rStyle w:val="CodeChar"/>
+        </w:rPr>
+        <w:t>tamany</w:t>
+      </w:r>
+      <w:r>
+        <w:t xml:space="preserve"> a </w:t>
+      </w:r>
+      <w:r>
+        <w:rPr>
+          <w:rStyle w:val="CodeChar"/>
+        </w:rPr>
+        <w:t>num</w:t>
+      </w:r>
+      <w:r>
+        <w:t>.</w:t>
+      </w:r>
+      <w:r>
+        <w:t xml:space="preserve"> No s’</w:t>
+      </w:r>
+      <w:r>
+        <w:t xml:space="preserve">ha generat cap fill ja que no s’ha comprovat cap element, així </w:t>
+      </w:r>
+      <w:r>
+        <w:lastRenderedPageBreak/>
+        <w:t xml:space="preserve">doncs, es posa la variable </w:t>
+      </w:r>
+      <w:r>
+        <w:rPr>
+          <w:rStyle w:val="CodeChar"/>
+        </w:rPr>
+        <w:t>fills</w:t>
+      </w:r>
+      <w:r>
+        <w:t xml:space="preserve"> a 0.</w:t>
+      </w:r>
+      <w:r>
+        <w:t xml:space="preserve"> Així mateix es posa la variable </w:t>
+      </w:r>
+      <w:r>
+        <w:rPr>
+          <w:rStyle w:val="CodeChar"/>
+        </w:rPr>
+        <w:t>i</w:t>
+      </w:r>
+      <w:r>
+        <w:t xml:space="preserve"> a 0 ja que encara no s’ha comprovat cap element del vector.</w:t>
+      </w:r>
     </w:p>
     <w:p>
       <w:pPr>
@@ -2716,7 +2739,6 @@
         </w:numPr>
       </w:pPr>
       <w:r>
-        <w:lastRenderedPageBreak/>
         <w:t xml:space="preserve">Si </w:t>
       </w:r>
       <w:r>
@@ -2795,7 +2817,13 @@
         <w:t>tamany == V.size()</w:t>
       </w:r>
       <w:r>
-        <w:t xml:space="preserve"> això voldrà dir que dos organismes han tingut un fill i que aquest ha omplert el vector d’organismes V de manera que ja no es poden seguir realitzant les reproduccions i, per tant, s’ha de sortir del bucle.</w:t>
+        <w:t xml:space="preserve"> això voldrà dir que dos organismes han tingut un fill i que aquest ha omplert el vector d’organismes V de manera que ja no es poden seguir realitza</w:t>
+      </w:r>
+      <w:r>
+        <w:t>nt les reproduccions; així doncs,</w:t>
+      </w:r>
+      <w:r>
+        <w:t xml:space="preserve"> s’ha de sortir del bucle.</w:t>
       </w:r>
     </w:p>
     <w:p>
@@ -2949,6 +2977,18 @@
       <w:r>
         <w:t xml:space="preserve"> Finalment ja es pot incrementar i per </w:t>
       </w:r>
+      <w:r>
+        <w:t xml:space="preserve">comprovar el següent element del vector i així complir l’invariant ja que s’hauran reproduït tots els organismes possibles de </w:t>
+      </w:r>
+      <w:r>
+        <w:rPr>
+          <w:rStyle w:val="CodeChar"/>
+        </w:rPr>
+        <w:t>V[0 ... i-1]</w:t>
+      </w:r>
+      <w:r>
+        <w:t>.</w:t>
+      </w:r>
     </w:p>
     <w:p>
       <w:pPr>
@@ -2992,6 +3032,391 @@
       </w:r>
       <w:r>
         <w:t xml:space="preserve"> es fa més petita.</w:t>
+      </w:r>
+    </w:p>
+    <w:p>
+      <w:pPr>
+        <w:rPr>
+          <w:u w:val="single"/>
+        </w:rPr>
+      </w:pPr>
+      <w:r>
+        <w:rPr>
+          <w:u w:val="single"/>
+        </w:rPr>
+        <w:t>Bucle 2:</w:t>
+      </w:r>
+    </w:p>
+    <w:p>
+      <w:pPr>
+        <w:pStyle w:val="Prrafodelista"/>
+        <w:numPr>
+          <w:ilvl w:val="0"/>
+          <w:numId w:val="5"/>
+        </w:numPr>
+      </w:pPr>
+      <w:r>
+        <w:rPr>
+          <w:i/>
+        </w:rPr>
+        <w:t>Inicialitzacions:</w:t>
+      </w:r>
+      <w:r>
+        <w:rPr>
+          <w:i/>
+        </w:rPr>
+        <w:t xml:space="preserve"> </w:t>
+      </w:r>
+      <w:r>
+        <w:t xml:space="preserve">Inicialment, com que no s’ha comprovat cap element del vector </w:t>
+      </w:r>
+      <w:r>
+        <w:rPr>
+          <w:rStyle w:val="CodeChar"/>
+        </w:rPr>
+        <w:t xml:space="preserve">V[i+1 ... </w:t>
+      </w:r>
+      <w:r>
+        <w:rPr>
+          <w:rStyle w:val="CodeChar"/>
+        </w:rPr>
+        <w:t>num</w:t>
+      </w:r>
+      <w:r>
+        <w:rPr>
+          <w:rStyle w:val="CodeChar"/>
+        </w:rPr>
+        <w:t>]</w:t>
+      </w:r>
+      <w:r>
+        <w:t xml:space="preserve">, es posa la variable </w:t>
+      </w:r>
+      <w:r>
+        <w:rPr>
+          <w:rStyle w:val="CodeChar"/>
+        </w:rPr>
+        <w:t>candidat</w:t>
+      </w:r>
+      <w:r>
+        <w:t xml:space="preserve"> a </w:t>
+      </w:r>
+      <w:r>
+        <w:rPr>
+          <w:rStyle w:val="CodeChar"/>
+        </w:rPr>
+        <w:t>false</w:t>
+      </w:r>
+      <w:r>
+        <w:t xml:space="preserve">, ja que segur que no es pot trobar un candidat al vector </w:t>
+      </w:r>
+      <w:r>
+        <w:rPr>
+          <w:rStyle w:val="CodeChar"/>
+        </w:rPr>
+        <w:t>V[i+1 ... j-1]</w:t>
+      </w:r>
+      <w:r>
+        <w:t xml:space="preserve"> amb </w:t>
+      </w:r>
+      <w:r>
+        <w:rPr>
+          <w:rStyle w:val="CodeChar"/>
+        </w:rPr>
+        <w:t>j &gt;= i+1</w:t>
+      </w:r>
+      <w:r>
+        <w:t>. P</w:t>
+      </w:r>
+      <w:r>
+        <w:t xml:space="preserve">er la condició d’entrada a aquest bucle </w:t>
+      </w:r>
+      <w:r>
+        <w:t xml:space="preserve">se sap </w:t>
+      </w:r>
+      <w:r>
+        <w:t xml:space="preserve">que tots els organismes fins a </w:t>
+      </w:r>
+      <w:r>
+        <w:rPr>
+          <w:rStyle w:val="CodeChar"/>
+        </w:rPr>
+        <w:t>i</w:t>
+      </w:r>
+      <w:r>
+        <w:t xml:space="preserve"> ja s’han reproduït segur així que el candidat de reproducció ha d’estar a </w:t>
+      </w:r>
+      <w:r>
+        <w:rPr>
+          <w:rStyle w:val="CodeChar"/>
+        </w:rPr>
+        <w:t>V[i+1 ... num]</w:t>
+      </w:r>
+      <w:r>
+        <w:t>, aix</w:t>
+      </w:r>
+      <w:r>
+        <w:t>í doncs s’inicialitza</w:t>
+      </w:r>
+      <w:r>
+        <w:t xml:space="preserve"> </w:t>
+      </w:r>
+      <w:r>
+        <w:rPr>
+          <w:rStyle w:val="CodeChar"/>
+        </w:rPr>
+        <w:t>j</w:t>
+      </w:r>
+      <w:r>
+        <w:t xml:space="preserve"> a </w:t>
+      </w:r>
+      <w:r>
+        <w:rPr>
+          <w:rStyle w:val="CodeChar"/>
+        </w:rPr>
+        <w:t>i+1</w:t>
+      </w:r>
+      <w:r>
+        <w:t>.</w:t>
+      </w:r>
+    </w:p>
+    <w:p>
+      <w:pPr>
+        <w:pStyle w:val="Prrafodelista"/>
+        <w:numPr>
+          <w:ilvl w:val="0"/>
+          <w:numId w:val="5"/>
+        </w:numPr>
+      </w:pPr>
+      <w:r>
+        <w:rPr>
+          <w:i/>
+        </w:rPr>
+        <w:t>Condició de sortida:</w:t>
+      </w:r>
+      <w:r>
+        <w:t xml:space="preserve"> Es pot sortir del bucle per dues condicions</w:t>
+      </w:r>
+    </w:p>
+    <w:p>
+      <w:pPr>
+        <w:pStyle w:val="Prrafodelista"/>
+        <w:numPr>
+          <w:ilvl w:val="1"/>
+          <w:numId w:val="5"/>
+        </w:numPr>
+      </w:pPr>
+      <w:r>
+        <w:t xml:space="preserve">Si j arriba a ser </w:t>
+      </w:r>
+      <w:r>
+        <w:rPr>
+          <w:rStyle w:val="CodeChar"/>
+        </w:rPr>
+        <w:t>num</w:t>
+      </w:r>
+      <w:r>
+        <w:t>, vol dir, per l’invariant que s’ha explora</w:t>
+      </w:r>
+      <w:r>
+        <w:t xml:space="preserve">t tot el subvector </w:t>
+      </w:r>
+      <w:r>
+        <w:rPr>
+          <w:rStyle w:val="CodeChar"/>
+        </w:rPr>
+        <w:t>V[i+1...num]</w:t>
+      </w:r>
+      <w:r>
+        <w:t xml:space="preserve"> que és el que interessa per saber si hi ha un candidat a </w:t>
+      </w:r>
+      <w:r>
+        <w:rPr>
+          <w:rStyle w:val="CodeChar"/>
+        </w:rPr>
+        <w:t>V[i+1 ... num]</w:t>
+      </w:r>
+      <w:r>
+        <w:t xml:space="preserve">. </w:t>
+      </w:r>
+    </w:p>
+    <w:p>
+      <w:pPr>
+        <w:pStyle w:val="Prrafodelista"/>
+        <w:numPr>
+          <w:ilvl w:val="1"/>
+          <w:numId w:val="5"/>
+        </w:numPr>
+      </w:pPr>
+      <w:r>
+        <w:t xml:space="preserve">Si </w:t>
+      </w:r>
+      <w:r>
+        <w:rPr>
+          <w:rStyle w:val="CodeChar"/>
+        </w:rPr>
+        <w:t>candidat == true</w:t>
+      </w:r>
+      <w:r>
+        <w:t xml:space="preserve"> això vol dir que s’ha trobat un candidat al subvector </w:t>
+      </w:r>
+      <w:r>
+        <w:rPr>
+          <w:rStyle w:val="CodeChar"/>
+        </w:rPr>
+        <w:t>V[i+1 ... j-1]</w:t>
+      </w:r>
+      <w:r>
+        <w:t xml:space="preserve"> i que, per tant, no cal seguir buscant més candidats.</w:t>
+      </w:r>
+    </w:p>
+    <w:p>
+      <w:pPr>
+        <w:pStyle w:val="Prrafodelista"/>
+        <w:numPr>
+          <w:ilvl w:val="0"/>
+          <w:numId w:val="5"/>
+        </w:numPr>
+      </w:pPr>
+      <w:r>
+        <w:rPr>
+          <w:i/>
+        </w:rPr>
+        <w:t>Cos del bucle:</w:t>
+      </w:r>
+      <w:r>
+        <w:rPr>
+          <w:i/>
+        </w:rPr>
+        <w:t xml:space="preserve"> </w:t>
+      </w:r>
+      <w:r>
+        <w:t xml:space="preserve">Al principi sabem per la condició d’entrada al bucle i per l’invariant que no hi ha cap candidat al subvector </w:t>
+      </w:r>
+      <w:r>
+        <w:rPr>
+          <w:rStyle w:val="CodeChar"/>
+        </w:rPr>
+        <w:t>V[i+1 ... j-1]</w:t>
+      </w:r>
+      <w:r>
+        <w:t xml:space="preserve">. Abans d’incrementar </w:t>
+      </w:r>
+      <w:r>
+        <w:rPr>
+          <w:rStyle w:val="CodeChar"/>
+        </w:rPr>
+        <w:t>j</w:t>
+      </w:r>
+      <w:r>
+        <w:t xml:space="preserve"> s’ha de satisfer l’invariant canviant </w:t>
+      </w:r>
+      <w:r>
+        <w:rPr>
+          <w:rStyle w:val="CodeChar"/>
+        </w:rPr>
+        <w:t>j</w:t>
+      </w:r>
+      <w:r>
+        <w:t xml:space="preserve"> per </w:t>
+      </w:r>
+      <w:r>
+        <w:rPr>
+          <w:rStyle w:val="CodeChar"/>
+        </w:rPr>
+        <w:t>j+1</w:t>
+      </w:r>
+      <w:r>
+        <w:t>.</w:t>
+      </w:r>
+      <w:r>
+        <w:t xml:space="preserve"> Ara es comprova si l’organisme actual </w:t>
+      </w:r>
+      <w:r>
+        <w:rPr>
+          <w:rStyle w:val="CodeChar"/>
+        </w:rPr>
+        <w:t>V[j]</w:t>
+      </w:r>
+      <w:r>
+        <w:t xml:space="preserve">, que encara no ha estat </w:t>
+      </w:r>
+      <w:r>
+        <w:lastRenderedPageBreak/>
+        <w:t>comprovat</w:t>
+      </w:r>
+      <w:r>
+        <w:t xml:space="preserve">, </w:t>
+      </w:r>
+      <w:r>
+        <w:t>és un</w:t>
+      </w:r>
+      <w:r>
+        <w:t xml:space="preserve"> candidat per a l’organisme </w:t>
+      </w:r>
+      <w:r>
+        <w:rPr>
+          <w:rStyle w:val="CodeChar"/>
+        </w:rPr>
+        <w:t>V[i]</w:t>
+      </w:r>
+      <w:r>
+        <w:t xml:space="preserve">, </w:t>
+      </w:r>
+      <w:r>
+        <w:t xml:space="preserve"> també es comprova que</w:t>
+      </w:r>
+      <w:bookmarkStart w:id="0" w:name="_GoBack"/>
+      <w:bookmarkEnd w:id="0"/>
+      <w:r>
+        <w:t xml:space="preserve"> aquest no estigui mort i que no h</w:t>
+      </w:r>
+      <w:r>
+        <w:t xml:space="preserve">agi estat abans una parella de </w:t>
+      </w:r>
+      <w:r>
+        <w:rPr>
+          <w:rStyle w:val="CodeChar"/>
+        </w:rPr>
+        <w:t>V[i]</w:t>
+      </w:r>
+      <w:r>
+        <w:t>.</w:t>
+      </w:r>
+    </w:p>
+    <w:p>
+      <w:pPr>
+        <w:pStyle w:val="Prrafodelista"/>
+        <w:numPr>
+          <w:ilvl w:val="0"/>
+          <w:numId w:val="5"/>
+        </w:numPr>
+      </w:pPr>
+      <w:r>
+        <w:rPr>
+          <w:i/>
+        </w:rPr>
+        <w:t>Acabament:</w:t>
+      </w:r>
+      <w:r>
+        <w:t xml:space="preserve"> A cada iteració la distància entre </w:t>
+      </w:r>
+      <w:r>
+        <w:rPr>
+          <w:rStyle w:val="CodeChar"/>
+        </w:rPr>
+        <w:t>j</w:t>
+      </w:r>
+      <w:r>
+        <w:t xml:space="preserve"> i </w:t>
+      </w:r>
+      <w:r>
+        <w:rPr>
+          <w:rStyle w:val="CodeChar"/>
+        </w:rPr>
+        <w:t>num</w:t>
+      </w:r>
+      <w:r>
+        <w:t xml:space="preserve"> es va fent més petita.</w:t>
       </w:r>
     </w:p>
     <w:sectPr>
@@ -3064,7 +3489,7 @@
           <w:rPr>
             <w:noProof/>
           </w:rPr>
-          <w:t>4</w:t>
+          <w:t>6</w:t>
         </w:r>
         <w:r>
           <w:rPr>
@@ -3935,7 +4360,7 @@
   <w:abstractNum w:abstractNumId="8">
     <w:nsid w:val="4904548A"/>
     <w:multiLevelType w:val="hybridMultilevel"/>
-    <w:tmpl w:val="46EAD87E"/>
+    <w:tmpl w:val="E2B2824C"/>
     <w:lvl w:ilvl="0" w:tplc="04090001">
       <w:start w:val="1"/>
       <w:numFmt w:val="bullet"/>
@@ -4512,7 +4937,6 @@
   <w:style w:type="character" w:default="1" w:styleId="Fuentedeprrafopredeter">
     <w:name w:val="Default Paragraph Font"/>
     <w:uiPriority w:val="1"/>
-    <w:semiHidden/>
     <w:unhideWhenUsed/>
   </w:style>
   <w:style w:type="table" w:default="1" w:styleId="Tablanormal">
@@ -4989,7 +5413,6 @@
   <w:style w:type="character" w:default="1" w:styleId="Fuentedeprrafopredeter">
     <w:name w:val="Default Paragraph Font"/>
     <w:uiPriority w:val="1"/>
-    <w:semiHidden/>
     <w:unhideWhenUsed/>
   </w:style>
   <w:style w:type="table" w:default="1" w:styleId="Tablanormal">
@@ -5525,7 +5948,7 @@
 </file>
 
 <file path=customXml/itemProps1.xml><?xml version="1.0" encoding="utf-8"?>
-<ds:datastoreItem xmlns:ds="http://schemas.openxmlformats.org/officeDocument/2006/customXml" ds:itemID="{8E28FF7B-5BDC-438C-A255-7128EC565486}">
+<ds:datastoreItem xmlns:ds="http://schemas.openxmlformats.org/officeDocument/2006/customXml" ds:itemID="{8CE4B777-A2C5-4B3D-BDAD-C5CC688E8EE3}">
   <ds:schemaRefs>
     <ds:schemaRef ds:uri="http://schemas.openxmlformats.org/officeDocument/2006/bibliography"/>
   </ds:schemaRefs>

</xml_diff>

<commit_message>
Acabar de fer justificacions
</commit_message>
<xml_diff>
--- a/justif.joan.marce.igual.docx
+++ b/justif.joan.marce.igual.docx
@@ -1731,244 +1731,240 @@
     <w:p>
       <w:pPr>
         <w:pStyle w:val="Code"/>
-        <w:rPr>
-          <w:lang w:val="en-US"/>
-        </w:rPr>
-      </w:pPr>
-      <w:r>
-        <w:t>*/</w:t>
-      </w:r>
-    </w:p>
-    <w:p>
-      <w:pPr>
-        <w:pStyle w:val="Code"/>
-        <w:rPr>
-          <w:color w:val="000000" w:themeColor="text1"/>
-          <w:szCs w:val="20"/>
-          <w:lang w:val="en-US"/>
-        </w:rPr>
-      </w:pPr>
-      <w:r>
-        <w:rPr>
-          <w:color w:val="000000" w:themeColor="text1"/>
-          <w:szCs w:val="20"/>
-          <w:lang w:val="en-US"/>
-        </w:rPr>
-        <w:t xml:space="preserve">    </w:t>
-      </w:r>
-    </w:p>
-    <w:p>
-      <w:pPr>
-        <w:pStyle w:val="Code"/>
-        <w:rPr>
-          <w:color w:val="000000" w:themeColor="text1"/>
-          <w:szCs w:val="20"/>
-          <w:lang w:val="en-US"/>
-        </w:rPr>
-      </w:pPr>
-    </w:p>
-    <w:p>
-      <w:pPr>
-        <w:pStyle w:val="Code"/>
-        <w:rPr>
-          <w:color w:val="000000" w:themeColor="text1"/>
-          <w:szCs w:val="20"/>
-          <w:lang w:val="en-US"/>
-        </w:rPr>
-      </w:pPr>
-    </w:p>
-    <w:p>
-      <w:pPr>
-        <w:pStyle w:val="Code"/>
-        <w:rPr>
-          <w:color w:val="000000" w:themeColor="text1"/>
-          <w:szCs w:val="20"/>
-          <w:lang w:val="en-US"/>
-        </w:rPr>
-      </w:pPr>
-      <w:r>
-        <w:rPr>
-          <w:color w:val="000000" w:themeColor="text1"/>
-          <w:szCs w:val="20"/>
-          <w:lang w:val="en-US"/>
-        </w:rPr>
-        <w:lastRenderedPageBreak/>
-        <w:t xml:space="preserve">while (i &lt; num and </w:t>
-      </w:r>
-      <w:r>
-        <w:rPr>
-          <w:color w:val="000000" w:themeColor="text1"/>
-          <w:szCs w:val="20"/>
-          <w:lang w:val="en-US"/>
-        </w:rPr>
-        <w:t>tamany &lt;</w:t>
-      </w:r>
-      <w:r>
-        <w:rPr>
-          <w:color w:val="000000" w:themeColor="text1"/>
-          <w:szCs w:val="20"/>
-          <w:lang w:val="en-US"/>
-        </w:rPr>
-        <w:t xml:space="preserve"> V.size()</w:t>
-      </w:r>
-      <w:r>
-        <w:rPr>
-          <w:color w:val="000000" w:themeColor="text1"/>
-          <w:szCs w:val="20"/>
-          <w:lang w:val="en-US"/>
-        </w:rPr>
-        <w:t>)</w:t>
-      </w:r>
-    </w:p>
-    <w:p>
-      <w:pPr>
-        <w:pStyle w:val="Code"/>
-        <w:rPr>
-          <w:color w:val="000000" w:themeColor="text1"/>
-          <w:szCs w:val="20"/>
-          <w:lang w:val="en-US"/>
-        </w:rPr>
-      </w:pPr>
-      <w:r>
-        <w:rPr>
-          <w:color w:val="000000" w:themeColor="text1"/>
-          <w:szCs w:val="20"/>
-          <w:lang w:val="en-US"/>
-        </w:rPr>
-        <w:t xml:space="preserve">    {</w:t>
-      </w:r>
-    </w:p>
-    <w:p>
-      <w:pPr>
-        <w:pStyle w:val="Code"/>
-        <w:rPr>
-          <w:color w:val="000000" w:themeColor="text1"/>
-          <w:szCs w:val="20"/>
-          <w:lang w:val="en-US"/>
-        </w:rPr>
-      </w:pPr>
-      <w:r>
-        <w:rPr>
-          <w:color w:val="000000" w:themeColor="text1"/>
-          <w:szCs w:val="20"/>
-          <w:lang w:val="en-US"/>
-        </w:rPr>
-        <w:t xml:space="preserve">        if (not Escollit[i] and not V[i].es_mort()) </w:t>
-      </w:r>
-    </w:p>
-    <w:p>
-      <w:pPr>
-        <w:pStyle w:val="Code"/>
-        <w:rPr>
-          <w:color w:val="000000" w:themeColor="text1"/>
-          <w:szCs w:val="20"/>
-          <w:lang w:val="en-US"/>
-        </w:rPr>
-      </w:pPr>
-      <w:r>
-        <w:rPr>
-          <w:color w:val="000000" w:themeColor="text1"/>
-          <w:szCs w:val="20"/>
-          <w:lang w:val="en-US"/>
-        </w:rPr>
-        <w:t xml:space="preserve">        {</w:t>
-      </w:r>
-    </w:p>
-    <w:p>
-      <w:pPr>
-        <w:pStyle w:val="Code"/>
-        <w:rPr>
-          <w:color w:val="000000" w:themeColor="text1"/>
-          <w:szCs w:val="20"/>
-          <w:lang w:val="en-US"/>
-        </w:rPr>
-      </w:pPr>
-      <w:r>
-        <w:rPr>
-          <w:color w:val="000000" w:themeColor="text1"/>
-          <w:szCs w:val="20"/>
-          <w:lang w:val="en-US"/>
-        </w:rPr>
-        <w:t xml:space="preserve">            bool candidat = false;</w:t>
-      </w:r>
-    </w:p>
-    <w:p>
-      <w:pPr>
-        <w:pStyle w:val="Code"/>
-        <w:rPr>
-          <w:color w:val="000000" w:themeColor="text1"/>
-          <w:szCs w:val="20"/>
-          <w:lang w:val="en-US"/>
-        </w:rPr>
-      </w:pPr>
-      <w:r>
-        <w:rPr>
-          <w:color w:val="000000" w:themeColor="text1"/>
-          <w:szCs w:val="20"/>
-          <w:lang w:val="en-US"/>
-        </w:rPr>
-        <w:t xml:space="preserve">            int j = i + 1;</w:t>
-      </w:r>
-    </w:p>
-    <w:p>
-      <w:pPr>
-        <w:pStyle w:val="Code"/>
-        <w:rPr>
-          <w:color w:val="000000" w:themeColor="text1"/>
-          <w:szCs w:val="20"/>
-          <w:lang w:val="en-US"/>
-        </w:rPr>
-      </w:pPr>
-    </w:p>
-    <w:p>
-      <w:pPr>
-        <w:pStyle w:val="Code"/>
-        <w:rPr>
-          <w:color w:val="000000" w:themeColor="text1"/>
-          <w:lang w:val="en-US"/>
-        </w:rPr>
-      </w:pPr>
-      <w:r>
-        <w:rPr>
-          <w:color w:val="000000" w:themeColor="text1"/>
-          <w:lang w:val="en-US"/>
-        </w:rPr>
-        <w:t>/* INV</w:t>
-      </w:r>
-      <w:r>
-        <w:rPr>
-          <w:color w:val="000000" w:themeColor="text1"/>
-          <w:lang w:val="en-US"/>
-        </w:rPr>
-        <w:t>2</w:t>
-      </w:r>
-      <w:r>
-        <w:rPr>
-          <w:color w:val="000000" w:themeColor="text1"/>
-          <w:lang w:val="en-US"/>
-        </w:rPr>
-        <w:t xml:space="preserve">: </w:t>
-      </w:r>
-    </w:p>
-    <w:p>
-      <w:pPr>
-        <w:pStyle w:val="Code"/>
         <w:numPr>
           <w:ilvl w:val="1"/>
           <w:numId w:val="5"/>
         </w:numPr>
         <w:rPr>
-          <w:color w:val="000000" w:themeColor="text1"/>
-          <w:szCs w:val="20"/>
-          <w:lang w:val="en-US"/>
-        </w:rPr>
-      </w:pPr>
-      <w:r>
-        <w:rPr>
-          <w:color w:val="000000" w:themeColor="text1"/>
-          <w:lang w:val="en-US"/>
-        </w:rPr>
-        <w:t>i+1 &lt;= j &lt;= num</w:t>
+          <w:lang w:val="en-US"/>
+        </w:rPr>
+      </w:pPr>
+      <w:r>
+        <w:rPr>
+          <w:lang w:val="en-US"/>
+        </w:rPr>
+        <w:t>Escollit[i] = “l’organisme ja s’ha reproduit en aquesta ronda”</w:t>
+      </w:r>
+    </w:p>
+    <w:p>
+      <w:pPr>
+        <w:pStyle w:val="Code"/>
+        <w:rPr>
+          <w:lang w:val="en-US"/>
+        </w:rPr>
+      </w:pPr>
+      <w:r>
+        <w:t>*/</w:t>
+      </w:r>
+    </w:p>
+    <w:p>
+      <w:pPr>
+        <w:pStyle w:val="Code"/>
+        <w:rPr>
+          <w:color w:val="000000" w:themeColor="text1"/>
+          <w:szCs w:val="20"/>
+          <w:lang w:val="en-US"/>
+        </w:rPr>
+      </w:pPr>
+      <w:r>
+        <w:rPr>
+          <w:color w:val="000000" w:themeColor="text1"/>
+          <w:szCs w:val="20"/>
+          <w:lang w:val="en-US"/>
+        </w:rPr>
+        <w:t xml:space="preserve">    </w:t>
+      </w:r>
+    </w:p>
+    <w:p>
+      <w:pPr>
+        <w:pStyle w:val="Code"/>
+        <w:rPr>
+          <w:color w:val="000000" w:themeColor="text1"/>
+          <w:szCs w:val="20"/>
+          <w:lang w:val="en-US"/>
+        </w:rPr>
+      </w:pPr>
+    </w:p>
+    <w:p>
+      <w:pPr>
+        <w:pStyle w:val="Code"/>
+        <w:rPr>
+          <w:color w:val="000000" w:themeColor="text1"/>
+          <w:szCs w:val="20"/>
+          <w:lang w:val="en-US"/>
+        </w:rPr>
+      </w:pPr>
+    </w:p>
+    <w:p>
+      <w:pPr>
+        <w:pStyle w:val="Code"/>
+        <w:rPr>
+          <w:color w:val="000000" w:themeColor="text1"/>
+          <w:szCs w:val="20"/>
+          <w:lang w:val="en-US"/>
+        </w:rPr>
+      </w:pPr>
+      <w:r>
+        <w:rPr>
+          <w:color w:val="000000" w:themeColor="text1"/>
+          <w:szCs w:val="20"/>
+          <w:lang w:val="en-US"/>
+        </w:rPr>
+        <w:t xml:space="preserve">while (i &lt; num and </w:t>
+      </w:r>
+      <w:r>
+        <w:rPr>
+          <w:color w:val="000000" w:themeColor="text1"/>
+          <w:szCs w:val="20"/>
+          <w:lang w:val="en-US"/>
+        </w:rPr>
+        <w:t>tamany &lt;</w:t>
+      </w:r>
+      <w:r>
+        <w:rPr>
+          <w:color w:val="000000" w:themeColor="text1"/>
+          <w:szCs w:val="20"/>
+          <w:lang w:val="en-US"/>
+        </w:rPr>
+        <w:t xml:space="preserve"> V.size()</w:t>
+      </w:r>
+      <w:r>
+        <w:rPr>
+          <w:color w:val="000000" w:themeColor="text1"/>
+          <w:szCs w:val="20"/>
+          <w:lang w:val="en-US"/>
+        </w:rPr>
+        <w:t>)</w:t>
+      </w:r>
+    </w:p>
+    <w:p>
+      <w:pPr>
+        <w:pStyle w:val="Code"/>
+        <w:rPr>
+          <w:color w:val="000000" w:themeColor="text1"/>
+          <w:szCs w:val="20"/>
+          <w:lang w:val="en-US"/>
+        </w:rPr>
+      </w:pPr>
+      <w:r>
+        <w:rPr>
+          <w:color w:val="000000" w:themeColor="text1"/>
+          <w:szCs w:val="20"/>
+          <w:lang w:val="en-US"/>
+        </w:rPr>
+        <w:t xml:space="preserve">    {</w:t>
+      </w:r>
+    </w:p>
+    <w:p>
+      <w:pPr>
+        <w:pStyle w:val="Code"/>
+        <w:rPr>
+          <w:color w:val="000000" w:themeColor="text1"/>
+          <w:szCs w:val="20"/>
+          <w:lang w:val="en-US"/>
+        </w:rPr>
+      </w:pPr>
+      <w:r>
+        <w:rPr>
+          <w:color w:val="000000" w:themeColor="text1"/>
+          <w:szCs w:val="20"/>
+          <w:lang w:val="en-US"/>
+        </w:rPr>
+        <w:t xml:space="preserve">        if (not Escollit[i] and not V[i].es_mort()) </w:t>
+      </w:r>
+    </w:p>
+    <w:p>
+      <w:pPr>
+        <w:pStyle w:val="Code"/>
+        <w:rPr>
+          <w:color w:val="000000" w:themeColor="text1"/>
+          <w:szCs w:val="20"/>
+          <w:lang w:val="en-US"/>
+        </w:rPr>
+      </w:pPr>
+      <w:r>
+        <w:rPr>
+          <w:color w:val="000000" w:themeColor="text1"/>
+          <w:szCs w:val="20"/>
+          <w:lang w:val="en-US"/>
+        </w:rPr>
+        <w:t xml:space="preserve">        {</w:t>
+      </w:r>
+    </w:p>
+    <w:p>
+      <w:pPr>
+        <w:pStyle w:val="Code"/>
+        <w:rPr>
+          <w:color w:val="000000" w:themeColor="text1"/>
+          <w:szCs w:val="20"/>
+          <w:lang w:val="en-US"/>
+        </w:rPr>
+      </w:pPr>
+      <w:r>
+        <w:rPr>
+          <w:color w:val="000000" w:themeColor="text1"/>
+          <w:szCs w:val="20"/>
+          <w:lang w:val="en-US"/>
+        </w:rPr>
+        <w:t xml:space="preserve">            bool candidat = false;</w:t>
+      </w:r>
+    </w:p>
+    <w:p>
+      <w:pPr>
+        <w:pStyle w:val="Code"/>
+        <w:rPr>
+          <w:color w:val="000000" w:themeColor="text1"/>
+          <w:szCs w:val="20"/>
+          <w:lang w:val="en-US"/>
+        </w:rPr>
+      </w:pPr>
+      <w:r>
+        <w:rPr>
+          <w:color w:val="000000" w:themeColor="text1"/>
+          <w:szCs w:val="20"/>
+          <w:lang w:val="en-US"/>
+        </w:rPr>
+        <w:t xml:space="preserve">            int j = i + 1;</w:t>
+      </w:r>
+    </w:p>
+    <w:p>
+      <w:pPr>
+        <w:pStyle w:val="Code"/>
+        <w:rPr>
+          <w:color w:val="000000" w:themeColor="text1"/>
+          <w:szCs w:val="20"/>
+          <w:lang w:val="en-US"/>
+        </w:rPr>
+      </w:pPr>
+    </w:p>
+    <w:p>
+      <w:pPr>
+        <w:pStyle w:val="Code"/>
+        <w:rPr>
+          <w:color w:val="000000" w:themeColor="text1"/>
+          <w:lang w:val="en-US"/>
+        </w:rPr>
+      </w:pPr>
+      <w:r>
+        <w:rPr>
+          <w:color w:val="000000" w:themeColor="text1"/>
+          <w:lang w:val="en-US"/>
+        </w:rPr>
+        <w:t>/* INV</w:t>
+      </w:r>
+      <w:r>
+        <w:rPr>
+          <w:color w:val="000000" w:themeColor="text1"/>
+          <w:lang w:val="en-US"/>
+        </w:rPr>
+        <w:t>2</w:t>
+      </w:r>
+      <w:r>
+        <w:rPr>
+          <w:color w:val="000000" w:themeColor="text1"/>
+          <w:lang w:val="en-US"/>
+        </w:rPr>
+        <w:t xml:space="preserve">: </w:t>
       </w:r>
     </w:p>
     <w:p>
@@ -1989,13 +1985,7 @@
           <w:color w:val="000000" w:themeColor="text1"/>
           <w:lang w:val="en-US"/>
         </w:rPr>
-        <w:t xml:space="preserve">candidat = "s'ha trobat una parella V[j] </w:t>
-      </w:r>
-      <w:r>
-        <w:rPr>
-          <w:color w:val="000000" w:themeColor="text1"/>
-        </w:rPr>
-        <w:t>per a l'organisme V[i]"</w:t>
+        <w:t>i+1 &lt;= j &lt;= num</w:t>
       </w:r>
     </w:p>
     <w:p>
@@ -2014,6 +2004,33 @@
       <w:r>
         <w:rPr>
           <w:color w:val="000000" w:themeColor="text1"/>
+          <w:lang w:val="en-US"/>
+        </w:rPr>
+        <w:t xml:space="preserve">candidat = "s'ha trobat una parella V[j] </w:t>
+      </w:r>
+      <w:r>
+        <w:rPr>
+          <w:color w:val="000000" w:themeColor="text1"/>
+        </w:rPr>
+        <w:t>per a l'organisme V[i]"</w:t>
+      </w:r>
+    </w:p>
+    <w:p>
+      <w:pPr>
+        <w:pStyle w:val="Code"/>
+        <w:numPr>
+          <w:ilvl w:val="1"/>
+          <w:numId w:val="5"/>
+        </w:numPr>
+        <w:rPr>
+          <w:color w:val="000000" w:themeColor="text1"/>
+          <w:szCs w:val="20"/>
+          <w:lang w:val="en-US"/>
+        </w:rPr>
+      </w:pPr>
+      <w:r>
+        <w:rPr>
+          <w:color w:val="000000" w:themeColor="text1"/>
         </w:rPr>
         <w:t>No s’ha trobat cap organisme per emparellar entre</w:t>
       </w:r>
@@ -2033,6 +2050,26 @@
     <w:p>
       <w:pPr>
         <w:pStyle w:val="Code"/>
+        <w:numPr>
+          <w:ilvl w:val="1"/>
+          <w:numId w:val="5"/>
+        </w:numPr>
+        <w:rPr>
+          <w:color w:val="000000" w:themeColor="text1"/>
+          <w:szCs w:val="20"/>
+          <w:lang w:val="en-US"/>
+        </w:rPr>
+      </w:pPr>
+      <w:r>
+        <w:rPr>
+          <w:color w:val="000000" w:themeColor="text1"/>
+        </w:rPr>
+        <w:t>Aparellat[i][j] = “l’organisme ‘i’ s’ha relacionat amb el ‘j’ i viceversa”</w:t>
+      </w:r>
+    </w:p>
+    <w:p>
+      <w:pPr>
+        <w:pStyle w:val="Code"/>
         <w:rPr>
           <w:color w:val="000000" w:themeColor="text1"/>
           <w:szCs w:val="20"/>
@@ -2569,9 +2606,21 @@
     </w:p>
     <w:p>
       <w:pPr>
+        <w:jc w:val="left"/>
+        <w:rPr>
+          <w:b/>
+        </w:rPr>
+      </w:pPr>
+      <w:r>
+        <w:br w:type="page"/>
+      </w:r>
+    </w:p>
+    <w:p>
+      <w:pPr>
         <w:pStyle w:val="Ttulo3"/>
       </w:pPr>
       <w:r>
+        <w:lastRenderedPageBreak/>
         <w:t>Justificació</w:t>
       </w:r>
     </w:p>
@@ -2595,6 +2644,8 @@
           <w:ilvl w:val="0"/>
           <w:numId w:val="5"/>
         </w:numPr>
+        <w:spacing w:before="240" w:after="240"/>
+        <w:ind w:left="714" w:hanging="357"/>
       </w:pPr>
       <w:r>
         <w:rPr>
@@ -2633,7 +2684,13 @@
         <w:t>false</w:t>
       </w:r>
       <w:r>
-        <w:t>, ja que no hi ha cap organisme que hagi estat escollit.</w:t>
+        <w:t>, ja que no hi ha cap organisme que hagi estat escollit</w:t>
+      </w:r>
+      <w:r>
+        <w:t xml:space="preserve"> i sinó no es compliria l’invariant</w:t>
+      </w:r>
+      <w:r>
+        <w:t>.</w:t>
       </w:r>
       <w:r>
         <w:t xml:space="preserve"> Com que dins del bucle la variable </w:t>
@@ -2681,11 +2738,7 @@
         <w:t xml:space="preserve"> No s’</w:t>
       </w:r>
       <w:r>
-        <w:t xml:space="preserve">ha generat cap fill ja que no s’ha comprovat cap element, així </w:t>
-      </w:r>
-      <w:r>
-        <w:lastRenderedPageBreak/>
-        <w:t xml:space="preserve">doncs, es posa la variable </w:t>
+        <w:t xml:space="preserve">ha generat cap fill ja que no s’ha comprovat cap element, així doncs, es posa la variable </w:t>
       </w:r>
       <w:r>
         <w:rPr>
@@ -2708,6 +2761,13 @@
       <w:r>
         <w:t xml:space="preserve"> a 0 ja que encara no s’ha comprovat cap element del vector.</w:t>
       </w:r>
+    </w:p>
+    <w:p>
+      <w:pPr>
+        <w:pStyle w:val="Prrafodelista"/>
+        <w:spacing w:before="240" w:after="240"/>
+        <w:ind w:left="714"/>
+      </w:pPr>
     </w:p>
     <w:p>
       <w:pPr>
@@ -2829,166 +2889,8 @@
     <w:p>
       <w:pPr>
         <w:pStyle w:val="Prrafodelista"/>
-        <w:numPr>
-          <w:ilvl w:val="0"/>
-          <w:numId w:val="5"/>
-        </w:numPr>
-      </w:pPr>
-      <w:r>
-        <w:rPr>
-          <w:i/>
-        </w:rPr>
-        <w:t>Cos del bucle:</w:t>
-      </w:r>
-      <w:r>
-        <w:t xml:space="preserve"> </w:t>
-      </w:r>
-      <w:r>
-        <w:t>A l’inici del bucle sabem, per l’</w:t>
-      </w:r>
-      <w:r>
-        <w:t xml:space="preserve">invariant i per la condició d’entrada al bucle que </w:t>
-      </w:r>
-      <w:r>
-        <w:rPr>
-          <w:rStyle w:val="CodeChar"/>
-        </w:rPr>
-        <w:t>0 &lt;=</w:t>
-      </w:r>
-      <w:r>
-        <w:rPr>
-          <w:rStyle w:val="CodeChar"/>
-        </w:rPr>
-        <w:t xml:space="preserve"> i &lt; num</w:t>
-      </w:r>
-      <w:r>
-        <w:t xml:space="preserve"> i que </w:t>
-      </w:r>
-      <w:r>
-        <w:rPr>
-          <w:rStyle w:val="CodeChar"/>
-        </w:rPr>
-        <w:t>tamany &lt; V.size()</w:t>
-      </w:r>
-      <w:r>
-        <w:t xml:space="preserve">. Abans de incrementar la </w:t>
-      </w:r>
-      <w:r>
-        <w:rPr>
-          <w:rStyle w:val="CodeChar"/>
-        </w:rPr>
-        <w:t>i</w:t>
-      </w:r>
-      <w:r>
-        <w:t xml:space="preserve"> s’ha de satisfer l’invariant canviant </w:t>
-      </w:r>
-      <w:r>
-        <w:rPr>
-          <w:rStyle w:val="CodeChar"/>
-        </w:rPr>
-        <w:t>i</w:t>
-      </w:r>
-      <w:r>
-        <w:t xml:space="preserve"> per </w:t>
-      </w:r>
-      <w:r>
-        <w:rPr>
-          <w:rStyle w:val="CodeChar"/>
-        </w:rPr>
-        <w:t>i+1</w:t>
-      </w:r>
-      <w:r>
-        <w:t>.</w:t>
-      </w:r>
-      <w:r>
-        <w:t xml:space="preserve"> </w:t>
-      </w:r>
-      <w:r>
-        <w:t xml:space="preserve">Primerament per comprovar que es compleixi la part de l’invariant que diu si s’han reproduït tots els organismes que poden, es comprova si l’organisme és viu </w:t>
-      </w:r>
-      <w:r>
-        <w:t>i</w:t>
-      </w:r>
-      <w:r>
-        <w:t xml:space="preserve"> si no s’ha emparellat amb cap altre organisme.</w:t>
-      </w:r>
-      <w:r>
-        <w:t xml:space="preserve"> En el cas que es compleixin aquestes dues condicions llavors es busca </w:t>
-      </w:r>
-      <w:r>
-        <w:t>un altre organisme per a l’organisme actual, el bucle intern s’</w:t>
-      </w:r>
-      <w:r>
-        <w:t xml:space="preserve">ocupa de satisfer això, retornant una variable booleana </w:t>
-      </w:r>
-      <w:r>
-        <w:rPr>
-          <w:rStyle w:val="CodeChar"/>
-        </w:rPr>
-        <w:t>candidat</w:t>
-      </w:r>
-      <w:r>
-        <w:t xml:space="preserve"> que ens diu si s’ha trobat una parella o no.</w:t>
-      </w:r>
-    </w:p>
-    <w:p>
-      <w:pPr>
-        <w:ind w:left="720"/>
-      </w:pPr>
-      <w:r>
-        <w:t xml:space="preserve">En el cas d’haver trobat una parella es realitza una reproducció per tal de complir l’invariant i que entre </w:t>
-      </w:r>
-      <w:r>
-        <w:rPr>
-          <w:rStyle w:val="CodeChar"/>
-        </w:rPr>
-        <w:t>V[0 ... i]</w:t>
-      </w:r>
-      <w:r>
-        <w:t xml:space="preserve"> s’hagin reproduït tots els organismes possibles.</w:t>
-      </w:r>
-      <w:r>
-        <w:t xml:space="preserve"> Si la reproducci</w:t>
-      </w:r>
-      <w:r>
-        <w:t xml:space="preserve">ó ha estat possible (retorna </w:t>
-      </w:r>
-      <w:r>
-        <w:rPr>
-          <w:rStyle w:val="CodeChar"/>
-        </w:rPr>
-        <w:t>true</w:t>
-      </w:r>
-      <w:r>
-        <w:t xml:space="preserve">) s’ha d’incrementar la variable </w:t>
-      </w:r>
-      <w:r>
-        <w:rPr>
-          <w:rStyle w:val="CodeChar"/>
-        </w:rPr>
-        <w:t>fills</w:t>
-      </w:r>
-      <w:r>
-        <w:t xml:space="preserve"> per tal de complir la part de l’inv</w:t>
-      </w:r>
-      <w:r>
-        <w:t>ariant que demana quants fills s’han generat a la ronda de reproducció</w:t>
-      </w:r>
-      <w:r>
-        <w:t xml:space="preserve"> Finalment ja es pot incrementar i per </w:t>
-      </w:r>
-      <w:r>
-        <w:t xml:space="preserve">comprovar el següent element del vector i així complir l’invariant ja que s’hauran reproduït tots els organismes possibles de </w:t>
-      </w:r>
-      <w:r>
-        <w:rPr>
-          <w:rStyle w:val="CodeChar"/>
-        </w:rPr>
-        <w:t>V[0 ... i-1]</w:t>
-      </w:r>
-      <w:r>
-        <w:t>.</w:t>
-      </w:r>
+        <w:ind w:left="1440"/>
+      </w:pPr>
     </w:p>
     <w:p>
       <w:pPr>
@@ -2997,11 +2899,177 @@
           <w:ilvl w:val="0"/>
           <w:numId w:val="5"/>
         </w:numPr>
+        <w:spacing w:before="240"/>
       </w:pPr>
       <w:r>
         <w:rPr>
           <w:i/>
         </w:rPr>
+        <w:t>Cos del bucle:</w:t>
+      </w:r>
+      <w:r>
+        <w:t xml:space="preserve"> </w:t>
+      </w:r>
+      <w:r>
+        <w:t>A l’inici del bucle sabem, per l’</w:t>
+      </w:r>
+      <w:r>
+        <w:t xml:space="preserve">invariant i per la condició d’entrada al bucle que </w:t>
+      </w:r>
+      <w:r>
+        <w:rPr>
+          <w:rStyle w:val="CodeChar"/>
+        </w:rPr>
+        <w:t>0 &lt;=</w:t>
+      </w:r>
+      <w:r>
+        <w:rPr>
+          <w:rStyle w:val="CodeChar"/>
+        </w:rPr>
+        <w:t xml:space="preserve"> i &lt; num</w:t>
+      </w:r>
+      <w:r>
+        <w:t xml:space="preserve"> i que </w:t>
+      </w:r>
+      <w:r>
+        <w:rPr>
+          <w:rStyle w:val="CodeChar"/>
+        </w:rPr>
+        <w:t>tamany &lt; V.size()</w:t>
+      </w:r>
+      <w:r>
+        <w:t xml:space="preserve">. Abans de incrementar la </w:t>
+      </w:r>
+      <w:r>
+        <w:rPr>
+          <w:rStyle w:val="CodeChar"/>
+        </w:rPr>
+        <w:t>i</w:t>
+      </w:r>
+      <w:r>
+        <w:t xml:space="preserve"> s’ha de satisfer l’invariant canviant </w:t>
+      </w:r>
+      <w:r>
+        <w:rPr>
+          <w:rStyle w:val="CodeChar"/>
+        </w:rPr>
+        <w:t>i</w:t>
+      </w:r>
+      <w:r>
+        <w:t xml:space="preserve"> per </w:t>
+      </w:r>
+      <w:r>
+        <w:rPr>
+          <w:rStyle w:val="CodeChar"/>
+        </w:rPr>
+        <w:t>i+1</w:t>
+      </w:r>
+      <w:r>
+        <w:t>.</w:t>
+      </w:r>
+      <w:r>
+        <w:t xml:space="preserve"> </w:t>
+      </w:r>
+      <w:r>
+        <w:t xml:space="preserve">Primerament per comprovar que es compleixi la part de l’invariant que diu si s’han reproduït tots els organismes que poden, es comprova si l’organisme és viu </w:t>
+      </w:r>
+      <w:r>
+        <w:t>i</w:t>
+      </w:r>
+      <w:r>
+        <w:t xml:space="preserve"> si no s’ha emparellat amb cap altre organisme.</w:t>
+      </w:r>
+      <w:r>
+        <w:t xml:space="preserve"> En el cas que es compleixin aquestes dues condicions llavors es busca </w:t>
+      </w:r>
+      <w:r>
+        <w:t>un altre organisme per a l’organisme actual, el bucle intern s’</w:t>
+      </w:r>
+      <w:r>
+        <w:t xml:space="preserve">ocupa de satisfer això, retornant una variable booleana </w:t>
+      </w:r>
+      <w:r>
+        <w:rPr>
+          <w:rStyle w:val="CodeChar"/>
+        </w:rPr>
+        <w:t>candidat</w:t>
+      </w:r>
+      <w:r>
+        <w:t xml:space="preserve"> que ens diu si s’ha trobat una parella o no.</w:t>
+      </w:r>
+    </w:p>
+    <w:p>
+      <w:pPr>
+        <w:ind w:left="720"/>
+      </w:pPr>
+      <w:r>
+        <w:t xml:space="preserve">En el cas d’haver trobat una parella es realitza una reproducció per tal de complir l’invariant i que entre </w:t>
+      </w:r>
+      <w:r>
+        <w:rPr>
+          <w:rStyle w:val="CodeChar"/>
+        </w:rPr>
+        <w:t>V[0 ... i]</w:t>
+      </w:r>
+      <w:r>
+        <w:t xml:space="preserve"> s’hagin reproduït tots els organismes possibles.</w:t>
+      </w:r>
+      <w:r>
+        <w:t xml:space="preserve"> Si la reproducci</w:t>
+      </w:r>
+      <w:r>
+        <w:t xml:space="preserve">ó ha estat possible (retorna </w:t>
+      </w:r>
+      <w:r>
+        <w:rPr>
+          <w:rStyle w:val="CodeChar"/>
+        </w:rPr>
+        <w:t>true</w:t>
+      </w:r>
+      <w:r>
+        <w:t xml:space="preserve">) s’ha d’incrementar la variable </w:t>
+      </w:r>
+      <w:r>
+        <w:rPr>
+          <w:rStyle w:val="CodeChar"/>
+        </w:rPr>
+        <w:t>fills</w:t>
+      </w:r>
+      <w:r>
+        <w:t xml:space="preserve"> per tal de complir la part de l’inv</w:t>
+      </w:r>
+      <w:r>
+        <w:t>ariant que demana quants fills s’han generat a la ronda de reproducció</w:t>
+      </w:r>
+      <w:r>
+        <w:t xml:space="preserve"> Finalment ja es pot incrementar i per </w:t>
+      </w:r>
+      <w:r>
+        <w:t xml:space="preserve">comprovar el següent element del vector i així complir l’invariant ja que s’hauran reproduït tots els organismes possibles de </w:t>
+      </w:r>
+      <w:r>
+        <w:rPr>
+          <w:rStyle w:val="CodeChar"/>
+        </w:rPr>
+        <w:t>V[0 ... i-1]</w:t>
+      </w:r>
+      <w:r>
+        <w:t>.</w:t>
+      </w:r>
+    </w:p>
+    <w:p>
+      <w:pPr>
+        <w:pStyle w:val="Prrafodelista"/>
+        <w:numPr>
+          <w:ilvl w:val="0"/>
+          <w:numId w:val="15"/>
+        </w:numPr>
+        <w:ind w:left="709"/>
+      </w:pPr>
+      <w:r>
+        <w:rPr>
+          <w:i/>
+        </w:rPr>
         <w:t xml:space="preserve">Acabament: </w:t>
       </w:r>
       <w:r>
@@ -3036,6 +3104,12 @@
     </w:p>
     <w:p>
       <w:pPr>
+        <w:pStyle w:val="Prrafodelista"/>
+      </w:pPr>
+    </w:p>
+    <w:p>
+      <w:pPr>
+        <w:jc w:val="left"/>
         <w:rPr>
           <w:u w:val="single"/>
         </w:rPr>
@@ -3044,6 +3118,20 @@
         <w:rPr>
           <w:u w:val="single"/>
         </w:rPr>
+        <w:br w:type="page"/>
+      </w:r>
+    </w:p>
+    <w:p>
+      <w:pPr>
+        <w:rPr>
+          <w:u w:val="single"/>
+        </w:rPr>
+      </w:pPr>
+      <w:r>
+        <w:rPr>
+          <w:u w:val="single"/>
+        </w:rPr>
+        <w:lastRenderedPageBreak/>
         <w:t>Bucle 2:</w:t>
       </w:r>
     </w:p>
@@ -3182,6 +3270,11 @@
     <w:p>
       <w:pPr>
         <w:pStyle w:val="Prrafodelista"/>
+      </w:pPr>
+    </w:p>
+    <w:p>
+      <w:pPr>
+        <w:pStyle w:val="Prrafodelista"/>
         <w:numPr>
           <w:ilvl w:val="0"/>
           <w:numId w:val="5"/>
@@ -3272,6 +3365,12 @@
     <w:p>
       <w:pPr>
         <w:pStyle w:val="Prrafodelista"/>
+        <w:ind w:left="1440"/>
+      </w:pPr>
+    </w:p>
+    <w:p>
+      <w:pPr>
+        <w:pStyle w:val="Prrafodelista"/>
         <w:numPr>
           <w:ilvl w:val="0"/>
           <w:numId w:val="5"/>
@@ -3341,7 +3440,6 @@
         <w:t xml:space="preserve">, que encara no ha estat </w:t>
       </w:r>
       <w:r>
-        <w:lastRenderedPageBreak/>
         <w:t>comprovat</w:t>
       </w:r>
       <w:r>
@@ -3363,25 +3461,132 @@
         <w:t xml:space="preserve">, </w:t>
       </w:r>
       <w:r>
-        <w:t xml:space="preserve"> també es comprova que</w:t>
-      </w:r>
+        <w:t xml:space="preserve"> també es comprova que aquest no estigui mort i que no h</w:t>
+      </w:r>
+      <w:r>
+        <w:t xml:space="preserve">agi estat abans una parella de </w:t>
+      </w:r>
+      <w:r>
+        <w:rPr>
+          <w:rStyle w:val="CodeChar"/>
+        </w:rPr>
+        <w:t>V[i]</w:t>
+      </w:r>
+      <w:r>
+        <w:t>.</w:t>
+      </w:r>
+      <w:r>
+        <w:t xml:space="preserve"> Si es compleixen totes aquestes condicions llavors </w:t>
+      </w:r>
+      <w:r>
+        <w:rPr>
+          <w:rStyle w:val="CodeChar"/>
+        </w:rPr>
+        <w:t>V[j]</w:t>
+      </w:r>
+      <w:r>
+        <w:t xml:space="preserve"> és un candidat i per tal de complir l’invariant s’ha de posar </w:t>
+      </w:r>
+      <w:r>
+        <w:rPr>
+          <w:rStyle w:val="CodeChar"/>
+        </w:rPr>
+        <w:t>candidat</w:t>
+      </w:r>
+      <w:r>
+        <w:t xml:space="preserve"> a </w:t>
+      </w:r>
+      <w:r>
+        <w:rPr>
+          <w:rStyle w:val="CodeChar"/>
+        </w:rPr>
+        <w:t>true</w:t>
+      </w:r>
+      <w:r>
+        <w:t>.</w:t>
+      </w:r>
+      <w:r>
+        <w:t xml:space="preserve"> A part també hem de posar </w:t>
+      </w:r>
+      <w:r>
+        <w:rPr>
+          <w:rStyle w:val="CodeChar"/>
+        </w:rPr>
+        <w:t>Escollit[i]</w:t>
+      </w:r>
+      <w:r>
+        <w:t xml:space="preserve"> i </w:t>
+      </w:r>
+      <w:r>
+        <w:rPr>
+          <w:rStyle w:val="CodeChar"/>
+        </w:rPr>
+        <w:t>Escollit[j]</w:t>
+      </w:r>
+      <w:r>
+        <w:t xml:space="preserve"> a </w:t>
+      </w:r>
+      <w:r>
+        <w:rPr>
+          <w:rStyle w:val="CodeChar"/>
+        </w:rPr>
+        <w:t>true</w:t>
+      </w:r>
+      <w:r>
+        <w:t xml:space="preserve"> per tal de complir l’invariant del primer bucle i hem de posar </w:t>
+      </w:r>
+      <w:r>
+        <w:rPr>
+          <w:rStyle w:val="CodeChar"/>
+        </w:rPr>
+        <w:t>Aparellat[i][j]</w:t>
+      </w:r>
+      <w:r>
+        <w:t xml:space="preserve"> i </w:t>
+      </w:r>
+      <w:r>
+        <w:rPr>
+          <w:rStyle w:val="CodeChar"/>
+        </w:rPr>
+        <w:t>Aparellat[j][i]</w:t>
+      </w:r>
+      <w:r>
+        <w:t xml:space="preserve"> a </w:t>
+      </w:r>
+      <w:r>
+        <w:rPr>
+          <w:rStyle w:val="CodeChar"/>
+        </w:rPr>
+        <w:t>true</w:t>
+      </w:r>
+      <w:r>
+        <w:t xml:space="preserve"> per complir l’invariant del segon bucle.</w:t>
+      </w:r>
+      <w:r>
+        <w:t xml:space="preserve"> A</w:t>
+      </w:r>
+      <w:r>
+        <w:t>ra ja es pot</w:t>
+      </w:r>
+      <w:r>
+        <w:t xml:space="preserve"> incrementar </w:t>
+      </w:r>
+      <w:r>
+        <w:rPr>
+          <w:rStyle w:val="CodeChar"/>
+        </w:rPr>
+        <w:t>j</w:t>
+      </w:r>
+      <w:r>
+        <w:t xml:space="preserve"> assegurant així que es compleixi l’invariant.</w:t>
+      </w:r>
+    </w:p>
+    <w:p>
+      <w:pPr>
+        <w:pStyle w:val="Prrafodelista"/>
+      </w:pPr>
       <w:bookmarkStart w:id="0" w:name="_GoBack"/>
       <w:bookmarkEnd w:id="0"/>
-      <w:r>
-        <w:t xml:space="preserve"> aquest no estigui mort i que no h</w:t>
-      </w:r>
-      <w:r>
-        <w:t xml:space="preserve">agi estat abans una parella de </w:t>
-      </w:r>
-      <w:r>
-        <w:rPr>
-          <w:rStyle w:val="CodeChar"/>
-        </w:rPr>
-        <w:t>V[i]</w:t>
-      </w:r>
-      <w:r>
-        <w:t>.</w:t>
-      </w:r>
     </w:p>
     <w:p>
       <w:pPr>
@@ -4352,12 +4557,125 @@
     </w:lvl>
   </w:abstractNum>
   <w:abstractNum w:abstractNumId="7">
+    <w:nsid w:val="3B270ED0"/>
+    <w:multiLevelType w:val="hybridMultilevel"/>
+    <w:tmpl w:val="C67E5A66"/>
+    <w:lvl w:ilvl="0" w:tplc="0C0A0001">
+      <w:start w:val="1"/>
+      <w:numFmt w:val="bullet"/>
+      <w:lvlText w:val=""/>
+      <w:lvlJc w:val="left"/>
+      <w:pPr>
+        <w:ind w:left="1440" w:hanging="360"/>
+      </w:pPr>
+      <w:rPr>
+        <w:rFonts w:ascii="Symbol" w:hAnsi="Symbol" w:hint="default"/>
+      </w:rPr>
+    </w:lvl>
+    <w:lvl w:ilvl="1" w:tplc="0C0A0003" w:tentative="1">
+      <w:start w:val="1"/>
+      <w:numFmt w:val="bullet"/>
+      <w:lvlText w:val="o"/>
+      <w:lvlJc w:val="left"/>
+      <w:pPr>
+        <w:ind w:left="2160" w:hanging="360"/>
+      </w:pPr>
+      <w:rPr>
+        <w:rFonts w:ascii="Courier New" w:hAnsi="Courier New" w:cs="Courier New" w:hint="default"/>
+      </w:rPr>
+    </w:lvl>
+    <w:lvl w:ilvl="2" w:tplc="0C0A0005" w:tentative="1">
+      <w:start w:val="1"/>
+      <w:numFmt w:val="bullet"/>
+      <w:lvlText w:val=""/>
+      <w:lvlJc w:val="left"/>
+      <w:pPr>
+        <w:ind w:left="2880" w:hanging="360"/>
+      </w:pPr>
+      <w:rPr>
+        <w:rFonts w:ascii="Wingdings" w:hAnsi="Wingdings" w:hint="default"/>
+      </w:rPr>
+    </w:lvl>
+    <w:lvl w:ilvl="3" w:tplc="0C0A0001" w:tentative="1">
+      <w:start w:val="1"/>
+      <w:numFmt w:val="bullet"/>
+      <w:lvlText w:val=""/>
+      <w:lvlJc w:val="left"/>
+      <w:pPr>
+        <w:ind w:left="3600" w:hanging="360"/>
+      </w:pPr>
+      <w:rPr>
+        <w:rFonts w:ascii="Symbol" w:hAnsi="Symbol" w:hint="default"/>
+      </w:rPr>
+    </w:lvl>
+    <w:lvl w:ilvl="4" w:tplc="0C0A0003" w:tentative="1">
+      <w:start w:val="1"/>
+      <w:numFmt w:val="bullet"/>
+      <w:lvlText w:val="o"/>
+      <w:lvlJc w:val="left"/>
+      <w:pPr>
+        <w:ind w:left="4320" w:hanging="360"/>
+      </w:pPr>
+      <w:rPr>
+        <w:rFonts w:ascii="Courier New" w:hAnsi="Courier New" w:cs="Courier New" w:hint="default"/>
+      </w:rPr>
+    </w:lvl>
+    <w:lvl w:ilvl="5" w:tplc="0C0A0005" w:tentative="1">
+      <w:start w:val="1"/>
+      <w:numFmt w:val="bullet"/>
+      <w:lvlText w:val=""/>
+      <w:lvlJc w:val="left"/>
+      <w:pPr>
+        <w:ind w:left="5040" w:hanging="360"/>
+      </w:pPr>
+      <w:rPr>
+        <w:rFonts w:ascii="Wingdings" w:hAnsi="Wingdings" w:hint="default"/>
+      </w:rPr>
+    </w:lvl>
+    <w:lvl w:ilvl="6" w:tplc="0C0A0001" w:tentative="1">
+      <w:start w:val="1"/>
+      <w:numFmt w:val="bullet"/>
+      <w:lvlText w:val=""/>
+      <w:lvlJc w:val="left"/>
+      <w:pPr>
+        <w:ind w:left="5760" w:hanging="360"/>
+      </w:pPr>
+      <w:rPr>
+        <w:rFonts w:ascii="Symbol" w:hAnsi="Symbol" w:hint="default"/>
+      </w:rPr>
+    </w:lvl>
+    <w:lvl w:ilvl="7" w:tplc="0C0A0003" w:tentative="1">
+      <w:start w:val="1"/>
+      <w:numFmt w:val="bullet"/>
+      <w:lvlText w:val="o"/>
+      <w:lvlJc w:val="left"/>
+      <w:pPr>
+        <w:ind w:left="6480" w:hanging="360"/>
+      </w:pPr>
+      <w:rPr>
+        <w:rFonts w:ascii="Courier New" w:hAnsi="Courier New" w:cs="Courier New" w:hint="default"/>
+      </w:rPr>
+    </w:lvl>
+    <w:lvl w:ilvl="8" w:tplc="0C0A0005" w:tentative="1">
+      <w:start w:val="1"/>
+      <w:numFmt w:val="bullet"/>
+      <w:lvlText w:val=""/>
+      <w:lvlJc w:val="left"/>
+      <w:pPr>
+        <w:ind w:left="7200" w:hanging="360"/>
+      </w:pPr>
+      <w:rPr>
+        <w:rFonts w:ascii="Wingdings" w:hAnsi="Wingdings" w:hint="default"/>
+      </w:rPr>
+    </w:lvl>
+  </w:abstractNum>
+  <w:abstractNum w:abstractNumId="8">
     <w:nsid w:val="3E201DBA"/>
     <w:multiLevelType w:val="multilevel"/>
     <w:tmpl w:val="0409001D"/>
     <w:numStyleLink w:val="Llista"/>
   </w:abstractNum>
-  <w:abstractNum w:abstractNumId="8">
+  <w:abstractNum w:abstractNumId="9">
     <w:nsid w:val="4904548A"/>
     <w:multiLevelType w:val="hybridMultilevel"/>
     <w:tmpl w:val="E2B2824C"/>
@@ -4470,13 +4788,13 @@
       </w:rPr>
     </w:lvl>
   </w:abstractNum>
-  <w:abstractNum w:abstractNumId="9">
+  <w:abstractNum w:abstractNumId="10">
     <w:nsid w:val="54337CD5"/>
     <w:multiLevelType w:val="multilevel"/>
     <w:tmpl w:val="0409001D"/>
     <w:numStyleLink w:val="Llista"/>
   </w:abstractNum>
-  <w:abstractNum w:abstractNumId="10">
+  <w:abstractNum w:abstractNumId="11">
     <w:nsid w:val="569023FD"/>
     <w:multiLevelType w:val="multilevel"/>
     <w:tmpl w:val="9450286E"/>
@@ -4630,10 +4948,10 @@
     </w:lvlOverride>
   </w:num>
   <w:num w:numId="5">
-    <w:abstractNumId w:val="8"/>
+    <w:abstractNumId w:val="9"/>
   </w:num>
   <w:num w:numId="6">
-    <w:abstractNumId w:val="10"/>
+    <w:abstractNumId w:val="11"/>
   </w:num>
   <w:num w:numId="7">
     <w:abstractNumId w:val="2"/>
@@ -4672,10 +4990,10 @@
     <w:abstractNumId w:val="4"/>
   </w:num>
   <w:num w:numId="10">
-    <w:abstractNumId w:val="9"/>
+    <w:abstractNumId w:val="10"/>
   </w:num>
   <w:num w:numId="11">
-    <w:abstractNumId w:val="7"/>
+    <w:abstractNumId w:val="8"/>
   </w:num>
   <w:num w:numId="12">
     <w:abstractNumId w:val="1"/>
@@ -4702,6 +5020,9 @@
         </w:rPr>
       </w:lvl>
     </w:lvlOverride>
+  </w:num>
+  <w:num w:numId="15">
+    <w:abstractNumId w:val="7"/>
   </w:num>
 </w:numbering>
 </file>
@@ -4937,6 +5258,7 @@
   <w:style w:type="character" w:default="1" w:styleId="Fuentedeprrafopredeter">
     <w:name w:val="Default Paragraph Font"/>
     <w:uiPriority w:val="1"/>
+    <w:semiHidden/>
     <w:unhideWhenUsed/>
   </w:style>
   <w:style w:type="table" w:default="1" w:styleId="Tablanormal">
@@ -5413,6 +5735,7 @@
   <w:style w:type="character" w:default="1" w:styleId="Fuentedeprrafopredeter">
     <w:name w:val="Default Paragraph Font"/>
     <w:uiPriority w:val="1"/>
+    <w:semiHidden/>
     <w:unhideWhenUsed/>
   </w:style>
   <w:style w:type="table" w:default="1" w:styleId="Tablanormal">
@@ -5948,7 +6271,7 @@
 </file>
 
 <file path=customXml/itemProps1.xml><?xml version="1.0" encoding="utf-8"?>
-<ds:datastoreItem xmlns:ds="http://schemas.openxmlformats.org/officeDocument/2006/customXml" ds:itemID="{8CE4B777-A2C5-4B3D-BDAD-C5CC688E8EE3}">
+<ds:datastoreItem xmlns:ds="http://schemas.openxmlformats.org/officeDocument/2006/customXml" ds:itemID="{989F4E3E-A202-4124-ADD3-BB66CAFC1C6A}">
   <ds:schemaRefs>
     <ds:schemaRef ds:uri="http://schemas.openxmlformats.org/officeDocument/2006/bibliography"/>
   </ds:schemaRefs>

</xml_diff>